<commit_message>
Alterando arquivos na pasta de Qualidade
</commit_message>
<xml_diff>
--- a/Artefatos de Documentação/Processo Genérico/7-Garantia da Qualidade/Processo Genérico Garantia da Qualidade - GQA.docx
+++ b/Artefatos de Documentação/Processo Genérico/7-Garantia da Qualidade/Processo Genérico Garantia da Qualidade - GQA.docx
@@ -195,7 +195,23 @@
           <w:rFonts w:ascii="Arial" w:hAnsi="Arial" w:cs="Arial"/>
           <w:bCs/>
         </w:rPr>
-        <w:t>é simultaneamente um movimento para a melhoria da qualidade (Programa MPS.BR) e um modelo de qualidade de processo (Modelo MPS). Voltado para a realidade do mercado de pequenas e médias empresas de desenvolvimento de software no Brasil</w:t>
+        <w:t xml:space="preserve">é simultaneamente um movimento para a melhoria da qualidade (Programa </w:t>
+      </w:r>
+      <w:proofErr w:type="gramStart"/>
+      <w:r>
+        <w:rPr>
+          <w:rFonts w:ascii="Arial" w:hAnsi="Arial" w:cs="Arial"/>
+          <w:bCs/>
+        </w:rPr>
+        <w:t>MPS.</w:t>
+      </w:r>
+      <w:proofErr w:type="gramEnd"/>
+      <w:r>
+        <w:rPr>
+          <w:rFonts w:ascii="Arial" w:hAnsi="Arial" w:cs="Arial"/>
+          <w:bCs/>
+        </w:rPr>
+        <w:t>BR) e um modelo de qualidade de processo (Modelo MPS). Voltado para a realidade do mercado de pequenas e médias empresas de desenvolvimento de software no Brasil</w:t>
       </w:r>
       <w:r>
         <w:rPr>
@@ -212,6 +228,7 @@
           <w:rStyle w:val="Forte"/>
         </w:rPr>
       </w:pPr>
+      <w:proofErr w:type="gramStart"/>
       <w:r>
         <w:rPr>
           <w:rStyle w:val="Forte"/>
@@ -272,7 +289,14 @@
         <w:rPr>
           <w:rStyle w:val="Forte"/>
         </w:rPr>
-        <w:t xml:space="preserve"> ou Modelo de Maturidade em Capacitação - Integração) é um modelo de referência que contém práticas (Genéricas ou Específicas)</w:t>
+        <w:t xml:space="preserve"> ou Modelo de Maturidade em Capacitação - Integração)</w:t>
+      </w:r>
+      <w:proofErr w:type="gramEnd"/>
+      <w:r>
+        <w:rPr>
+          <w:rStyle w:val="Forte"/>
+        </w:rPr>
+        <w:t xml:space="preserve"> é um modelo de referência que contém práticas (Genéricas ou Específicas)</w:t>
       </w:r>
       <w:r>
         <w:rPr>
@@ -1115,7 +1139,25 @@
                 <w:sz w:val="22"/>
                 <w:szCs w:val="22"/>
               </w:rPr>
-              <w:t>através do cronograma do processo. As datas inicias e finais planejadas serão analisadas com relação a execução.</w:t>
+              <w:t xml:space="preserve">através do cronograma do processo. </w:t>
+            </w:r>
+            <w:proofErr w:type="gramStart"/>
+            <w:r>
+              <w:rPr>
+                <w:rStyle w:val="Forte"/>
+                <w:sz w:val="22"/>
+                <w:szCs w:val="22"/>
+              </w:rPr>
+              <w:t>As datas inicias e finais</w:t>
+            </w:r>
+            <w:proofErr w:type="gramEnd"/>
+            <w:r>
+              <w:rPr>
+                <w:rStyle w:val="Forte"/>
+                <w:sz w:val="22"/>
+                <w:szCs w:val="22"/>
+              </w:rPr>
+              <w:t xml:space="preserve"> planejadas serão analisadas com relação a execução.</w:t>
             </w:r>
           </w:p>
           <w:p>
@@ -1259,7 +1301,25 @@
                 <w:sz w:val="22"/>
                 <w:szCs w:val="22"/>
               </w:rPr>
-              <w:t>Quanto mais próximo de 0, x estiver, mais eficaz o processo no que diz respeito ao cumprimento do planejado.</w:t>
+              <w:t xml:space="preserve">Quanto mais próximo de </w:t>
+            </w:r>
+            <w:proofErr w:type="gramStart"/>
+            <w:r>
+              <w:rPr>
+                <w:rStyle w:val="Forte"/>
+                <w:sz w:val="22"/>
+                <w:szCs w:val="22"/>
+              </w:rPr>
+              <w:t>0</w:t>
+            </w:r>
+            <w:proofErr w:type="gramEnd"/>
+            <w:r>
+              <w:rPr>
+                <w:rStyle w:val="Forte"/>
+                <w:sz w:val="22"/>
+                <w:szCs w:val="22"/>
+              </w:rPr>
+              <w:t>, x estiver, mais eficaz o processo no que diz respeito ao cumprimento do planejado.</w:t>
             </w:r>
           </w:p>
           <w:p>
@@ -1491,7 +1551,25 @@
                 <w:sz w:val="22"/>
                 <w:szCs w:val="22"/>
               </w:rPr>
-              <w:t xml:space="preserve"> quanto a eficácia do mesmo na resolução das não conformidades ao longo do desenvolvimento.</w:t>
+              <w:t xml:space="preserve"> quanto </w:t>
+            </w:r>
+            <w:proofErr w:type="gramStart"/>
+            <w:r>
+              <w:rPr>
+                <w:rStyle w:val="Forte"/>
+                <w:sz w:val="22"/>
+                <w:szCs w:val="22"/>
+              </w:rPr>
+              <w:t>a</w:t>
+            </w:r>
+            <w:proofErr w:type="gramEnd"/>
+            <w:r>
+              <w:rPr>
+                <w:rStyle w:val="Forte"/>
+                <w:sz w:val="22"/>
+                <w:szCs w:val="22"/>
+              </w:rPr>
+              <w:t xml:space="preserve"> eficácia do mesmo na resolução das não conformidades ao longo do desenvolvimento.</w:t>
             </w:r>
           </w:p>
         </w:tc>
@@ -1662,7 +1740,25 @@
                 <w:sz w:val="22"/>
                 <w:szCs w:val="22"/>
               </w:rPr>
-              <w:t>róximo de 0, x estiver, mais eficaz o processo na resolução das não conformidades.</w:t>
+              <w:t xml:space="preserve">róximo de </w:t>
+            </w:r>
+            <w:proofErr w:type="gramStart"/>
+            <w:r>
+              <w:rPr>
+                <w:rStyle w:val="Forte"/>
+                <w:sz w:val="22"/>
+                <w:szCs w:val="22"/>
+              </w:rPr>
+              <w:t>0</w:t>
+            </w:r>
+            <w:proofErr w:type="gramEnd"/>
+            <w:r>
+              <w:rPr>
+                <w:rStyle w:val="Forte"/>
+                <w:sz w:val="22"/>
+                <w:szCs w:val="22"/>
+              </w:rPr>
+              <w:t>, x estiver, mais eficaz o processo na resolução das não conformidades.</w:t>
             </w:r>
           </w:p>
           <w:p>
@@ -2482,7 +2578,25 @@
                 <w:sz w:val="22"/>
                 <w:szCs w:val="22"/>
               </w:rPr>
-              <w:t>Quando necessário a realização de uma Auditoria</w:t>
+              <w:t xml:space="preserve">Quando necessário </w:t>
+            </w:r>
+            <w:proofErr w:type="gramStart"/>
+            <w:r>
+              <w:rPr>
+                <w:rStyle w:val="Forte"/>
+                <w:sz w:val="22"/>
+                <w:szCs w:val="22"/>
+              </w:rPr>
+              <w:t>a</w:t>
+            </w:r>
+            <w:proofErr w:type="gramEnd"/>
+            <w:r>
+              <w:rPr>
+                <w:rStyle w:val="Forte"/>
+                <w:sz w:val="22"/>
+                <w:szCs w:val="22"/>
+              </w:rPr>
+              <w:t xml:space="preserve"> realização de uma Auditoria</w:t>
             </w:r>
           </w:p>
         </w:tc>
@@ -3075,7 +3189,25 @@
                 <w:sz w:val="22"/>
                 <w:szCs w:val="22"/>
               </w:rPr>
-              <w:t>Dados referentes as Não Conformidades</w:t>
+              <w:t xml:space="preserve">Dados referentes </w:t>
+            </w:r>
+            <w:proofErr w:type="gramStart"/>
+            <w:r>
+              <w:rPr>
+                <w:rStyle w:val="Forte"/>
+                <w:sz w:val="22"/>
+                <w:szCs w:val="22"/>
+              </w:rPr>
+              <w:t>as</w:t>
+            </w:r>
+            <w:proofErr w:type="gramEnd"/>
+            <w:r>
+              <w:rPr>
+                <w:rStyle w:val="Forte"/>
+                <w:sz w:val="22"/>
+                <w:szCs w:val="22"/>
+              </w:rPr>
+              <w:t xml:space="preserve"> Não Conformidades</w:t>
             </w:r>
           </w:p>
         </w:tc>
@@ -4399,7 +4531,21 @@
               <w:rPr>
                 <w:rFonts w:ascii="Arial" w:hAnsi="Arial" w:cs="Arial"/>
               </w:rPr>
-              <w:t>Definições de quais processos devem ser gerenciados pela garantia da qualidade.</w:t>
+              <w:t xml:space="preserve">Definições de quais processos devem ser </w:t>
+            </w:r>
+            <w:proofErr w:type="gramStart"/>
+            <w:r>
+              <w:rPr>
+                <w:rFonts w:ascii="Arial" w:hAnsi="Arial" w:cs="Arial"/>
+              </w:rPr>
+              <w:t>gerenciados</w:t>
+            </w:r>
+            <w:proofErr w:type="gramEnd"/>
+            <w:r>
+              <w:rPr>
+                <w:rFonts w:ascii="Arial" w:hAnsi="Arial" w:cs="Arial"/>
+              </w:rPr>
+              <w:t xml:space="preserve"> pela garantia da qualidade.</w:t>
             </w:r>
           </w:p>
         </w:tc>
@@ -4439,12 +4585,14 @@
                 <w:rFonts w:ascii="Arial" w:hAnsi="Arial" w:cs="Arial"/>
               </w:rPr>
             </w:pPr>
+            <w:proofErr w:type="gramStart"/>
             <w:r>
               <w:rPr>
                 <w:rFonts w:ascii="Arial" w:hAnsi="Arial" w:cs="Arial"/>
               </w:rPr>
               <w:t>Nenhum critério especifico</w:t>
             </w:r>
+            <w:proofErr w:type="gramEnd"/>
             <w:r>
               <w:rPr>
                 <w:rFonts w:ascii="Arial" w:hAnsi="Arial" w:cs="Arial"/>
@@ -5917,13 +6065,21 @@
               <w:rPr>
                 <w:rFonts w:ascii="Arial" w:hAnsi="Arial" w:cs="Arial"/>
               </w:rPr>
-              <w:t>Programar Auditorias Internas</w:t>
-            </w:r>
-            <w:r>
-              <w:rPr>
-                <w:rFonts w:ascii="Arial" w:hAnsi="Arial" w:cs="Arial"/>
-              </w:rPr>
-              <w:t>.</w:t>
+              <w:t xml:space="preserve">Definir </w:t>
+            </w:r>
+            <w:proofErr w:type="spellStart"/>
+            <w:r>
+              <w:rPr>
+                <w:rFonts w:ascii="Arial" w:hAnsi="Arial" w:cs="Arial"/>
+              </w:rPr>
+              <w:t>checklists</w:t>
+            </w:r>
+            <w:proofErr w:type="spellEnd"/>
+            <w:r>
+              <w:rPr>
+                <w:rFonts w:ascii="Arial" w:hAnsi="Arial" w:cs="Arial"/>
+              </w:rPr>
+              <w:t xml:space="preserve"> para os processos.</w:t>
             </w:r>
           </w:p>
         </w:tc>
@@ -5957,26 +6113,34 @@
             <w:pPr>
               <w:rPr>
                 <w:rFonts w:ascii="Arial" w:hAnsi="Arial" w:cs="Arial"/>
-              </w:rPr>
-            </w:pPr>
-            <w:r>
-              <w:rPr>
-                <w:rFonts w:ascii="Arial" w:hAnsi="Arial" w:cs="Arial"/>
-                <w:b/>
-              </w:rPr>
-              <w:t>2.</w:t>
-            </w:r>
-            <w:r>
-              <w:rPr>
-                <w:rFonts w:ascii="Arial" w:hAnsi="Arial" w:cs="Arial"/>
-              </w:rPr>
-              <w:t xml:space="preserve"> Realizar </w:t>
-            </w:r>
-            <w:r>
-              <w:rPr>
-                <w:rFonts w:ascii="Arial" w:hAnsi="Arial" w:cs="Arial"/>
-              </w:rPr>
-              <w:t>Auditorias Internas</w:t>
+                <w:b/>
+              </w:rPr>
+            </w:pPr>
+            <w:r>
+              <w:rPr>
+                <w:rFonts w:ascii="Arial" w:hAnsi="Arial" w:cs="Arial"/>
+                <w:b/>
+              </w:rPr>
+              <w:t>2</w:t>
+            </w:r>
+            <w:r>
+              <w:rPr>
+                <w:rFonts w:ascii="Arial" w:hAnsi="Arial" w:cs="Arial"/>
+                <w:b/>
+              </w:rPr>
+              <w:t>.</w:t>
+            </w:r>
+            <w:r>
+              <w:rPr>
+                <w:rFonts w:ascii="Arial" w:hAnsi="Arial" w:cs="Arial"/>
+              </w:rPr>
+              <w:t xml:space="preserve"> </w:t>
+            </w:r>
+            <w:r>
+              <w:rPr>
+                <w:rFonts w:ascii="Arial" w:hAnsi="Arial" w:cs="Arial"/>
+              </w:rPr>
+              <w:t>Programar Auditorias Internas</w:t>
             </w:r>
             <w:r>
               <w:rPr>
@@ -6023,13 +6187,32 @@
                 <w:rFonts w:ascii="Arial" w:hAnsi="Arial" w:cs="Arial"/>
                 <w:b/>
               </w:rPr>
-              <w:t>3.</w:t>
-            </w:r>
-            <w:r>
-              <w:rPr>
-                <w:rFonts w:ascii="Arial" w:hAnsi="Arial" w:cs="Arial"/>
-              </w:rPr>
-              <w:t xml:space="preserve"> Relatar Processo Não Conforme.</w:t>
+              <w:t>4</w:t>
+            </w:r>
+            <w:r>
+              <w:rPr>
+                <w:rFonts w:ascii="Arial" w:hAnsi="Arial" w:cs="Arial"/>
+                <w:b/>
+              </w:rPr>
+              <w:t>.</w:t>
+            </w:r>
+            <w:r>
+              <w:rPr>
+                <w:rFonts w:ascii="Arial" w:hAnsi="Arial" w:cs="Arial"/>
+              </w:rPr>
+              <w:t xml:space="preserve"> Realizar </w:t>
+            </w:r>
+            <w:r>
+              <w:rPr>
+                <w:rFonts w:ascii="Arial" w:hAnsi="Arial" w:cs="Arial"/>
+              </w:rPr>
+              <w:t>Auditorias Internas</w:t>
+            </w:r>
+            <w:r>
+              <w:rPr>
+                <w:rFonts w:ascii="Arial" w:hAnsi="Arial" w:cs="Arial"/>
+              </w:rPr>
+              <w:t>.</w:t>
             </w:r>
           </w:p>
         </w:tc>
@@ -6070,13 +6253,20 @@
                 <w:rFonts w:ascii="Arial" w:hAnsi="Arial" w:cs="Arial"/>
                 <w:b/>
               </w:rPr>
-              <w:t>4.</w:t>
-            </w:r>
-            <w:r>
-              <w:rPr>
-                <w:rFonts w:ascii="Arial" w:hAnsi="Arial" w:cs="Arial"/>
-              </w:rPr>
-              <w:t xml:space="preserve"> Comunicar Não Conformidade.</w:t>
+              <w:t>4</w:t>
+            </w:r>
+            <w:r>
+              <w:rPr>
+                <w:rFonts w:ascii="Arial" w:hAnsi="Arial" w:cs="Arial"/>
+                <w:b/>
+              </w:rPr>
+              <w:t>.</w:t>
+            </w:r>
+            <w:r>
+              <w:rPr>
+                <w:rFonts w:ascii="Arial" w:hAnsi="Arial" w:cs="Arial"/>
+              </w:rPr>
+              <w:t xml:space="preserve"> Relatar Processo Não Conforme.</w:t>
             </w:r>
           </w:p>
         </w:tc>
@@ -6117,7 +6307,68 @@
                 <w:rFonts w:ascii="Arial" w:hAnsi="Arial" w:cs="Arial"/>
                 <w:b/>
               </w:rPr>
-              <w:t>5.</w:t>
+              <w:t>5</w:t>
+            </w:r>
+            <w:r>
+              <w:rPr>
+                <w:rFonts w:ascii="Arial" w:hAnsi="Arial" w:cs="Arial"/>
+                <w:b/>
+              </w:rPr>
+              <w:t>.</w:t>
+            </w:r>
+            <w:r>
+              <w:rPr>
+                <w:rFonts w:ascii="Arial" w:hAnsi="Arial" w:cs="Arial"/>
+              </w:rPr>
+              <w:t xml:space="preserve"> Comunicar Não Conformidade.</w:t>
+            </w:r>
+          </w:p>
+        </w:tc>
+      </w:tr>
+      <w:tr>
+        <w:trPr>
+          <w:trHeight w:val="165"/>
+        </w:trPr>
+        <w:tc>
+          <w:tcPr>
+            <w:tcW w:w="2404" w:type="dxa"/>
+            <w:vMerge/>
+            <w:hideMark/>
+          </w:tcPr>
+          <w:p>
+            <w:pPr>
+              <w:rPr>
+                <w:rFonts w:ascii="Arial" w:hAnsi="Arial" w:cs="Arial"/>
+                <w:b/>
+                <w:bCs/>
+              </w:rPr>
+            </w:pPr>
+          </w:p>
+        </w:tc>
+        <w:tc>
+          <w:tcPr>
+            <w:tcW w:w="7377" w:type="dxa"/>
+            <w:hideMark/>
+          </w:tcPr>
+          <w:p>
+            <w:pPr>
+              <w:rPr>
+                <w:rFonts w:ascii="Arial" w:hAnsi="Arial" w:cs="Arial"/>
+              </w:rPr>
+            </w:pPr>
+            <w:r>
+              <w:rPr>
+                <w:rFonts w:ascii="Arial" w:hAnsi="Arial" w:cs="Arial"/>
+                <w:b/>
+              </w:rPr>
+              <w:t>6</w:t>
+            </w:r>
+            <w:r>
+              <w:rPr>
+                <w:rFonts w:ascii="Arial" w:hAnsi="Arial" w:cs="Arial"/>
+                <w:b/>
+              </w:rPr>
+              <w:t>.</w:t>
             </w:r>
             <w:r>
               <w:rPr>
@@ -6295,13 +6546,37 @@
                 <w:rFonts w:ascii="Arial" w:hAnsi="Arial" w:cs="Arial"/>
               </w:rPr>
             </w:pPr>
+            <w:proofErr w:type="spellStart"/>
+            <w:r>
+              <w:rPr>
+                <w:rFonts w:ascii="Arial" w:hAnsi="Arial" w:cs="Arial"/>
+              </w:rPr>
+              <w:t>Checklist</w:t>
+            </w:r>
+            <w:proofErr w:type="spellEnd"/>
+            <w:r>
+              <w:rPr>
+                <w:rFonts w:ascii="Arial" w:hAnsi="Arial" w:cs="Arial"/>
+              </w:rPr>
+              <w:t xml:space="preserve"> de processo</w:t>
+            </w:r>
+            <w:r>
+              <w:br/>
+            </w:r>
             <w:hyperlink r:id="rId18" w:history="1">
               <w:r>
                 <w:rPr>
                   <w:rStyle w:val="Hyperlink"/>
                   <w:rFonts w:ascii="Arial" w:hAnsi="Arial" w:cs="Arial"/>
                 </w:rPr>
-                <w:t>Programação das Auditorias Internas</w:t>
+                <w:t>P</w:t>
+              </w:r>
+              <w:r>
+                <w:rPr>
+                  <w:rStyle w:val="Hyperlink"/>
+                  <w:rFonts w:ascii="Arial" w:hAnsi="Arial" w:cs="Arial"/>
+                </w:rPr>
+                <w:t>rogramação das Auditorias Internas</w:t>
               </w:r>
             </w:hyperlink>
             <w:r>
@@ -7549,7 +7824,21 @@
               <w:rPr>
                 <w:rFonts w:ascii="Arial" w:hAnsi="Arial" w:cs="Arial"/>
               </w:rPr>
-              <w:t xml:space="preserve"> Analisar os resultados da auditorias.</w:t>
+              <w:t xml:space="preserve"> Analisar os resultados </w:t>
+            </w:r>
+            <w:proofErr w:type="gramStart"/>
+            <w:r>
+              <w:rPr>
+                <w:rFonts w:ascii="Arial" w:hAnsi="Arial" w:cs="Arial"/>
+              </w:rPr>
+              <w:t>da auditorias</w:t>
+            </w:r>
+            <w:proofErr w:type="gramEnd"/>
+            <w:r>
+              <w:rPr>
+                <w:rFonts w:ascii="Arial" w:hAnsi="Arial" w:cs="Arial"/>
+              </w:rPr>
+              <w:t>.</w:t>
             </w:r>
           </w:p>
         </w:tc>
@@ -9020,7 +9309,21 @@
               <w:rPr>
                 <w:rFonts w:ascii="Arial" w:hAnsi="Arial" w:cs="Arial"/>
               </w:rPr>
-              <w:t>Determinar a implementação de ações necessárias.</w:t>
+              <w:t xml:space="preserve">Determinar a </w:t>
+            </w:r>
+            <w:proofErr w:type="gramStart"/>
+            <w:r>
+              <w:rPr>
+                <w:rFonts w:ascii="Arial" w:hAnsi="Arial" w:cs="Arial"/>
+              </w:rPr>
+              <w:t>implementação</w:t>
+            </w:r>
+            <w:proofErr w:type="gramEnd"/>
+            <w:r>
+              <w:rPr>
+                <w:rFonts w:ascii="Arial" w:hAnsi="Arial" w:cs="Arial"/>
+              </w:rPr>
+              <w:t xml:space="preserve"> de ações necessárias.</w:t>
             </w:r>
           </w:p>
         </w:tc>
@@ -9186,6 +9489,7 @@
                 <w:b/>
                 <w:bCs/>
               </w:rPr>
+              <w:lastRenderedPageBreak/>
               <w:t>Critérios de Saída</w:t>
             </w:r>
           </w:p>
@@ -9205,7 +9509,21 @@
               <w:rPr>
                 <w:rFonts w:ascii="Arial" w:hAnsi="Arial" w:cs="Arial"/>
               </w:rPr>
-              <w:t>A solução deve ser implementada, registrada e aprovada pelo Gerente de Projeto.</w:t>
+              <w:t xml:space="preserve">A solução deve ser </w:t>
+            </w:r>
+            <w:proofErr w:type="gramStart"/>
+            <w:r>
+              <w:rPr>
+                <w:rFonts w:ascii="Arial" w:hAnsi="Arial" w:cs="Arial"/>
+              </w:rPr>
+              <w:t>implementada</w:t>
+            </w:r>
+            <w:proofErr w:type="gramEnd"/>
+            <w:r>
+              <w:rPr>
+                <w:rFonts w:ascii="Arial" w:hAnsi="Arial" w:cs="Arial"/>
+              </w:rPr>
+              <w:t>, registrada e aprovada pelo Gerente de Projeto.</w:t>
             </w:r>
           </w:p>
         </w:tc>
@@ -9230,7 +9548,6 @@
                 <w:b/>
                 <w:bCs/>
               </w:rPr>
-              <w:lastRenderedPageBreak/>
               <w:t>Produtos</w:t>
             </w:r>
           </w:p>

</xml_diff>

<commit_message>
Revisão geral no GQA
</commit_message>
<xml_diff>
--- a/Artefatos de Documentação/Processo Genérico/7-Garantia da Qualidade/Processo Genérico Garantia da Qualidade - GQA.docx
+++ b/Artefatos de Documentação/Processo Genérico/7-Garantia da Qualidade/Processo Genérico Garantia da Qualidade - GQA.docx
@@ -195,23 +195,7 @@
           <w:rFonts w:ascii="Arial" w:hAnsi="Arial" w:cs="Arial"/>
           <w:bCs/>
         </w:rPr>
-        <w:t xml:space="preserve">é simultaneamente um movimento para a melhoria da qualidade (Programa </w:t>
-      </w:r>
-      <w:proofErr w:type="gramStart"/>
-      <w:r>
-        <w:rPr>
-          <w:rFonts w:ascii="Arial" w:hAnsi="Arial" w:cs="Arial"/>
-          <w:bCs/>
-        </w:rPr>
-        <w:t>MPS.</w:t>
-      </w:r>
-      <w:proofErr w:type="gramEnd"/>
-      <w:r>
-        <w:rPr>
-          <w:rFonts w:ascii="Arial" w:hAnsi="Arial" w:cs="Arial"/>
-          <w:bCs/>
-        </w:rPr>
-        <w:t>BR) e um modelo de qualidade de processo (Modelo MPS). Voltado para a realidade do mercado de pequenas e médias empresas de desenvolvimento de software no Brasil</w:t>
+        <w:t>é simultaneamente um movimento para a melhoria da qualidade (Programa MPS.BR) e um modelo de qualidade de processo (Modelo MPS). Voltado para a realidade do mercado de pequenas e médias empresas de desenvolvimento de software no Brasil</w:t>
       </w:r>
       <w:r>
         <w:rPr>
@@ -228,7 +212,6 @@
           <w:rStyle w:val="Forte"/>
         </w:rPr>
       </w:pPr>
-      <w:proofErr w:type="gramStart"/>
       <w:r>
         <w:rPr>
           <w:rStyle w:val="Forte"/>
@@ -289,14 +272,7 @@
         <w:rPr>
           <w:rStyle w:val="Forte"/>
         </w:rPr>
-        <w:t xml:space="preserve"> ou Modelo de Maturidade em Capacitação - Integração)</w:t>
-      </w:r>
-      <w:proofErr w:type="gramEnd"/>
-      <w:r>
-        <w:rPr>
-          <w:rStyle w:val="Forte"/>
-        </w:rPr>
-        <w:t xml:space="preserve"> é um modelo de referência que contém práticas (Genéricas ou Específicas)</w:t>
+        <w:t xml:space="preserve"> ou Modelo de Maturidade em Capacitação - Integração) é um modelo de referência que contém práticas (Genéricas ou Específicas)</w:t>
       </w:r>
       <w:r>
         <w:rPr>
@@ -1139,25 +1115,7 @@
                 <w:sz w:val="22"/>
                 <w:szCs w:val="22"/>
               </w:rPr>
-              <w:t xml:space="preserve">através do cronograma do processo. </w:t>
-            </w:r>
-            <w:proofErr w:type="gramStart"/>
-            <w:r>
-              <w:rPr>
-                <w:rStyle w:val="Forte"/>
-                <w:sz w:val="22"/>
-                <w:szCs w:val="22"/>
-              </w:rPr>
-              <w:t>As datas inicias e finais</w:t>
-            </w:r>
-            <w:proofErr w:type="gramEnd"/>
-            <w:r>
-              <w:rPr>
-                <w:rStyle w:val="Forte"/>
-                <w:sz w:val="22"/>
-                <w:szCs w:val="22"/>
-              </w:rPr>
-              <w:t xml:space="preserve"> planejadas serão analisadas com relação a execução.</w:t>
+              <w:t>através do cronograma do processo. As datas inicias e finais planejadas serão analisadas com relação a execução.</w:t>
             </w:r>
           </w:p>
           <w:p>
@@ -1301,25 +1259,7 @@
                 <w:sz w:val="22"/>
                 <w:szCs w:val="22"/>
               </w:rPr>
-              <w:t xml:space="preserve">Quanto mais próximo de </w:t>
-            </w:r>
-            <w:proofErr w:type="gramStart"/>
-            <w:r>
-              <w:rPr>
-                <w:rStyle w:val="Forte"/>
-                <w:sz w:val="22"/>
-                <w:szCs w:val="22"/>
-              </w:rPr>
-              <w:t>0</w:t>
-            </w:r>
-            <w:proofErr w:type="gramEnd"/>
-            <w:r>
-              <w:rPr>
-                <w:rStyle w:val="Forte"/>
-                <w:sz w:val="22"/>
-                <w:szCs w:val="22"/>
-              </w:rPr>
-              <w:t>, x estiver, mais eficaz o processo no que diz respeito ao cumprimento do planejado.</w:t>
+              <w:t>Quanto mais próximo de 0, x estiver, mais eficaz o processo no que diz respeito ao cumprimento do planejado.</w:t>
             </w:r>
           </w:p>
           <w:p>
@@ -1551,25 +1491,7 @@
                 <w:sz w:val="22"/>
                 <w:szCs w:val="22"/>
               </w:rPr>
-              <w:t xml:space="preserve"> quanto </w:t>
-            </w:r>
-            <w:proofErr w:type="gramStart"/>
-            <w:r>
-              <w:rPr>
-                <w:rStyle w:val="Forte"/>
-                <w:sz w:val="22"/>
-                <w:szCs w:val="22"/>
-              </w:rPr>
-              <w:t>a</w:t>
-            </w:r>
-            <w:proofErr w:type="gramEnd"/>
-            <w:r>
-              <w:rPr>
-                <w:rStyle w:val="Forte"/>
-                <w:sz w:val="22"/>
-                <w:szCs w:val="22"/>
-              </w:rPr>
-              <w:t xml:space="preserve"> eficácia do mesmo na resolução das não conformidades ao longo do desenvolvimento.</w:t>
+              <w:t xml:space="preserve"> quanto a eficácia do mesmo na resolução das não conformidades ao longo do desenvolvimento.</w:t>
             </w:r>
           </w:p>
         </w:tc>
@@ -1740,25 +1662,7 @@
                 <w:sz w:val="22"/>
                 <w:szCs w:val="22"/>
               </w:rPr>
-              <w:t xml:space="preserve">róximo de </w:t>
-            </w:r>
-            <w:proofErr w:type="gramStart"/>
-            <w:r>
-              <w:rPr>
-                <w:rStyle w:val="Forte"/>
-                <w:sz w:val="22"/>
-                <w:szCs w:val="22"/>
-              </w:rPr>
-              <w:t>0</w:t>
-            </w:r>
-            <w:proofErr w:type="gramEnd"/>
-            <w:r>
-              <w:rPr>
-                <w:rStyle w:val="Forte"/>
-                <w:sz w:val="22"/>
-                <w:szCs w:val="22"/>
-              </w:rPr>
-              <w:t>, x estiver, mais eficaz o processo na resolução das não conformidades.</w:t>
+              <w:t>róximo de 0, x estiver, mais eficaz o processo na resolução das não conformidades.</w:t>
             </w:r>
           </w:p>
           <w:p>
@@ -2244,364 +2148,6 @@
         </w:rPr>
       </w:pPr>
     </w:p>
-    <w:tbl>
-      <w:tblPr>
-        <w:tblStyle w:val="Tabelacomgrade"/>
-        <w:tblW w:w="10069" w:type="dxa"/>
-        <w:tblInd w:w="360" w:type="dxa"/>
-        <w:tblLook w:val="04A0"/>
-      </w:tblPr>
-      <w:tblGrid>
-        <w:gridCol w:w="2583"/>
-        <w:gridCol w:w="7486"/>
-      </w:tblGrid>
-      <w:tr>
-        <w:trPr>
-          <w:trHeight w:val="367"/>
-        </w:trPr>
-        <w:tc>
-          <w:tcPr>
-            <w:tcW w:w="2583" w:type="dxa"/>
-          </w:tcPr>
-          <w:p>
-            <w:pPr>
-              <w:pStyle w:val="PargrafodaLista"/>
-              <w:ind w:left="0"/>
-              <w:rPr>
-                <w:rStyle w:val="Forte"/>
-                <w:sz w:val="22"/>
-                <w:szCs w:val="22"/>
-              </w:rPr>
-            </w:pPr>
-            <w:r>
-              <w:rPr>
-                <w:rStyle w:val="Forte"/>
-                <w:sz w:val="22"/>
-                <w:szCs w:val="22"/>
-              </w:rPr>
-              <w:t>Comunicação</w:t>
-            </w:r>
-          </w:p>
-        </w:tc>
-        <w:tc>
-          <w:tcPr>
-            <w:tcW w:w="7486" w:type="dxa"/>
-          </w:tcPr>
-          <w:p>
-            <w:pPr>
-              <w:pStyle w:val="PargrafodaLista"/>
-              <w:tabs>
-                <w:tab w:val="left" w:pos="1820"/>
-              </w:tabs>
-              <w:ind w:left="0"/>
-              <w:rPr>
-                <w:rStyle w:val="Forte"/>
-                <w:sz w:val="22"/>
-                <w:szCs w:val="22"/>
-              </w:rPr>
-            </w:pPr>
-            <w:r>
-              <w:rPr>
-                <w:rStyle w:val="Forte"/>
-                <w:sz w:val="22"/>
-                <w:szCs w:val="22"/>
-              </w:rPr>
-              <w:t>Solicitação de Auditoria</w:t>
-            </w:r>
-          </w:p>
-        </w:tc>
-      </w:tr>
-      <w:tr>
-        <w:trPr>
-          <w:trHeight w:val="367"/>
-        </w:trPr>
-        <w:tc>
-          <w:tcPr>
-            <w:tcW w:w="2583" w:type="dxa"/>
-          </w:tcPr>
-          <w:p>
-            <w:pPr>
-              <w:pStyle w:val="PargrafodaLista"/>
-              <w:ind w:left="0"/>
-              <w:rPr>
-                <w:rStyle w:val="Forte"/>
-                <w:sz w:val="22"/>
-                <w:szCs w:val="22"/>
-              </w:rPr>
-            </w:pPr>
-            <w:r>
-              <w:rPr>
-                <w:rStyle w:val="Forte"/>
-                <w:sz w:val="22"/>
-                <w:szCs w:val="22"/>
-              </w:rPr>
-              <w:t>Emissor</w:t>
-            </w:r>
-          </w:p>
-        </w:tc>
-        <w:tc>
-          <w:tcPr>
-            <w:tcW w:w="7486" w:type="dxa"/>
-          </w:tcPr>
-          <w:p>
-            <w:pPr>
-              <w:pStyle w:val="PargrafodaLista"/>
-              <w:tabs>
-                <w:tab w:val="left" w:pos="1820"/>
-              </w:tabs>
-              <w:ind w:left="0"/>
-              <w:rPr>
-                <w:rStyle w:val="Forte"/>
-                <w:sz w:val="22"/>
-                <w:szCs w:val="22"/>
-              </w:rPr>
-            </w:pPr>
-            <w:r>
-              <w:rPr>
-                <w:rStyle w:val="Forte"/>
-                <w:sz w:val="22"/>
-                <w:szCs w:val="22"/>
-              </w:rPr>
-              <w:t>Solicitante da Auditoria</w:t>
-            </w:r>
-          </w:p>
-        </w:tc>
-      </w:tr>
-      <w:tr>
-        <w:trPr>
-          <w:trHeight w:val="367"/>
-        </w:trPr>
-        <w:tc>
-          <w:tcPr>
-            <w:tcW w:w="2583" w:type="dxa"/>
-          </w:tcPr>
-          <w:p>
-            <w:pPr>
-              <w:pStyle w:val="PargrafodaLista"/>
-              <w:ind w:left="0"/>
-              <w:rPr>
-                <w:rStyle w:val="Forte"/>
-                <w:sz w:val="22"/>
-                <w:szCs w:val="22"/>
-              </w:rPr>
-            </w:pPr>
-            <w:r>
-              <w:rPr>
-                <w:rStyle w:val="Forte"/>
-                <w:sz w:val="22"/>
-                <w:szCs w:val="22"/>
-              </w:rPr>
-              <w:t xml:space="preserve">Receptores </w:t>
-            </w:r>
-          </w:p>
-        </w:tc>
-        <w:tc>
-          <w:tcPr>
-            <w:tcW w:w="7486" w:type="dxa"/>
-          </w:tcPr>
-          <w:p>
-            <w:pPr>
-              <w:pStyle w:val="PargrafodaLista"/>
-              <w:ind w:left="0"/>
-              <w:rPr>
-                <w:rStyle w:val="Forte"/>
-                <w:sz w:val="22"/>
-                <w:szCs w:val="22"/>
-              </w:rPr>
-            </w:pPr>
-            <w:r>
-              <w:rPr>
-                <w:rStyle w:val="Forte"/>
-                <w:sz w:val="22"/>
-                <w:szCs w:val="22"/>
-              </w:rPr>
-              <w:t>Gerente de Projeto, Gerente do Processo envolvido, Gerente da Qualidade.</w:t>
-            </w:r>
-          </w:p>
-        </w:tc>
-      </w:tr>
-      <w:tr>
-        <w:trPr>
-          <w:trHeight w:val="347"/>
-        </w:trPr>
-        <w:tc>
-          <w:tcPr>
-            <w:tcW w:w="2583" w:type="dxa"/>
-          </w:tcPr>
-          <w:p>
-            <w:pPr>
-              <w:pStyle w:val="PargrafodaLista"/>
-              <w:ind w:left="0"/>
-              <w:rPr>
-                <w:rStyle w:val="Forte"/>
-                <w:sz w:val="22"/>
-                <w:szCs w:val="22"/>
-              </w:rPr>
-            </w:pPr>
-            <w:r>
-              <w:rPr>
-                <w:rStyle w:val="Forte"/>
-                <w:sz w:val="22"/>
-                <w:szCs w:val="22"/>
-              </w:rPr>
-              <w:t>Mensagem</w:t>
-            </w:r>
-          </w:p>
-        </w:tc>
-        <w:tc>
-          <w:tcPr>
-            <w:tcW w:w="7486" w:type="dxa"/>
-          </w:tcPr>
-          <w:p>
-            <w:pPr>
-              <w:pStyle w:val="PargrafodaLista"/>
-              <w:ind w:left="0"/>
-              <w:rPr>
-                <w:rStyle w:val="Forte"/>
-                <w:sz w:val="22"/>
-                <w:szCs w:val="22"/>
-              </w:rPr>
-            </w:pPr>
-            <w:r>
-              <w:rPr>
-                <w:rStyle w:val="Forte"/>
-                <w:sz w:val="22"/>
-                <w:szCs w:val="22"/>
-              </w:rPr>
-              <w:t>Comunicar a necessidade de uma Auditoria</w:t>
-            </w:r>
-          </w:p>
-        </w:tc>
-      </w:tr>
-      <w:tr>
-        <w:trPr>
-          <w:trHeight w:val="367"/>
-        </w:trPr>
-        <w:tc>
-          <w:tcPr>
-            <w:tcW w:w="2583" w:type="dxa"/>
-          </w:tcPr>
-          <w:p>
-            <w:pPr>
-              <w:pStyle w:val="PargrafodaLista"/>
-              <w:ind w:left="0"/>
-              <w:rPr>
-                <w:rStyle w:val="Forte"/>
-                <w:sz w:val="22"/>
-                <w:szCs w:val="22"/>
-              </w:rPr>
-            </w:pPr>
-            <w:r>
-              <w:rPr>
-                <w:rStyle w:val="Forte"/>
-                <w:sz w:val="22"/>
-                <w:szCs w:val="22"/>
-              </w:rPr>
-              <w:lastRenderedPageBreak/>
-              <w:t>Meio de Comunicação</w:t>
-            </w:r>
-          </w:p>
-        </w:tc>
-        <w:tc>
-          <w:tcPr>
-            <w:tcW w:w="7486" w:type="dxa"/>
-          </w:tcPr>
-          <w:p>
-            <w:pPr>
-              <w:pStyle w:val="PargrafodaLista"/>
-              <w:ind w:left="0"/>
-              <w:rPr>
-                <w:rStyle w:val="Forte"/>
-                <w:sz w:val="22"/>
-                <w:szCs w:val="22"/>
-              </w:rPr>
-            </w:pPr>
-            <w:hyperlink r:id="rId6" w:history="1">
-              <w:r>
-                <w:rPr>
-                  <w:rStyle w:val="Hyperlink"/>
-                  <w:rFonts w:ascii="Arial" w:hAnsi="Arial" w:cs="Arial"/>
-                  <w:sz w:val="22"/>
-                  <w:szCs w:val="22"/>
-                </w:rPr>
-                <w:t>Solicitação de Auditoria</w:t>
-              </w:r>
-            </w:hyperlink>
-          </w:p>
-        </w:tc>
-      </w:tr>
-      <w:tr>
-        <w:trPr>
-          <w:trHeight w:val="387"/>
-        </w:trPr>
-        <w:tc>
-          <w:tcPr>
-            <w:tcW w:w="2583" w:type="dxa"/>
-          </w:tcPr>
-          <w:p>
-            <w:pPr>
-              <w:pStyle w:val="PargrafodaLista"/>
-              <w:ind w:left="0"/>
-              <w:rPr>
-                <w:rStyle w:val="Forte"/>
-                <w:sz w:val="22"/>
-                <w:szCs w:val="22"/>
-              </w:rPr>
-            </w:pPr>
-            <w:r>
-              <w:rPr>
-                <w:rStyle w:val="Forte"/>
-                <w:sz w:val="22"/>
-                <w:szCs w:val="22"/>
-              </w:rPr>
-              <w:t>Quando</w:t>
-            </w:r>
-          </w:p>
-        </w:tc>
-        <w:tc>
-          <w:tcPr>
-            <w:tcW w:w="7486" w:type="dxa"/>
-          </w:tcPr>
-          <w:p>
-            <w:pPr>
-              <w:pStyle w:val="PargrafodaLista"/>
-              <w:ind w:left="0"/>
-              <w:rPr>
-                <w:rStyle w:val="Forte"/>
-                <w:sz w:val="22"/>
-                <w:szCs w:val="22"/>
-              </w:rPr>
-            </w:pPr>
-            <w:r>
-              <w:rPr>
-                <w:rStyle w:val="Forte"/>
-                <w:sz w:val="22"/>
-                <w:szCs w:val="22"/>
-              </w:rPr>
-              <w:t xml:space="preserve">Quando necessário </w:t>
-            </w:r>
-            <w:proofErr w:type="gramStart"/>
-            <w:r>
-              <w:rPr>
-                <w:rStyle w:val="Forte"/>
-                <w:sz w:val="22"/>
-                <w:szCs w:val="22"/>
-              </w:rPr>
-              <w:t>a</w:t>
-            </w:r>
-            <w:proofErr w:type="gramEnd"/>
-            <w:r>
-              <w:rPr>
-                <w:rStyle w:val="Forte"/>
-                <w:sz w:val="22"/>
-                <w:szCs w:val="22"/>
-              </w:rPr>
-              <w:t xml:space="preserve"> realização de uma Auditoria</w:t>
-            </w:r>
-          </w:p>
-        </w:tc>
-      </w:tr>
-    </w:tbl>
     <w:p>
       <w:pPr>
         <w:pStyle w:val="PargrafodaLista"/>
@@ -2676,7 +2222,7 @@
                 <w:sz w:val="22"/>
                 <w:szCs w:val="22"/>
               </w:rPr>
-              <w:t>Relatório de Não Conformidades</w:t>
+              <w:t>Registro de Não Conformidades</w:t>
             </w:r>
           </w:p>
         </w:tc>
@@ -2785,7 +2331,7 @@
                 <w:sz w:val="22"/>
                 <w:szCs w:val="22"/>
               </w:rPr>
-              <w:t>Gerente responsável pelo processo onde foi encontrada a não conformidade</w:t>
+              <w:t>Responsável pela medição</w:t>
             </w:r>
           </w:p>
         </w:tc>
@@ -2814,6 +2360,7 @@
                 <w:sz w:val="22"/>
                 <w:szCs w:val="22"/>
               </w:rPr>
+              <w:lastRenderedPageBreak/>
               <w:t>Mensagem</w:t>
             </w:r>
           </w:p>
@@ -2838,7 +2385,7 @@
                 <w:sz w:val="22"/>
                 <w:szCs w:val="22"/>
               </w:rPr>
-              <w:t>Comunicar ao Gerente a existência de uma não conformidade</w:t>
+              <w:t>Dados referentes as Não Conformidades</w:t>
             </w:r>
           </w:p>
         </w:tc>
@@ -2885,7 +2432,7 @@
                 <w:szCs w:val="22"/>
               </w:rPr>
             </w:pPr>
-            <w:hyperlink r:id="rId7" w:history="1">
+            <w:hyperlink r:id="rId6" w:history="1">
               <w:r>
                 <w:rPr>
                   <w:rStyle w:val="Hyperlink"/>
@@ -2893,7 +2440,7 @@
                   <w:sz w:val="22"/>
                   <w:szCs w:val="22"/>
                 </w:rPr>
-                <w:t>Relatório de Não Conformidade</w:t>
+                <w:t>Registro de Não Conformidades</w:t>
               </w:r>
             </w:hyperlink>
           </w:p>
@@ -2947,7 +2494,7 @@
                 <w:sz w:val="22"/>
                 <w:szCs w:val="22"/>
               </w:rPr>
-              <w:t>Quando for identificada uma Não Conformidade</w:t>
+              <w:t>Quando for ocorrer a medição do processo de qualidade</w:t>
             </w:r>
           </w:p>
         </w:tc>
@@ -3027,7 +2574,7 @@
                 <w:sz w:val="22"/>
                 <w:szCs w:val="22"/>
               </w:rPr>
-              <w:t>Registro de Não Conformidades</w:t>
+              <w:t>Comunicado de Não Conformidade</w:t>
             </w:r>
           </w:p>
         </w:tc>
@@ -3136,7 +2683,7 @@
                 <w:sz w:val="22"/>
                 <w:szCs w:val="22"/>
               </w:rPr>
-              <w:t>Responsável pela medição</w:t>
+              <w:t>Todos os envolvidos</w:t>
             </w:r>
           </w:p>
         </w:tc>
@@ -3189,25 +2736,7 @@
                 <w:sz w:val="22"/>
                 <w:szCs w:val="22"/>
               </w:rPr>
-              <w:t xml:space="preserve">Dados referentes </w:t>
-            </w:r>
-            <w:proofErr w:type="gramStart"/>
-            <w:r>
-              <w:rPr>
-                <w:rStyle w:val="Forte"/>
-                <w:sz w:val="22"/>
-                <w:szCs w:val="22"/>
-              </w:rPr>
-              <w:t>as</w:t>
-            </w:r>
-            <w:proofErr w:type="gramEnd"/>
-            <w:r>
-              <w:rPr>
-                <w:rStyle w:val="Forte"/>
-                <w:sz w:val="22"/>
-                <w:szCs w:val="22"/>
-              </w:rPr>
-              <w:t xml:space="preserve"> Não Conformidades</w:t>
+              <w:t>Relatar aos envolvidos a existência de uma não conformidade</w:t>
             </w:r>
           </w:p>
         </w:tc>
@@ -3254,17 +2783,15 @@
                 <w:szCs w:val="22"/>
               </w:rPr>
             </w:pPr>
-            <w:hyperlink r:id="rId8" w:history="1">
-              <w:r>
-                <w:rPr>
-                  <w:rStyle w:val="Hyperlink"/>
-                  <w:rFonts w:ascii="Arial" w:hAnsi="Arial" w:cs="Arial"/>
-                  <w:sz w:val="22"/>
-                  <w:szCs w:val="22"/>
-                </w:rPr>
-                <w:t>Registro de Não Conformidades</w:t>
-              </w:r>
-            </w:hyperlink>
+            <w:r>
+              <w:rPr>
+                <w:rFonts w:ascii="Arial" w:hAnsi="Arial" w:cs="Arial"/>
+                <w:sz w:val="22"/>
+                <w:szCs w:val="22"/>
+                <w:shd w:val="clear" w:color="auto" w:fill="FFFFFF"/>
+              </w:rPr>
+              <w:t>Forma de comunicação que permita o envio da mensagem para os membros relevantes e que mantenha o controle e integridade da mensagem. Podendo ser via e-mail, repositório, ou outros serviços de mensagens nos quais os envolvidos possuam familiaridade.</w:t>
+            </w:r>
           </w:p>
         </w:tc>
       </w:tr>
@@ -3316,7 +2843,15 @@
                 <w:sz w:val="22"/>
                 <w:szCs w:val="22"/>
               </w:rPr>
-              <w:t>Quando for ocorrer a medição do processo de qualidade</w:t>
+              <w:t xml:space="preserve">Quando </w:t>
+            </w:r>
+            <w:r>
+              <w:rPr>
+                <w:rStyle w:val="Forte"/>
+                <w:sz w:val="22"/>
+                <w:szCs w:val="22"/>
+              </w:rPr>
+              <w:t>houver necessidade de atentar os envolvidos</w:t>
             </w:r>
           </w:p>
         </w:tc>
@@ -3334,704 +2869,6 @@
         </w:rPr>
       </w:pPr>
     </w:p>
-    <w:tbl>
-      <w:tblPr>
-        <w:tblStyle w:val="Tabelacomgrade"/>
-        <w:tblW w:w="10069" w:type="dxa"/>
-        <w:tblInd w:w="360" w:type="dxa"/>
-        <w:tblLook w:val="04A0"/>
-      </w:tblPr>
-      <w:tblGrid>
-        <w:gridCol w:w="2583"/>
-        <w:gridCol w:w="7486"/>
-      </w:tblGrid>
-      <w:tr>
-        <w:trPr>
-          <w:trHeight w:val="367"/>
-        </w:trPr>
-        <w:tc>
-          <w:tcPr>
-            <w:tcW w:w="2583" w:type="dxa"/>
-          </w:tcPr>
-          <w:p>
-            <w:pPr>
-              <w:pStyle w:val="PargrafodaLista"/>
-              <w:ind w:left="0"/>
-              <w:rPr>
-                <w:rStyle w:val="Forte"/>
-                <w:sz w:val="22"/>
-                <w:szCs w:val="22"/>
-              </w:rPr>
-            </w:pPr>
-            <w:r>
-              <w:rPr>
-                <w:rStyle w:val="Forte"/>
-                <w:sz w:val="22"/>
-                <w:szCs w:val="22"/>
-              </w:rPr>
-              <w:t>Comunicação</w:t>
-            </w:r>
-          </w:p>
-        </w:tc>
-        <w:tc>
-          <w:tcPr>
-            <w:tcW w:w="7486" w:type="dxa"/>
-          </w:tcPr>
-          <w:p>
-            <w:pPr>
-              <w:pStyle w:val="PargrafodaLista"/>
-              <w:tabs>
-                <w:tab w:val="left" w:pos="1820"/>
-              </w:tabs>
-              <w:ind w:left="0"/>
-              <w:rPr>
-                <w:rStyle w:val="Forte"/>
-                <w:sz w:val="22"/>
-                <w:szCs w:val="22"/>
-              </w:rPr>
-            </w:pPr>
-            <w:r>
-              <w:rPr>
-                <w:rStyle w:val="Forte"/>
-                <w:sz w:val="22"/>
-                <w:szCs w:val="22"/>
-              </w:rPr>
-              <w:t>Comunicado de Não Conformidade</w:t>
-            </w:r>
-          </w:p>
-        </w:tc>
-      </w:tr>
-      <w:tr>
-        <w:trPr>
-          <w:trHeight w:val="367"/>
-        </w:trPr>
-        <w:tc>
-          <w:tcPr>
-            <w:tcW w:w="2583" w:type="dxa"/>
-          </w:tcPr>
-          <w:p>
-            <w:pPr>
-              <w:pStyle w:val="PargrafodaLista"/>
-              <w:ind w:left="0"/>
-              <w:rPr>
-                <w:rStyle w:val="Forte"/>
-                <w:sz w:val="22"/>
-                <w:szCs w:val="22"/>
-              </w:rPr>
-            </w:pPr>
-            <w:r>
-              <w:rPr>
-                <w:rStyle w:val="Forte"/>
-                <w:sz w:val="22"/>
-                <w:szCs w:val="22"/>
-              </w:rPr>
-              <w:t>Emissor</w:t>
-            </w:r>
-          </w:p>
-        </w:tc>
-        <w:tc>
-          <w:tcPr>
-            <w:tcW w:w="7486" w:type="dxa"/>
-          </w:tcPr>
-          <w:p>
-            <w:pPr>
-              <w:pStyle w:val="PargrafodaLista"/>
-              <w:tabs>
-                <w:tab w:val="left" w:pos="1820"/>
-              </w:tabs>
-              <w:ind w:left="0"/>
-              <w:rPr>
-                <w:rStyle w:val="Forte"/>
-                <w:sz w:val="22"/>
-                <w:szCs w:val="22"/>
-              </w:rPr>
-            </w:pPr>
-            <w:r>
-              <w:rPr>
-                <w:rStyle w:val="Forte"/>
-                <w:sz w:val="22"/>
-                <w:szCs w:val="22"/>
-              </w:rPr>
-              <w:t>Gerente da Qualidade</w:t>
-            </w:r>
-          </w:p>
-        </w:tc>
-      </w:tr>
-      <w:tr>
-        <w:trPr>
-          <w:trHeight w:val="367"/>
-        </w:trPr>
-        <w:tc>
-          <w:tcPr>
-            <w:tcW w:w="2583" w:type="dxa"/>
-          </w:tcPr>
-          <w:p>
-            <w:pPr>
-              <w:pStyle w:val="PargrafodaLista"/>
-              <w:ind w:left="0"/>
-              <w:rPr>
-                <w:rStyle w:val="Forte"/>
-                <w:sz w:val="22"/>
-                <w:szCs w:val="22"/>
-              </w:rPr>
-            </w:pPr>
-            <w:r>
-              <w:rPr>
-                <w:rStyle w:val="Forte"/>
-                <w:sz w:val="22"/>
-                <w:szCs w:val="22"/>
-              </w:rPr>
-              <w:t xml:space="preserve">Receptores </w:t>
-            </w:r>
-          </w:p>
-        </w:tc>
-        <w:tc>
-          <w:tcPr>
-            <w:tcW w:w="7486" w:type="dxa"/>
-          </w:tcPr>
-          <w:p>
-            <w:pPr>
-              <w:pStyle w:val="PargrafodaLista"/>
-              <w:ind w:left="0"/>
-              <w:rPr>
-                <w:rStyle w:val="Forte"/>
-                <w:sz w:val="22"/>
-                <w:szCs w:val="22"/>
-              </w:rPr>
-            </w:pPr>
-            <w:r>
-              <w:rPr>
-                <w:rStyle w:val="Forte"/>
-                <w:sz w:val="22"/>
-                <w:szCs w:val="22"/>
-              </w:rPr>
-              <w:t>Todos os envolvidos</w:t>
-            </w:r>
-          </w:p>
-        </w:tc>
-      </w:tr>
-      <w:tr>
-        <w:trPr>
-          <w:trHeight w:val="347"/>
-        </w:trPr>
-        <w:tc>
-          <w:tcPr>
-            <w:tcW w:w="2583" w:type="dxa"/>
-          </w:tcPr>
-          <w:p>
-            <w:pPr>
-              <w:pStyle w:val="PargrafodaLista"/>
-              <w:ind w:left="0"/>
-              <w:rPr>
-                <w:rStyle w:val="Forte"/>
-                <w:sz w:val="22"/>
-                <w:szCs w:val="22"/>
-              </w:rPr>
-            </w:pPr>
-            <w:r>
-              <w:rPr>
-                <w:rStyle w:val="Forte"/>
-                <w:sz w:val="22"/>
-                <w:szCs w:val="22"/>
-              </w:rPr>
-              <w:t>Mensagem</w:t>
-            </w:r>
-          </w:p>
-        </w:tc>
-        <w:tc>
-          <w:tcPr>
-            <w:tcW w:w="7486" w:type="dxa"/>
-          </w:tcPr>
-          <w:p>
-            <w:pPr>
-              <w:pStyle w:val="PargrafodaLista"/>
-              <w:ind w:left="0"/>
-              <w:rPr>
-                <w:rStyle w:val="Forte"/>
-                <w:sz w:val="22"/>
-                <w:szCs w:val="22"/>
-              </w:rPr>
-            </w:pPr>
-            <w:r>
-              <w:rPr>
-                <w:rStyle w:val="Forte"/>
-                <w:sz w:val="22"/>
-                <w:szCs w:val="22"/>
-              </w:rPr>
-              <w:t>Relatar aos envolvidos a existência de uma não conformidade</w:t>
-            </w:r>
-          </w:p>
-        </w:tc>
-      </w:tr>
-      <w:tr>
-        <w:trPr>
-          <w:trHeight w:val="367"/>
-        </w:trPr>
-        <w:tc>
-          <w:tcPr>
-            <w:tcW w:w="2583" w:type="dxa"/>
-          </w:tcPr>
-          <w:p>
-            <w:pPr>
-              <w:pStyle w:val="PargrafodaLista"/>
-              <w:ind w:left="0"/>
-              <w:rPr>
-                <w:rStyle w:val="Forte"/>
-                <w:sz w:val="22"/>
-                <w:szCs w:val="22"/>
-              </w:rPr>
-            </w:pPr>
-            <w:r>
-              <w:rPr>
-                <w:rStyle w:val="Forte"/>
-                <w:sz w:val="22"/>
-                <w:szCs w:val="22"/>
-              </w:rPr>
-              <w:t>Meio de Comunicação</w:t>
-            </w:r>
-          </w:p>
-        </w:tc>
-        <w:tc>
-          <w:tcPr>
-            <w:tcW w:w="7486" w:type="dxa"/>
-          </w:tcPr>
-          <w:p>
-            <w:pPr>
-              <w:pStyle w:val="PargrafodaLista"/>
-              <w:ind w:left="0"/>
-              <w:rPr>
-                <w:rStyle w:val="Forte"/>
-                <w:sz w:val="22"/>
-                <w:szCs w:val="22"/>
-              </w:rPr>
-            </w:pPr>
-            <w:hyperlink r:id="rId9" w:history="1">
-              <w:r>
-                <w:rPr>
-                  <w:rStyle w:val="Hyperlink"/>
-                  <w:rFonts w:ascii="Arial" w:hAnsi="Arial" w:cs="Arial"/>
-                  <w:sz w:val="22"/>
-                  <w:szCs w:val="22"/>
-                </w:rPr>
-                <w:t>Comunicado de Não Conformidade</w:t>
-              </w:r>
-            </w:hyperlink>
-          </w:p>
-        </w:tc>
-      </w:tr>
-      <w:tr>
-        <w:trPr>
-          <w:trHeight w:val="387"/>
-        </w:trPr>
-        <w:tc>
-          <w:tcPr>
-            <w:tcW w:w="2583" w:type="dxa"/>
-          </w:tcPr>
-          <w:p>
-            <w:pPr>
-              <w:pStyle w:val="PargrafodaLista"/>
-              <w:ind w:left="0"/>
-              <w:rPr>
-                <w:rStyle w:val="Forte"/>
-                <w:sz w:val="22"/>
-                <w:szCs w:val="22"/>
-              </w:rPr>
-            </w:pPr>
-            <w:r>
-              <w:rPr>
-                <w:rStyle w:val="Forte"/>
-                <w:sz w:val="22"/>
-                <w:szCs w:val="22"/>
-              </w:rPr>
-              <w:t>Quando</w:t>
-            </w:r>
-          </w:p>
-        </w:tc>
-        <w:tc>
-          <w:tcPr>
-            <w:tcW w:w="7486" w:type="dxa"/>
-          </w:tcPr>
-          <w:p>
-            <w:pPr>
-              <w:pStyle w:val="PargrafodaLista"/>
-              <w:ind w:left="0"/>
-              <w:rPr>
-                <w:rStyle w:val="Forte"/>
-                <w:sz w:val="22"/>
-                <w:szCs w:val="22"/>
-              </w:rPr>
-            </w:pPr>
-            <w:r>
-              <w:rPr>
-                <w:rStyle w:val="Forte"/>
-                <w:sz w:val="22"/>
-                <w:szCs w:val="22"/>
-              </w:rPr>
-              <w:t xml:space="preserve">Quando </w:t>
-            </w:r>
-            <w:r>
-              <w:rPr>
-                <w:rStyle w:val="Forte"/>
-                <w:sz w:val="22"/>
-                <w:szCs w:val="22"/>
-              </w:rPr>
-              <w:t>houver necessidade de atentar os envolvidos</w:t>
-            </w:r>
-          </w:p>
-        </w:tc>
-      </w:tr>
-    </w:tbl>
-    <w:p>
-      <w:pPr>
-        <w:pStyle w:val="PargrafodaLista"/>
-        <w:ind w:left="360"/>
-        <w:rPr>
-          <w:rStyle w:val="Forte"/>
-          <w:b/>
-          <w:sz w:val="32"/>
-          <w:szCs w:val="32"/>
-        </w:rPr>
-      </w:pPr>
-    </w:p>
-    <w:tbl>
-      <w:tblPr>
-        <w:tblStyle w:val="Tabelacomgrade"/>
-        <w:tblW w:w="10069" w:type="dxa"/>
-        <w:tblInd w:w="360" w:type="dxa"/>
-        <w:tblLook w:val="04A0"/>
-      </w:tblPr>
-      <w:tblGrid>
-        <w:gridCol w:w="2583"/>
-        <w:gridCol w:w="7486"/>
-      </w:tblGrid>
-      <w:tr>
-        <w:trPr>
-          <w:trHeight w:val="367"/>
-        </w:trPr>
-        <w:tc>
-          <w:tcPr>
-            <w:tcW w:w="2583" w:type="dxa"/>
-          </w:tcPr>
-          <w:p>
-            <w:pPr>
-              <w:pStyle w:val="PargrafodaLista"/>
-              <w:ind w:left="0"/>
-              <w:rPr>
-                <w:rStyle w:val="Forte"/>
-                <w:sz w:val="22"/>
-                <w:szCs w:val="22"/>
-              </w:rPr>
-            </w:pPr>
-            <w:r>
-              <w:rPr>
-                <w:rStyle w:val="Forte"/>
-                <w:sz w:val="22"/>
-                <w:szCs w:val="22"/>
-              </w:rPr>
-              <w:t>Comunicação</w:t>
-            </w:r>
-          </w:p>
-        </w:tc>
-        <w:tc>
-          <w:tcPr>
-            <w:tcW w:w="7486" w:type="dxa"/>
-          </w:tcPr>
-          <w:p>
-            <w:pPr>
-              <w:pStyle w:val="PargrafodaLista"/>
-              <w:tabs>
-                <w:tab w:val="left" w:pos="1820"/>
-              </w:tabs>
-              <w:ind w:left="0"/>
-              <w:rPr>
-                <w:rStyle w:val="Forte"/>
-                <w:sz w:val="22"/>
-                <w:szCs w:val="22"/>
-              </w:rPr>
-            </w:pPr>
-            <w:r>
-              <w:rPr>
-                <w:rStyle w:val="Forte"/>
-                <w:sz w:val="22"/>
-                <w:szCs w:val="22"/>
-              </w:rPr>
-              <w:t>Programação das Auditorias Internas</w:t>
-            </w:r>
-          </w:p>
-        </w:tc>
-      </w:tr>
-      <w:tr>
-        <w:trPr>
-          <w:trHeight w:val="367"/>
-        </w:trPr>
-        <w:tc>
-          <w:tcPr>
-            <w:tcW w:w="2583" w:type="dxa"/>
-          </w:tcPr>
-          <w:p>
-            <w:pPr>
-              <w:pStyle w:val="PargrafodaLista"/>
-              <w:ind w:left="0"/>
-              <w:rPr>
-                <w:rStyle w:val="Forte"/>
-                <w:sz w:val="22"/>
-                <w:szCs w:val="22"/>
-              </w:rPr>
-            </w:pPr>
-            <w:r>
-              <w:rPr>
-                <w:rStyle w:val="Forte"/>
-                <w:sz w:val="22"/>
-                <w:szCs w:val="22"/>
-              </w:rPr>
-              <w:t>Emissor</w:t>
-            </w:r>
-          </w:p>
-        </w:tc>
-        <w:tc>
-          <w:tcPr>
-            <w:tcW w:w="7486" w:type="dxa"/>
-          </w:tcPr>
-          <w:p>
-            <w:pPr>
-              <w:pStyle w:val="PargrafodaLista"/>
-              <w:tabs>
-                <w:tab w:val="left" w:pos="1820"/>
-              </w:tabs>
-              <w:ind w:left="0"/>
-              <w:rPr>
-                <w:rStyle w:val="Forte"/>
-                <w:sz w:val="22"/>
-                <w:szCs w:val="22"/>
-              </w:rPr>
-            </w:pPr>
-            <w:r>
-              <w:rPr>
-                <w:rStyle w:val="Forte"/>
-                <w:sz w:val="22"/>
-                <w:szCs w:val="22"/>
-              </w:rPr>
-              <w:t>Gerente da Qualidade</w:t>
-            </w:r>
-          </w:p>
-        </w:tc>
-      </w:tr>
-      <w:tr>
-        <w:trPr>
-          <w:trHeight w:val="367"/>
-        </w:trPr>
-        <w:tc>
-          <w:tcPr>
-            <w:tcW w:w="2583" w:type="dxa"/>
-          </w:tcPr>
-          <w:p>
-            <w:pPr>
-              <w:pStyle w:val="PargrafodaLista"/>
-              <w:ind w:left="0"/>
-              <w:rPr>
-                <w:rStyle w:val="Forte"/>
-                <w:sz w:val="22"/>
-                <w:szCs w:val="22"/>
-              </w:rPr>
-            </w:pPr>
-            <w:r>
-              <w:rPr>
-                <w:rStyle w:val="Forte"/>
-                <w:sz w:val="22"/>
-                <w:szCs w:val="22"/>
-              </w:rPr>
-              <w:t xml:space="preserve">Receptores </w:t>
-            </w:r>
-          </w:p>
-        </w:tc>
-        <w:tc>
-          <w:tcPr>
-            <w:tcW w:w="7486" w:type="dxa"/>
-          </w:tcPr>
-          <w:p>
-            <w:pPr>
-              <w:pStyle w:val="PargrafodaLista"/>
-              <w:ind w:left="0"/>
-              <w:rPr>
-                <w:rStyle w:val="Forte"/>
-                <w:sz w:val="22"/>
-                <w:szCs w:val="22"/>
-              </w:rPr>
-            </w:pPr>
-            <w:r>
-              <w:rPr>
-                <w:rStyle w:val="Forte"/>
-                <w:sz w:val="22"/>
-                <w:szCs w:val="22"/>
-              </w:rPr>
-              <w:t>Todos os envolvidos</w:t>
-            </w:r>
-          </w:p>
-        </w:tc>
-      </w:tr>
-      <w:tr>
-        <w:trPr>
-          <w:trHeight w:val="347"/>
-        </w:trPr>
-        <w:tc>
-          <w:tcPr>
-            <w:tcW w:w="2583" w:type="dxa"/>
-          </w:tcPr>
-          <w:p>
-            <w:pPr>
-              <w:pStyle w:val="PargrafodaLista"/>
-              <w:ind w:left="0"/>
-              <w:rPr>
-                <w:rStyle w:val="Forte"/>
-                <w:sz w:val="22"/>
-                <w:szCs w:val="22"/>
-              </w:rPr>
-            </w:pPr>
-            <w:r>
-              <w:rPr>
-                <w:rStyle w:val="Forte"/>
-                <w:sz w:val="22"/>
-                <w:szCs w:val="22"/>
-              </w:rPr>
-              <w:t>Mensagem</w:t>
-            </w:r>
-          </w:p>
-        </w:tc>
-        <w:tc>
-          <w:tcPr>
-            <w:tcW w:w="7486" w:type="dxa"/>
-          </w:tcPr>
-          <w:p>
-            <w:pPr>
-              <w:pStyle w:val="PargrafodaLista"/>
-              <w:ind w:left="0"/>
-              <w:rPr>
-                <w:rStyle w:val="Forte"/>
-                <w:sz w:val="22"/>
-                <w:szCs w:val="22"/>
-              </w:rPr>
-            </w:pPr>
-            <w:r>
-              <w:rPr>
-                <w:rStyle w:val="Forte"/>
-                <w:sz w:val="22"/>
-                <w:szCs w:val="22"/>
-              </w:rPr>
-              <w:t>Cronograma das auditorias internas programadas</w:t>
-            </w:r>
-          </w:p>
-        </w:tc>
-      </w:tr>
-      <w:tr>
-        <w:trPr>
-          <w:trHeight w:val="367"/>
-        </w:trPr>
-        <w:tc>
-          <w:tcPr>
-            <w:tcW w:w="2583" w:type="dxa"/>
-          </w:tcPr>
-          <w:p>
-            <w:pPr>
-              <w:pStyle w:val="PargrafodaLista"/>
-              <w:ind w:left="0"/>
-              <w:rPr>
-                <w:rStyle w:val="Forte"/>
-                <w:sz w:val="22"/>
-                <w:szCs w:val="22"/>
-              </w:rPr>
-            </w:pPr>
-            <w:r>
-              <w:rPr>
-                <w:rStyle w:val="Forte"/>
-                <w:sz w:val="22"/>
-                <w:szCs w:val="22"/>
-              </w:rPr>
-              <w:t>Meio de Comunicação</w:t>
-            </w:r>
-          </w:p>
-        </w:tc>
-        <w:tc>
-          <w:tcPr>
-            <w:tcW w:w="7486" w:type="dxa"/>
-          </w:tcPr>
-          <w:p>
-            <w:pPr>
-              <w:pStyle w:val="PargrafodaLista"/>
-              <w:ind w:left="0"/>
-              <w:rPr>
-                <w:rStyle w:val="Forte"/>
-                <w:sz w:val="22"/>
-                <w:szCs w:val="22"/>
-              </w:rPr>
-            </w:pPr>
-            <w:hyperlink r:id="rId10" w:history="1">
-              <w:r>
-                <w:rPr>
-                  <w:rStyle w:val="Hyperlink"/>
-                  <w:rFonts w:ascii="Arial" w:hAnsi="Arial" w:cs="Arial"/>
-                  <w:sz w:val="22"/>
-                  <w:szCs w:val="22"/>
-                </w:rPr>
-                <w:t>Programação das Auditorias Internas</w:t>
-              </w:r>
-            </w:hyperlink>
-          </w:p>
-        </w:tc>
-      </w:tr>
-      <w:tr>
-        <w:trPr>
-          <w:trHeight w:val="387"/>
-        </w:trPr>
-        <w:tc>
-          <w:tcPr>
-            <w:tcW w:w="2583" w:type="dxa"/>
-          </w:tcPr>
-          <w:p>
-            <w:pPr>
-              <w:pStyle w:val="PargrafodaLista"/>
-              <w:ind w:left="0"/>
-              <w:rPr>
-                <w:rStyle w:val="Forte"/>
-                <w:sz w:val="22"/>
-                <w:szCs w:val="22"/>
-              </w:rPr>
-            </w:pPr>
-            <w:r>
-              <w:rPr>
-                <w:rStyle w:val="Forte"/>
-                <w:sz w:val="22"/>
-                <w:szCs w:val="22"/>
-              </w:rPr>
-              <w:t>Quando</w:t>
-            </w:r>
-          </w:p>
-        </w:tc>
-        <w:tc>
-          <w:tcPr>
-            <w:tcW w:w="7486" w:type="dxa"/>
-          </w:tcPr>
-          <w:p>
-            <w:pPr>
-              <w:pStyle w:val="PargrafodaLista"/>
-              <w:ind w:left="0"/>
-              <w:rPr>
-                <w:rStyle w:val="Forte"/>
-                <w:sz w:val="22"/>
-                <w:szCs w:val="22"/>
-              </w:rPr>
-            </w:pPr>
-            <w:r>
-              <w:rPr>
-                <w:rStyle w:val="Forte"/>
-                <w:sz w:val="22"/>
-                <w:szCs w:val="22"/>
-              </w:rPr>
-              <w:t>Quando solicitado por algum envolvido no projeto.</w:t>
-            </w:r>
-          </w:p>
-        </w:tc>
-      </w:tr>
-    </w:tbl>
     <w:p>
       <w:pPr>
         <w:rPr>
@@ -4099,12 +2936,11 @@
           <w:szCs w:val="32"/>
           <w:lang w:eastAsia="pt-BR"/>
         </w:rPr>
-        <w:lastRenderedPageBreak/>
         <w:drawing>
           <wp:inline distT="0" distB="0" distL="0" distR="0">
-            <wp:extent cx="6390640" cy="2940050"/>
+            <wp:extent cx="6390640" cy="3273425"/>
             <wp:effectExtent l="19050" t="0" r="0" b="0"/>
-            <wp:docPr id="3" name="Imagem 2" descr="11181970_875869242476047_1097021501_o.jpg"/>
+            <wp:docPr id="1" name="Imagem 0" descr="MACROFLUXO.jpg"/>
             <wp:cNvGraphicFramePr>
               <a:graphicFrameLocks xmlns:a="http://schemas.openxmlformats.org/drawingml/2006/main" noChangeAspect="1"/>
             </wp:cNvGraphicFramePr>
@@ -4112,11 +2948,11 @@
               <a:graphicData uri="http://schemas.openxmlformats.org/drawingml/2006/picture">
                 <pic:pic xmlns:pic="http://schemas.openxmlformats.org/drawingml/2006/picture">
                   <pic:nvPicPr>
-                    <pic:cNvPr id="0" name="11181970_875869242476047_1097021501_o.jpg"/>
+                    <pic:cNvPr id="0" name="MACROFLUXO.jpg"/>
                     <pic:cNvPicPr/>
                   </pic:nvPicPr>
                   <pic:blipFill>
-                    <a:blip r:embed="rId11"/>
+                    <a:blip r:embed="rId7"/>
                     <a:stretch>
                       <a:fillRect/>
                     </a:stretch>
@@ -4124,7 +2960,7 @@
                   <pic:spPr>
                     <a:xfrm>
                       <a:off x="0" y="0"/>
-                      <a:ext cx="6390640" cy="2940050"/>
+                      <a:ext cx="6390640" cy="3273425"/>
                     </a:xfrm>
                     <a:prstGeom prst="rect">
                       <a:avLst/>
@@ -4453,6 +3289,7 @@
                 <w:b/>
                 <w:bCs/>
               </w:rPr>
+              <w:lastRenderedPageBreak/>
               <w:t>Tarefas</w:t>
             </w:r>
           </w:p>
@@ -4531,21 +3368,7 @@
               <w:rPr>
                 <w:rFonts w:ascii="Arial" w:hAnsi="Arial" w:cs="Arial"/>
               </w:rPr>
-              <w:t xml:space="preserve">Definições de quais processos devem ser </w:t>
-            </w:r>
-            <w:proofErr w:type="gramStart"/>
-            <w:r>
-              <w:rPr>
-                <w:rFonts w:ascii="Arial" w:hAnsi="Arial" w:cs="Arial"/>
-              </w:rPr>
-              <w:t>gerenciados</w:t>
-            </w:r>
-            <w:proofErr w:type="gramEnd"/>
-            <w:r>
-              <w:rPr>
-                <w:rFonts w:ascii="Arial" w:hAnsi="Arial" w:cs="Arial"/>
-              </w:rPr>
-              <w:t xml:space="preserve"> pela garantia da qualidade.</w:t>
+              <w:t>Definições de quais processos devem ser gerenciados pela garantia da qualidade.</w:t>
             </w:r>
           </w:p>
         </w:tc>
@@ -4585,14 +3408,12 @@
                 <w:rFonts w:ascii="Arial" w:hAnsi="Arial" w:cs="Arial"/>
               </w:rPr>
             </w:pPr>
-            <w:proofErr w:type="gramStart"/>
             <w:r>
               <w:rPr>
                 <w:rFonts w:ascii="Arial" w:hAnsi="Arial" w:cs="Arial"/>
               </w:rPr>
               <w:t>Nenhum critério especifico</w:t>
             </w:r>
-            <w:proofErr w:type="gramEnd"/>
             <w:r>
               <w:rPr>
                 <w:rFonts w:ascii="Arial" w:hAnsi="Arial" w:cs="Arial"/>
@@ -4729,21 +3550,15 @@
               <w:rPr>
                 <w:rFonts w:ascii="Arial" w:hAnsi="Arial" w:cs="Arial"/>
               </w:rPr>
-              <w:t xml:space="preserve">Esta atividade é um </w:t>
-            </w:r>
-            <w:r>
-              <w:rPr>
-                <w:rFonts w:ascii="Arial" w:hAnsi="Arial" w:cs="Arial"/>
-              </w:rPr>
-              <w:t>sub</w:t>
-            </w:r>
-            <w:r>
-              <w:rPr>
-                <w:rFonts w:ascii="Arial" w:hAnsi="Arial" w:cs="Arial"/>
-              </w:rPr>
-              <w:t xml:space="preserve">item do </w:t>
-            </w:r>
-            <w:hyperlink r:id="rId12" w:history="1">
+              <w:t xml:space="preserve">Seção 1.3 </w:t>
+            </w:r>
+            <w:r>
+              <w:rPr>
+                <w:rFonts w:ascii="Arial" w:hAnsi="Arial" w:cs="Arial"/>
+              </w:rPr>
+              <w:t xml:space="preserve">do </w:t>
+            </w:r>
+            <w:hyperlink r:id="rId8" w:history="1">
               <w:r>
                 <w:rPr>
                   <w:rStyle w:val="Hyperlink"/>
@@ -4800,7 +3615,19 @@
               <w:rPr>
                 <w:rFonts w:ascii="Arial" w:hAnsi="Arial" w:cs="Arial"/>
               </w:rPr>
-              <w:t>Pacote Office 2013</w:t>
+              <w:t>Microsoft</w:t>
+            </w:r>
+            <w:r>
+              <w:rPr>
+                <w:rFonts w:ascii="Arial" w:hAnsi="Arial" w:cs="Arial"/>
+              </w:rPr>
+              <w:t xml:space="preserve"> Office</w:t>
+            </w:r>
+            <w:r>
+              <w:rPr>
+                <w:rFonts w:ascii="Arial" w:hAnsi="Arial" w:cs="Arial"/>
+              </w:rPr>
+              <w:t>.</w:t>
             </w:r>
           </w:p>
         </w:tc>
@@ -5142,7 +3969,21 @@
               <w:rPr>
                 <w:rFonts w:ascii="Arial" w:hAnsi="Arial" w:cs="Arial"/>
               </w:rPr>
-              <w:t>Programar Auditorias Internas.</w:t>
+              <w:t xml:space="preserve">Definir </w:t>
+            </w:r>
+            <w:proofErr w:type="spellStart"/>
+            <w:r>
+              <w:rPr>
+                <w:rFonts w:ascii="Arial" w:hAnsi="Arial" w:cs="Arial"/>
+              </w:rPr>
+              <w:t>checklist</w:t>
+            </w:r>
+            <w:proofErr w:type="spellEnd"/>
+            <w:r>
+              <w:rPr>
+                <w:rFonts w:ascii="Arial" w:hAnsi="Arial" w:cs="Arial"/>
+              </w:rPr>
+              <w:t>.</w:t>
             </w:r>
           </w:p>
         </w:tc>
@@ -5190,14 +4031,14 @@
               <w:rPr>
                 <w:rFonts w:ascii="Arial" w:hAnsi="Arial" w:cs="Arial"/>
               </w:rPr>
-              <w:t>Realizar Auditorias Internas.</w:t>
+              <w:t>Programar auditorias internas</w:t>
             </w:r>
           </w:p>
         </w:tc>
       </w:tr>
       <w:tr>
         <w:trPr>
-          <w:trHeight w:val="195"/>
+          <w:trHeight w:val="373"/>
         </w:trPr>
         <w:tc>
           <w:tcPr>
@@ -5238,35 +4079,39 @@
               <w:rPr>
                 <w:rFonts w:ascii="Arial" w:hAnsi="Arial" w:cs="Arial"/>
               </w:rPr>
-              <w:t>Relatar Produto Não Conforme</w:t>
-            </w:r>
-            <w:r>
-              <w:rPr>
-                <w:rFonts w:ascii="Arial" w:hAnsi="Arial" w:cs="Arial"/>
-              </w:rPr>
-              <w:t>.</w:t>
-            </w:r>
-          </w:p>
-        </w:tc>
-      </w:tr>
-      <w:tr>
-        <w:trPr>
-          <w:trHeight w:val="195"/>
-        </w:trPr>
+              <w:t>R</w:t>
+            </w:r>
+            <w:r>
+              <w:rPr>
+                <w:rFonts w:ascii="Arial" w:hAnsi="Arial" w:cs="Arial"/>
+              </w:rPr>
+              <w:t>ealizar auditorias internas.</w:t>
+            </w:r>
+          </w:p>
+        </w:tc>
+      </w:tr>
+      <w:tr>
         <w:tc>
           <w:tcPr>
             <w:tcW w:w="2404" w:type="dxa"/>
-            <w:vMerge/>
-            <w:hideMark/>
-          </w:tcPr>
-          <w:p>
-            <w:pPr>
-              <w:rPr>
-                <w:rFonts w:ascii="Arial" w:hAnsi="Arial" w:cs="Arial"/>
-                <w:b/>
-                <w:bCs/>
-              </w:rPr>
-            </w:pPr>
+            <w:hideMark/>
+          </w:tcPr>
+          <w:p>
+            <w:pPr>
+              <w:rPr>
+                <w:rFonts w:ascii="Arial" w:hAnsi="Arial" w:cs="Arial"/>
+                <w:b/>
+                <w:bCs/>
+              </w:rPr>
+            </w:pPr>
+            <w:r>
+              <w:rPr>
+                <w:rFonts w:ascii="Arial" w:hAnsi="Arial" w:cs="Arial"/>
+                <w:b/>
+                <w:bCs/>
+              </w:rPr>
+              <w:t>Pré-Condições</w:t>
+            </w:r>
           </w:p>
         </w:tc>
         <w:tc>
@@ -5283,44 +4128,34 @@
             <w:r>
               <w:rPr>
                 <w:rFonts w:ascii="Arial" w:hAnsi="Arial" w:cs="Arial"/>
-                <w:b/>
-              </w:rPr>
-              <w:t>4</w:t>
-            </w:r>
-            <w:r>
-              <w:rPr>
-                <w:rFonts w:ascii="Arial" w:hAnsi="Arial" w:cs="Arial"/>
-                <w:b/>
-              </w:rPr>
-              <w:t>.</w:t>
-            </w:r>
-            <w:r>
-              <w:rPr>
-                <w:rFonts w:ascii="Arial" w:hAnsi="Arial" w:cs="Arial"/>
-              </w:rPr>
-              <w:t xml:space="preserve"> Comunicar Não Conformidade.</w:t>
-            </w:r>
-          </w:p>
-        </w:tc>
-      </w:tr>
-      <w:tr>
-        <w:trPr>
-          <w:trHeight w:val="195"/>
-        </w:trPr>
+              </w:rPr>
+              <w:t>Nenhum critério específico.</w:t>
+            </w:r>
+          </w:p>
+        </w:tc>
+      </w:tr>
+      <w:tr>
         <w:tc>
           <w:tcPr>
             <w:tcW w:w="2404" w:type="dxa"/>
-            <w:vMerge/>
-            <w:hideMark/>
-          </w:tcPr>
-          <w:p>
-            <w:pPr>
-              <w:rPr>
-                <w:rFonts w:ascii="Arial" w:hAnsi="Arial" w:cs="Arial"/>
-                <w:b/>
-                <w:bCs/>
-              </w:rPr>
-            </w:pPr>
+            <w:hideMark/>
+          </w:tcPr>
+          <w:p>
+            <w:pPr>
+              <w:rPr>
+                <w:rFonts w:ascii="Arial" w:hAnsi="Arial" w:cs="Arial"/>
+                <w:b/>
+                <w:bCs/>
+              </w:rPr>
+            </w:pPr>
+            <w:r>
+              <w:rPr>
+                <w:rFonts w:ascii="Arial" w:hAnsi="Arial" w:cs="Arial"/>
+                <w:b/>
+                <w:bCs/>
+              </w:rPr>
+              <w:t>Entradas</w:t>
+            </w:r>
           </w:p>
         </w:tc>
         <w:tc>
@@ -5337,34 +4172,8 @@
             <w:r>
               <w:rPr>
                 <w:rFonts w:ascii="Arial" w:hAnsi="Arial" w:cs="Arial"/>
-                <w:b/>
-              </w:rPr>
-              <w:t>5.</w:t>
-            </w:r>
-            <w:r>
-              <w:rPr>
-                <w:rFonts w:ascii="Arial" w:hAnsi="Arial" w:cs="Arial"/>
-                <w:b/>
-              </w:rPr>
-              <w:t xml:space="preserve"> </w:t>
-            </w:r>
-            <w:r>
-              <w:rPr>
-                <w:rFonts w:ascii="Arial" w:hAnsi="Arial" w:cs="Arial"/>
-              </w:rPr>
-              <w:t xml:space="preserve">Controlar Produto Não </w:t>
-            </w:r>
-            <w:r>
-              <w:rPr>
-                <w:rFonts w:ascii="Arial" w:hAnsi="Arial" w:cs="Arial"/>
-              </w:rPr>
-              <w:t>Conforme</w:t>
-            </w:r>
-            <w:r>
-              <w:rPr>
-                <w:rFonts w:ascii="Arial" w:hAnsi="Arial" w:cs="Arial"/>
-              </w:rPr>
-              <w:t>.</w:t>
+              </w:rPr>
+              <w:t>Produtos de trabalho, padrões, procedimentos e requisitos aplicáveis.</w:t>
             </w:r>
           </w:p>
         </w:tc>
@@ -5389,7 +4198,7 @@
                 <w:b/>
                 <w:bCs/>
               </w:rPr>
-              <w:t>Pré-Condições</w:t>
+              <w:t>Critérios de Saída</w:t>
             </w:r>
           </w:p>
         </w:tc>
@@ -5433,7 +4242,7 @@
                 <w:b/>
                 <w:bCs/>
               </w:rPr>
-              <w:t>Entradas</w:t>
+              <w:t>Produtos</w:t>
             </w:r>
           </w:p>
         </w:tc>
@@ -5448,102 +4257,13 @@
                 <w:rFonts w:ascii="Arial" w:hAnsi="Arial" w:cs="Arial"/>
               </w:rPr>
             </w:pPr>
-            <w:r>
-              <w:rPr>
-                <w:rFonts w:ascii="Arial" w:hAnsi="Arial" w:cs="Arial"/>
-              </w:rPr>
-              <w:t>Produtos de trabalho, padrões, procedimentos e requisitos aplicáveis.</w:t>
-            </w:r>
-          </w:p>
-        </w:tc>
-      </w:tr>
-      <w:tr>
-        <w:tc>
-          <w:tcPr>
-            <w:tcW w:w="2404" w:type="dxa"/>
-            <w:hideMark/>
-          </w:tcPr>
-          <w:p>
-            <w:pPr>
-              <w:rPr>
-                <w:rFonts w:ascii="Arial" w:hAnsi="Arial" w:cs="Arial"/>
-                <w:b/>
-                <w:bCs/>
-              </w:rPr>
-            </w:pPr>
-            <w:r>
-              <w:rPr>
-                <w:rFonts w:ascii="Arial" w:hAnsi="Arial" w:cs="Arial"/>
-                <w:b/>
-                <w:bCs/>
-              </w:rPr>
-              <w:lastRenderedPageBreak/>
-              <w:t>Critérios de Saída</w:t>
-            </w:r>
-          </w:p>
-        </w:tc>
-        <w:tc>
-          <w:tcPr>
-            <w:tcW w:w="7377" w:type="dxa"/>
-            <w:hideMark/>
-          </w:tcPr>
-          <w:p>
-            <w:pPr>
-              <w:rPr>
-                <w:rFonts w:ascii="Arial" w:hAnsi="Arial" w:cs="Arial"/>
-              </w:rPr>
-            </w:pPr>
-            <w:r>
-              <w:rPr>
-                <w:rFonts w:ascii="Arial" w:hAnsi="Arial" w:cs="Arial"/>
-              </w:rPr>
-              <w:t>Nenhum critério específico.</w:t>
-            </w:r>
-          </w:p>
-        </w:tc>
-      </w:tr>
-      <w:tr>
-        <w:tc>
-          <w:tcPr>
-            <w:tcW w:w="2404" w:type="dxa"/>
-            <w:hideMark/>
-          </w:tcPr>
-          <w:p>
-            <w:pPr>
-              <w:rPr>
-                <w:rFonts w:ascii="Arial" w:hAnsi="Arial" w:cs="Arial"/>
-                <w:b/>
-                <w:bCs/>
-              </w:rPr>
-            </w:pPr>
-            <w:r>
-              <w:rPr>
-                <w:rFonts w:ascii="Arial" w:hAnsi="Arial" w:cs="Arial"/>
-                <w:b/>
-                <w:bCs/>
-              </w:rPr>
-              <w:t>Produtos</w:t>
-            </w:r>
-          </w:p>
-        </w:tc>
-        <w:tc>
-          <w:tcPr>
-            <w:tcW w:w="7377" w:type="dxa"/>
-            <w:hideMark/>
-          </w:tcPr>
-          <w:p>
-            <w:pPr>
-              <w:rPr>
-                <w:rFonts w:ascii="Arial" w:hAnsi="Arial" w:cs="Arial"/>
-              </w:rPr>
-            </w:pPr>
-            <w:hyperlink r:id="rId13" w:history="1">
+            <w:hyperlink r:id="rId9" w:history="1">
               <w:r>
                 <w:rPr>
                   <w:rStyle w:val="Hyperlink"/>
                   <w:rFonts w:ascii="Arial" w:hAnsi="Arial" w:cs="Arial"/>
                 </w:rPr>
-                <w:t>Programação das Auditorias Internas</w:t>
+                <w:t>Checklist</w:t>
               </w:r>
             </w:hyperlink>
             <w:r>
@@ -5553,166 +4273,60 @@
               <w:t>.</w:t>
             </w:r>
           </w:p>
-          <w:p>
-            <w:pPr>
-              <w:rPr>
-                <w:rFonts w:ascii="Arial" w:hAnsi="Arial" w:cs="Arial"/>
-              </w:rPr>
-            </w:pPr>
-            <w:r>
-              <w:rPr>
-                <w:rFonts w:ascii="Arial" w:hAnsi="Arial" w:cs="Arial"/>
-              </w:rPr>
-              <w:t xml:space="preserve">Descrição, </w:t>
-            </w:r>
-            <w:r>
-              <w:rPr>
-                <w:rFonts w:ascii="Arial" w:hAnsi="Arial" w:cs="Arial"/>
-              </w:rPr>
-              <w:t xml:space="preserve">Subitem do </w:t>
-            </w:r>
-            <w:hyperlink r:id="rId14" w:history="1">
-              <w:r>
-                <w:rPr>
-                  <w:rStyle w:val="Hyperlink"/>
-                  <w:rFonts w:ascii="Arial" w:hAnsi="Arial" w:cs="Arial"/>
-                </w:rPr>
-                <w:t xml:space="preserve">Plano de </w:t>
-              </w:r>
-              <w:r>
-                <w:rPr>
-                  <w:rStyle w:val="Hyperlink"/>
-                  <w:rFonts w:ascii="Arial" w:hAnsi="Arial" w:cs="Arial"/>
-                </w:rPr>
-                <w:t xml:space="preserve">Garantia da </w:t>
-              </w:r>
-              <w:r>
-                <w:rPr>
-                  <w:rStyle w:val="Hyperlink"/>
-                  <w:rFonts w:ascii="Arial" w:hAnsi="Arial" w:cs="Arial"/>
-                </w:rPr>
-                <w:t>Qualidade</w:t>
-              </w:r>
-            </w:hyperlink>
+        </w:tc>
+      </w:tr>
+      <w:tr>
+        <w:tc>
+          <w:tcPr>
+            <w:tcW w:w="2404" w:type="dxa"/>
+            <w:hideMark/>
+          </w:tcPr>
+          <w:p>
+            <w:pPr>
+              <w:rPr>
+                <w:rFonts w:ascii="Arial" w:hAnsi="Arial" w:cs="Arial"/>
+                <w:b/>
+                <w:bCs/>
+              </w:rPr>
+            </w:pPr>
+            <w:r>
+              <w:rPr>
+                <w:rFonts w:ascii="Arial" w:hAnsi="Arial" w:cs="Arial"/>
+                <w:b/>
+                <w:bCs/>
+              </w:rPr>
+              <w:t>Ferramentas</w:t>
+            </w:r>
+          </w:p>
+        </w:tc>
+        <w:tc>
+          <w:tcPr>
+            <w:tcW w:w="7377" w:type="dxa"/>
+            <w:hideMark/>
+          </w:tcPr>
+          <w:p>
+            <w:pPr>
+              <w:rPr>
+                <w:rFonts w:ascii="Arial" w:hAnsi="Arial" w:cs="Arial"/>
+              </w:rPr>
+            </w:pPr>
+            <w:r>
+              <w:rPr>
+                <w:rFonts w:ascii="Arial" w:hAnsi="Arial" w:cs="Arial"/>
+              </w:rPr>
+              <w:t>Microsoft</w:t>
+            </w:r>
+            <w:r>
+              <w:rPr>
+                <w:rFonts w:ascii="Arial" w:hAnsi="Arial" w:cs="Arial"/>
+              </w:rPr>
+              <w:t xml:space="preserve"> Office</w:t>
+            </w:r>
             <w:r>
               <w:rPr>
                 <w:rFonts w:ascii="Arial" w:hAnsi="Arial" w:cs="Arial"/>
               </w:rPr>
               <w:t>.</w:t>
-            </w:r>
-          </w:p>
-          <w:p>
-            <w:pPr>
-              <w:rPr>
-                <w:rFonts w:ascii="Arial" w:hAnsi="Arial" w:cs="Arial"/>
-                <w:color w:val="FF0000"/>
-              </w:rPr>
-            </w:pPr>
-            <w:hyperlink r:id="rId15" w:history="1">
-              <w:r>
-                <w:rPr>
-                  <w:rStyle w:val="Hyperlink"/>
-                  <w:rFonts w:ascii="Arial" w:hAnsi="Arial" w:cs="Arial"/>
-                </w:rPr>
-                <w:t>Relatório de Auditorias da Qualidade</w:t>
-              </w:r>
-            </w:hyperlink>
-            <w:r>
-              <w:rPr>
-                <w:rFonts w:ascii="Arial" w:hAnsi="Arial" w:cs="Arial"/>
-                <w:color w:val="FF0000"/>
-              </w:rPr>
-              <w:t>.</w:t>
-            </w:r>
-          </w:p>
-          <w:p>
-            <w:pPr>
-              <w:rPr>
-                <w:rFonts w:ascii="Arial" w:hAnsi="Arial" w:cs="Arial"/>
-                <w:color w:val="FF0000"/>
-              </w:rPr>
-            </w:pPr>
-            <w:hyperlink r:id="rId16" w:history="1">
-              <w:r>
-                <w:rPr>
-                  <w:rStyle w:val="Hyperlink"/>
-                  <w:rFonts w:ascii="Arial" w:hAnsi="Arial" w:cs="Arial"/>
-                </w:rPr>
-                <w:t>Registro de Não Conformidade</w:t>
-              </w:r>
-            </w:hyperlink>
-            <w:r>
-              <w:rPr>
-                <w:rFonts w:ascii="Arial" w:hAnsi="Arial" w:cs="Arial"/>
-                <w:color w:val="FF0000"/>
-              </w:rPr>
-              <w:t>.</w:t>
-            </w:r>
-          </w:p>
-          <w:p>
-            <w:pPr>
-              <w:rPr>
-                <w:rFonts w:ascii="Arial" w:hAnsi="Arial" w:cs="Arial"/>
-              </w:rPr>
-            </w:pPr>
-            <w:hyperlink r:id="rId17" w:history="1">
-              <w:r>
-                <w:rPr>
-                  <w:rStyle w:val="Hyperlink"/>
-                  <w:rFonts w:ascii="Arial" w:hAnsi="Arial" w:cs="Arial"/>
-                </w:rPr>
-                <w:t>Comunicado de Não Conformidade</w:t>
-              </w:r>
-            </w:hyperlink>
-            <w:r>
-              <w:rPr>
-                <w:rFonts w:ascii="Arial" w:hAnsi="Arial" w:cs="Arial"/>
-              </w:rPr>
-              <w:t>.</w:t>
-            </w:r>
-          </w:p>
-        </w:tc>
-      </w:tr>
-      <w:tr>
-        <w:tc>
-          <w:tcPr>
-            <w:tcW w:w="2404" w:type="dxa"/>
-            <w:hideMark/>
-          </w:tcPr>
-          <w:p>
-            <w:pPr>
-              <w:rPr>
-                <w:rFonts w:ascii="Arial" w:hAnsi="Arial" w:cs="Arial"/>
-                <w:b/>
-                <w:bCs/>
-              </w:rPr>
-            </w:pPr>
-            <w:r>
-              <w:rPr>
-                <w:rFonts w:ascii="Arial" w:hAnsi="Arial" w:cs="Arial"/>
-                <w:b/>
-                <w:bCs/>
-              </w:rPr>
-              <w:t>Ferramentas</w:t>
-            </w:r>
-          </w:p>
-        </w:tc>
-        <w:tc>
-          <w:tcPr>
-            <w:tcW w:w="7377" w:type="dxa"/>
-            <w:hideMark/>
-          </w:tcPr>
-          <w:p>
-            <w:pPr>
-              <w:rPr>
-                <w:rFonts w:ascii="Arial" w:hAnsi="Arial" w:cs="Arial"/>
-              </w:rPr>
-            </w:pPr>
-            <w:r>
-              <w:rPr>
-                <w:rFonts w:ascii="Arial" w:hAnsi="Arial" w:cs="Arial"/>
-              </w:rPr>
-              <w:t>Pacote Office 2013.</w:t>
             </w:r>
           </w:p>
         </w:tc>
@@ -6075,12 +4689,6 @@
               <w:t>checklists</w:t>
             </w:r>
             <w:proofErr w:type="spellEnd"/>
-            <w:r>
-              <w:rPr>
-                <w:rFonts w:ascii="Arial" w:hAnsi="Arial" w:cs="Arial"/>
-              </w:rPr>
-              <w:t xml:space="preserve"> para os processos.</w:t>
-            </w:r>
           </w:p>
         </w:tc>
       </w:tr>
@@ -6153,7 +4761,7 @@
       </w:tr>
       <w:tr>
         <w:trPr>
-          <w:trHeight w:val="165"/>
+          <w:trHeight w:val="256"/>
         </w:trPr>
         <w:tc>
           <w:tcPr>
@@ -6187,7 +4795,7 @@
                 <w:rFonts w:ascii="Arial" w:hAnsi="Arial" w:cs="Arial"/>
                 <w:b/>
               </w:rPr>
-              <w:t>4</w:t>
+              <w:t>3</w:t>
             </w:r>
             <w:r>
               <w:rPr>
@@ -6218,23 +4826,27 @@
         </w:tc>
       </w:tr>
       <w:tr>
-        <w:trPr>
-          <w:trHeight w:val="165"/>
-        </w:trPr>
         <w:tc>
           <w:tcPr>
             <w:tcW w:w="2404" w:type="dxa"/>
-            <w:vMerge/>
-            <w:hideMark/>
-          </w:tcPr>
-          <w:p>
-            <w:pPr>
-              <w:rPr>
-                <w:rFonts w:ascii="Arial" w:hAnsi="Arial" w:cs="Arial"/>
-                <w:b/>
-                <w:bCs/>
-              </w:rPr>
-            </w:pPr>
+            <w:hideMark/>
+          </w:tcPr>
+          <w:p>
+            <w:pPr>
+              <w:rPr>
+                <w:rFonts w:ascii="Arial" w:hAnsi="Arial" w:cs="Arial"/>
+                <w:b/>
+                <w:bCs/>
+              </w:rPr>
+            </w:pPr>
+            <w:r>
+              <w:rPr>
+                <w:rFonts w:ascii="Arial" w:hAnsi="Arial" w:cs="Arial"/>
+                <w:b/>
+                <w:bCs/>
+              </w:rPr>
+              <w:t>Pré-Condições</w:t>
+            </w:r>
           </w:p>
         </w:tc>
         <w:tc>
@@ -6251,44 +4863,34 @@
             <w:r>
               <w:rPr>
                 <w:rFonts w:ascii="Arial" w:hAnsi="Arial" w:cs="Arial"/>
-                <w:b/>
-              </w:rPr>
-              <w:t>4</w:t>
-            </w:r>
-            <w:r>
-              <w:rPr>
-                <w:rFonts w:ascii="Arial" w:hAnsi="Arial" w:cs="Arial"/>
-                <w:b/>
-              </w:rPr>
-              <w:t>.</w:t>
-            </w:r>
-            <w:r>
-              <w:rPr>
-                <w:rFonts w:ascii="Arial" w:hAnsi="Arial" w:cs="Arial"/>
-              </w:rPr>
-              <w:t xml:space="preserve"> Relatar Processo Não Conforme.</w:t>
-            </w:r>
-          </w:p>
-        </w:tc>
-      </w:tr>
-      <w:tr>
-        <w:trPr>
-          <w:trHeight w:val="165"/>
-        </w:trPr>
+              </w:rPr>
+              <w:t>Nenhum critério específico.</w:t>
+            </w:r>
+          </w:p>
+        </w:tc>
+      </w:tr>
+      <w:tr>
         <w:tc>
           <w:tcPr>
             <w:tcW w:w="2404" w:type="dxa"/>
-            <w:vMerge/>
-            <w:hideMark/>
-          </w:tcPr>
-          <w:p>
-            <w:pPr>
-              <w:rPr>
-                <w:rFonts w:ascii="Arial" w:hAnsi="Arial" w:cs="Arial"/>
-                <w:b/>
-                <w:bCs/>
-              </w:rPr>
-            </w:pPr>
+            <w:hideMark/>
+          </w:tcPr>
+          <w:p>
+            <w:pPr>
+              <w:rPr>
+                <w:rFonts w:ascii="Arial" w:hAnsi="Arial" w:cs="Arial"/>
+                <w:b/>
+                <w:bCs/>
+              </w:rPr>
+            </w:pPr>
+            <w:r>
+              <w:rPr>
+                <w:rFonts w:ascii="Arial" w:hAnsi="Arial" w:cs="Arial"/>
+                <w:b/>
+                <w:bCs/>
+              </w:rPr>
+              <w:t>Entradas</w:t>
+            </w:r>
           </w:p>
         </w:tc>
         <w:tc>
@@ -6305,44 +4907,34 @@
             <w:r>
               <w:rPr>
                 <w:rFonts w:ascii="Arial" w:hAnsi="Arial" w:cs="Arial"/>
-                <w:b/>
-              </w:rPr>
-              <w:t>5</w:t>
-            </w:r>
-            <w:r>
-              <w:rPr>
-                <w:rFonts w:ascii="Arial" w:hAnsi="Arial" w:cs="Arial"/>
-                <w:b/>
-              </w:rPr>
-              <w:t>.</w:t>
-            </w:r>
-            <w:r>
-              <w:rPr>
-                <w:rFonts w:ascii="Arial" w:hAnsi="Arial" w:cs="Arial"/>
-              </w:rPr>
-              <w:t xml:space="preserve"> Comunicar Não Conformidade.</w:t>
-            </w:r>
-          </w:p>
-        </w:tc>
-      </w:tr>
-      <w:tr>
-        <w:trPr>
-          <w:trHeight w:val="165"/>
-        </w:trPr>
+              </w:rPr>
+              <w:t>Processos executados, descrições de processo, padrões e procedimentos.</w:t>
+            </w:r>
+          </w:p>
+        </w:tc>
+      </w:tr>
+      <w:tr>
         <w:tc>
           <w:tcPr>
             <w:tcW w:w="2404" w:type="dxa"/>
-            <w:vMerge/>
-            <w:hideMark/>
-          </w:tcPr>
-          <w:p>
-            <w:pPr>
-              <w:rPr>
-                <w:rFonts w:ascii="Arial" w:hAnsi="Arial" w:cs="Arial"/>
-                <w:b/>
-                <w:bCs/>
-              </w:rPr>
-            </w:pPr>
+            <w:hideMark/>
+          </w:tcPr>
+          <w:p>
+            <w:pPr>
+              <w:rPr>
+                <w:rFonts w:ascii="Arial" w:hAnsi="Arial" w:cs="Arial"/>
+                <w:b/>
+                <w:bCs/>
+              </w:rPr>
+            </w:pPr>
+            <w:r>
+              <w:rPr>
+                <w:rFonts w:ascii="Arial" w:hAnsi="Arial" w:cs="Arial"/>
+                <w:b/>
+                <w:bCs/>
+              </w:rPr>
+              <w:t>Critérios de Saída</w:t>
+            </w:r>
           </w:p>
         </w:tc>
         <w:tc>
@@ -6359,22 +4951,8 @@
             <w:r>
               <w:rPr>
                 <w:rFonts w:ascii="Arial" w:hAnsi="Arial" w:cs="Arial"/>
-                <w:b/>
-              </w:rPr>
-              <w:t>6</w:t>
-            </w:r>
-            <w:r>
-              <w:rPr>
-                <w:rFonts w:ascii="Arial" w:hAnsi="Arial" w:cs="Arial"/>
-                <w:b/>
-              </w:rPr>
-              <w:t>.</w:t>
-            </w:r>
-            <w:r>
-              <w:rPr>
-                <w:rFonts w:ascii="Arial" w:hAnsi="Arial" w:cs="Arial"/>
-              </w:rPr>
-              <w:t xml:space="preserve"> Controlar Processo Não Conforme.</w:t>
+              </w:rPr>
+              <w:t>Nenhum critério específico.</w:t>
             </w:r>
           </w:p>
         </w:tc>
@@ -6399,7 +4977,7 @@
                 <w:b/>
                 <w:bCs/>
               </w:rPr>
-              <w:t>Pré-Condições</w:t>
+              <w:t>Produtos</w:t>
             </w:r>
           </w:p>
         </w:tc>
@@ -6414,338 +4992,70 @@
                 <w:rFonts w:ascii="Arial" w:hAnsi="Arial" w:cs="Arial"/>
               </w:rPr>
             </w:pPr>
-            <w:r>
-              <w:rPr>
-                <w:rFonts w:ascii="Arial" w:hAnsi="Arial" w:cs="Arial"/>
-              </w:rPr>
-              <w:t>Nenhum critério específico.</w:t>
-            </w:r>
-          </w:p>
-        </w:tc>
-      </w:tr>
-      <w:tr>
-        <w:tc>
-          <w:tcPr>
-            <w:tcW w:w="2404" w:type="dxa"/>
-            <w:hideMark/>
-          </w:tcPr>
-          <w:p>
-            <w:pPr>
-              <w:rPr>
-                <w:rFonts w:ascii="Arial" w:hAnsi="Arial" w:cs="Arial"/>
-                <w:b/>
-                <w:bCs/>
-              </w:rPr>
-            </w:pPr>
-            <w:r>
-              <w:rPr>
-                <w:rFonts w:ascii="Arial" w:hAnsi="Arial" w:cs="Arial"/>
-                <w:b/>
-                <w:bCs/>
-              </w:rPr>
-              <w:t>Entradas</w:t>
-            </w:r>
-          </w:p>
-        </w:tc>
-        <w:tc>
-          <w:tcPr>
-            <w:tcW w:w="7377" w:type="dxa"/>
-            <w:hideMark/>
-          </w:tcPr>
-          <w:p>
-            <w:pPr>
-              <w:rPr>
-                <w:rFonts w:ascii="Arial" w:hAnsi="Arial" w:cs="Arial"/>
-              </w:rPr>
-            </w:pPr>
-            <w:r>
-              <w:rPr>
-                <w:rFonts w:ascii="Arial" w:hAnsi="Arial" w:cs="Arial"/>
-              </w:rPr>
-              <w:t>Processos executados, descrições de processo, padrões e procedimentos.</w:t>
-            </w:r>
-          </w:p>
-        </w:tc>
-      </w:tr>
-      <w:tr>
-        <w:tc>
-          <w:tcPr>
-            <w:tcW w:w="2404" w:type="dxa"/>
-            <w:hideMark/>
-          </w:tcPr>
-          <w:p>
-            <w:pPr>
-              <w:rPr>
-                <w:rFonts w:ascii="Arial" w:hAnsi="Arial" w:cs="Arial"/>
-                <w:b/>
-                <w:bCs/>
-              </w:rPr>
-            </w:pPr>
-            <w:r>
-              <w:rPr>
-                <w:rFonts w:ascii="Arial" w:hAnsi="Arial" w:cs="Arial"/>
-                <w:b/>
-                <w:bCs/>
-              </w:rPr>
-              <w:t>Critérios de Saída</w:t>
-            </w:r>
-          </w:p>
-        </w:tc>
-        <w:tc>
-          <w:tcPr>
-            <w:tcW w:w="7377" w:type="dxa"/>
-            <w:hideMark/>
-          </w:tcPr>
-          <w:p>
-            <w:pPr>
-              <w:rPr>
-                <w:rFonts w:ascii="Arial" w:hAnsi="Arial" w:cs="Arial"/>
-              </w:rPr>
-            </w:pPr>
-            <w:r>
-              <w:rPr>
-                <w:rFonts w:ascii="Arial" w:hAnsi="Arial" w:cs="Arial"/>
-              </w:rPr>
-              <w:t>Nenhum critério específico.</w:t>
-            </w:r>
-          </w:p>
-        </w:tc>
-      </w:tr>
-      <w:tr>
-        <w:tc>
-          <w:tcPr>
-            <w:tcW w:w="2404" w:type="dxa"/>
-            <w:hideMark/>
-          </w:tcPr>
-          <w:p>
-            <w:pPr>
-              <w:rPr>
-                <w:rFonts w:ascii="Arial" w:hAnsi="Arial" w:cs="Arial"/>
-                <w:b/>
-                <w:bCs/>
-              </w:rPr>
-            </w:pPr>
-            <w:r>
-              <w:rPr>
-                <w:rFonts w:ascii="Arial" w:hAnsi="Arial" w:cs="Arial"/>
-                <w:b/>
-                <w:bCs/>
-              </w:rPr>
-              <w:t>Produtos</w:t>
-            </w:r>
-          </w:p>
-        </w:tc>
-        <w:tc>
-          <w:tcPr>
-            <w:tcW w:w="7377" w:type="dxa"/>
-            <w:hideMark/>
-          </w:tcPr>
-          <w:p>
-            <w:pPr>
-              <w:rPr>
-                <w:rFonts w:ascii="Arial" w:hAnsi="Arial" w:cs="Arial"/>
-              </w:rPr>
-            </w:pPr>
-            <w:proofErr w:type="spellStart"/>
-            <w:r>
-              <w:rPr>
-                <w:rFonts w:ascii="Arial" w:hAnsi="Arial" w:cs="Arial"/>
-              </w:rPr>
-              <w:t>Checklist</w:t>
-            </w:r>
-            <w:proofErr w:type="spellEnd"/>
-            <w:r>
-              <w:rPr>
-                <w:rFonts w:ascii="Arial" w:hAnsi="Arial" w:cs="Arial"/>
-              </w:rPr>
-              <w:t xml:space="preserve"> de processo</w:t>
-            </w:r>
-            <w:r>
-              <w:br/>
-            </w:r>
-            <w:hyperlink r:id="rId18" w:history="1">
+            <w:hyperlink r:id="rId10" w:history="1">
               <w:r>
                 <w:rPr>
                   <w:rStyle w:val="Hyperlink"/>
                   <w:rFonts w:ascii="Arial" w:hAnsi="Arial" w:cs="Arial"/>
                 </w:rPr>
-                <w:t>P</w:t>
-              </w:r>
-              <w:r>
-                <w:rPr>
-                  <w:rStyle w:val="Hyperlink"/>
-                  <w:rFonts w:ascii="Arial" w:hAnsi="Arial" w:cs="Arial"/>
-                </w:rPr>
-                <w:t>rogramação das Auditorias Internas</w:t>
+                <w:t>Checklist</w:t>
               </w:r>
             </w:hyperlink>
+          </w:p>
+        </w:tc>
+      </w:tr>
+      <w:tr>
+        <w:tc>
+          <w:tcPr>
+            <w:tcW w:w="2404" w:type="dxa"/>
+            <w:hideMark/>
+          </w:tcPr>
+          <w:p>
+            <w:pPr>
+              <w:rPr>
+                <w:rFonts w:ascii="Arial" w:hAnsi="Arial" w:cs="Arial"/>
+                <w:b/>
+                <w:bCs/>
+              </w:rPr>
+            </w:pPr>
+            <w:r>
+              <w:rPr>
+                <w:rFonts w:ascii="Arial" w:hAnsi="Arial" w:cs="Arial"/>
+                <w:b/>
+                <w:bCs/>
+              </w:rPr>
+              <w:t>Ferramentas</w:t>
+            </w:r>
+          </w:p>
+        </w:tc>
+        <w:tc>
+          <w:tcPr>
+            <w:tcW w:w="7377" w:type="dxa"/>
+            <w:hideMark/>
+          </w:tcPr>
+          <w:p>
+            <w:pPr>
+              <w:rPr>
+                <w:rFonts w:ascii="Arial" w:hAnsi="Arial" w:cs="Arial"/>
+              </w:rPr>
+            </w:pPr>
+            <w:r>
+              <w:rPr>
+                <w:rFonts w:ascii="Arial" w:hAnsi="Arial" w:cs="Arial"/>
+              </w:rPr>
+              <w:t>Microsoft</w:t>
+            </w:r>
+            <w:r>
+              <w:rPr>
+                <w:rFonts w:ascii="Arial" w:hAnsi="Arial" w:cs="Arial"/>
+              </w:rPr>
+              <w:t xml:space="preserve"> Office</w:t>
+            </w:r>
             <w:r>
               <w:rPr>
                 <w:rFonts w:ascii="Arial" w:hAnsi="Arial" w:cs="Arial"/>
               </w:rPr>
               <w:t>.</w:t>
-            </w:r>
-          </w:p>
-          <w:p>
-            <w:pPr>
-              <w:rPr>
-                <w:rFonts w:ascii="Arial" w:hAnsi="Arial" w:cs="Arial"/>
-              </w:rPr>
-            </w:pPr>
-            <w:r>
-              <w:rPr>
-                <w:rFonts w:ascii="Arial" w:hAnsi="Arial" w:cs="Arial"/>
-              </w:rPr>
-              <w:t xml:space="preserve">Descrição, </w:t>
-            </w:r>
-            <w:r>
-              <w:rPr>
-                <w:rFonts w:ascii="Arial" w:hAnsi="Arial" w:cs="Arial"/>
-              </w:rPr>
-              <w:t xml:space="preserve">Subitem do </w:t>
-            </w:r>
-            <w:hyperlink r:id="rId19" w:history="1">
-              <w:r>
-                <w:rPr>
-                  <w:rStyle w:val="Hyperlink"/>
-                  <w:rFonts w:ascii="Arial" w:hAnsi="Arial" w:cs="Arial"/>
-                </w:rPr>
-                <w:t>Plano de</w:t>
-              </w:r>
-              <w:r>
-                <w:rPr>
-                  <w:rStyle w:val="Hyperlink"/>
-                  <w:rFonts w:ascii="Arial" w:hAnsi="Arial" w:cs="Arial"/>
-                </w:rPr>
-                <w:t xml:space="preserve"> Garantia da</w:t>
-              </w:r>
-              <w:r>
-                <w:rPr>
-                  <w:rStyle w:val="Hyperlink"/>
-                  <w:rFonts w:ascii="Arial" w:hAnsi="Arial" w:cs="Arial"/>
-                </w:rPr>
-                <w:t xml:space="preserve"> Qualidade</w:t>
-              </w:r>
-            </w:hyperlink>
-            <w:r>
-              <w:rPr>
-                <w:rFonts w:ascii="Arial" w:hAnsi="Arial" w:cs="Arial"/>
-              </w:rPr>
-              <w:t>.</w:t>
-            </w:r>
-          </w:p>
-          <w:p>
-            <w:pPr>
-              <w:rPr>
-                <w:rFonts w:ascii="Arial" w:hAnsi="Arial" w:cs="Arial"/>
-                <w:color w:val="FF0000"/>
-              </w:rPr>
-            </w:pPr>
-            <w:hyperlink r:id="rId20" w:history="1">
-              <w:r>
-                <w:rPr>
-                  <w:rStyle w:val="Hyperlink"/>
-                  <w:rFonts w:ascii="Arial" w:hAnsi="Arial" w:cs="Arial"/>
-                </w:rPr>
-                <w:t>Relatório de Auditorias da Qualidade</w:t>
-              </w:r>
-            </w:hyperlink>
-            <w:r>
-              <w:rPr>
-                <w:rFonts w:ascii="Arial" w:hAnsi="Arial" w:cs="Arial"/>
-                <w:color w:val="FF0000"/>
-              </w:rPr>
-              <w:t>.</w:t>
-            </w:r>
-          </w:p>
-          <w:p>
-            <w:pPr>
-              <w:rPr>
-                <w:rFonts w:ascii="Arial" w:hAnsi="Arial" w:cs="Arial"/>
-                <w:color w:val="FF0000"/>
-              </w:rPr>
-            </w:pPr>
-            <w:hyperlink r:id="rId21" w:history="1">
-              <w:r>
-                <w:rPr>
-                  <w:rStyle w:val="Hyperlink"/>
-                  <w:rFonts w:ascii="Arial" w:hAnsi="Arial" w:cs="Arial"/>
-                </w:rPr>
-                <w:t>Registro de Não Conformidade</w:t>
-              </w:r>
-            </w:hyperlink>
-            <w:r>
-              <w:rPr>
-                <w:rFonts w:ascii="Arial" w:hAnsi="Arial" w:cs="Arial"/>
-                <w:color w:val="FF0000"/>
-              </w:rPr>
-              <w:t>.</w:t>
-            </w:r>
-          </w:p>
-          <w:p>
-            <w:pPr>
-              <w:rPr>
-                <w:rFonts w:ascii="Arial" w:hAnsi="Arial" w:cs="Arial"/>
-              </w:rPr>
-            </w:pPr>
-            <w:hyperlink r:id="rId22" w:history="1">
-              <w:r>
-                <w:rPr>
-                  <w:rStyle w:val="Hyperlink"/>
-                  <w:rFonts w:ascii="Arial" w:hAnsi="Arial" w:cs="Arial"/>
-                </w:rPr>
-                <w:t>Comunicado de Não Conformidade</w:t>
-              </w:r>
-            </w:hyperlink>
-            <w:r>
-              <w:rPr>
-                <w:rFonts w:ascii="Arial" w:hAnsi="Arial" w:cs="Arial"/>
-              </w:rPr>
-              <w:t>.</w:t>
-            </w:r>
-          </w:p>
-        </w:tc>
-      </w:tr>
-      <w:tr>
-        <w:tc>
-          <w:tcPr>
-            <w:tcW w:w="2404" w:type="dxa"/>
-            <w:hideMark/>
-          </w:tcPr>
-          <w:p>
-            <w:pPr>
-              <w:rPr>
-                <w:rFonts w:ascii="Arial" w:hAnsi="Arial" w:cs="Arial"/>
-                <w:b/>
-                <w:bCs/>
-              </w:rPr>
-            </w:pPr>
-            <w:r>
-              <w:rPr>
-                <w:rFonts w:ascii="Arial" w:hAnsi="Arial" w:cs="Arial"/>
-                <w:b/>
-                <w:bCs/>
-              </w:rPr>
-              <w:t>Ferramentas</w:t>
-            </w:r>
-          </w:p>
-        </w:tc>
-        <w:tc>
-          <w:tcPr>
-            <w:tcW w:w="7377" w:type="dxa"/>
-            <w:hideMark/>
-          </w:tcPr>
-          <w:p>
-            <w:pPr>
-              <w:rPr>
-                <w:rFonts w:ascii="Arial" w:hAnsi="Arial" w:cs="Arial"/>
-              </w:rPr>
-            </w:pPr>
-            <w:r>
-              <w:rPr>
-                <w:rFonts w:ascii="Arial" w:hAnsi="Arial" w:cs="Arial"/>
-              </w:rPr>
-              <w:t>Pacote Office 2013.</w:t>
             </w:r>
           </w:p>
         </w:tc>
@@ -7308,7 +5618,7 @@
                 <w:rFonts w:ascii="Arial" w:hAnsi="Arial" w:cs="Arial"/>
               </w:rPr>
             </w:pPr>
-            <w:hyperlink r:id="rId23" w:history="1">
+            <w:hyperlink r:id="rId11" w:history="1">
               <w:r>
                 <w:rPr>
                   <w:rStyle w:val="Hyperlink"/>
@@ -7365,7 +5675,19 @@
               <w:rPr>
                 <w:rFonts w:ascii="Arial" w:hAnsi="Arial" w:cs="Arial"/>
               </w:rPr>
-              <w:t>Pacote Office 2013.</w:t>
+              <w:t>Microsoft</w:t>
+            </w:r>
+            <w:r>
+              <w:rPr>
+                <w:rFonts w:ascii="Arial" w:hAnsi="Arial" w:cs="Arial"/>
+              </w:rPr>
+              <w:t xml:space="preserve"> Office</w:t>
+            </w:r>
+            <w:r>
+              <w:rPr>
+                <w:rFonts w:ascii="Arial" w:hAnsi="Arial" w:cs="Arial"/>
+              </w:rPr>
+              <w:t>.</w:t>
             </w:r>
           </w:p>
         </w:tc>
@@ -7373,8 +5695,6 @@
     </w:tbl>
     <w:p>
       <w:pPr>
-        <w:pStyle w:val="PargrafodaLista"/>
-        <w:ind w:left="360"/>
         <w:rPr>
           <w:rStyle w:val="Forte"/>
           <w:sz w:val="32"/>
@@ -7433,13 +5753,13 @@
               <w:rPr>
                 <w:rFonts w:ascii="Arial" w:hAnsi="Arial" w:cs="Arial"/>
               </w:rPr>
-              <w:t xml:space="preserve">Planejar e Executar </w:t>
-            </w:r>
-            <w:r>
-              <w:rPr>
-                <w:rFonts w:ascii="Arial" w:hAnsi="Arial" w:cs="Arial"/>
-              </w:rPr>
-              <w:t>Auditorias</w:t>
+              <w:t>Relatar as</w:t>
+            </w:r>
+            <w:r>
+              <w:rPr>
+                <w:rFonts w:ascii="Arial" w:hAnsi="Arial" w:cs="Arial"/>
+              </w:rPr>
+              <w:t xml:space="preserve"> não conformidades</w:t>
             </w:r>
           </w:p>
         </w:tc>
@@ -7498,25 +5818,7 @@
               <w:rPr>
                 <w:rFonts w:ascii="Arial" w:hAnsi="Arial" w:cs="Arial"/>
               </w:rPr>
-              <w:t xml:space="preserve"> Planejamento e execução</w:t>
-            </w:r>
-            <w:r>
-              <w:rPr>
-                <w:rFonts w:ascii="Arial" w:hAnsi="Arial" w:cs="Arial"/>
-              </w:rPr>
-              <w:t xml:space="preserve"> </w:t>
-            </w:r>
-            <w:r>
-              <w:rPr>
-                <w:rFonts w:ascii="Arial" w:hAnsi="Arial" w:cs="Arial"/>
-              </w:rPr>
-              <w:t>d</w:t>
-            </w:r>
-            <w:r>
-              <w:rPr>
-                <w:rFonts w:ascii="Arial" w:hAnsi="Arial" w:cs="Arial"/>
-              </w:rPr>
-              <w:t>as auditorias.</w:t>
+              <w:t>Documentar todas as não conformidades auditadas.</w:t>
             </w:r>
           </w:p>
         </w:tc>
@@ -7561,7 +5863,13 @@
               <w:rPr>
                 <w:rFonts w:ascii="Arial" w:hAnsi="Arial" w:cs="Arial"/>
               </w:rPr>
-              <w:t> Gerente de Projeto</w:t>
+              <w:t> </w:t>
+            </w:r>
+            <w:r>
+              <w:rPr>
+                <w:rFonts w:ascii="Arial" w:hAnsi="Arial" w:cs="Arial"/>
+              </w:rPr>
+              <w:t>Não se aplica.</w:t>
             </w:r>
           </w:p>
         </w:tc>
@@ -7606,13 +5914,7 @@
               <w:rPr>
                 <w:rFonts w:ascii="Arial" w:hAnsi="Arial" w:cs="Arial"/>
               </w:rPr>
-              <w:t> </w:t>
-            </w:r>
-            <w:r>
-              <w:rPr>
-                <w:rFonts w:ascii="Arial" w:hAnsi="Arial" w:cs="Arial"/>
-              </w:rPr>
-              <w:t>Todos os envolvidos</w:t>
+              <w:t> Gerente de Projeto</w:t>
             </w:r>
           </w:p>
         </w:tc>
@@ -7663,14 +5965,14 @@
               <w:rPr>
                 <w:rFonts w:ascii="Arial" w:hAnsi="Arial" w:cs="Arial"/>
               </w:rPr>
-              <w:t>Todos os envolvidos</w:t>
+              <w:t>Todos os envolvidos.</w:t>
             </w:r>
           </w:p>
         </w:tc>
       </w:tr>
       <w:tr>
         <w:trPr>
-          <w:trHeight w:val="375"/>
+          <w:trHeight w:val="285"/>
         </w:trPr>
         <w:tc>
           <w:tcPr>
@@ -7724,14 +6026,14 @@
               <w:rPr>
                 <w:rFonts w:ascii="Arial" w:hAnsi="Arial" w:cs="Arial"/>
               </w:rPr>
-              <w:t>Planejar a auditoria e seus objetivos.</w:t>
+              <w:t>Documentar todas as não conformidades.</w:t>
             </w:r>
           </w:p>
         </w:tc>
       </w:tr>
       <w:tr>
         <w:trPr>
-          <w:trHeight w:val="375"/>
+          <w:trHeight w:val="278"/>
         </w:trPr>
         <w:tc>
           <w:tcPr>
@@ -7771,20 +6073,14 @@
               <w:rPr>
                 <w:rFonts w:ascii="Arial" w:hAnsi="Arial" w:cs="Arial"/>
               </w:rPr>
-              <w:t xml:space="preserve"> </w:t>
-            </w:r>
-            <w:r>
-              <w:rPr>
-                <w:rFonts w:ascii="Arial" w:hAnsi="Arial" w:cs="Arial"/>
-              </w:rPr>
-              <w:t>Realizar a auditoria conforme metas estabelecidas.</w:t>
+              <w:t xml:space="preserve"> Classificar as não conformidades.</w:t>
             </w:r>
           </w:p>
         </w:tc>
       </w:tr>
       <w:tr>
         <w:trPr>
-          <w:trHeight w:val="375"/>
+          <w:trHeight w:val="277"/>
         </w:trPr>
         <w:tc>
           <w:tcPr>
@@ -7811,29 +6107,66 @@
             <w:pPr>
               <w:rPr>
                 <w:rFonts w:ascii="Arial" w:hAnsi="Arial" w:cs="Arial"/>
-              </w:rPr>
-            </w:pPr>
-            <w:r>
-              <w:rPr>
-                <w:rFonts w:ascii="Arial" w:hAnsi="Arial" w:cs="Arial"/>
-                <w:b/>
-              </w:rPr>
-              <w:t>3.</w:t>
-            </w:r>
-            <w:r>
-              <w:rPr>
-                <w:rFonts w:ascii="Arial" w:hAnsi="Arial" w:cs="Arial"/>
-              </w:rPr>
-              <w:t xml:space="preserve"> Analisar os resultados </w:t>
-            </w:r>
-            <w:proofErr w:type="gramStart"/>
-            <w:r>
-              <w:rPr>
-                <w:rFonts w:ascii="Arial" w:hAnsi="Arial" w:cs="Arial"/>
-              </w:rPr>
-              <w:t>da auditorias</w:t>
-            </w:r>
-            <w:proofErr w:type="gramEnd"/>
+                <w:b/>
+              </w:rPr>
+            </w:pPr>
+            <w:r>
+              <w:rPr>
+                <w:rFonts w:ascii="Arial" w:hAnsi="Arial" w:cs="Arial"/>
+                <w:b/>
+              </w:rPr>
+              <w:t xml:space="preserve">3. </w:t>
+            </w:r>
+            <w:r>
+              <w:rPr>
+                <w:rFonts w:ascii="Arial" w:hAnsi="Arial" w:cs="Arial"/>
+              </w:rPr>
+              <w:t>Comunicar as não conformidades.</w:t>
+            </w:r>
+          </w:p>
+        </w:tc>
+      </w:tr>
+      <w:tr>
+        <w:tc>
+          <w:tcPr>
+            <w:tcW w:w="2404" w:type="dxa"/>
+            <w:hideMark/>
+          </w:tcPr>
+          <w:p>
+            <w:pPr>
+              <w:rPr>
+                <w:rFonts w:ascii="Arial" w:hAnsi="Arial" w:cs="Arial"/>
+                <w:b/>
+                <w:bCs/>
+              </w:rPr>
+            </w:pPr>
+            <w:r>
+              <w:rPr>
+                <w:rFonts w:ascii="Arial" w:hAnsi="Arial" w:cs="Arial"/>
+                <w:b/>
+                <w:bCs/>
+              </w:rPr>
+              <w:t>Pré-Condições</w:t>
+            </w:r>
+          </w:p>
+        </w:tc>
+        <w:tc>
+          <w:tcPr>
+            <w:tcW w:w="7377" w:type="dxa"/>
+            <w:hideMark/>
+          </w:tcPr>
+          <w:p>
+            <w:pPr>
+              <w:rPr>
+                <w:rFonts w:ascii="Arial" w:hAnsi="Arial" w:cs="Arial"/>
+              </w:rPr>
+            </w:pPr>
+            <w:r>
+              <w:rPr>
+                <w:rFonts w:ascii="Arial" w:hAnsi="Arial" w:cs="Arial"/>
+              </w:rPr>
+              <w:t>Nenhum critério específico</w:t>
+            </w:r>
             <w:r>
               <w:rPr>
                 <w:rFonts w:ascii="Arial" w:hAnsi="Arial" w:cs="Arial"/>
@@ -7863,7 +6196,7 @@
                 <w:b/>
                 <w:bCs/>
               </w:rPr>
-              <w:t>Pré-Condições</w:t>
+              <w:t>Entradas</w:t>
             </w:r>
           </w:p>
         </w:tc>
@@ -7878,78 +6211,116 @@
                 <w:rFonts w:ascii="Arial" w:hAnsi="Arial" w:cs="Arial"/>
               </w:rPr>
             </w:pPr>
-            <w:r>
-              <w:rPr>
-                <w:rFonts w:ascii="Arial" w:hAnsi="Arial" w:cs="Arial"/>
-              </w:rPr>
-              <w:t>As auditorias devem ser aprovadas pelo Gerente de Projeto.</w:t>
-            </w:r>
-          </w:p>
-        </w:tc>
-      </w:tr>
-      <w:tr>
-        <w:tc>
-          <w:tcPr>
-            <w:tcW w:w="2404" w:type="dxa"/>
-            <w:hideMark/>
-          </w:tcPr>
-          <w:p>
-            <w:pPr>
-              <w:rPr>
-                <w:rFonts w:ascii="Arial" w:hAnsi="Arial" w:cs="Arial"/>
-                <w:b/>
-                <w:bCs/>
-              </w:rPr>
-            </w:pPr>
-            <w:r>
-              <w:rPr>
-                <w:rFonts w:ascii="Arial" w:hAnsi="Arial" w:cs="Arial"/>
-                <w:b/>
-                <w:bCs/>
-              </w:rPr>
-              <w:t>Entradas</w:t>
-            </w:r>
-          </w:p>
-        </w:tc>
-        <w:tc>
-          <w:tcPr>
-            <w:tcW w:w="7377" w:type="dxa"/>
-            <w:hideMark/>
-          </w:tcPr>
-          <w:p>
-            <w:pPr>
-              <w:rPr>
-                <w:rFonts w:ascii="Arial" w:hAnsi="Arial" w:cs="Arial"/>
-              </w:rPr>
-            </w:pPr>
-            <w:hyperlink r:id="rId24" w:history="1">
+            <w:hyperlink r:id="rId12" w:history="1">
               <w:r>
                 <w:rPr>
                   <w:rStyle w:val="Hyperlink"/>
                   <w:rFonts w:ascii="Arial" w:hAnsi="Arial" w:cs="Arial"/>
                 </w:rPr>
-                <w:t>Programação das Auditorias Internas</w:t>
+                <w:t>Checklist</w:t>
               </w:r>
             </w:hyperlink>
             <w:r>
               <w:rPr>
                 <w:rFonts w:ascii="Arial" w:hAnsi="Arial" w:cs="Arial"/>
               </w:rPr>
-              <w:t>,</w:t>
-            </w:r>
-            <w:r>
-              <w:rPr>
-                <w:rFonts w:ascii="Arial" w:hAnsi="Arial" w:cs="Arial"/>
-              </w:rPr>
-              <w:t xml:space="preserve"> </w:t>
-            </w:r>
-            <w:hyperlink r:id="rId25" w:history="1">
+              <w:t>.</w:t>
+            </w:r>
+          </w:p>
+        </w:tc>
+      </w:tr>
+      <w:tr>
+        <w:tc>
+          <w:tcPr>
+            <w:tcW w:w="2404" w:type="dxa"/>
+            <w:hideMark/>
+          </w:tcPr>
+          <w:p>
+            <w:pPr>
+              <w:rPr>
+                <w:rFonts w:ascii="Arial" w:hAnsi="Arial" w:cs="Arial"/>
+                <w:b/>
+                <w:bCs/>
+              </w:rPr>
+            </w:pPr>
+            <w:r>
+              <w:rPr>
+                <w:rFonts w:ascii="Arial" w:hAnsi="Arial" w:cs="Arial"/>
+                <w:b/>
+                <w:bCs/>
+              </w:rPr>
+              <w:t>Critérios de Saída</w:t>
+            </w:r>
+          </w:p>
+        </w:tc>
+        <w:tc>
+          <w:tcPr>
+            <w:tcW w:w="7377" w:type="dxa"/>
+            <w:hideMark/>
+          </w:tcPr>
+          <w:p>
+            <w:pPr>
+              <w:rPr>
+                <w:rFonts w:ascii="Arial" w:hAnsi="Arial" w:cs="Arial"/>
+              </w:rPr>
+            </w:pPr>
+            <w:r>
+              <w:rPr>
+                <w:rFonts w:ascii="Arial" w:hAnsi="Arial" w:cs="Arial"/>
+              </w:rPr>
+              <w:t>Nenhum critério específico</w:t>
+            </w:r>
+            <w:r>
+              <w:rPr>
+                <w:rFonts w:ascii="Arial" w:hAnsi="Arial" w:cs="Arial"/>
+              </w:rPr>
+              <w:t>.</w:t>
+            </w:r>
+          </w:p>
+        </w:tc>
+      </w:tr>
+      <w:tr>
+        <w:tc>
+          <w:tcPr>
+            <w:tcW w:w="2404" w:type="dxa"/>
+            <w:hideMark/>
+          </w:tcPr>
+          <w:p>
+            <w:pPr>
+              <w:rPr>
+                <w:rFonts w:ascii="Arial" w:hAnsi="Arial" w:cs="Arial"/>
+                <w:b/>
+                <w:bCs/>
+              </w:rPr>
+            </w:pPr>
+            <w:r>
+              <w:rPr>
+                <w:rFonts w:ascii="Arial" w:hAnsi="Arial" w:cs="Arial"/>
+                <w:b/>
+                <w:bCs/>
+              </w:rPr>
+              <w:t>Produtos</w:t>
+            </w:r>
+          </w:p>
+        </w:tc>
+        <w:tc>
+          <w:tcPr>
+            <w:tcW w:w="7377" w:type="dxa"/>
+            <w:hideMark/>
+          </w:tcPr>
+          <w:p>
+            <w:pPr>
+              <w:rPr>
+                <w:rFonts w:ascii="Arial" w:hAnsi="Arial" w:cs="Arial"/>
+              </w:rPr>
+            </w:pPr>
+            <w:hyperlink r:id="rId13" w:history="1">
               <w:r>
                 <w:rPr>
                   <w:rStyle w:val="Hyperlink"/>
                   <w:rFonts w:ascii="Arial" w:hAnsi="Arial" w:cs="Arial"/>
                 </w:rPr>
-                <w:t>Solicitação de Auditoria</w:t>
+                <w:t>Relatório de não conformidades</w:t>
               </w:r>
             </w:hyperlink>
             <w:r>
@@ -7958,101 +6329,19 @@
               </w:rPr>
               <w:t>.</w:t>
             </w:r>
-          </w:p>
-        </w:tc>
-      </w:tr>
-      <w:tr>
-        <w:tc>
-          <w:tcPr>
-            <w:tcW w:w="2404" w:type="dxa"/>
-            <w:hideMark/>
-          </w:tcPr>
-          <w:p>
-            <w:pPr>
-              <w:rPr>
-                <w:rFonts w:ascii="Arial" w:hAnsi="Arial" w:cs="Arial"/>
-                <w:b/>
-                <w:bCs/>
-              </w:rPr>
-            </w:pPr>
-            <w:r>
-              <w:rPr>
-                <w:rFonts w:ascii="Arial" w:hAnsi="Arial" w:cs="Arial"/>
-                <w:b/>
-                <w:bCs/>
-              </w:rPr>
-              <w:t>Critérios de Saída</w:t>
-            </w:r>
-          </w:p>
-        </w:tc>
-        <w:tc>
-          <w:tcPr>
-            <w:tcW w:w="7377" w:type="dxa"/>
-            <w:hideMark/>
-          </w:tcPr>
-          <w:p>
-            <w:pPr>
-              <w:rPr>
-                <w:rFonts w:ascii="Arial" w:hAnsi="Arial" w:cs="Arial"/>
-              </w:rPr>
-            </w:pPr>
-            <w:r>
-              <w:rPr>
-                <w:rFonts w:ascii="Arial" w:hAnsi="Arial" w:cs="Arial"/>
-              </w:rPr>
-              <w:t>Nenhum critério específico</w:t>
-            </w:r>
-            <w:r>
-              <w:rPr>
-                <w:rFonts w:ascii="Arial" w:hAnsi="Arial" w:cs="Arial"/>
-              </w:rPr>
-              <w:t>.</w:t>
-            </w:r>
-          </w:p>
-        </w:tc>
-      </w:tr>
-      <w:tr>
-        <w:tc>
-          <w:tcPr>
-            <w:tcW w:w="2404" w:type="dxa"/>
-            <w:hideMark/>
-          </w:tcPr>
-          <w:p>
-            <w:pPr>
-              <w:rPr>
-                <w:rFonts w:ascii="Arial" w:hAnsi="Arial" w:cs="Arial"/>
-                <w:b/>
-                <w:bCs/>
-              </w:rPr>
-            </w:pPr>
-            <w:r>
-              <w:rPr>
-                <w:rFonts w:ascii="Arial" w:hAnsi="Arial" w:cs="Arial"/>
-                <w:b/>
-                <w:bCs/>
-              </w:rPr>
-              <w:t>Produtos</w:t>
-            </w:r>
-          </w:p>
-        </w:tc>
-        <w:tc>
-          <w:tcPr>
-            <w:tcW w:w="7377" w:type="dxa"/>
-            <w:hideMark/>
-          </w:tcPr>
-          <w:p>
-            <w:pPr>
-              <w:rPr>
-                <w:rFonts w:ascii="Arial" w:hAnsi="Arial" w:cs="Arial"/>
-              </w:rPr>
-            </w:pPr>
-            <w:hyperlink r:id="rId26" w:history="1">
+            <w:r>
+              <w:rPr>
+                <w:rFonts w:ascii="Arial" w:hAnsi="Arial" w:cs="Arial"/>
+              </w:rPr>
+              <w:br/>
+            </w:r>
+            <w:hyperlink r:id="rId14" w:history="1">
               <w:r>
                 <w:rPr>
                   <w:rStyle w:val="Hyperlink"/>
                   <w:rFonts w:ascii="Arial" w:hAnsi="Arial" w:cs="Arial"/>
                 </w:rPr>
-                <w:t>Relatório de Auditoria da Qualidade</w:t>
+                <w:t>Registro de não conformidades</w:t>
               </w:r>
             </w:hyperlink>
             <w:r>
@@ -8061,77 +6350,61 @@
               </w:rPr>
               <w:t>.</w:t>
             </w:r>
-            <w:r>
-              <w:rPr>
-                <w:rFonts w:ascii="Arial" w:hAnsi="Arial" w:cs="Arial"/>
-              </w:rPr>
-              <w:br/>
-            </w:r>
-            <w:hyperlink r:id="rId27" w:history="1">
-              <w:r>
-                <w:rPr>
-                  <w:rStyle w:val="Hyperlink"/>
-                  <w:rFonts w:ascii="Arial" w:hAnsi="Arial" w:cs="Arial"/>
-                </w:rPr>
-                <w:t>Registro d</w:t>
-              </w:r>
-              <w:r>
-                <w:rPr>
-                  <w:rStyle w:val="Hyperlink"/>
-                  <w:rFonts w:ascii="Arial" w:hAnsi="Arial" w:cs="Arial"/>
-                </w:rPr>
-                <w:t>e auditorias</w:t>
-              </w:r>
-            </w:hyperlink>
+          </w:p>
+        </w:tc>
+      </w:tr>
+      <w:tr>
+        <w:tc>
+          <w:tcPr>
+            <w:tcW w:w="2404" w:type="dxa"/>
+            <w:hideMark/>
+          </w:tcPr>
+          <w:p>
+            <w:pPr>
+              <w:rPr>
+                <w:rFonts w:ascii="Arial" w:hAnsi="Arial" w:cs="Arial"/>
+                <w:b/>
+                <w:bCs/>
+              </w:rPr>
+            </w:pPr>
+            <w:r>
+              <w:rPr>
+                <w:rFonts w:ascii="Arial" w:hAnsi="Arial" w:cs="Arial"/>
+                <w:b/>
+                <w:bCs/>
+              </w:rPr>
+              <w:t>Ferramentas</w:t>
+            </w:r>
+          </w:p>
+        </w:tc>
+        <w:tc>
+          <w:tcPr>
+            <w:tcW w:w="7377" w:type="dxa"/>
+            <w:hideMark/>
+          </w:tcPr>
+          <w:p>
+            <w:pPr>
+              <w:rPr>
+                <w:rFonts w:ascii="Arial" w:hAnsi="Arial" w:cs="Arial"/>
+              </w:rPr>
+            </w:pPr>
+            <w:r>
+              <w:rPr>
+                <w:rFonts w:ascii="Arial" w:hAnsi="Arial" w:cs="Arial"/>
+              </w:rPr>
+              <w:t>Microsoft</w:t>
+            </w:r>
+            <w:r>
+              <w:rPr>
+                <w:rFonts w:ascii="Arial" w:hAnsi="Arial" w:cs="Arial"/>
+              </w:rPr>
+              <w:t xml:space="preserve"> Office</w:t>
+            </w:r>
             <w:r>
               <w:rPr>
                 <w:rFonts w:ascii="Arial" w:hAnsi="Arial" w:cs="Arial"/>
               </w:rPr>
               <w:t>.</w:t>
-            </w:r>
-          </w:p>
-        </w:tc>
-      </w:tr>
-      <w:tr>
-        <w:tc>
-          <w:tcPr>
-            <w:tcW w:w="2404" w:type="dxa"/>
-            <w:hideMark/>
-          </w:tcPr>
-          <w:p>
-            <w:pPr>
-              <w:rPr>
-                <w:rFonts w:ascii="Arial" w:hAnsi="Arial" w:cs="Arial"/>
-                <w:b/>
-                <w:bCs/>
-              </w:rPr>
-            </w:pPr>
-            <w:r>
-              <w:rPr>
-                <w:rFonts w:ascii="Arial" w:hAnsi="Arial" w:cs="Arial"/>
-                <w:b/>
-                <w:bCs/>
-              </w:rPr>
-              <w:t>Ferramentas</w:t>
-            </w:r>
-          </w:p>
-        </w:tc>
-        <w:tc>
-          <w:tcPr>
-            <w:tcW w:w="7377" w:type="dxa"/>
-            <w:hideMark/>
-          </w:tcPr>
-          <w:p>
-            <w:pPr>
-              <w:rPr>
-                <w:rFonts w:ascii="Arial" w:hAnsi="Arial" w:cs="Arial"/>
-              </w:rPr>
-            </w:pPr>
-            <w:r>
-              <w:rPr>
-                <w:rFonts w:ascii="Arial" w:hAnsi="Arial" w:cs="Arial"/>
-              </w:rPr>
-              <w:t>Pacote Office 2013.</w:t>
             </w:r>
           </w:p>
         </w:tc>
@@ -8197,13 +6470,7 @@
               <w:rPr>
                 <w:rFonts w:ascii="Arial" w:hAnsi="Arial" w:cs="Arial"/>
               </w:rPr>
-              <w:t>Relatar as</w:t>
-            </w:r>
-            <w:r>
-              <w:rPr>
-                <w:rFonts w:ascii="Arial" w:hAnsi="Arial" w:cs="Arial"/>
-              </w:rPr>
-              <w:t xml:space="preserve"> não conformidades</w:t>
+              <w:t>Definir ações corretivas</w:t>
             </w:r>
           </w:p>
         </w:tc>
@@ -8262,7 +6529,7 @@
               <w:rPr>
                 <w:rFonts w:ascii="Arial" w:hAnsi="Arial" w:cs="Arial"/>
               </w:rPr>
-              <w:t>Documentar todas as não conformidades auditadas.</w:t>
+              <w:t>Planejar as ações corretivas para as não conformidades relatadas.</w:t>
             </w:r>
           </w:p>
         </w:tc>
@@ -8307,13 +6574,13 @@
               <w:rPr>
                 <w:rFonts w:ascii="Arial" w:hAnsi="Arial" w:cs="Arial"/>
               </w:rPr>
-              <w:t> </w:t>
-            </w:r>
-            <w:r>
-              <w:rPr>
-                <w:rFonts w:ascii="Arial" w:hAnsi="Arial" w:cs="Arial"/>
-              </w:rPr>
-              <w:t>Não se aplica.</w:t>
+              <w:t> Gerente de Projeto</w:t>
+            </w:r>
+            <w:r>
+              <w:rPr>
+                <w:rFonts w:ascii="Arial" w:hAnsi="Arial" w:cs="Arial"/>
+              </w:rPr>
+              <w:t>, Comitê de Controle de Mudanças.</w:t>
             </w:r>
           </w:p>
         </w:tc>
@@ -8360,6 +6627,18 @@
               </w:rPr>
               <w:t> Gerente de Projeto</w:t>
             </w:r>
+            <w:r>
+              <w:rPr>
+                <w:rFonts w:ascii="Arial" w:hAnsi="Arial" w:cs="Arial"/>
+              </w:rPr>
+              <w:t xml:space="preserve"> e o gerente responsável pelo processo que envolve a não conformidade</w:t>
+            </w:r>
+            <w:r>
+              <w:rPr>
+                <w:rFonts w:ascii="Arial" w:hAnsi="Arial" w:cs="Arial"/>
+              </w:rPr>
+              <w:t xml:space="preserve"> junto ao Comitê de Controle de Mudanças.</w:t>
+            </w:r>
           </w:p>
         </w:tc>
       </w:tr>
@@ -8409,14 +6688,14 @@
               <w:rPr>
                 <w:rFonts w:ascii="Arial" w:hAnsi="Arial" w:cs="Arial"/>
               </w:rPr>
-              <w:t>Todos os envolvidos.</w:t>
+              <w:t>Todos os envolvidos</w:t>
             </w:r>
           </w:p>
         </w:tc>
       </w:tr>
       <w:tr>
         <w:trPr>
-          <w:trHeight w:val="285"/>
+          <w:trHeight w:val="414"/>
         </w:trPr>
         <w:tc>
           <w:tcPr>
@@ -8470,14 +6749,14 @@
               <w:rPr>
                 <w:rFonts w:ascii="Arial" w:hAnsi="Arial" w:cs="Arial"/>
               </w:rPr>
-              <w:t>Documentar todas as não conformidades.</w:t>
+              <w:t>Identificar a causa da não conformidade.</w:t>
             </w:r>
           </w:p>
         </w:tc>
       </w:tr>
       <w:tr>
         <w:trPr>
-          <w:trHeight w:val="278"/>
+          <w:trHeight w:val="412"/>
         </w:trPr>
         <w:tc>
           <w:tcPr>
@@ -8517,14 +6796,20 @@
               <w:rPr>
                 <w:rFonts w:ascii="Arial" w:hAnsi="Arial" w:cs="Arial"/>
               </w:rPr>
-              <w:t xml:space="preserve"> Classificar as não conformidades.</w:t>
+              <w:t xml:space="preserve"> </w:t>
+            </w:r>
+            <w:r>
+              <w:rPr>
+                <w:rFonts w:ascii="Arial" w:hAnsi="Arial" w:cs="Arial"/>
+              </w:rPr>
+              <w:t>Avaliar a necessidade de ações para correção.</w:t>
             </w:r>
           </w:p>
         </w:tc>
       </w:tr>
       <w:tr>
         <w:trPr>
-          <w:trHeight w:val="277"/>
+          <w:trHeight w:val="412"/>
         </w:trPr>
         <w:tc>
           <w:tcPr>
@@ -8551,29 +6836,87 @@
             <w:pPr>
               <w:rPr>
                 <w:rFonts w:ascii="Arial" w:hAnsi="Arial" w:cs="Arial"/>
-                <w:b/>
-              </w:rPr>
-            </w:pPr>
-            <w:r>
-              <w:rPr>
-                <w:rFonts w:ascii="Arial" w:hAnsi="Arial" w:cs="Arial"/>
-                <w:b/>
-              </w:rPr>
-              <w:t xml:space="preserve">3. </w:t>
-            </w:r>
-            <w:r>
-              <w:rPr>
-                <w:rFonts w:ascii="Arial" w:hAnsi="Arial" w:cs="Arial"/>
-              </w:rPr>
-              <w:t>Comunicar as não conformidades.</w:t>
-            </w:r>
-          </w:p>
-        </w:tc>
-      </w:tr>
-      <w:tr>
+              </w:rPr>
+            </w:pPr>
+            <w:r>
+              <w:rPr>
+                <w:rFonts w:ascii="Arial" w:hAnsi="Arial" w:cs="Arial"/>
+                <w:b/>
+              </w:rPr>
+              <w:t>3.</w:t>
+            </w:r>
+            <w:r>
+              <w:rPr>
+                <w:rFonts w:ascii="Arial" w:hAnsi="Arial" w:cs="Arial"/>
+              </w:rPr>
+              <w:t xml:space="preserve"> </w:t>
+            </w:r>
+            <w:r>
+              <w:rPr>
+                <w:rFonts w:ascii="Arial" w:hAnsi="Arial" w:cs="Arial"/>
+              </w:rPr>
+              <w:t>Determinar a implementação de ações necessárias.</w:t>
+            </w:r>
+          </w:p>
+        </w:tc>
+      </w:tr>
+      <w:tr>
+        <w:trPr>
+          <w:trHeight w:val="412"/>
+        </w:trPr>
         <w:tc>
           <w:tcPr>
             <w:tcW w:w="2404" w:type="dxa"/>
+            <w:vMerge/>
+            <w:hideMark/>
+          </w:tcPr>
+          <w:p>
+            <w:pPr>
+              <w:rPr>
+                <w:rFonts w:ascii="Arial" w:hAnsi="Arial" w:cs="Arial"/>
+                <w:b/>
+                <w:bCs/>
+              </w:rPr>
+            </w:pPr>
+          </w:p>
+        </w:tc>
+        <w:tc>
+          <w:tcPr>
+            <w:tcW w:w="7377" w:type="dxa"/>
+            <w:hideMark/>
+          </w:tcPr>
+          <w:p>
+            <w:pPr>
+              <w:rPr>
+                <w:rFonts w:ascii="Arial" w:hAnsi="Arial" w:cs="Arial"/>
+              </w:rPr>
+            </w:pPr>
+            <w:r>
+              <w:rPr>
+                <w:rFonts w:ascii="Arial" w:hAnsi="Arial" w:cs="Arial"/>
+                <w:b/>
+              </w:rPr>
+              <w:t>4.</w:t>
+            </w:r>
+            <w:r>
+              <w:rPr>
+                <w:rFonts w:ascii="Arial" w:hAnsi="Arial" w:cs="Arial"/>
+              </w:rPr>
+              <w:t xml:space="preserve"> </w:t>
+            </w:r>
+            <w:r>
+              <w:rPr>
+                <w:rFonts w:ascii="Arial" w:hAnsi="Arial" w:cs="Arial"/>
+              </w:rPr>
+              <w:t>Registrar os resultados da correção.</w:t>
+            </w:r>
+          </w:p>
+        </w:tc>
+      </w:tr>
+      <w:tr>
+        <w:tc>
+          <w:tcPr>
+            <w:tcW w:w="2404" w:type="dxa"/>
             <w:hideMark/>
           </w:tcPr>
           <w:p>
@@ -8609,13 +6952,7 @@
               <w:rPr>
                 <w:rFonts w:ascii="Arial" w:hAnsi="Arial" w:cs="Arial"/>
               </w:rPr>
-              <w:t>Nenhum critério específico</w:t>
-            </w:r>
-            <w:r>
-              <w:rPr>
-                <w:rFonts w:ascii="Arial" w:hAnsi="Arial" w:cs="Arial"/>
-              </w:rPr>
-              <w:t>.</w:t>
+              <w:t>Para inicio da atividade é necessário que as não conformidades sejam identificadas e documentas.</w:t>
             </w:r>
           </w:p>
         </w:tc>
@@ -8655,116 +6992,127 @@
                 <w:rFonts w:ascii="Arial" w:hAnsi="Arial" w:cs="Arial"/>
               </w:rPr>
             </w:pPr>
-            <w:hyperlink r:id="rId28" w:history="1">
+            <w:r>
+              <w:rPr>
+                <w:rFonts w:ascii="Arial" w:hAnsi="Arial" w:cs="Arial"/>
+              </w:rPr>
+              <w:t>Relatório de não conformidades.</w:t>
+            </w:r>
+          </w:p>
+        </w:tc>
+      </w:tr>
+      <w:tr>
+        <w:tc>
+          <w:tcPr>
+            <w:tcW w:w="2404" w:type="dxa"/>
+            <w:hideMark/>
+          </w:tcPr>
+          <w:p>
+            <w:pPr>
+              <w:rPr>
+                <w:rFonts w:ascii="Arial" w:hAnsi="Arial" w:cs="Arial"/>
+                <w:b/>
+                <w:bCs/>
+              </w:rPr>
+            </w:pPr>
+            <w:r>
+              <w:rPr>
+                <w:rFonts w:ascii="Arial" w:hAnsi="Arial" w:cs="Arial"/>
+                <w:b/>
+                <w:bCs/>
+              </w:rPr>
+              <w:t>Critérios de Saída</w:t>
+            </w:r>
+          </w:p>
+        </w:tc>
+        <w:tc>
+          <w:tcPr>
+            <w:tcW w:w="7377" w:type="dxa"/>
+            <w:hideMark/>
+          </w:tcPr>
+          <w:p>
+            <w:pPr>
+              <w:rPr>
+                <w:rFonts w:ascii="Arial" w:hAnsi="Arial" w:cs="Arial"/>
+              </w:rPr>
+            </w:pPr>
+            <w:r>
+              <w:rPr>
+                <w:rFonts w:ascii="Arial" w:hAnsi="Arial" w:cs="Arial"/>
+              </w:rPr>
+              <w:t>A solução deve ser implementada, registrada e aprovada pelo Gerente de Projeto.</w:t>
+            </w:r>
+          </w:p>
+        </w:tc>
+      </w:tr>
+      <w:tr>
+        <w:tc>
+          <w:tcPr>
+            <w:tcW w:w="2404" w:type="dxa"/>
+            <w:hideMark/>
+          </w:tcPr>
+          <w:p>
+            <w:pPr>
+              <w:rPr>
+                <w:rFonts w:ascii="Arial" w:hAnsi="Arial" w:cs="Arial"/>
+                <w:b/>
+                <w:bCs/>
+              </w:rPr>
+            </w:pPr>
+            <w:r>
+              <w:rPr>
+                <w:rFonts w:ascii="Arial" w:hAnsi="Arial" w:cs="Arial"/>
+                <w:b/>
+                <w:bCs/>
+              </w:rPr>
+              <w:t>Produtos</w:t>
+            </w:r>
+          </w:p>
+        </w:tc>
+        <w:tc>
+          <w:tcPr>
+            <w:tcW w:w="7377" w:type="dxa"/>
+            <w:hideMark/>
+          </w:tcPr>
+          <w:p>
+            <w:pPr>
+              <w:rPr>
+                <w:rFonts w:ascii="Arial" w:hAnsi="Arial" w:cs="Arial"/>
+              </w:rPr>
+            </w:pPr>
+            <w:r>
+              <w:rPr>
+                <w:rFonts w:ascii="Arial" w:hAnsi="Arial" w:cs="Arial"/>
+              </w:rPr>
+              <w:t>Seção 4</w:t>
+            </w:r>
+            <w:r>
+              <w:rPr>
+                <w:rFonts w:ascii="Arial" w:hAnsi="Arial" w:cs="Arial"/>
+              </w:rPr>
+              <w:t xml:space="preserve"> </w:t>
+            </w:r>
+            <w:hyperlink r:id="rId15" w:history="1">
               <w:r>
                 <w:rPr>
                   <w:rStyle w:val="Hyperlink"/>
                   <w:rFonts w:ascii="Arial" w:hAnsi="Arial" w:cs="Arial"/>
                 </w:rPr>
-                <w:t>Relatório de Auditoria da Qualidade</w:t>
+                <w:t xml:space="preserve">Plano de </w:t>
               </w:r>
-            </w:hyperlink>
-            <w:r>
-              <w:rPr>
-                <w:rFonts w:ascii="Arial" w:hAnsi="Arial" w:cs="Arial"/>
-              </w:rPr>
-              <w:t>.</w:t>
-            </w:r>
-          </w:p>
-        </w:tc>
-      </w:tr>
-      <w:tr>
-        <w:tc>
-          <w:tcPr>
-            <w:tcW w:w="2404" w:type="dxa"/>
-            <w:hideMark/>
-          </w:tcPr>
-          <w:p>
-            <w:pPr>
-              <w:rPr>
-                <w:rFonts w:ascii="Arial" w:hAnsi="Arial" w:cs="Arial"/>
-                <w:b/>
-                <w:bCs/>
-              </w:rPr>
-            </w:pPr>
-            <w:r>
-              <w:rPr>
-                <w:rFonts w:ascii="Arial" w:hAnsi="Arial" w:cs="Arial"/>
-                <w:b/>
-                <w:bCs/>
-              </w:rPr>
-              <w:t>Critérios de Saída</w:t>
-            </w:r>
-          </w:p>
-        </w:tc>
-        <w:tc>
-          <w:tcPr>
-            <w:tcW w:w="7377" w:type="dxa"/>
-            <w:hideMark/>
-          </w:tcPr>
-          <w:p>
-            <w:pPr>
-              <w:rPr>
-                <w:rFonts w:ascii="Arial" w:hAnsi="Arial" w:cs="Arial"/>
-              </w:rPr>
-            </w:pPr>
-            <w:r>
-              <w:rPr>
-                <w:rFonts w:ascii="Arial" w:hAnsi="Arial" w:cs="Arial"/>
-              </w:rPr>
-              <w:t>Nenhum critério específico</w:t>
-            </w:r>
-            <w:r>
-              <w:rPr>
-                <w:rFonts w:ascii="Arial" w:hAnsi="Arial" w:cs="Arial"/>
-              </w:rPr>
-              <w:t>.</w:t>
-            </w:r>
-          </w:p>
-        </w:tc>
-      </w:tr>
-      <w:tr>
-        <w:tc>
-          <w:tcPr>
-            <w:tcW w:w="2404" w:type="dxa"/>
-            <w:hideMark/>
-          </w:tcPr>
-          <w:p>
-            <w:pPr>
-              <w:rPr>
-                <w:rFonts w:ascii="Arial" w:hAnsi="Arial" w:cs="Arial"/>
-                <w:b/>
-                <w:bCs/>
-              </w:rPr>
-            </w:pPr>
-            <w:r>
-              <w:rPr>
-                <w:rFonts w:ascii="Arial" w:hAnsi="Arial" w:cs="Arial"/>
-                <w:b/>
-                <w:bCs/>
-              </w:rPr>
-              <w:t>Produtos</w:t>
-            </w:r>
-          </w:p>
-        </w:tc>
-        <w:tc>
-          <w:tcPr>
-            <w:tcW w:w="7377" w:type="dxa"/>
-            <w:hideMark/>
-          </w:tcPr>
-          <w:p>
-            <w:pPr>
-              <w:rPr>
-                <w:rFonts w:ascii="Arial" w:hAnsi="Arial" w:cs="Arial"/>
-              </w:rPr>
-            </w:pPr>
-            <w:hyperlink r:id="rId29" w:history="1">
               <w:r>
                 <w:rPr>
                   <w:rStyle w:val="Hyperlink"/>
                   <w:rFonts w:ascii="Arial" w:hAnsi="Arial" w:cs="Arial"/>
                 </w:rPr>
-                <w:t>Relatório de não conformidades</w:t>
+                <w:t xml:space="preserve">Garantia </w:t>
+              </w:r>
+              <w:r>
+                <w:rPr>
+                  <w:rStyle w:val="Hyperlink"/>
+                  <w:rFonts w:ascii="Arial" w:hAnsi="Arial" w:cs="Arial"/>
+                </w:rPr>
+                <w:t>Qualidade</w:t>
               </w:r>
             </w:hyperlink>
             <w:r>
@@ -8773,13 +7121,35 @@
               </w:rPr>
               <w:t>.</w:t>
             </w:r>
+          </w:p>
+          <w:p>
+            <w:pPr>
+              <w:rPr>
+                <w:rFonts w:ascii="Arial" w:hAnsi="Arial" w:cs="Arial"/>
+              </w:rPr>
+            </w:pPr>
+            <w:hyperlink r:id="rId16" w:history="1">
+              <w:r>
+                <w:rPr>
+                  <w:rStyle w:val="Hyperlink"/>
+                  <w:rFonts w:ascii="Arial" w:hAnsi="Arial" w:cs="Arial"/>
+                </w:rPr>
+                <w:t>Relatório de resolução de não conformidades</w:t>
+              </w:r>
+            </w:hyperlink>
+            <w:r>
+              <w:rPr>
+                <w:rFonts w:ascii="Arial" w:hAnsi="Arial" w:cs="Arial"/>
+              </w:rPr>
+              <w:t>.</w:t>
+            </w:r>
             <w:r>
               <w:rPr>
                 <w:rFonts w:ascii="Arial" w:hAnsi="Arial" w:cs="Arial"/>
               </w:rPr>
               <w:br/>
             </w:r>
-            <w:hyperlink r:id="rId30" w:history="1">
+            <w:hyperlink r:id="rId17" w:history="1">
               <w:r>
                 <w:rPr>
                   <w:rStyle w:val="Hyperlink"/>
@@ -8795,28 +7165,6 @@
               <w:t>.</w:t>
             </w:r>
           </w:p>
-          <w:p>
-            <w:pPr>
-              <w:rPr>
-                <w:rFonts w:ascii="Arial" w:hAnsi="Arial" w:cs="Arial"/>
-              </w:rPr>
-            </w:pPr>
-            <w:hyperlink r:id="rId31" w:history="1">
-              <w:r>
-                <w:rPr>
-                  <w:rStyle w:val="Hyperlink"/>
-                  <w:rFonts w:ascii="Arial" w:hAnsi="Arial" w:cs="Arial"/>
-                </w:rPr>
-                <w:t>Comunicado de Não Conformidade</w:t>
-              </w:r>
-            </w:hyperlink>
-            <w:r>
-              <w:rPr>
-                <w:rFonts w:ascii="Arial" w:hAnsi="Arial" w:cs="Arial"/>
-              </w:rPr>
-              <w:t>.</w:t>
-            </w:r>
-          </w:p>
         </w:tc>
       </w:tr>
       <w:tr>
@@ -8858,790 +7206,13 @@
               <w:rPr>
                 <w:rFonts w:ascii="Arial" w:hAnsi="Arial" w:cs="Arial"/>
               </w:rPr>
-              <w:t>Pacote Office 2013</w:t>
-            </w:r>
-          </w:p>
-        </w:tc>
-      </w:tr>
-    </w:tbl>
-    <w:p>
-      <w:pPr>
-        <w:rPr>
-          <w:rStyle w:val="Forte"/>
-          <w:sz w:val="32"/>
-          <w:szCs w:val="32"/>
-        </w:rPr>
-      </w:pPr>
-    </w:p>
-    <w:tbl>
-      <w:tblPr>
-        <w:tblStyle w:val="Tabelacomgrade"/>
-        <w:tblW w:w="0" w:type="auto"/>
-        <w:tblInd w:w="392" w:type="dxa"/>
-        <w:tblLayout w:type="fixed"/>
-        <w:tblLook w:val="04A0"/>
-      </w:tblPr>
-      <w:tblGrid>
-        <w:gridCol w:w="2404"/>
-        <w:gridCol w:w="7377"/>
-      </w:tblGrid>
-      <w:tr>
-        <w:tc>
-          <w:tcPr>
-            <w:tcW w:w="2404" w:type="dxa"/>
-            <w:hideMark/>
-          </w:tcPr>
-          <w:p>
-            <w:pPr>
-              <w:rPr>
-                <w:rFonts w:ascii="Arial" w:hAnsi="Arial" w:cs="Arial"/>
-                <w:b/>
-                <w:bCs/>
-              </w:rPr>
-            </w:pPr>
-            <w:r>
-              <w:rPr>
-                <w:rFonts w:ascii="Arial" w:hAnsi="Arial" w:cs="Arial"/>
-                <w:b/>
-                <w:bCs/>
-              </w:rPr>
-              <w:t>Atividade</w:t>
-            </w:r>
-          </w:p>
-        </w:tc>
-        <w:tc>
-          <w:tcPr>
-            <w:tcW w:w="7377" w:type="dxa"/>
-            <w:hideMark/>
-          </w:tcPr>
-          <w:p>
-            <w:pPr>
-              <w:rPr>
-                <w:rFonts w:ascii="Arial" w:hAnsi="Arial" w:cs="Arial"/>
-              </w:rPr>
-            </w:pPr>
-            <w:r>
-              <w:rPr>
-                <w:rFonts w:ascii="Arial" w:hAnsi="Arial" w:cs="Arial"/>
-              </w:rPr>
-              <w:t>Definir ações corretivas</w:t>
-            </w:r>
-          </w:p>
-        </w:tc>
-      </w:tr>
-      <w:tr>
-        <w:tc>
-          <w:tcPr>
-            <w:tcW w:w="2404" w:type="dxa"/>
-            <w:vMerge w:val="restart"/>
-            <w:hideMark/>
-          </w:tcPr>
-          <w:p>
-            <w:pPr>
-              <w:rPr>
-                <w:rFonts w:ascii="Arial" w:hAnsi="Arial" w:cs="Arial"/>
-                <w:b/>
-                <w:bCs/>
-              </w:rPr>
-            </w:pPr>
-            <w:r>
-              <w:rPr>
-                <w:rFonts w:ascii="Arial" w:hAnsi="Arial" w:cs="Arial"/>
-                <w:b/>
-                <w:bCs/>
-              </w:rPr>
-              <w:t>Responsabilidades</w:t>
-            </w:r>
-          </w:p>
-        </w:tc>
-        <w:tc>
-          <w:tcPr>
-            <w:tcW w:w="7377" w:type="dxa"/>
-            <w:hideMark/>
-          </w:tcPr>
-          <w:p>
-            <w:pPr>
-              <w:rPr>
-                <w:rFonts w:ascii="Arial" w:hAnsi="Arial" w:cs="Arial"/>
-              </w:rPr>
-            </w:pPr>
-            <w:r>
-              <w:rPr>
-                <w:rFonts w:ascii="Arial" w:hAnsi="Arial" w:cs="Arial"/>
-                <w:b/>
-                <w:bCs/>
-              </w:rPr>
-              <w:t>Realização:</w:t>
-            </w:r>
-            <w:r>
-              <w:rPr>
-                <w:rFonts w:ascii="Arial" w:hAnsi="Arial" w:cs="Arial"/>
-              </w:rPr>
-              <w:t> </w:t>
-            </w:r>
-            <w:r>
-              <w:rPr>
-                <w:rFonts w:ascii="Arial" w:hAnsi="Arial" w:cs="Arial"/>
-              </w:rPr>
-              <w:t>Planejar as ações corretivas para as não conformidades relatadas.</w:t>
-            </w:r>
-          </w:p>
-        </w:tc>
-      </w:tr>
-      <w:tr>
-        <w:tc>
-          <w:tcPr>
-            <w:tcW w:w="2404" w:type="dxa"/>
-            <w:vMerge/>
-            <w:hideMark/>
-          </w:tcPr>
-          <w:p>
-            <w:pPr>
-              <w:rPr>
-                <w:rFonts w:ascii="Arial" w:hAnsi="Arial" w:cs="Arial"/>
-                <w:b/>
-                <w:bCs/>
-              </w:rPr>
-            </w:pPr>
-          </w:p>
-        </w:tc>
-        <w:tc>
-          <w:tcPr>
-            <w:tcW w:w="7377" w:type="dxa"/>
-            <w:hideMark/>
-          </w:tcPr>
-          <w:p>
-            <w:pPr>
-              <w:rPr>
-                <w:rFonts w:ascii="Arial" w:hAnsi="Arial" w:cs="Arial"/>
-              </w:rPr>
-            </w:pPr>
-            <w:r>
-              <w:rPr>
-                <w:rFonts w:ascii="Arial" w:hAnsi="Arial" w:cs="Arial"/>
-                <w:b/>
-                <w:bCs/>
-              </w:rPr>
-              <w:t>Aprovação:</w:t>
-            </w:r>
-            <w:r>
-              <w:rPr>
-                <w:rFonts w:ascii="Arial" w:hAnsi="Arial" w:cs="Arial"/>
-              </w:rPr>
-              <w:t> Gerente de Projeto</w:t>
-            </w:r>
-            <w:r>
-              <w:rPr>
-                <w:rFonts w:ascii="Arial" w:hAnsi="Arial" w:cs="Arial"/>
-              </w:rPr>
-              <w:t>, Comitê de Controle de Mudanças.</w:t>
-            </w:r>
-          </w:p>
-        </w:tc>
-      </w:tr>
-      <w:tr>
-        <w:tc>
-          <w:tcPr>
-            <w:tcW w:w="2404" w:type="dxa"/>
-            <w:vMerge/>
-            <w:hideMark/>
-          </w:tcPr>
-          <w:p>
-            <w:pPr>
-              <w:rPr>
-                <w:rFonts w:ascii="Arial" w:hAnsi="Arial" w:cs="Arial"/>
-                <w:b/>
-                <w:bCs/>
-              </w:rPr>
-            </w:pPr>
-          </w:p>
-        </w:tc>
-        <w:tc>
-          <w:tcPr>
-            <w:tcW w:w="7377" w:type="dxa"/>
-            <w:hideMark/>
-          </w:tcPr>
-          <w:p>
-            <w:pPr>
-              <w:rPr>
-                <w:rFonts w:ascii="Arial" w:hAnsi="Arial" w:cs="Arial"/>
-              </w:rPr>
-            </w:pPr>
-            <w:r>
-              <w:rPr>
-                <w:rFonts w:ascii="Arial" w:hAnsi="Arial" w:cs="Arial"/>
-                <w:b/>
-                <w:bCs/>
-              </w:rPr>
-              <w:t>Colaboração:</w:t>
-            </w:r>
-            <w:r>
-              <w:rPr>
-                <w:rFonts w:ascii="Arial" w:hAnsi="Arial" w:cs="Arial"/>
-              </w:rPr>
-              <w:t> Gerente de Projeto</w:t>
-            </w:r>
-            <w:r>
-              <w:rPr>
-                <w:rFonts w:ascii="Arial" w:hAnsi="Arial" w:cs="Arial"/>
-              </w:rPr>
-              <w:t xml:space="preserve"> e o gerente responsável pelo processo que envolve a não conformidade</w:t>
-            </w:r>
-            <w:r>
-              <w:rPr>
-                <w:rFonts w:ascii="Arial" w:hAnsi="Arial" w:cs="Arial"/>
-              </w:rPr>
-              <w:t xml:space="preserve"> junto ao Comitê de Controle de Mudanças.</w:t>
-            </w:r>
-          </w:p>
-        </w:tc>
-      </w:tr>
-      <w:tr>
-        <w:tc>
-          <w:tcPr>
-            <w:tcW w:w="2404" w:type="dxa"/>
-            <w:vMerge/>
-            <w:hideMark/>
-          </w:tcPr>
-          <w:p>
-            <w:pPr>
-              <w:rPr>
-                <w:rFonts w:ascii="Arial" w:hAnsi="Arial" w:cs="Arial"/>
-                <w:b/>
-                <w:bCs/>
-              </w:rPr>
-            </w:pPr>
-          </w:p>
-        </w:tc>
-        <w:tc>
-          <w:tcPr>
-            <w:tcW w:w="7377" w:type="dxa"/>
-            <w:hideMark/>
-          </w:tcPr>
-          <w:p>
-            <w:pPr>
-              <w:rPr>
-                <w:rFonts w:ascii="Arial" w:hAnsi="Arial" w:cs="Arial"/>
-              </w:rPr>
-            </w:pPr>
-            <w:r>
-              <w:rPr>
-                <w:rFonts w:ascii="Arial" w:hAnsi="Arial" w:cs="Arial"/>
-                <w:b/>
-                <w:bCs/>
-              </w:rPr>
-              <w:t>Informação:</w:t>
-            </w:r>
-            <w:r>
-              <w:rPr>
-                <w:rFonts w:ascii="Arial" w:hAnsi="Arial" w:cs="Arial"/>
-              </w:rPr>
-              <w:t> </w:t>
-            </w:r>
-            <w:r>
-              <w:rPr>
-                <w:rFonts w:ascii="Arial" w:hAnsi="Arial" w:cs="Arial"/>
-              </w:rPr>
-              <w:t>Todos os envolvidos</w:t>
-            </w:r>
-          </w:p>
-        </w:tc>
-      </w:tr>
-      <w:tr>
-        <w:trPr>
-          <w:trHeight w:val="414"/>
-        </w:trPr>
-        <w:tc>
-          <w:tcPr>
-            <w:tcW w:w="2404" w:type="dxa"/>
-            <w:vMerge w:val="restart"/>
-            <w:hideMark/>
-          </w:tcPr>
-          <w:p>
-            <w:pPr>
-              <w:rPr>
-                <w:rFonts w:ascii="Arial" w:hAnsi="Arial" w:cs="Arial"/>
-                <w:b/>
-                <w:bCs/>
-              </w:rPr>
-            </w:pPr>
-            <w:r>
-              <w:rPr>
-                <w:rFonts w:ascii="Arial" w:hAnsi="Arial" w:cs="Arial"/>
-                <w:b/>
-                <w:bCs/>
-              </w:rPr>
-              <w:t>Tarefas</w:t>
-            </w:r>
-          </w:p>
-        </w:tc>
-        <w:tc>
-          <w:tcPr>
-            <w:tcW w:w="7377" w:type="dxa"/>
-            <w:hideMark/>
-          </w:tcPr>
-          <w:p>
-            <w:pPr>
-              <w:rPr>
-                <w:rFonts w:ascii="Arial" w:hAnsi="Arial" w:cs="Arial"/>
-              </w:rPr>
-            </w:pPr>
-            <w:r>
-              <w:rPr>
-                <w:rFonts w:ascii="Arial" w:hAnsi="Arial" w:cs="Arial"/>
-                <w:b/>
-              </w:rPr>
-              <w:t>1.</w:t>
-            </w:r>
-            <w:r>
-              <w:rPr>
-                <w:rFonts w:ascii="Arial" w:hAnsi="Arial" w:cs="Arial"/>
-              </w:rPr>
-              <w:t xml:space="preserve"> </w:t>
-            </w:r>
-            <w:r>
-              <w:rPr>
-                <w:rFonts w:ascii="Arial" w:hAnsi="Arial" w:cs="Arial"/>
-              </w:rPr>
-              <w:t>Identificar a causa da não conformidade.</w:t>
-            </w:r>
-          </w:p>
-        </w:tc>
-      </w:tr>
-      <w:tr>
-        <w:trPr>
-          <w:trHeight w:val="412"/>
-        </w:trPr>
-        <w:tc>
-          <w:tcPr>
-            <w:tcW w:w="2404" w:type="dxa"/>
-            <w:vMerge/>
-            <w:hideMark/>
-          </w:tcPr>
-          <w:p>
-            <w:pPr>
-              <w:rPr>
-                <w:rFonts w:ascii="Arial" w:hAnsi="Arial" w:cs="Arial"/>
-                <w:b/>
-                <w:bCs/>
-              </w:rPr>
-            </w:pPr>
-          </w:p>
-        </w:tc>
-        <w:tc>
-          <w:tcPr>
-            <w:tcW w:w="7377" w:type="dxa"/>
-            <w:hideMark/>
-          </w:tcPr>
-          <w:p>
-            <w:pPr>
-              <w:rPr>
-                <w:rFonts w:ascii="Arial" w:hAnsi="Arial" w:cs="Arial"/>
-              </w:rPr>
-            </w:pPr>
-            <w:r>
-              <w:rPr>
-                <w:rFonts w:ascii="Arial" w:hAnsi="Arial" w:cs="Arial"/>
-                <w:b/>
-              </w:rPr>
-              <w:t>2.</w:t>
-            </w:r>
-            <w:r>
-              <w:rPr>
-                <w:rFonts w:ascii="Arial" w:hAnsi="Arial" w:cs="Arial"/>
-              </w:rPr>
-              <w:t xml:space="preserve"> </w:t>
-            </w:r>
-            <w:r>
-              <w:rPr>
-                <w:rFonts w:ascii="Arial" w:hAnsi="Arial" w:cs="Arial"/>
-              </w:rPr>
-              <w:t>Avaliar a necessidade de ações para correção.</w:t>
-            </w:r>
-          </w:p>
-        </w:tc>
-      </w:tr>
-      <w:tr>
-        <w:trPr>
-          <w:trHeight w:val="412"/>
-        </w:trPr>
-        <w:tc>
-          <w:tcPr>
-            <w:tcW w:w="2404" w:type="dxa"/>
-            <w:vMerge/>
-            <w:hideMark/>
-          </w:tcPr>
-          <w:p>
-            <w:pPr>
-              <w:rPr>
-                <w:rFonts w:ascii="Arial" w:hAnsi="Arial" w:cs="Arial"/>
-                <w:b/>
-                <w:bCs/>
-              </w:rPr>
-            </w:pPr>
-          </w:p>
-        </w:tc>
-        <w:tc>
-          <w:tcPr>
-            <w:tcW w:w="7377" w:type="dxa"/>
-            <w:hideMark/>
-          </w:tcPr>
-          <w:p>
-            <w:pPr>
-              <w:rPr>
-                <w:rFonts w:ascii="Arial" w:hAnsi="Arial" w:cs="Arial"/>
-              </w:rPr>
-            </w:pPr>
-            <w:r>
-              <w:rPr>
-                <w:rFonts w:ascii="Arial" w:hAnsi="Arial" w:cs="Arial"/>
-                <w:b/>
-              </w:rPr>
-              <w:t>3.</w:t>
-            </w:r>
-            <w:r>
-              <w:rPr>
-                <w:rFonts w:ascii="Arial" w:hAnsi="Arial" w:cs="Arial"/>
-              </w:rPr>
-              <w:t xml:space="preserve"> </w:t>
-            </w:r>
-            <w:r>
-              <w:rPr>
-                <w:rFonts w:ascii="Arial" w:hAnsi="Arial" w:cs="Arial"/>
-              </w:rPr>
-              <w:t xml:space="preserve">Determinar a </w:t>
-            </w:r>
-            <w:proofErr w:type="gramStart"/>
-            <w:r>
-              <w:rPr>
-                <w:rFonts w:ascii="Arial" w:hAnsi="Arial" w:cs="Arial"/>
-              </w:rPr>
-              <w:t>implementação</w:t>
-            </w:r>
-            <w:proofErr w:type="gramEnd"/>
-            <w:r>
-              <w:rPr>
-                <w:rFonts w:ascii="Arial" w:hAnsi="Arial" w:cs="Arial"/>
-              </w:rPr>
-              <w:t xml:space="preserve"> de ações necessárias.</w:t>
-            </w:r>
-          </w:p>
-        </w:tc>
-      </w:tr>
-      <w:tr>
-        <w:trPr>
-          <w:trHeight w:val="412"/>
-        </w:trPr>
-        <w:tc>
-          <w:tcPr>
-            <w:tcW w:w="2404" w:type="dxa"/>
-            <w:vMerge/>
-            <w:hideMark/>
-          </w:tcPr>
-          <w:p>
-            <w:pPr>
-              <w:rPr>
-                <w:rFonts w:ascii="Arial" w:hAnsi="Arial" w:cs="Arial"/>
-                <w:b/>
-                <w:bCs/>
-              </w:rPr>
-            </w:pPr>
-          </w:p>
-        </w:tc>
-        <w:tc>
-          <w:tcPr>
-            <w:tcW w:w="7377" w:type="dxa"/>
-            <w:hideMark/>
-          </w:tcPr>
-          <w:p>
-            <w:pPr>
-              <w:rPr>
-                <w:rFonts w:ascii="Arial" w:hAnsi="Arial" w:cs="Arial"/>
-              </w:rPr>
-            </w:pPr>
-            <w:r>
-              <w:rPr>
-                <w:rFonts w:ascii="Arial" w:hAnsi="Arial" w:cs="Arial"/>
-                <w:b/>
-              </w:rPr>
-              <w:t>4.</w:t>
-            </w:r>
-            <w:r>
-              <w:rPr>
-                <w:rFonts w:ascii="Arial" w:hAnsi="Arial" w:cs="Arial"/>
-              </w:rPr>
-              <w:t xml:space="preserve"> </w:t>
-            </w:r>
-            <w:r>
-              <w:rPr>
-                <w:rFonts w:ascii="Arial" w:hAnsi="Arial" w:cs="Arial"/>
-              </w:rPr>
-              <w:t>Registrar os resultados da correção.</w:t>
-            </w:r>
-          </w:p>
-        </w:tc>
-      </w:tr>
-      <w:tr>
-        <w:tc>
-          <w:tcPr>
-            <w:tcW w:w="2404" w:type="dxa"/>
-            <w:hideMark/>
-          </w:tcPr>
-          <w:p>
-            <w:pPr>
-              <w:rPr>
-                <w:rFonts w:ascii="Arial" w:hAnsi="Arial" w:cs="Arial"/>
-                <w:b/>
-                <w:bCs/>
-              </w:rPr>
-            </w:pPr>
-            <w:r>
-              <w:rPr>
-                <w:rFonts w:ascii="Arial" w:hAnsi="Arial" w:cs="Arial"/>
-                <w:b/>
-                <w:bCs/>
-              </w:rPr>
-              <w:t>Pré-Condições</w:t>
-            </w:r>
-          </w:p>
-        </w:tc>
-        <w:tc>
-          <w:tcPr>
-            <w:tcW w:w="7377" w:type="dxa"/>
-            <w:hideMark/>
-          </w:tcPr>
-          <w:p>
-            <w:pPr>
-              <w:rPr>
-                <w:rFonts w:ascii="Arial" w:hAnsi="Arial" w:cs="Arial"/>
-              </w:rPr>
-            </w:pPr>
-            <w:r>
-              <w:rPr>
-                <w:rFonts w:ascii="Arial" w:hAnsi="Arial" w:cs="Arial"/>
-              </w:rPr>
-              <w:t>Para inicio da atividade é necessário que as não conformidades sejam identificadas e documentas.</w:t>
-            </w:r>
-          </w:p>
-        </w:tc>
-      </w:tr>
-      <w:tr>
-        <w:tc>
-          <w:tcPr>
-            <w:tcW w:w="2404" w:type="dxa"/>
-            <w:hideMark/>
-          </w:tcPr>
-          <w:p>
-            <w:pPr>
-              <w:rPr>
-                <w:rFonts w:ascii="Arial" w:hAnsi="Arial" w:cs="Arial"/>
-                <w:b/>
-                <w:bCs/>
-              </w:rPr>
-            </w:pPr>
-            <w:r>
-              <w:rPr>
-                <w:rFonts w:ascii="Arial" w:hAnsi="Arial" w:cs="Arial"/>
-                <w:b/>
-                <w:bCs/>
-              </w:rPr>
-              <w:t>Entradas</w:t>
-            </w:r>
-          </w:p>
-        </w:tc>
-        <w:tc>
-          <w:tcPr>
-            <w:tcW w:w="7377" w:type="dxa"/>
-            <w:hideMark/>
-          </w:tcPr>
-          <w:p>
-            <w:pPr>
-              <w:rPr>
-                <w:rFonts w:ascii="Arial" w:hAnsi="Arial" w:cs="Arial"/>
-              </w:rPr>
-            </w:pPr>
-            <w:r>
-              <w:rPr>
-                <w:rFonts w:ascii="Arial" w:hAnsi="Arial" w:cs="Arial"/>
-              </w:rPr>
-              <w:t>Relatório de não conformidades.</w:t>
-            </w:r>
-          </w:p>
-        </w:tc>
-      </w:tr>
-      <w:tr>
-        <w:tc>
-          <w:tcPr>
-            <w:tcW w:w="2404" w:type="dxa"/>
-            <w:hideMark/>
-          </w:tcPr>
-          <w:p>
-            <w:pPr>
-              <w:rPr>
-                <w:rFonts w:ascii="Arial" w:hAnsi="Arial" w:cs="Arial"/>
-                <w:b/>
-                <w:bCs/>
-              </w:rPr>
-            </w:pPr>
-            <w:r>
-              <w:rPr>
-                <w:rFonts w:ascii="Arial" w:hAnsi="Arial" w:cs="Arial"/>
-                <w:b/>
-                <w:bCs/>
-              </w:rPr>
-              <w:lastRenderedPageBreak/>
-              <w:t>Critérios de Saída</w:t>
-            </w:r>
-          </w:p>
-        </w:tc>
-        <w:tc>
-          <w:tcPr>
-            <w:tcW w:w="7377" w:type="dxa"/>
-            <w:hideMark/>
-          </w:tcPr>
-          <w:p>
-            <w:pPr>
-              <w:rPr>
-                <w:rFonts w:ascii="Arial" w:hAnsi="Arial" w:cs="Arial"/>
-              </w:rPr>
-            </w:pPr>
-            <w:r>
-              <w:rPr>
-                <w:rFonts w:ascii="Arial" w:hAnsi="Arial" w:cs="Arial"/>
-              </w:rPr>
-              <w:t xml:space="preserve">A solução deve ser </w:t>
-            </w:r>
-            <w:proofErr w:type="gramStart"/>
-            <w:r>
-              <w:rPr>
-                <w:rFonts w:ascii="Arial" w:hAnsi="Arial" w:cs="Arial"/>
-              </w:rPr>
-              <w:t>implementada</w:t>
-            </w:r>
-            <w:proofErr w:type="gramEnd"/>
-            <w:r>
-              <w:rPr>
-                <w:rFonts w:ascii="Arial" w:hAnsi="Arial" w:cs="Arial"/>
-              </w:rPr>
-              <w:t>, registrada e aprovada pelo Gerente de Projeto.</w:t>
-            </w:r>
-          </w:p>
-        </w:tc>
-      </w:tr>
-      <w:tr>
-        <w:tc>
-          <w:tcPr>
-            <w:tcW w:w="2404" w:type="dxa"/>
-            <w:hideMark/>
-          </w:tcPr>
-          <w:p>
-            <w:pPr>
-              <w:rPr>
-                <w:rFonts w:ascii="Arial" w:hAnsi="Arial" w:cs="Arial"/>
-                <w:b/>
-                <w:bCs/>
-              </w:rPr>
-            </w:pPr>
-            <w:r>
-              <w:rPr>
-                <w:rFonts w:ascii="Arial" w:hAnsi="Arial" w:cs="Arial"/>
-                <w:b/>
-                <w:bCs/>
-              </w:rPr>
-              <w:t>Produtos</w:t>
-            </w:r>
-          </w:p>
-        </w:tc>
-        <w:tc>
-          <w:tcPr>
-            <w:tcW w:w="7377" w:type="dxa"/>
-            <w:hideMark/>
-          </w:tcPr>
-          <w:p>
-            <w:pPr>
-              <w:rPr>
-                <w:rFonts w:ascii="Arial" w:hAnsi="Arial" w:cs="Arial"/>
-              </w:rPr>
-            </w:pPr>
-            <w:hyperlink r:id="rId32" w:history="1">
-              <w:r>
-                <w:rPr>
-                  <w:rStyle w:val="Hyperlink"/>
-                  <w:rFonts w:ascii="Arial" w:hAnsi="Arial" w:cs="Arial"/>
-                </w:rPr>
-                <w:t>Relatório de resolução de não conformidades</w:t>
-              </w:r>
-            </w:hyperlink>
-            <w:r>
-              <w:rPr>
-                <w:rFonts w:ascii="Arial" w:hAnsi="Arial" w:cs="Arial"/>
-              </w:rPr>
-              <w:t>.</w:t>
-            </w:r>
-            <w:r>
-              <w:rPr>
-                <w:rFonts w:ascii="Arial" w:hAnsi="Arial" w:cs="Arial"/>
-              </w:rPr>
-              <w:br/>
-            </w:r>
-            <w:hyperlink r:id="rId33" w:history="1">
-              <w:r>
-                <w:rPr>
-                  <w:rStyle w:val="Hyperlink"/>
-                  <w:rFonts w:ascii="Arial" w:hAnsi="Arial" w:cs="Arial"/>
-                </w:rPr>
-                <w:t>Registro de não conformidades</w:t>
-              </w:r>
-            </w:hyperlink>
-            <w:r>
-              <w:rPr>
-                <w:rFonts w:ascii="Arial" w:hAnsi="Arial" w:cs="Arial"/>
-              </w:rPr>
-              <w:t>.</w:t>
-            </w:r>
-          </w:p>
-        </w:tc>
-      </w:tr>
-      <w:tr>
-        <w:tc>
-          <w:tcPr>
-            <w:tcW w:w="2404" w:type="dxa"/>
-            <w:hideMark/>
-          </w:tcPr>
-          <w:p>
-            <w:pPr>
-              <w:rPr>
-                <w:rFonts w:ascii="Arial" w:hAnsi="Arial" w:cs="Arial"/>
-                <w:b/>
-                <w:bCs/>
-              </w:rPr>
-            </w:pPr>
-            <w:r>
-              <w:rPr>
-                <w:rFonts w:ascii="Arial" w:hAnsi="Arial" w:cs="Arial"/>
-                <w:b/>
-                <w:bCs/>
-              </w:rPr>
-              <w:t>Ferramentas</w:t>
-            </w:r>
-          </w:p>
-        </w:tc>
-        <w:tc>
-          <w:tcPr>
-            <w:tcW w:w="7377" w:type="dxa"/>
-            <w:hideMark/>
-          </w:tcPr>
-          <w:p>
-            <w:pPr>
-              <w:rPr>
-                <w:rFonts w:ascii="Arial" w:hAnsi="Arial" w:cs="Arial"/>
-              </w:rPr>
-            </w:pPr>
-            <w:r>
-              <w:rPr>
-                <w:rFonts w:ascii="Arial" w:hAnsi="Arial" w:cs="Arial"/>
-              </w:rPr>
-              <w:t>Pacote Office 2013</w:t>
+              <w:t>Microsoft</w:t>
+            </w:r>
+            <w:r>
+              <w:rPr>
+                <w:rFonts w:ascii="Arial" w:hAnsi="Arial" w:cs="Arial"/>
+              </w:rPr>
+              <w:t xml:space="preserve"> Office</w:t>
             </w:r>
             <w:r>
               <w:rPr>

</xml_diff>

<commit_message>
Formatando os templates de GQA
</commit_message>
<xml_diff>
--- a/Artefatos de Documentação/Processo Genérico/7-Garantia da Qualidade/Processo Genérico Garantia da Qualidade - GQA.docx
+++ b/Artefatos de Documentação/Processo Genérico/7-Garantia da Qualidade/Processo Genérico Garantia da Qualidade - GQA.docx
@@ -1,6 +1,6 @@
 
 <file path=word/document.xml><?xml version="1.0" encoding="utf-8"?>
-<w:document xmlns:ve="http://schemas.openxmlformats.org/markup-compatibility/2006" xmlns:o="urn:schemas-microsoft-com:office:office" xmlns:r="http://schemas.openxmlformats.org/officeDocument/2006/relationships" xmlns:m="http://schemas.openxmlformats.org/officeDocument/2006/math" xmlns:v="urn:schemas-microsoft-com:vml" xmlns:wp="http://schemas.openxmlformats.org/drawingml/2006/wordprocessingDrawing" xmlns:w10="urn:schemas-microsoft-com:office:word" xmlns:w="http://schemas.openxmlformats.org/wordprocessingml/2006/main" xmlns:wne="http://schemas.microsoft.com/office/word/2006/wordml">
+<w:document xmlns:wpc="http://schemas.microsoft.com/office/word/2010/wordprocessingCanvas" xmlns:mc="http://schemas.openxmlformats.org/markup-compatibility/2006" xmlns:o="urn:schemas-microsoft-com:office:office" xmlns:r="http://schemas.openxmlformats.org/officeDocument/2006/relationships" xmlns:m="http://schemas.openxmlformats.org/officeDocument/2006/math" xmlns:v="urn:schemas-microsoft-com:vml" xmlns:wp14="http://schemas.microsoft.com/office/word/2010/wordprocessingDrawing" xmlns:wp="http://schemas.openxmlformats.org/drawingml/2006/wordprocessingDrawing" xmlns:w10="urn:schemas-microsoft-com:office:word" xmlns:w="http://schemas.openxmlformats.org/wordprocessingml/2006/main" xmlns:w14="http://schemas.microsoft.com/office/word/2010/wordml" xmlns:w15="http://schemas.microsoft.com/office/word/2012/wordml" xmlns:wpg="http://schemas.microsoft.com/office/word/2010/wordprocessingGroup" xmlns:wpi="http://schemas.microsoft.com/office/word/2010/wordprocessingInk" xmlns:wne="http://schemas.microsoft.com/office/word/2006/wordml" xmlns:wps="http://schemas.microsoft.com/office/word/2010/wordprocessingShape" mc:Ignorable="w14 w15 wp14">
   <w:body>
     <w:p>
       <w:pPr>
@@ -12,6 +12,8 @@
           <w:szCs w:val="44"/>
         </w:rPr>
       </w:pPr>
+      <w:bookmarkStart w:id="0" w:name="_GoBack"/>
+      <w:bookmarkEnd w:id="0"/>
       <w:r>
         <w:rPr>
           <w:rFonts w:ascii="Arial" w:hAnsi="Arial" w:cs="Arial"/>
@@ -76,6 +78,7 @@
           <w:numId w:val="1"/>
         </w:numPr>
         <w:jc w:val="both"/>
+        <w:outlineLvl w:val="0"/>
         <w:rPr>
           <w:rStyle w:val="Forte"/>
           <w:b/>
@@ -95,10 +98,15 @@
     </w:p>
     <w:p>
       <w:pPr>
+        <w:pStyle w:val="PargrafodaLista"/>
         <w:ind w:left="360"/>
         <w:jc w:val="both"/>
         <w:rPr>
           <w:rFonts w:ascii="Arial" w:hAnsi="Arial" w:cs="Arial"/>
+          <w:b/>
+          <w:bCs/>
+          <w:sz w:val="32"/>
+          <w:szCs w:val="32"/>
         </w:rPr>
       </w:pPr>
     </w:p>
@@ -134,6 +142,7 @@
           <w:numId w:val="1"/>
         </w:numPr>
         <w:jc w:val="both"/>
+        <w:outlineLvl w:val="0"/>
         <w:rPr>
           <w:rStyle w:val="Forte"/>
           <w:b/>
@@ -174,35 +183,7 @@
           <w:rFonts w:ascii="Arial" w:hAnsi="Arial" w:cs="Arial"/>
           <w:bCs/>
         </w:rPr>
-        <w:t xml:space="preserve">MPS - BR: </w:t>
-      </w:r>
-      <w:r>
-        <w:rPr>
-          <w:rFonts w:ascii="Arial" w:hAnsi="Arial" w:cs="Arial"/>
-          <w:bCs/>
-        </w:rPr>
-        <w:t>Melhoria de Processos do Software Brasileiro</w:t>
-      </w:r>
-      <w:r>
-        <w:rPr>
-          <w:rFonts w:ascii="Arial" w:hAnsi="Arial" w:cs="Arial"/>
-          <w:bCs/>
-        </w:rPr>
-        <w:t xml:space="preserve">, </w:t>
-      </w:r>
-      <w:r>
-        <w:rPr>
-          <w:rFonts w:ascii="Arial" w:hAnsi="Arial" w:cs="Arial"/>
-          <w:bCs/>
-        </w:rPr>
-        <w:t>é simultaneamente um movimento para a melhoria da qualidade (Programa MPS.BR) e um modelo de qualidade de processo (Modelo MPS). Voltado para a realidade do mercado de pequenas e médias empresas de desenvolvimento de software no Brasil</w:t>
-      </w:r>
-      <w:r>
-        <w:rPr>
-          <w:rFonts w:ascii="Arial" w:hAnsi="Arial" w:cs="Arial"/>
-          <w:bCs/>
-        </w:rPr>
-        <w:t>.</w:t>
+        <w:t>MPS - BR: Melhoria de Processos do Software Brasileiro, é simultaneamente um movimento para a melhoria da qualidade (Programa MPS.BR) e um modelo de qualidade de processo (Modelo MPS). Voltado para a realidade do mercado de pequenas e médias empresas de desenvolvimento de software no Brasil.</w:t>
       </w:r>
     </w:p>
     <w:p>
@@ -272,13 +253,7 @@
         <w:rPr>
           <w:rStyle w:val="Forte"/>
         </w:rPr>
-        <w:t xml:space="preserve"> ou Modelo de Maturidade em Capacitação - Integração) é um modelo de referência que contém práticas (Genéricas ou Específicas)</w:t>
-      </w:r>
-      <w:r>
-        <w:rPr>
-          <w:rStyle w:val="Forte"/>
-        </w:rPr>
-        <w:t>.</w:t>
+        <w:t xml:space="preserve"> ou Modelo de Maturidade em Capacitação - Integração) é um modelo de referência que contém práticas (Genéricas ou Específicas).</w:t>
       </w:r>
     </w:p>
     <w:p>
@@ -298,6 +273,7 @@
           <w:numId w:val="1"/>
         </w:numPr>
         <w:jc w:val="both"/>
+        <w:outlineLvl w:val="0"/>
         <w:rPr>
           <w:rStyle w:val="Forte"/>
           <w:b/>
@@ -386,6 +362,7 @@
           <w:ilvl w:val="0"/>
           <w:numId w:val="1"/>
         </w:numPr>
+        <w:outlineLvl w:val="0"/>
         <w:rPr>
           <w:rStyle w:val="Forte"/>
           <w:b/>
@@ -420,7 +397,7 @@
         <w:tblStyle w:val="Tabelacomgrade"/>
         <w:tblW w:w="9813" w:type="dxa"/>
         <w:tblInd w:w="360" w:type="dxa"/>
-        <w:tblLook w:val="04A0"/>
+        <w:tblLook w:val="04A0" w:firstRow="1" w:lastRow="0" w:firstColumn="1" w:lastColumn="0" w:noHBand="0" w:noVBand="1"/>
       </w:tblPr>
       <w:tblGrid>
         <w:gridCol w:w="2222"/>
@@ -904,6 +881,7 @@
           <w:numId w:val="1"/>
         </w:numPr>
         <w:jc w:val="both"/>
+        <w:outlineLvl w:val="0"/>
         <w:rPr>
           <w:rStyle w:val="Forte"/>
           <w:b/>
@@ -940,7 +918,7 @@
         <w:tblStyle w:val="Tabelacomgrade"/>
         <w:tblW w:w="9813" w:type="dxa"/>
         <w:tblInd w:w="360" w:type="dxa"/>
-        <w:tblLook w:val="04A0"/>
+        <w:tblLook w:val="04A0" w:firstRow="1" w:lastRow="0" w:firstColumn="1" w:lastColumn="0" w:noHBand="0" w:noVBand="1"/>
       </w:tblPr>
       <w:tblGrid>
         <w:gridCol w:w="2222"/>
@@ -970,6 +948,7 @@
                 <w:sz w:val="22"/>
                 <w:szCs w:val="22"/>
               </w:rPr>
+              <w:lastRenderedPageBreak/>
               <w:t>Indicador</w:t>
             </w:r>
           </w:p>
@@ -1023,7 +1002,6 @@
                 <w:sz w:val="22"/>
                 <w:szCs w:val="22"/>
               </w:rPr>
-              <w:lastRenderedPageBreak/>
               <w:t>Objetivo</w:t>
             </w:r>
           </w:p>
@@ -1285,15 +1263,7 @@
                 <w:sz w:val="22"/>
                 <w:szCs w:val="22"/>
               </w:rPr>
-              <w:t xml:space="preserve">X = 0-4 - </w:t>
-            </w:r>
-            <w:r>
-              <w:rPr>
-                <w:rStyle w:val="Forte"/>
-                <w:sz w:val="22"/>
-                <w:szCs w:val="22"/>
-              </w:rPr>
-              <w:t>BAIXO</w:t>
+              <w:t>X = 0-4 - BAIXO</w:t>
             </w:r>
             <w:r>
               <w:rPr>
@@ -1302,22 +1272,7 @@
                 <w:szCs w:val="22"/>
               </w:rPr>
               <w:br/>
-            </w:r>
-            <w:r>
-              <w:rPr>
-                <w:rStyle w:val="Forte"/>
-                <w:sz w:val="22"/>
-                <w:szCs w:val="22"/>
-              </w:rPr>
-              <w:t xml:space="preserve">X = 0-6 - </w:t>
-            </w:r>
-            <w:r>
-              <w:rPr>
-                <w:rStyle w:val="Forte"/>
-                <w:sz w:val="22"/>
-                <w:szCs w:val="22"/>
-              </w:rPr>
-              <w:t>MÉDIO</w:t>
+              <w:t>X = 0-6 - MÉDIO</w:t>
             </w:r>
             <w:r>
               <w:rPr>
@@ -1326,22 +1281,7 @@
                 <w:szCs w:val="22"/>
               </w:rPr>
               <w:br/>
-            </w:r>
-            <w:r>
-              <w:rPr>
-                <w:rStyle w:val="Forte"/>
-                <w:sz w:val="22"/>
-                <w:szCs w:val="22"/>
-              </w:rPr>
-              <w:t xml:space="preserve">X &gt;10 - </w:t>
-            </w:r>
-            <w:r>
-              <w:rPr>
-                <w:rStyle w:val="Forte"/>
-                <w:sz w:val="22"/>
-                <w:szCs w:val="22"/>
-              </w:rPr>
-              <w:t>ALTO</w:t>
+              <w:t>X &gt;10 - ALTO</w:t>
             </w:r>
           </w:p>
         </w:tc>
@@ -1360,7 +1300,7 @@
         <w:tblStyle w:val="Tabelacomgrade"/>
         <w:tblW w:w="9813" w:type="dxa"/>
         <w:tblInd w:w="360" w:type="dxa"/>
-        <w:tblLook w:val="04A0"/>
+        <w:tblLook w:val="04A0" w:firstRow="1" w:lastRow="0" w:firstColumn="1" w:lastColumn="0" w:noHBand="0" w:noVBand="1"/>
       </w:tblPr>
       <w:tblGrid>
         <w:gridCol w:w="2222"/>
@@ -1594,7 +1534,25 @@
                 <w:szCs w:val="22"/>
               </w:rPr>
               <w:br/>
-              <w:t>a = Não conformidades relatadas.</w:t>
+              <w:t xml:space="preserve">a </w:t>
+            </w:r>
+            <w:proofErr w:type="gramStart"/>
+            <w:r>
+              <w:rPr>
+                <w:rStyle w:val="Forte"/>
+                <w:sz w:val="22"/>
+                <w:szCs w:val="22"/>
+              </w:rPr>
+              <w:t>= Não</w:t>
+            </w:r>
+            <w:proofErr w:type="gramEnd"/>
+            <w:r>
+              <w:rPr>
+                <w:rStyle w:val="Forte"/>
+                <w:sz w:val="22"/>
+                <w:szCs w:val="22"/>
+              </w:rPr>
+              <w:t xml:space="preserve"> conformidades relatadas.</w:t>
             </w:r>
             <w:r>
               <w:rPr>
@@ -1768,6 +1726,7 @@
           <w:ilvl w:val="0"/>
           <w:numId w:val="1"/>
         </w:numPr>
+        <w:outlineLvl w:val="0"/>
         <w:rPr>
           <w:rStyle w:val="Forte"/>
           <w:b/>
@@ -1803,7 +1762,7 @@
         <w:tblStyle w:val="Tabelacomgrade"/>
         <w:tblW w:w="10069" w:type="dxa"/>
         <w:tblInd w:w="360" w:type="dxa"/>
-        <w:tblLook w:val="04A0"/>
+        <w:tblLook w:val="04A0" w:firstRow="1" w:lastRow="0" w:firstColumn="1" w:lastColumn="0" w:noHBand="0" w:noVBand="1"/>
       </w:tblPr>
       <w:tblGrid>
         <w:gridCol w:w="2583"/>
@@ -2069,7 +2028,7 @@
                 <w:szCs w:val="22"/>
               </w:rPr>
             </w:pPr>
-            <w:hyperlink r:id="rId5" w:history="1">
+            <w:hyperlink r:id="rId6" w:history="1">
               <w:r>
                 <w:rPr>
                   <w:rStyle w:val="Hyperlink"/>
@@ -2165,7 +2124,7 @@
         <w:tblStyle w:val="Tabelacomgrade"/>
         <w:tblW w:w="10069" w:type="dxa"/>
         <w:tblInd w:w="360" w:type="dxa"/>
-        <w:tblLook w:val="04A0"/>
+        <w:tblLook w:val="04A0" w:firstRow="1" w:lastRow="0" w:firstColumn="1" w:lastColumn="0" w:noHBand="0" w:noVBand="1"/>
       </w:tblPr>
       <w:tblGrid>
         <w:gridCol w:w="2583"/>
@@ -2432,7 +2391,7 @@
                 <w:szCs w:val="22"/>
               </w:rPr>
             </w:pPr>
-            <w:hyperlink r:id="rId6" w:history="1">
+            <w:hyperlink r:id="rId7" w:history="1">
               <w:r>
                 <w:rPr>
                   <w:rStyle w:val="Hyperlink"/>
@@ -2517,7 +2476,7 @@
         <w:tblStyle w:val="Tabelacomgrade"/>
         <w:tblW w:w="10069" w:type="dxa"/>
         <w:tblInd w:w="360" w:type="dxa"/>
-        <w:tblLook w:val="04A0"/>
+        <w:tblLook w:val="04A0" w:firstRow="1" w:lastRow="0" w:firstColumn="1" w:lastColumn="0" w:noHBand="0" w:noVBand="1"/>
       </w:tblPr>
       <w:tblGrid>
         <w:gridCol w:w="2583"/>
@@ -2886,6 +2845,7 @@
           <w:ilvl w:val="0"/>
           <w:numId w:val="1"/>
         </w:numPr>
+        <w:outlineLvl w:val="0"/>
         <w:rPr>
           <w:rStyle w:val="Forte"/>
           <w:b/>
@@ -2952,7 +2912,7 @@
                     <pic:cNvPicPr/>
                   </pic:nvPicPr>
                   <pic:blipFill>
-                    <a:blip r:embed="rId7"/>
+                    <a:blip r:embed="rId8"/>
                     <a:stretch>
                       <a:fillRect/>
                     </a:stretch>
@@ -2980,6 +2940,7 @@
           <w:ilvl w:val="0"/>
           <w:numId w:val="1"/>
         </w:numPr>
+        <w:outlineLvl w:val="0"/>
         <w:rPr>
           <w:rStyle w:val="Forte"/>
           <w:b/>
@@ -3015,7 +2976,7 @@
         <w:tblW w:w="0" w:type="auto"/>
         <w:tblInd w:w="392" w:type="dxa"/>
         <w:tblLayout w:type="fixed"/>
-        <w:tblLook w:val="04A0"/>
+        <w:tblLook w:val="04A0" w:firstRow="1" w:lastRow="0" w:firstColumn="1" w:lastColumn="0" w:noHBand="0" w:noVBand="1"/>
       </w:tblPr>
       <w:tblGrid>
         <w:gridCol w:w="2404"/>
@@ -3558,7 +3519,7 @@
               </w:rPr>
               <w:t xml:space="preserve">do </w:t>
             </w:r>
-            <w:hyperlink r:id="rId8" w:history="1">
+            <w:hyperlink r:id="rId9" w:history="1">
               <w:r>
                 <w:rPr>
                   <w:rStyle w:val="Hyperlink"/>
@@ -3615,19 +3576,7 @@
               <w:rPr>
                 <w:rFonts w:ascii="Arial" w:hAnsi="Arial" w:cs="Arial"/>
               </w:rPr>
-              <w:t>Microsoft</w:t>
-            </w:r>
-            <w:r>
-              <w:rPr>
-                <w:rFonts w:ascii="Arial" w:hAnsi="Arial" w:cs="Arial"/>
-              </w:rPr>
-              <w:t xml:space="preserve"> Office</w:t>
-            </w:r>
-            <w:r>
-              <w:rPr>
-                <w:rFonts w:ascii="Arial" w:hAnsi="Arial" w:cs="Arial"/>
-              </w:rPr>
-              <w:t>.</w:t>
+              <w:t>Microsoft Office.</w:t>
             </w:r>
           </w:p>
         </w:tc>
@@ -3650,7 +3599,7 @@
         <w:tblW w:w="0" w:type="auto"/>
         <w:tblInd w:w="392" w:type="dxa"/>
         <w:tblLayout w:type="fixed"/>
-        <w:tblLook w:val="04A0"/>
+        <w:tblLook w:val="04A0" w:firstRow="1" w:lastRow="0" w:firstColumn="1" w:lastColumn="0" w:noHBand="0" w:noVBand="1"/>
       </w:tblPr>
       <w:tblGrid>
         <w:gridCol w:w="2404"/>
@@ -3748,25 +3697,7 @@
               <w:rPr>
                 <w:rFonts w:ascii="Arial" w:hAnsi="Arial" w:cs="Arial"/>
               </w:rPr>
-              <w:t> </w:t>
-            </w:r>
-            <w:r>
-              <w:rPr>
-                <w:rFonts w:ascii="Arial" w:hAnsi="Arial" w:cs="Arial"/>
-              </w:rPr>
-              <w:t>Verificar a</w:t>
-            </w:r>
-            <w:r>
-              <w:rPr>
-                <w:rFonts w:ascii="Arial" w:hAnsi="Arial" w:cs="Arial"/>
-              </w:rPr>
-              <w:t xml:space="preserve"> aderência dos produtos de trabalho aos padrões, procedimentos e requisitos aplicáveis</w:t>
-            </w:r>
-            <w:r>
-              <w:rPr>
-                <w:rFonts w:ascii="Arial" w:hAnsi="Arial" w:cs="Arial"/>
-              </w:rPr>
-              <w:t>.</w:t>
+              <w:t> Verificar a aderência dos produtos de trabalho aos padrões, procedimentos e requisitos aplicáveis.</w:t>
             </w:r>
           </w:p>
         </w:tc>
@@ -3811,13 +3742,7 @@
               <w:rPr>
                 <w:rFonts w:ascii="Arial" w:hAnsi="Arial" w:cs="Arial"/>
               </w:rPr>
-              <w:t> </w:t>
-            </w:r>
-            <w:r>
-              <w:rPr>
-                <w:rFonts w:ascii="Arial" w:hAnsi="Arial" w:cs="Arial"/>
-              </w:rPr>
-              <w:t>Não se aplica</w:t>
+              <w:t> Não se aplica</w:t>
             </w:r>
           </w:p>
         </w:tc>
@@ -3862,13 +3787,7 @@
               <w:rPr>
                 <w:rFonts w:ascii="Arial" w:hAnsi="Arial" w:cs="Arial"/>
               </w:rPr>
-              <w:t> </w:t>
-            </w:r>
-            <w:r>
-              <w:rPr>
-                <w:rFonts w:ascii="Arial" w:hAnsi="Arial" w:cs="Arial"/>
-              </w:rPr>
-              <w:t>Todos os envolvidos</w:t>
+              <w:t> Todos os envolvidos</w:t>
             </w:r>
           </w:p>
         </w:tc>
@@ -4079,13 +3998,7 @@
               <w:rPr>
                 <w:rFonts w:ascii="Arial" w:hAnsi="Arial" w:cs="Arial"/>
               </w:rPr>
-              <w:t>R</w:t>
-            </w:r>
-            <w:r>
-              <w:rPr>
-                <w:rFonts w:ascii="Arial" w:hAnsi="Arial" w:cs="Arial"/>
-              </w:rPr>
-              <w:t>ealizar auditorias internas.</w:t>
+              <w:t>Realizar auditorias internas.</w:t>
             </w:r>
           </w:p>
         </w:tc>
@@ -4174,741 +4087,6 @@
                 <w:rFonts w:ascii="Arial" w:hAnsi="Arial" w:cs="Arial"/>
               </w:rPr>
               <w:t>Produtos de trabalho, padrões, procedimentos e requisitos aplicáveis.</w:t>
-            </w:r>
-          </w:p>
-        </w:tc>
-      </w:tr>
-      <w:tr>
-        <w:tc>
-          <w:tcPr>
-            <w:tcW w:w="2404" w:type="dxa"/>
-            <w:hideMark/>
-          </w:tcPr>
-          <w:p>
-            <w:pPr>
-              <w:rPr>
-                <w:rFonts w:ascii="Arial" w:hAnsi="Arial" w:cs="Arial"/>
-                <w:b/>
-                <w:bCs/>
-              </w:rPr>
-            </w:pPr>
-            <w:r>
-              <w:rPr>
-                <w:rFonts w:ascii="Arial" w:hAnsi="Arial" w:cs="Arial"/>
-                <w:b/>
-                <w:bCs/>
-              </w:rPr>
-              <w:t>Critérios de Saída</w:t>
-            </w:r>
-          </w:p>
-        </w:tc>
-        <w:tc>
-          <w:tcPr>
-            <w:tcW w:w="7377" w:type="dxa"/>
-            <w:hideMark/>
-          </w:tcPr>
-          <w:p>
-            <w:pPr>
-              <w:rPr>
-                <w:rFonts w:ascii="Arial" w:hAnsi="Arial" w:cs="Arial"/>
-              </w:rPr>
-            </w:pPr>
-            <w:r>
-              <w:rPr>
-                <w:rFonts w:ascii="Arial" w:hAnsi="Arial" w:cs="Arial"/>
-              </w:rPr>
-              <w:t>Nenhum critério específico.</w:t>
-            </w:r>
-          </w:p>
-        </w:tc>
-      </w:tr>
-      <w:tr>
-        <w:tc>
-          <w:tcPr>
-            <w:tcW w:w="2404" w:type="dxa"/>
-            <w:hideMark/>
-          </w:tcPr>
-          <w:p>
-            <w:pPr>
-              <w:rPr>
-                <w:rFonts w:ascii="Arial" w:hAnsi="Arial" w:cs="Arial"/>
-                <w:b/>
-                <w:bCs/>
-              </w:rPr>
-            </w:pPr>
-            <w:r>
-              <w:rPr>
-                <w:rFonts w:ascii="Arial" w:hAnsi="Arial" w:cs="Arial"/>
-                <w:b/>
-                <w:bCs/>
-              </w:rPr>
-              <w:t>Produtos</w:t>
-            </w:r>
-          </w:p>
-        </w:tc>
-        <w:tc>
-          <w:tcPr>
-            <w:tcW w:w="7377" w:type="dxa"/>
-            <w:hideMark/>
-          </w:tcPr>
-          <w:p>
-            <w:pPr>
-              <w:rPr>
-                <w:rFonts w:ascii="Arial" w:hAnsi="Arial" w:cs="Arial"/>
-              </w:rPr>
-            </w:pPr>
-            <w:hyperlink r:id="rId9" w:history="1">
-              <w:r>
-                <w:rPr>
-                  <w:rStyle w:val="Hyperlink"/>
-                  <w:rFonts w:ascii="Arial" w:hAnsi="Arial" w:cs="Arial"/>
-                </w:rPr>
-                <w:t>Checklist</w:t>
-              </w:r>
-            </w:hyperlink>
-            <w:r>
-              <w:rPr>
-                <w:rFonts w:ascii="Arial" w:hAnsi="Arial" w:cs="Arial"/>
-              </w:rPr>
-              <w:t>.</w:t>
-            </w:r>
-          </w:p>
-        </w:tc>
-      </w:tr>
-      <w:tr>
-        <w:tc>
-          <w:tcPr>
-            <w:tcW w:w="2404" w:type="dxa"/>
-            <w:hideMark/>
-          </w:tcPr>
-          <w:p>
-            <w:pPr>
-              <w:rPr>
-                <w:rFonts w:ascii="Arial" w:hAnsi="Arial" w:cs="Arial"/>
-                <w:b/>
-                <w:bCs/>
-              </w:rPr>
-            </w:pPr>
-            <w:r>
-              <w:rPr>
-                <w:rFonts w:ascii="Arial" w:hAnsi="Arial" w:cs="Arial"/>
-                <w:b/>
-                <w:bCs/>
-              </w:rPr>
-              <w:t>Ferramentas</w:t>
-            </w:r>
-          </w:p>
-        </w:tc>
-        <w:tc>
-          <w:tcPr>
-            <w:tcW w:w="7377" w:type="dxa"/>
-            <w:hideMark/>
-          </w:tcPr>
-          <w:p>
-            <w:pPr>
-              <w:rPr>
-                <w:rFonts w:ascii="Arial" w:hAnsi="Arial" w:cs="Arial"/>
-              </w:rPr>
-            </w:pPr>
-            <w:r>
-              <w:rPr>
-                <w:rFonts w:ascii="Arial" w:hAnsi="Arial" w:cs="Arial"/>
-              </w:rPr>
-              <w:t>Microsoft</w:t>
-            </w:r>
-            <w:r>
-              <w:rPr>
-                <w:rFonts w:ascii="Arial" w:hAnsi="Arial" w:cs="Arial"/>
-              </w:rPr>
-              <w:t xml:space="preserve"> Office</w:t>
-            </w:r>
-            <w:r>
-              <w:rPr>
-                <w:rFonts w:ascii="Arial" w:hAnsi="Arial" w:cs="Arial"/>
-              </w:rPr>
-              <w:t>.</w:t>
-            </w:r>
-          </w:p>
-        </w:tc>
-      </w:tr>
-    </w:tbl>
-    <w:p>
-      <w:pPr>
-        <w:pStyle w:val="PargrafodaLista"/>
-        <w:ind w:left="360"/>
-        <w:rPr>
-          <w:rStyle w:val="Forte"/>
-          <w:sz w:val="32"/>
-          <w:szCs w:val="32"/>
-        </w:rPr>
-      </w:pPr>
-    </w:p>
-    <w:tbl>
-      <w:tblPr>
-        <w:tblStyle w:val="Tabelacomgrade"/>
-        <w:tblW w:w="0" w:type="auto"/>
-        <w:tblInd w:w="392" w:type="dxa"/>
-        <w:tblLayout w:type="fixed"/>
-        <w:tblLook w:val="04A0"/>
-      </w:tblPr>
-      <w:tblGrid>
-        <w:gridCol w:w="2404"/>
-        <w:gridCol w:w="7377"/>
-      </w:tblGrid>
-      <w:tr>
-        <w:tc>
-          <w:tcPr>
-            <w:tcW w:w="2404" w:type="dxa"/>
-            <w:hideMark/>
-          </w:tcPr>
-          <w:p>
-            <w:pPr>
-              <w:rPr>
-                <w:rFonts w:ascii="Arial" w:hAnsi="Arial" w:cs="Arial"/>
-                <w:b/>
-                <w:bCs/>
-              </w:rPr>
-            </w:pPr>
-            <w:r>
-              <w:rPr>
-                <w:rFonts w:ascii="Arial" w:hAnsi="Arial" w:cs="Arial"/>
-                <w:b/>
-                <w:bCs/>
-              </w:rPr>
-              <w:t>Atividade</w:t>
-            </w:r>
-          </w:p>
-        </w:tc>
-        <w:tc>
-          <w:tcPr>
-            <w:tcW w:w="7377" w:type="dxa"/>
-            <w:hideMark/>
-          </w:tcPr>
-          <w:p>
-            <w:pPr>
-              <w:rPr>
-                <w:rFonts w:ascii="Arial" w:hAnsi="Arial" w:cs="Arial"/>
-              </w:rPr>
-            </w:pPr>
-            <w:r>
-              <w:rPr>
-                <w:rFonts w:ascii="Arial" w:hAnsi="Arial" w:cs="Arial"/>
-              </w:rPr>
-              <w:t>Verificar a Aderência do</w:t>
-            </w:r>
-            <w:r>
-              <w:rPr>
-                <w:rFonts w:ascii="Arial" w:hAnsi="Arial" w:cs="Arial"/>
-              </w:rPr>
-              <w:t xml:space="preserve"> Processo</w:t>
-            </w:r>
-          </w:p>
-        </w:tc>
-      </w:tr>
-      <w:tr>
-        <w:tc>
-          <w:tcPr>
-            <w:tcW w:w="2404" w:type="dxa"/>
-            <w:vMerge w:val="restart"/>
-            <w:hideMark/>
-          </w:tcPr>
-          <w:p>
-            <w:pPr>
-              <w:rPr>
-                <w:rFonts w:ascii="Arial" w:hAnsi="Arial" w:cs="Arial"/>
-                <w:b/>
-                <w:bCs/>
-              </w:rPr>
-            </w:pPr>
-            <w:r>
-              <w:rPr>
-                <w:rFonts w:ascii="Arial" w:hAnsi="Arial" w:cs="Arial"/>
-                <w:b/>
-                <w:bCs/>
-              </w:rPr>
-              <w:t>Responsabilidades</w:t>
-            </w:r>
-          </w:p>
-        </w:tc>
-        <w:tc>
-          <w:tcPr>
-            <w:tcW w:w="7377" w:type="dxa"/>
-            <w:hideMark/>
-          </w:tcPr>
-          <w:p>
-            <w:pPr>
-              <w:rPr>
-                <w:rFonts w:ascii="Arial" w:hAnsi="Arial" w:cs="Arial"/>
-              </w:rPr>
-            </w:pPr>
-            <w:r>
-              <w:rPr>
-                <w:rFonts w:ascii="Arial" w:hAnsi="Arial" w:cs="Arial"/>
-                <w:b/>
-                <w:bCs/>
-              </w:rPr>
-              <w:t>Realização:</w:t>
-            </w:r>
-            <w:r>
-              <w:rPr>
-                <w:rFonts w:ascii="Arial" w:hAnsi="Arial" w:cs="Arial"/>
-              </w:rPr>
-              <w:t> </w:t>
-            </w:r>
-            <w:r>
-              <w:rPr>
-                <w:rFonts w:ascii="Arial" w:hAnsi="Arial" w:cs="Arial"/>
-              </w:rPr>
-              <w:t>Realizar Auditorias a fim de verificar a</w:t>
-            </w:r>
-            <w:r>
-              <w:rPr>
-                <w:rFonts w:ascii="Arial" w:hAnsi="Arial" w:cs="Arial"/>
-              </w:rPr>
-              <w:t xml:space="preserve"> aderência dos processos executados às descrições de processo, padrões e procedimentos</w:t>
-            </w:r>
-            <w:r>
-              <w:rPr>
-                <w:rFonts w:ascii="Arial" w:hAnsi="Arial" w:cs="Arial"/>
-              </w:rPr>
-              <w:t>.</w:t>
-            </w:r>
-          </w:p>
-        </w:tc>
-      </w:tr>
-      <w:tr>
-        <w:tc>
-          <w:tcPr>
-            <w:tcW w:w="2404" w:type="dxa"/>
-            <w:vMerge/>
-            <w:hideMark/>
-          </w:tcPr>
-          <w:p>
-            <w:pPr>
-              <w:rPr>
-                <w:rFonts w:ascii="Arial" w:hAnsi="Arial" w:cs="Arial"/>
-                <w:b/>
-                <w:bCs/>
-              </w:rPr>
-            </w:pPr>
-          </w:p>
-        </w:tc>
-        <w:tc>
-          <w:tcPr>
-            <w:tcW w:w="7377" w:type="dxa"/>
-            <w:hideMark/>
-          </w:tcPr>
-          <w:p>
-            <w:pPr>
-              <w:rPr>
-                <w:rFonts w:ascii="Arial" w:hAnsi="Arial" w:cs="Arial"/>
-              </w:rPr>
-            </w:pPr>
-            <w:r>
-              <w:rPr>
-                <w:rFonts w:ascii="Arial" w:hAnsi="Arial" w:cs="Arial"/>
-                <w:b/>
-                <w:bCs/>
-              </w:rPr>
-              <w:t>Aprovação:</w:t>
-            </w:r>
-            <w:r>
-              <w:rPr>
-                <w:rFonts w:ascii="Arial" w:hAnsi="Arial" w:cs="Arial"/>
-              </w:rPr>
-              <w:t> </w:t>
-            </w:r>
-            <w:r>
-              <w:rPr>
-                <w:rFonts w:ascii="Arial" w:hAnsi="Arial" w:cs="Arial"/>
-              </w:rPr>
-              <w:t>Não se aplica</w:t>
-            </w:r>
-          </w:p>
-        </w:tc>
-      </w:tr>
-      <w:tr>
-        <w:tc>
-          <w:tcPr>
-            <w:tcW w:w="2404" w:type="dxa"/>
-            <w:vMerge/>
-            <w:hideMark/>
-          </w:tcPr>
-          <w:p>
-            <w:pPr>
-              <w:rPr>
-                <w:rFonts w:ascii="Arial" w:hAnsi="Arial" w:cs="Arial"/>
-                <w:b/>
-                <w:bCs/>
-              </w:rPr>
-            </w:pPr>
-          </w:p>
-        </w:tc>
-        <w:tc>
-          <w:tcPr>
-            <w:tcW w:w="7377" w:type="dxa"/>
-            <w:hideMark/>
-          </w:tcPr>
-          <w:p>
-            <w:pPr>
-              <w:rPr>
-                <w:rFonts w:ascii="Arial" w:hAnsi="Arial" w:cs="Arial"/>
-              </w:rPr>
-            </w:pPr>
-            <w:r>
-              <w:rPr>
-                <w:rFonts w:ascii="Arial" w:hAnsi="Arial" w:cs="Arial"/>
-                <w:b/>
-                <w:bCs/>
-              </w:rPr>
-              <w:t>Colaboração:</w:t>
-            </w:r>
-            <w:r>
-              <w:rPr>
-                <w:rFonts w:ascii="Arial" w:hAnsi="Arial" w:cs="Arial"/>
-              </w:rPr>
-              <w:t> </w:t>
-            </w:r>
-            <w:r>
-              <w:rPr>
-                <w:rFonts w:ascii="Arial" w:hAnsi="Arial" w:cs="Arial"/>
-              </w:rPr>
-              <w:t>Todos os envolvidos</w:t>
-            </w:r>
-          </w:p>
-        </w:tc>
-      </w:tr>
-      <w:tr>
-        <w:tc>
-          <w:tcPr>
-            <w:tcW w:w="2404" w:type="dxa"/>
-            <w:vMerge/>
-            <w:hideMark/>
-          </w:tcPr>
-          <w:p>
-            <w:pPr>
-              <w:rPr>
-                <w:rFonts w:ascii="Arial" w:hAnsi="Arial" w:cs="Arial"/>
-                <w:b/>
-                <w:bCs/>
-              </w:rPr>
-            </w:pPr>
-          </w:p>
-        </w:tc>
-        <w:tc>
-          <w:tcPr>
-            <w:tcW w:w="7377" w:type="dxa"/>
-            <w:hideMark/>
-          </w:tcPr>
-          <w:p>
-            <w:pPr>
-              <w:rPr>
-                <w:rFonts w:ascii="Arial" w:hAnsi="Arial" w:cs="Arial"/>
-              </w:rPr>
-            </w:pPr>
-            <w:r>
-              <w:rPr>
-                <w:rFonts w:ascii="Arial" w:hAnsi="Arial" w:cs="Arial"/>
-                <w:b/>
-                <w:bCs/>
-              </w:rPr>
-              <w:t>Informação:</w:t>
-            </w:r>
-            <w:r>
-              <w:rPr>
-                <w:rFonts w:ascii="Arial" w:hAnsi="Arial" w:cs="Arial"/>
-              </w:rPr>
-              <w:t> Todos os envolvidos.</w:t>
-            </w:r>
-          </w:p>
-        </w:tc>
-      </w:tr>
-      <w:tr>
-        <w:trPr>
-          <w:trHeight w:val="165"/>
-        </w:trPr>
-        <w:tc>
-          <w:tcPr>
-            <w:tcW w:w="2404" w:type="dxa"/>
-            <w:vMerge w:val="restart"/>
-            <w:hideMark/>
-          </w:tcPr>
-          <w:p>
-            <w:pPr>
-              <w:rPr>
-                <w:rFonts w:ascii="Arial" w:hAnsi="Arial" w:cs="Arial"/>
-                <w:b/>
-                <w:bCs/>
-              </w:rPr>
-            </w:pPr>
-            <w:r>
-              <w:rPr>
-                <w:rFonts w:ascii="Arial" w:hAnsi="Arial" w:cs="Arial"/>
-                <w:b/>
-                <w:bCs/>
-              </w:rPr>
-              <w:t>Tarefas</w:t>
-            </w:r>
-          </w:p>
-        </w:tc>
-        <w:tc>
-          <w:tcPr>
-            <w:tcW w:w="7377" w:type="dxa"/>
-            <w:hideMark/>
-          </w:tcPr>
-          <w:p>
-            <w:pPr>
-              <w:rPr>
-                <w:rFonts w:ascii="Arial" w:hAnsi="Arial" w:cs="Arial"/>
-              </w:rPr>
-            </w:pPr>
-            <w:r>
-              <w:rPr>
-                <w:rFonts w:ascii="Arial" w:hAnsi="Arial" w:cs="Arial"/>
-                <w:b/>
-              </w:rPr>
-              <w:t>1.</w:t>
-            </w:r>
-            <w:r>
-              <w:rPr>
-                <w:rFonts w:ascii="Arial" w:hAnsi="Arial" w:cs="Arial"/>
-              </w:rPr>
-              <w:t xml:space="preserve"> </w:t>
-            </w:r>
-            <w:r>
-              <w:rPr>
-                <w:rFonts w:ascii="Arial" w:hAnsi="Arial" w:cs="Arial"/>
-              </w:rPr>
-              <w:t xml:space="preserve">Definir </w:t>
-            </w:r>
-            <w:proofErr w:type="spellStart"/>
-            <w:r>
-              <w:rPr>
-                <w:rFonts w:ascii="Arial" w:hAnsi="Arial" w:cs="Arial"/>
-              </w:rPr>
-              <w:t>checklists</w:t>
-            </w:r>
-            <w:proofErr w:type="spellEnd"/>
-          </w:p>
-        </w:tc>
-      </w:tr>
-      <w:tr>
-        <w:trPr>
-          <w:trHeight w:val="165"/>
-        </w:trPr>
-        <w:tc>
-          <w:tcPr>
-            <w:tcW w:w="2404" w:type="dxa"/>
-            <w:vMerge/>
-            <w:hideMark/>
-          </w:tcPr>
-          <w:p>
-            <w:pPr>
-              <w:rPr>
-                <w:rFonts w:ascii="Arial" w:hAnsi="Arial" w:cs="Arial"/>
-                <w:b/>
-                <w:bCs/>
-              </w:rPr>
-            </w:pPr>
-          </w:p>
-        </w:tc>
-        <w:tc>
-          <w:tcPr>
-            <w:tcW w:w="7377" w:type="dxa"/>
-            <w:hideMark/>
-          </w:tcPr>
-          <w:p>
-            <w:pPr>
-              <w:rPr>
-                <w:rFonts w:ascii="Arial" w:hAnsi="Arial" w:cs="Arial"/>
-                <w:b/>
-              </w:rPr>
-            </w:pPr>
-            <w:r>
-              <w:rPr>
-                <w:rFonts w:ascii="Arial" w:hAnsi="Arial" w:cs="Arial"/>
-                <w:b/>
-              </w:rPr>
-              <w:t>2</w:t>
-            </w:r>
-            <w:r>
-              <w:rPr>
-                <w:rFonts w:ascii="Arial" w:hAnsi="Arial" w:cs="Arial"/>
-                <w:b/>
-              </w:rPr>
-              <w:t>.</w:t>
-            </w:r>
-            <w:r>
-              <w:rPr>
-                <w:rFonts w:ascii="Arial" w:hAnsi="Arial" w:cs="Arial"/>
-              </w:rPr>
-              <w:t xml:space="preserve"> </w:t>
-            </w:r>
-            <w:r>
-              <w:rPr>
-                <w:rFonts w:ascii="Arial" w:hAnsi="Arial" w:cs="Arial"/>
-              </w:rPr>
-              <w:t>Programar Auditorias Internas</w:t>
-            </w:r>
-            <w:r>
-              <w:rPr>
-                <w:rFonts w:ascii="Arial" w:hAnsi="Arial" w:cs="Arial"/>
-              </w:rPr>
-              <w:t>.</w:t>
-            </w:r>
-          </w:p>
-        </w:tc>
-      </w:tr>
-      <w:tr>
-        <w:trPr>
-          <w:trHeight w:val="256"/>
-        </w:trPr>
-        <w:tc>
-          <w:tcPr>
-            <w:tcW w:w="2404" w:type="dxa"/>
-            <w:vMerge/>
-            <w:hideMark/>
-          </w:tcPr>
-          <w:p>
-            <w:pPr>
-              <w:rPr>
-                <w:rFonts w:ascii="Arial" w:hAnsi="Arial" w:cs="Arial"/>
-                <w:b/>
-                <w:bCs/>
-              </w:rPr>
-            </w:pPr>
-          </w:p>
-        </w:tc>
-        <w:tc>
-          <w:tcPr>
-            <w:tcW w:w="7377" w:type="dxa"/>
-            <w:hideMark/>
-          </w:tcPr>
-          <w:p>
-            <w:pPr>
-              <w:rPr>
-                <w:rFonts w:ascii="Arial" w:hAnsi="Arial" w:cs="Arial"/>
-              </w:rPr>
-            </w:pPr>
-            <w:r>
-              <w:rPr>
-                <w:rFonts w:ascii="Arial" w:hAnsi="Arial" w:cs="Arial"/>
-                <w:b/>
-              </w:rPr>
-              <w:t>3</w:t>
-            </w:r>
-            <w:r>
-              <w:rPr>
-                <w:rFonts w:ascii="Arial" w:hAnsi="Arial" w:cs="Arial"/>
-                <w:b/>
-              </w:rPr>
-              <w:t>.</w:t>
-            </w:r>
-            <w:r>
-              <w:rPr>
-                <w:rFonts w:ascii="Arial" w:hAnsi="Arial" w:cs="Arial"/>
-              </w:rPr>
-              <w:t xml:space="preserve"> Realizar </w:t>
-            </w:r>
-            <w:r>
-              <w:rPr>
-                <w:rFonts w:ascii="Arial" w:hAnsi="Arial" w:cs="Arial"/>
-              </w:rPr>
-              <w:t>Auditorias Internas</w:t>
-            </w:r>
-            <w:r>
-              <w:rPr>
-                <w:rFonts w:ascii="Arial" w:hAnsi="Arial" w:cs="Arial"/>
-              </w:rPr>
-              <w:t>.</w:t>
-            </w:r>
-          </w:p>
-        </w:tc>
-      </w:tr>
-      <w:tr>
-        <w:tc>
-          <w:tcPr>
-            <w:tcW w:w="2404" w:type="dxa"/>
-            <w:hideMark/>
-          </w:tcPr>
-          <w:p>
-            <w:pPr>
-              <w:rPr>
-                <w:rFonts w:ascii="Arial" w:hAnsi="Arial" w:cs="Arial"/>
-                <w:b/>
-                <w:bCs/>
-              </w:rPr>
-            </w:pPr>
-            <w:r>
-              <w:rPr>
-                <w:rFonts w:ascii="Arial" w:hAnsi="Arial" w:cs="Arial"/>
-                <w:b/>
-                <w:bCs/>
-              </w:rPr>
-              <w:t>Pré-Condições</w:t>
-            </w:r>
-          </w:p>
-        </w:tc>
-        <w:tc>
-          <w:tcPr>
-            <w:tcW w:w="7377" w:type="dxa"/>
-            <w:hideMark/>
-          </w:tcPr>
-          <w:p>
-            <w:pPr>
-              <w:rPr>
-                <w:rFonts w:ascii="Arial" w:hAnsi="Arial" w:cs="Arial"/>
-              </w:rPr>
-            </w:pPr>
-            <w:r>
-              <w:rPr>
-                <w:rFonts w:ascii="Arial" w:hAnsi="Arial" w:cs="Arial"/>
-              </w:rPr>
-              <w:t>Nenhum critério específico.</w:t>
-            </w:r>
-          </w:p>
-        </w:tc>
-      </w:tr>
-      <w:tr>
-        <w:tc>
-          <w:tcPr>
-            <w:tcW w:w="2404" w:type="dxa"/>
-            <w:hideMark/>
-          </w:tcPr>
-          <w:p>
-            <w:pPr>
-              <w:rPr>
-                <w:rFonts w:ascii="Arial" w:hAnsi="Arial" w:cs="Arial"/>
-                <w:b/>
-                <w:bCs/>
-              </w:rPr>
-            </w:pPr>
-            <w:r>
-              <w:rPr>
-                <w:rFonts w:ascii="Arial" w:hAnsi="Arial" w:cs="Arial"/>
-                <w:b/>
-                <w:bCs/>
-              </w:rPr>
-              <w:t>Entradas</w:t>
-            </w:r>
-          </w:p>
-        </w:tc>
-        <w:tc>
-          <w:tcPr>
-            <w:tcW w:w="7377" w:type="dxa"/>
-            <w:hideMark/>
-          </w:tcPr>
-          <w:p>
-            <w:pPr>
-              <w:rPr>
-                <w:rFonts w:ascii="Arial" w:hAnsi="Arial" w:cs="Arial"/>
-              </w:rPr>
-            </w:pPr>
-            <w:r>
-              <w:rPr>
-                <w:rFonts w:ascii="Arial" w:hAnsi="Arial" w:cs="Arial"/>
-              </w:rPr>
-              <w:t>Processos executados, descrições de processo, padrões e procedimentos.</w:t>
             </w:r>
           </w:p>
         </w:tc>
@@ -5001,6 +4179,12 @@
                 <w:t>Checklist</w:t>
               </w:r>
             </w:hyperlink>
+            <w:r>
+              <w:rPr>
+                <w:rFonts w:ascii="Arial" w:hAnsi="Arial" w:cs="Arial"/>
+              </w:rPr>
+              <w:t>.</w:t>
+            </w:r>
           </w:p>
         </w:tc>
       </w:tr>
@@ -5063,6 +4247,8 @@
     </w:tbl>
     <w:p>
       <w:pPr>
+        <w:pStyle w:val="PargrafodaLista"/>
+        <w:ind w:left="360"/>
         <w:rPr>
           <w:rStyle w:val="Forte"/>
           <w:sz w:val="32"/>
@@ -5076,7 +4262,7 @@
         <w:tblW w:w="0" w:type="auto"/>
         <w:tblInd w:w="392" w:type="dxa"/>
         <w:tblLayout w:type="fixed"/>
-        <w:tblLook w:val="04A0"/>
+        <w:tblLook w:val="04A0" w:firstRow="1" w:lastRow="0" w:firstColumn="1" w:lastColumn="0" w:noHBand="0" w:noVBand="1"/>
       </w:tblPr>
       <w:tblGrid>
         <w:gridCol w:w="2404"/>
@@ -5121,7 +4307,13 @@
               <w:rPr>
                 <w:rFonts w:ascii="Arial" w:hAnsi="Arial" w:cs="Arial"/>
               </w:rPr>
-              <w:t>Definir o Plano de Garantia da Qualidade</w:t>
+              <w:t>Verificar a Aderência do</w:t>
+            </w:r>
+            <w:r>
+              <w:rPr>
+                <w:rFonts w:ascii="Arial" w:hAnsi="Arial" w:cs="Arial"/>
+              </w:rPr>
+              <w:t xml:space="preserve"> Processo</w:t>
             </w:r>
           </w:p>
         </w:tc>
@@ -5174,31 +4366,7 @@
               <w:rPr>
                 <w:rFonts w:ascii="Arial" w:hAnsi="Arial" w:cs="Arial"/>
               </w:rPr>
-              <w:t> Criação de um P</w:t>
-            </w:r>
-            <w:r>
-              <w:rPr>
-                <w:rFonts w:ascii="Arial" w:hAnsi="Arial" w:cs="Arial"/>
-              </w:rPr>
-              <w:t xml:space="preserve">lano de </w:t>
-            </w:r>
-            <w:r>
-              <w:rPr>
-                <w:rFonts w:ascii="Arial" w:hAnsi="Arial" w:cs="Arial"/>
-              </w:rPr>
-              <w:t>Garantia da Q</w:t>
-            </w:r>
-            <w:r>
-              <w:rPr>
-                <w:rFonts w:ascii="Arial" w:hAnsi="Arial" w:cs="Arial"/>
-              </w:rPr>
-              <w:t>ual</w:t>
-            </w:r>
-            <w:r>
-              <w:rPr>
-                <w:rFonts w:ascii="Arial" w:hAnsi="Arial" w:cs="Arial"/>
-              </w:rPr>
-              <w:t>idade</w:t>
+              <w:t> Realizar Auditorias a fim de verificar a aderência dos processos executados às descrições de processo, padrões e procedimentos.</w:t>
             </w:r>
           </w:p>
         </w:tc>
@@ -5243,13 +4411,655 @@
               <w:rPr>
                 <w:rFonts w:ascii="Arial" w:hAnsi="Arial" w:cs="Arial"/>
               </w:rPr>
-              <w:t> </w:t>
-            </w:r>
-            <w:r>
-              <w:rPr>
-                <w:rFonts w:ascii="Arial" w:hAnsi="Arial" w:cs="Arial"/>
-              </w:rPr>
-              <w:t>Não se aplica.</w:t>
+              <w:t> Não se aplica</w:t>
+            </w:r>
+          </w:p>
+        </w:tc>
+      </w:tr>
+      <w:tr>
+        <w:tc>
+          <w:tcPr>
+            <w:tcW w:w="2404" w:type="dxa"/>
+            <w:vMerge/>
+            <w:hideMark/>
+          </w:tcPr>
+          <w:p>
+            <w:pPr>
+              <w:rPr>
+                <w:rFonts w:ascii="Arial" w:hAnsi="Arial" w:cs="Arial"/>
+                <w:b/>
+                <w:bCs/>
+              </w:rPr>
+            </w:pPr>
+          </w:p>
+        </w:tc>
+        <w:tc>
+          <w:tcPr>
+            <w:tcW w:w="7377" w:type="dxa"/>
+            <w:hideMark/>
+          </w:tcPr>
+          <w:p>
+            <w:pPr>
+              <w:rPr>
+                <w:rFonts w:ascii="Arial" w:hAnsi="Arial" w:cs="Arial"/>
+              </w:rPr>
+            </w:pPr>
+            <w:r>
+              <w:rPr>
+                <w:rFonts w:ascii="Arial" w:hAnsi="Arial" w:cs="Arial"/>
+                <w:b/>
+                <w:bCs/>
+              </w:rPr>
+              <w:t>Colaboração:</w:t>
+            </w:r>
+            <w:r>
+              <w:rPr>
+                <w:rFonts w:ascii="Arial" w:hAnsi="Arial" w:cs="Arial"/>
+              </w:rPr>
+              <w:t> Todos os envolvidos</w:t>
+            </w:r>
+          </w:p>
+        </w:tc>
+      </w:tr>
+      <w:tr>
+        <w:tc>
+          <w:tcPr>
+            <w:tcW w:w="2404" w:type="dxa"/>
+            <w:vMerge/>
+            <w:hideMark/>
+          </w:tcPr>
+          <w:p>
+            <w:pPr>
+              <w:rPr>
+                <w:rFonts w:ascii="Arial" w:hAnsi="Arial" w:cs="Arial"/>
+                <w:b/>
+                <w:bCs/>
+              </w:rPr>
+            </w:pPr>
+          </w:p>
+        </w:tc>
+        <w:tc>
+          <w:tcPr>
+            <w:tcW w:w="7377" w:type="dxa"/>
+            <w:hideMark/>
+          </w:tcPr>
+          <w:p>
+            <w:pPr>
+              <w:rPr>
+                <w:rFonts w:ascii="Arial" w:hAnsi="Arial" w:cs="Arial"/>
+              </w:rPr>
+            </w:pPr>
+            <w:r>
+              <w:rPr>
+                <w:rFonts w:ascii="Arial" w:hAnsi="Arial" w:cs="Arial"/>
+                <w:b/>
+                <w:bCs/>
+              </w:rPr>
+              <w:t>Informação:</w:t>
+            </w:r>
+            <w:r>
+              <w:rPr>
+                <w:rFonts w:ascii="Arial" w:hAnsi="Arial" w:cs="Arial"/>
+              </w:rPr>
+              <w:t> Todos os envolvidos.</w:t>
+            </w:r>
+          </w:p>
+        </w:tc>
+      </w:tr>
+      <w:tr>
+        <w:trPr>
+          <w:trHeight w:val="165"/>
+        </w:trPr>
+        <w:tc>
+          <w:tcPr>
+            <w:tcW w:w="2404" w:type="dxa"/>
+            <w:vMerge w:val="restart"/>
+            <w:hideMark/>
+          </w:tcPr>
+          <w:p>
+            <w:pPr>
+              <w:rPr>
+                <w:rFonts w:ascii="Arial" w:hAnsi="Arial" w:cs="Arial"/>
+                <w:b/>
+                <w:bCs/>
+              </w:rPr>
+            </w:pPr>
+            <w:r>
+              <w:rPr>
+                <w:rFonts w:ascii="Arial" w:hAnsi="Arial" w:cs="Arial"/>
+                <w:b/>
+                <w:bCs/>
+              </w:rPr>
+              <w:t>Tarefas</w:t>
+            </w:r>
+          </w:p>
+        </w:tc>
+        <w:tc>
+          <w:tcPr>
+            <w:tcW w:w="7377" w:type="dxa"/>
+            <w:hideMark/>
+          </w:tcPr>
+          <w:p>
+            <w:pPr>
+              <w:rPr>
+                <w:rFonts w:ascii="Arial" w:hAnsi="Arial" w:cs="Arial"/>
+              </w:rPr>
+            </w:pPr>
+            <w:r>
+              <w:rPr>
+                <w:rFonts w:ascii="Arial" w:hAnsi="Arial" w:cs="Arial"/>
+                <w:b/>
+              </w:rPr>
+              <w:t>1.</w:t>
+            </w:r>
+            <w:r>
+              <w:rPr>
+                <w:rFonts w:ascii="Arial" w:hAnsi="Arial" w:cs="Arial"/>
+              </w:rPr>
+              <w:t xml:space="preserve"> </w:t>
+            </w:r>
+            <w:r>
+              <w:rPr>
+                <w:rFonts w:ascii="Arial" w:hAnsi="Arial" w:cs="Arial"/>
+              </w:rPr>
+              <w:t xml:space="preserve">Definir </w:t>
+            </w:r>
+            <w:proofErr w:type="spellStart"/>
+            <w:r>
+              <w:rPr>
+                <w:rFonts w:ascii="Arial" w:hAnsi="Arial" w:cs="Arial"/>
+              </w:rPr>
+              <w:t>checklists</w:t>
+            </w:r>
+            <w:proofErr w:type="spellEnd"/>
+          </w:p>
+        </w:tc>
+      </w:tr>
+      <w:tr>
+        <w:trPr>
+          <w:trHeight w:val="165"/>
+        </w:trPr>
+        <w:tc>
+          <w:tcPr>
+            <w:tcW w:w="2404" w:type="dxa"/>
+            <w:vMerge/>
+            <w:hideMark/>
+          </w:tcPr>
+          <w:p>
+            <w:pPr>
+              <w:rPr>
+                <w:rFonts w:ascii="Arial" w:hAnsi="Arial" w:cs="Arial"/>
+                <w:b/>
+                <w:bCs/>
+              </w:rPr>
+            </w:pPr>
+          </w:p>
+        </w:tc>
+        <w:tc>
+          <w:tcPr>
+            <w:tcW w:w="7377" w:type="dxa"/>
+            <w:hideMark/>
+          </w:tcPr>
+          <w:p>
+            <w:pPr>
+              <w:rPr>
+                <w:rFonts w:ascii="Arial" w:hAnsi="Arial" w:cs="Arial"/>
+                <w:b/>
+              </w:rPr>
+            </w:pPr>
+            <w:r>
+              <w:rPr>
+                <w:rFonts w:ascii="Arial" w:hAnsi="Arial" w:cs="Arial"/>
+                <w:b/>
+              </w:rPr>
+              <w:t>2</w:t>
+            </w:r>
+            <w:r>
+              <w:rPr>
+                <w:rFonts w:ascii="Arial" w:hAnsi="Arial" w:cs="Arial"/>
+                <w:b/>
+              </w:rPr>
+              <w:t>.</w:t>
+            </w:r>
+            <w:r>
+              <w:rPr>
+                <w:rFonts w:ascii="Arial" w:hAnsi="Arial" w:cs="Arial"/>
+              </w:rPr>
+              <w:t xml:space="preserve"> Programar Auditorias Internas.</w:t>
+            </w:r>
+          </w:p>
+        </w:tc>
+      </w:tr>
+      <w:tr>
+        <w:trPr>
+          <w:trHeight w:val="256"/>
+        </w:trPr>
+        <w:tc>
+          <w:tcPr>
+            <w:tcW w:w="2404" w:type="dxa"/>
+            <w:vMerge/>
+            <w:hideMark/>
+          </w:tcPr>
+          <w:p>
+            <w:pPr>
+              <w:rPr>
+                <w:rFonts w:ascii="Arial" w:hAnsi="Arial" w:cs="Arial"/>
+                <w:b/>
+                <w:bCs/>
+              </w:rPr>
+            </w:pPr>
+          </w:p>
+        </w:tc>
+        <w:tc>
+          <w:tcPr>
+            <w:tcW w:w="7377" w:type="dxa"/>
+            <w:hideMark/>
+          </w:tcPr>
+          <w:p>
+            <w:pPr>
+              <w:rPr>
+                <w:rFonts w:ascii="Arial" w:hAnsi="Arial" w:cs="Arial"/>
+              </w:rPr>
+            </w:pPr>
+            <w:r>
+              <w:rPr>
+                <w:rFonts w:ascii="Arial" w:hAnsi="Arial" w:cs="Arial"/>
+                <w:b/>
+              </w:rPr>
+              <w:t>3.</w:t>
+            </w:r>
+            <w:r>
+              <w:rPr>
+                <w:rFonts w:ascii="Arial" w:hAnsi="Arial" w:cs="Arial"/>
+              </w:rPr>
+              <w:t xml:space="preserve"> Realizar Auditorias Internas.</w:t>
+            </w:r>
+          </w:p>
+        </w:tc>
+      </w:tr>
+      <w:tr>
+        <w:tc>
+          <w:tcPr>
+            <w:tcW w:w="2404" w:type="dxa"/>
+            <w:hideMark/>
+          </w:tcPr>
+          <w:p>
+            <w:pPr>
+              <w:rPr>
+                <w:rFonts w:ascii="Arial" w:hAnsi="Arial" w:cs="Arial"/>
+                <w:b/>
+                <w:bCs/>
+              </w:rPr>
+            </w:pPr>
+            <w:r>
+              <w:rPr>
+                <w:rFonts w:ascii="Arial" w:hAnsi="Arial" w:cs="Arial"/>
+                <w:b/>
+                <w:bCs/>
+              </w:rPr>
+              <w:t>Pré-Condições</w:t>
+            </w:r>
+          </w:p>
+        </w:tc>
+        <w:tc>
+          <w:tcPr>
+            <w:tcW w:w="7377" w:type="dxa"/>
+            <w:hideMark/>
+          </w:tcPr>
+          <w:p>
+            <w:pPr>
+              <w:rPr>
+                <w:rFonts w:ascii="Arial" w:hAnsi="Arial" w:cs="Arial"/>
+              </w:rPr>
+            </w:pPr>
+            <w:r>
+              <w:rPr>
+                <w:rFonts w:ascii="Arial" w:hAnsi="Arial" w:cs="Arial"/>
+              </w:rPr>
+              <w:t>Nenhum critério específico.</w:t>
+            </w:r>
+          </w:p>
+        </w:tc>
+      </w:tr>
+      <w:tr>
+        <w:tc>
+          <w:tcPr>
+            <w:tcW w:w="2404" w:type="dxa"/>
+            <w:hideMark/>
+          </w:tcPr>
+          <w:p>
+            <w:pPr>
+              <w:rPr>
+                <w:rFonts w:ascii="Arial" w:hAnsi="Arial" w:cs="Arial"/>
+                <w:b/>
+                <w:bCs/>
+              </w:rPr>
+            </w:pPr>
+            <w:r>
+              <w:rPr>
+                <w:rFonts w:ascii="Arial" w:hAnsi="Arial" w:cs="Arial"/>
+                <w:b/>
+                <w:bCs/>
+              </w:rPr>
+              <w:t>Entradas</w:t>
+            </w:r>
+          </w:p>
+        </w:tc>
+        <w:tc>
+          <w:tcPr>
+            <w:tcW w:w="7377" w:type="dxa"/>
+            <w:hideMark/>
+          </w:tcPr>
+          <w:p>
+            <w:pPr>
+              <w:rPr>
+                <w:rFonts w:ascii="Arial" w:hAnsi="Arial" w:cs="Arial"/>
+              </w:rPr>
+            </w:pPr>
+            <w:r>
+              <w:rPr>
+                <w:rFonts w:ascii="Arial" w:hAnsi="Arial" w:cs="Arial"/>
+              </w:rPr>
+              <w:t>Processos executados, descrições de processo, padrões e procedimentos.</w:t>
+            </w:r>
+          </w:p>
+        </w:tc>
+      </w:tr>
+      <w:tr>
+        <w:tc>
+          <w:tcPr>
+            <w:tcW w:w="2404" w:type="dxa"/>
+            <w:hideMark/>
+          </w:tcPr>
+          <w:p>
+            <w:pPr>
+              <w:rPr>
+                <w:rFonts w:ascii="Arial" w:hAnsi="Arial" w:cs="Arial"/>
+                <w:b/>
+                <w:bCs/>
+              </w:rPr>
+            </w:pPr>
+            <w:r>
+              <w:rPr>
+                <w:rFonts w:ascii="Arial" w:hAnsi="Arial" w:cs="Arial"/>
+                <w:b/>
+                <w:bCs/>
+              </w:rPr>
+              <w:t>Critérios de Saída</w:t>
+            </w:r>
+          </w:p>
+        </w:tc>
+        <w:tc>
+          <w:tcPr>
+            <w:tcW w:w="7377" w:type="dxa"/>
+            <w:hideMark/>
+          </w:tcPr>
+          <w:p>
+            <w:pPr>
+              <w:rPr>
+                <w:rFonts w:ascii="Arial" w:hAnsi="Arial" w:cs="Arial"/>
+              </w:rPr>
+            </w:pPr>
+            <w:r>
+              <w:rPr>
+                <w:rFonts w:ascii="Arial" w:hAnsi="Arial" w:cs="Arial"/>
+              </w:rPr>
+              <w:t>Nenhum critério específico.</w:t>
+            </w:r>
+          </w:p>
+        </w:tc>
+      </w:tr>
+      <w:tr>
+        <w:tc>
+          <w:tcPr>
+            <w:tcW w:w="2404" w:type="dxa"/>
+            <w:hideMark/>
+          </w:tcPr>
+          <w:p>
+            <w:pPr>
+              <w:rPr>
+                <w:rFonts w:ascii="Arial" w:hAnsi="Arial" w:cs="Arial"/>
+                <w:b/>
+                <w:bCs/>
+              </w:rPr>
+            </w:pPr>
+            <w:r>
+              <w:rPr>
+                <w:rFonts w:ascii="Arial" w:hAnsi="Arial" w:cs="Arial"/>
+                <w:b/>
+                <w:bCs/>
+              </w:rPr>
+              <w:t>Produtos</w:t>
+            </w:r>
+          </w:p>
+        </w:tc>
+        <w:tc>
+          <w:tcPr>
+            <w:tcW w:w="7377" w:type="dxa"/>
+            <w:hideMark/>
+          </w:tcPr>
+          <w:p>
+            <w:pPr>
+              <w:rPr>
+                <w:rFonts w:ascii="Arial" w:hAnsi="Arial" w:cs="Arial"/>
+              </w:rPr>
+            </w:pPr>
+            <w:hyperlink r:id="rId11" w:history="1">
+              <w:r>
+                <w:rPr>
+                  <w:rStyle w:val="Hyperlink"/>
+                  <w:rFonts w:ascii="Arial" w:hAnsi="Arial" w:cs="Arial"/>
+                </w:rPr>
+                <w:t>Checklist</w:t>
+              </w:r>
+            </w:hyperlink>
+          </w:p>
+        </w:tc>
+      </w:tr>
+      <w:tr>
+        <w:tc>
+          <w:tcPr>
+            <w:tcW w:w="2404" w:type="dxa"/>
+            <w:hideMark/>
+          </w:tcPr>
+          <w:p>
+            <w:pPr>
+              <w:rPr>
+                <w:rFonts w:ascii="Arial" w:hAnsi="Arial" w:cs="Arial"/>
+                <w:b/>
+                <w:bCs/>
+              </w:rPr>
+            </w:pPr>
+            <w:r>
+              <w:rPr>
+                <w:rFonts w:ascii="Arial" w:hAnsi="Arial" w:cs="Arial"/>
+                <w:b/>
+                <w:bCs/>
+              </w:rPr>
+              <w:t>Ferramentas</w:t>
+            </w:r>
+          </w:p>
+        </w:tc>
+        <w:tc>
+          <w:tcPr>
+            <w:tcW w:w="7377" w:type="dxa"/>
+            <w:hideMark/>
+          </w:tcPr>
+          <w:p>
+            <w:pPr>
+              <w:rPr>
+                <w:rFonts w:ascii="Arial" w:hAnsi="Arial" w:cs="Arial"/>
+              </w:rPr>
+            </w:pPr>
+            <w:r>
+              <w:rPr>
+                <w:rFonts w:ascii="Arial" w:hAnsi="Arial" w:cs="Arial"/>
+              </w:rPr>
+              <w:t>Microsoft Office.</w:t>
+            </w:r>
+          </w:p>
+        </w:tc>
+      </w:tr>
+    </w:tbl>
+    <w:p>
+      <w:pPr>
+        <w:rPr>
+          <w:rStyle w:val="Forte"/>
+          <w:sz w:val="32"/>
+          <w:szCs w:val="32"/>
+        </w:rPr>
+      </w:pPr>
+    </w:p>
+    <w:tbl>
+      <w:tblPr>
+        <w:tblStyle w:val="Tabelacomgrade"/>
+        <w:tblW w:w="0" w:type="auto"/>
+        <w:tblInd w:w="392" w:type="dxa"/>
+        <w:tblLayout w:type="fixed"/>
+        <w:tblLook w:val="04A0" w:firstRow="1" w:lastRow="0" w:firstColumn="1" w:lastColumn="0" w:noHBand="0" w:noVBand="1"/>
+      </w:tblPr>
+      <w:tblGrid>
+        <w:gridCol w:w="2404"/>
+        <w:gridCol w:w="7377"/>
+      </w:tblGrid>
+      <w:tr>
+        <w:tc>
+          <w:tcPr>
+            <w:tcW w:w="2404" w:type="dxa"/>
+            <w:hideMark/>
+          </w:tcPr>
+          <w:p>
+            <w:pPr>
+              <w:rPr>
+                <w:rFonts w:ascii="Arial" w:hAnsi="Arial" w:cs="Arial"/>
+                <w:b/>
+                <w:bCs/>
+              </w:rPr>
+            </w:pPr>
+            <w:r>
+              <w:rPr>
+                <w:rFonts w:ascii="Arial" w:hAnsi="Arial" w:cs="Arial"/>
+                <w:b/>
+                <w:bCs/>
+              </w:rPr>
+              <w:t>Atividade</w:t>
+            </w:r>
+          </w:p>
+        </w:tc>
+        <w:tc>
+          <w:tcPr>
+            <w:tcW w:w="7377" w:type="dxa"/>
+            <w:hideMark/>
+          </w:tcPr>
+          <w:p>
+            <w:pPr>
+              <w:rPr>
+                <w:rFonts w:ascii="Arial" w:hAnsi="Arial" w:cs="Arial"/>
+              </w:rPr>
+            </w:pPr>
+            <w:r>
+              <w:rPr>
+                <w:rFonts w:ascii="Arial" w:hAnsi="Arial" w:cs="Arial"/>
+              </w:rPr>
+              <w:t>Definir o Plano de Garantia da Qualidade</w:t>
+            </w:r>
+          </w:p>
+        </w:tc>
+      </w:tr>
+      <w:tr>
+        <w:tc>
+          <w:tcPr>
+            <w:tcW w:w="2404" w:type="dxa"/>
+            <w:vMerge w:val="restart"/>
+            <w:hideMark/>
+          </w:tcPr>
+          <w:p>
+            <w:pPr>
+              <w:rPr>
+                <w:rFonts w:ascii="Arial" w:hAnsi="Arial" w:cs="Arial"/>
+                <w:b/>
+                <w:bCs/>
+              </w:rPr>
+            </w:pPr>
+            <w:r>
+              <w:rPr>
+                <w:rFonts w:ascii="Arial" w:hAnsi="Arial" w:cs="Arial"/>
+                <w:b/>
+                <w:bCs/>
+              </w:rPr>
+              <w:t>Responsabilidades</w:t>
+            </w:r>
+          </w:p>
+        </w:tc>
+        <w:tc>
+          <w:tcPr>
+            <w:tcW w:w="7377" w:type="dxa"/>
+            <w:hideMark/>
+          </w:tcPr>
+          <w:p>
+            <w:pPr>
+              <w:rPr>
+                <w:rFonts w:ascii="Arial" w:hAnsi="Arial" w:cs="Arial"/>
+              </w:rPr>
+            </w:pPr>
+            <w:r>
+              <w:rPr>
+                <w:rFonts w:ascii="Arial" w:hAnsi="Arial" w:cs="Arial"/>
+                <w:b/>
+                <w:bCs/>
+              </w:rPr>
+              <w:t>Realização:</w:t>
+            </w:r>
+            <w:r>
+              <w:rPr>
+                <w:rFonts w:ascii="Arial" w:hAnsi="Arial" w:cs="Arial"/>
+              </w:rPr>
+              <w:t> Criação de um Plano de Garantia da Qualidade</w:t>
+            </w:r>
+          </w:p>
+        </w:tc>
+      </w:tr>
+      <w:tr>
+        <w:tc>
+          <w:tcPr>
+            <w:tcW w:w="2404" w:type="dxa"/>
+            <w:vMerge/>
+            <w:hideMark/>
+          </w:tcPr>
+          <w:p>
+            <w:pPr>
+              <w:rPr>
+                <w:rFonts w:ascii="Arial" w:hAnsi="Arial" w:cs="Arial"/>
+                <w:b/>
+                <w:bCs/>
+              </w:rPr>
+            </w:pPr>
+          </w:p>
+        </w:tc>
+        <w:tc>
+          <w:tcPr>
+            <w:tcW w:w="7377" w:type="dxa"/>
+            <w:hideMark/>
+          </w:tcPr>
+          <w:p>
+            <w:pPr>
+              <w:rPr>
+                <w:rFonts w:ascii="Arial" w:hAnsi="Arial" w:cs="Arial"/>
+              </w:rPr>
+            </w:pPr>
+            <w:r>
+              <w:rPr>
+                <w:rFonts w:ascii="Arial" w:hAnsi="Arial" w:cs="Arial"/>
+                <w:b/>
+                <w:bCs/>
+              </w:rPr>
+              <w:t>Aprovação:</w:t>
+            </w:r>
+            <w:r>
+              <w:rPr>
+                <w:rFonts w:ascii="Arial" w:hAnsi="Arial" w:cs="Arial"/>
+              </w:rPr>
+              <w:t> Não se aplica.</w:t>
             </w:r>
           </w:p>
         </w:tc>
@@ -5434,13 +5244,7 @@
               <w:rPr>
                 <w:rFonts w:ascii="Arial" w:hAnsi="Arial" w:cs="Arial"/>
               </w:rPr>
-              <w:t xml:space="preserve"> </w:t>
-            </w:r>
-            <w:r>
-              <w:rPr>
-                <w:rFonts w:ascii="Arial" w:hAnsi="Arial" w:cs="Arial"/>
-              </w:rPr>
-              <w:t>Criar um plano de Garantia da Qualidade para o projeto.</w:t>
+              <w:t xml:space="preserve"> Criar um plano de Garantia da Qualidade para o projeto.</w:t>
             </w:r>
           </w:p>
         </w:tc>
@@ -5572,13 +5376,7 @@
               <w:rPr>
                 <w:rFonts w:ascii="Arial" w:hAnsi="Arial" w:cs="Arial"/>
               </w:rPr>
-              <w:t>Nenhum critério específico</w:t>
-            </w:r>
-            <w:r>
-              <w:rPr>
-                <w:rFonts w:ascii="Arial" w:hAnsi="Arial" w:cs="Arial"/>
-              </w:rPr>
-              <w:t>.</w:t>
+              <w:t>Nenhum critério específico.</w:t>
             </w:r>
           </w:p>
         </w:tc>
@@ -5618,7 +5416,7 @@
                 <w:rFonts w:ascii="Arial" w:hAnsi="Arial" w:cs="Arial"/>
               </w:rPr>
             </w:pPr>
-            <w:hyperlink r:id="rId11" w:history="1">
+            <w:hyperlink r:id="rId12" w:history="1">
               <w:r>
                 <w:rPr>
                   <w:rStyle w:val="Hyperlink"/>
@@ -5675,19 +5473,7 @@
               <w:rPr>
                 <w:rFonts w:ascii="Arial" w:hAnsi="Arial" w:cs="Arial"/>
               </w:rPr>
-              <w:t>Microsoft</w:t>
-            </w:r>
-            <w:r>
-              <w:rPr>
-                <w:rFonts w:ascii="Arial" w:hAnsi="Arial" w:cs="Arial"/>
-              </w:rPr>
-              <w:t xml:space="preserve"> Office</w:t>
-            </w:r>
-            <w:r>
-              <w:rPr>
-                <w:rFonts w:ascii="Arial" w:hAnsi="Arial" w:cs="Arial"/>
-              </w:rPr>
-              <w:t>.</w:t>
+              <w:t>Microsoft Office.</w:t>
             </w:r>
           </w:p>
         </w:tc>
@@ -5708,7 +5494,7 @@
         <w:tblW w:w="0" w:type="auto"/>
         <w:tblInd w:w="392" w:type="dxa"/>
         <w:tblLayout w:type="fixed"/>
-        <w:tblLook w:val="04A0"/>
+        <w:tblLook w:val="04A0" w:firstRow="1" w:lastRow="0" w:firstColumn="1" w:lastColumn="0" w:noHBand="0" w:noVBand="1"/>
       </w:tblPr>
       <w:tblGrid>
         <w:gridCol w:w="2404"/>
@@ -6020,13 +5806,7 @@
               <w:rPr>
                 <w:rFonts w:ascii="Arial" w:hAnsi="Arial" w:cs="Arial"/>
               </w:rPr>
-              <w:t xml:space="preserve"> </w:t>
-            </w:r>
-            <w:r>
-              <w:rPr>
-                <w:rFonts w:ascii="Arial" w:hAnsi="Arial" w:cs="Arial"/>
-              </w:rPr>
-              <w:t>Documentar todas as não conformidades.</w:t>
+              <w:t xml:space="preserve"> Documentar todas as não conformidades.</w:t>
             </w:r>
           </w:p>
         </w:tc>
@@ -6211,7 +5991,7 @@
                 <w:rFonts w:ascii="Arial" w:hAnsi="Arial" w:cs="Arial"/>
               </w:rPr>
             </w:pPr>
-            <w:hyperlink r:id="rId12" w:history="1">
+            <w:hyperlink r:id="rId13" w:history="1">
               <w:r>
                 <w:rPr>
                   <w:rStyle w:val="Hyperlink"/>
@@ -6314,7 +6094,7 @@
                 <w:rFonts w:ascii="Arial" w:hAnsi="Arial" w:cs="Arial"/>
               </w:rPr>
             </w:pPr>
-            <w:hyperlink r:id="rId13" w:history="1">
+            <w:hyperlink r:id="rId14" w:history="1">
               <w:r>
                 <w:rPr>
                   <w:rStyle w:val="Hyperlink"/>
@@ -6335,7 +6115,7 @@
               </w:rPr>
               <w:br/>
             </w:r>
-            <w:hyperlink r:id="rId14" w:history="1">
+            <w:hyperlink r:id="rId15" w:history="1">
               <w:r>
                 <w:rPr>
                   <w:rStyle w:val="Hyperlink"/>
@@ -6392,19 +6172,7 @@
               <w:rPr>
                 <w:rFonts w:ascii="Arial" w:hAnsi="Arial" w:cs="Arial"/>
               </w:rPr>
-              <w:t>Microsoft</w:t>
-            </w:r>
-            <w:r>
-              <w:rPr>
-                <w:rFonts w:ascii="Arial" w:hAnsi="Arial" w:cs="Arial"/>
-              </w:rPr>
-              <w:t xml:space="preserve"> Office</w:t>
-            </w:r>
-            <w:r>
-              <w:rPr>
-                <w:rFonts w:ascii="Arial" w:hAnsi="Arial" w:cs="Arial"/>
-              </w:rPr>
-              <w:t>.</w:t>
+              <w:t>Microsoft Office.</w:t>
             </w:r>
           </w:p>
         </w:tc>
@@ -6425,7 +6193,7 @@
         <w:tblW w:w="0" w:type="auto"/>
         <w:tblInd w:w="392" w:type="dxa"/>
         <w:tblLayout w:type="fixed"/>
-        <w:tblLook w:val="04A0"/>
+        <w:tblLook w:val="04A0" w:firstRow="1" w:lastRow="0" w:firstColumn="1" w:lastColumn="0" w:noHBand="0" w:noVBand="1"/>
       </w:tblPr>
       <w:tblGrid>
         <w:gridCol w:w="2404"/>
@@ -6743,13 +6511,7 @@
               <w:rPr>
                 <w:rFonts w:ascii="Arial" w:hAnsi="Arial" w:cs="Arial"/>
               </w:rPr>
-              <w:t xml:space="preserve"> </w:t>
-            </w:r>
-            <w:r>
-              <w:rPr>
-                <w:rFonts w:ascii="Arial" w:hAnsi="Arial" w:cs="Arial"/>
-              </w:rPr>
-              <w:t>Identificar a causa da não conformidade.</w:t>
+              <w:t xml:space="preserve"> Identificar a causa da não conformidade.</w:t>
             </w:r>
           </w:p>
         </w:tc>
@@ -6796,13 +6558,7 @@
               <w:rPr>
                 <w:rFonts w:ascii="Arial" w:hAnsi="Arial" w:cs="Arial"/>
               </w:rPr>
-              <w:t xml:space="preserve"> </w:t>
-            </w:r>
-            <w:r>
-              <w:rPr>
-                <w:rFonts w:ascii="Arial" w:hAnsi="Arial" w:cs="Arial"/>
-              </w:rPr>
-              <w:t>Avaliar a necessidade de ações para correção.</w:t>
+              <w:t xml:space="preserve"> Avaliar a necessidade de ações para correção.</w:t>
             </w:r>
           </w:p>
         </w:tc>
@@ -6849,13 +6605,7 @@
               <w:rPr>
                 <w:rFonts w:ascii="Arial" w:hAnsi="Arial" w:cs="Arial"/>
               </w:rPr>
-              <w:t xml:space="preserve"> </w:t>
-            </w:r>
-            <w:r>
-              <w:rPr>
-                <w:rFonts w:ascii="Arial" w:hAnsi="Arial" w:cs="Arial"/>
-              </w:rPr>
-              <w:t>Determinar a implementação de ações necessárias.</w:t>
+              <w:t xml:space="preserve"> Determinar a implementação de ações necessárias.</w:t>
             </w:r>
           </w:p>
         </w:tc>
@@ -6902,197 +6652,191 @@
               <w:rPr>
                 <w:rFonts w:ascii="Arial" w:hAnsi="Arial" w:cs="Arial"/>
               </w:rPr>
+              <w:t xml:space="preserve"> Registrar os resultados da correção.</w:t>
+            </w:r>
+          </w:p>
+        </w:tc>
+      </w:tr>
+      <w:tr>
+        <w:tc>
+          <w:tcPr>
+            <w:tcW w:w="2404" w:type="dxa"/>
+            <w:hideMark/>
+          </w:tcPr>
+          <w:p>
+            <w:pPr>
+              <w:rPr>
+                <w:rFonts w:ascii="Arial" w:hAnsi="Arial" w:cs="Arial"/>
+                <w:b/>
+                <w:bCs/>
+              </w:rPr>
+            </w:pPr>
+            <w:r>
+              <w:rPr>
+                <w:rFonts w:ascii="Arial" w:hAnsi="Arial" w:cs="Arial"/>
+                <w:b/>
+                <w:bCs/>
+              </w:rPr>
+              <w:t>Pré-Condições</w:t>
+            </w:r>
+          </w:p>
+        </w:tc>
+        <w:tc>
+          <w:tcPr>
+            <w:tcW w:w="7377" w:type="dxa"/>
+            <w:hideMark/>
+          </w:tcPr>
+          <w:p>
+            <w:pPr>
+              <w:rPr>
+                <w:rFonts w:ascii="Arial" w:hAnsi="Arial" w:cs="Arial"/>
+              </w:rPr>
+            </w:pPr>
+            <w:r>
+              <w:rPr>
+                <w:rFonts w:ascii="Arial" w:hAnsi="Arial" w:cs="Arial"/>
+              </w:rPr>
+              <w:t>Para inicio da atividade é necessário que as não conformidades sejam identificadas e documentas.</w:t>
+            </w:r>
+          </w:p>
+        </w:tc>
+      </w:tr>
+      <w:tr>
+        <w:tc>
+          <w:tcPr>
+            <w:tcW w:w="2404" w:type="dxa"/>
+            <w:hideMark/>
+          </w:tcPr>
+          <w:p>
+            <w:pPr>
+              <w:rPr>
+                <w:rFonts w:ascii="Arial" w:hAnsi="Arial" w:cs="Arial"/>
+                <w:b/>
+                <w:bCs/>
+              </w:rPr>
+            </w:pPr>
+            <w:r>
+              <w:rPr>
+                <w:rFonts w:ascii="Arial" w:hAnsi="Arial" w:cs="Arial"/>
+                <w:b/>
+                <w:bCs/>
+              </w:rPr>
+              <w:t>Entradas</w:t>
+            </w:r>
+          </w:p>
+        </w:tc>
+        <w:tc>
+          <w:tcPr>
+            <w:tcW w:w="7377" w:type="dxa"/>
+            <w:hideMark/>
+          </w:tcPr>
+          <w:p>
+            <w:pPr>
+              <w:rPr>
+                <w:rFonts w:ascii="Arial" w:hAnsi="Arial" w:cs="Arial"/>
+              </w:rPr>
+            </w:pPr>
+            <w:r>
+              <w:rPr>
+                <w:rFonts w:ascii="Arial" w:hAnsi="Arial" w:cs="Arial"/>
+              </w:rPr>
+              <w:t>Relatório de não conformidades.</w:t>
+            </w:r>
+          </w:p>
+        </w:tc>
+      </w:tr>
+      <w:tr>
+        <w:tc>
+          <w:tcPr>
+            <w:tcW w:w="2404" w:type="dxa"/>
+            <w:hideMark/>
+          </w:tcPr>
+          <w:p>
+            <w:pPr>
+              <w:rPr>
+                <w:rFonts w:ascii="Arial" w:hAnsi="Arial" w:cs="Arial"/>
+                <w:b/>
+                <w:bCs/>
+              </w:rPr>
+            </w:pPr>
+            <w:r>
+              <w:rPr>
+                <w:rFonts w:ascii="Arial" w:hAnsi="Arial" w:cs="Arial"/>
+                <w:b/>
+                <w:bCs/>
+              </w:rPr>
+              <w:t>Critérios de Saída</w:t>
+            </w:r>
+          </w:p>
+        </w:tc>
+        <w:tc>
+          <w:tcPr>
+            <w:tcW w:w="7377" w:type="dxa"/>
+            <w:hideMark/>
+          </w:tcPr>
+          <w:p>
+            <w:pPr>
+              <w:rPr>
+                <w:rFonts w:ascii="Arial" w:hAnsi="Arial" w:cs="Arial"/>
+              </w:rPr>
+            </w:pPr>
+            <w:r>
+              <w:rPr>
+                <w:rFonts w:ascii="Arial" w:hAnsi="Arial" w:cs="Arial"/>
+              </w:rPr>
+              <w:t>A solução deve ser implementada, registrada e aprovada pelo Gerente de Projeto.</w:t>
+            </w:r>
+          </w:p>
+        </w:tc>
+      </w:tr>
+      <w:tr>
+        <w:tc>
+          <w:tcPr>
+            <w:tcW w:w="2404" w:type="dxa"/>
+            <w:hideMark/>
+          </w:tcPr>
+          <w:p>
+            <w:pPr>
+              <w:rPr>
+                <w:rFonts w:ascii="Arial" w:hAnsi="Arial" w:cs="Arial"/>
+                <w:b/>
+                <w:bCs/>
+              </w:rPr>
+            </w:pPr>
+            <w:r>
+              <w:rPr>
+                <w:rFonts w:ascii="Arial" w:hAnsi="Arial" w:cs="Arial"/>
+                <w:b/>
+                <w:bCs/>
+              </w:rPr>
+              <w:t>Produtos</w:t>
+            </w:r>
+          </w:p>
+        </w:tc>
+        <w:tc>
+          <w:tcPr>
+            <w:tcW w:w="7377" w:type="dxa"/>
+            <w:hideMark/>
+          </w:tcPr>
+          <w:p>
+            <w:pPr>
+              <w:rPr>
+                <w:rFonts w:ascii="Arial" w:hAnsi="Arial" w:cs="Arial"/>
+              </w:rPr>
+            </w:pPr>
+            <w:r>
+              <w:rPr>
+                <w:rFonts w:ascii="Arial" w:hAnsi="Arial" w:cs="Arial"/>
+              </w:rPr>
+              <w:t>Seção 4</w:t>
+            </w:r>
+            <w:r>
+              <w:rPr>
+                <w:rFonts w:ascii="Arial" w:hAnsi="Arial" w:cs="Arial"/>
+              </w:rPr>
               <w:t xml:space="preserve"> </w:t>
             </w:r>
-            <w:r>
-              <w:rPr>
-                <w:rFonts w:ascii="Arial" w:hAnsi="Arial" w:cs="Arial"/>
-              </w:rPr>
-              <w:t>Registrar os resultados da correção.</w:t>
-            </w:r>
-          </w:p>
-        </w:tc>
-      </w:tr>
-      <w:tr>
-        <w:tc>
-          <w:tcPr>
-            <w:tcW w:w="2404" w:type="dxa"/>
-            <w:hideMark/>
-          </w:tcPr>
-          <w:p>
-            <w:pPr>
-              <w:rPr>
-                <w:rFonts w:ascii="Arial" w:hAnsi="Arial" w:cs="Arial"/>
-                <w:b/>
-                <w:bCs/>
-              </w:rPr>
-            </w:pPr>
-            <w:r>
-              <w:rPr>
-                <w:rFonts w:ascii="Arial" w:hAnsi="Arial" w:cs="Arial"/>
-                <w:b/>
-                <w:bCs/>
-              </w:rPr>
-              <w:t>Pré-Condições</w:t>
-            </w:r>
-          </w:p>
-        </w:tc>
-        <w:tc>
-          <w:tcPr>
-            <w:tcW w:w="7377" w:type="dxa"/>
-            <w:hideMark/>
-          </w:tcPr>
-          <w:p>
-            <w:pPr>
-              <w:rPr>
-                <w:rFonts w:ascii="Arial" w:hAnsi="Arial" w:cs="Arial"/>
-              </w:rPr>
-            </w:pPr>
-            <w:r>
-              <w:rPr>
-                <w:rFonts w:ascii="Arial" w:hAnsi="Arial" w:cs="Arial"/>
-              </w:rPr>
-              <w:t>Para inicio da atividade é necessário que as não conformidades sejam identificadas e documentas.</w:t>
-            </w:r>
-          </w:p>
-        </w:tc>
-      </w:tr>
-      <w:tr>
-        <w:tc>
-          <w:tcPr>
-            <w:tcW w:w="2404" w:type="dxa"/>
-            <w:hideMark/>
-          </w:tcPr>
-          <w:p>
-            <w:pPr>
-              <w:rPr>
-                <w:rFonts w:ascii="Arial" w:hAnsi="Arial" w:cs="Arial"/>
-                <w:b/>
-                <w:bCs/>
-              </w:rPr>
-            </w:pPr>
-            <w:r>
-              <w:rPr>
-                <w:rFonts w:ascii="Arial" w:hAnsi="Arial" w:cs="Arial"/>
-                <w:b/>
-                <w:bCs/>
-              </w:rPr>
-              <w:t>Entradas</w:t>
-            </w:r>
-          </w:p>
-        </w:tc>
-        <w:tc>
-          <w:tcPr>
-            <w:tcW w:w="7377" w:type="dxa"/>
-            <w:hideMark/>
-          </w:tcPr>
-          <w:p>
-            <w:pPr>
-              <w:rPr>
-                <w:rFonts w:ascii="Arial" w:hAnsi="Arial" w:cs="Arial"/>
-              </w:rPr>
-            </w:pPr>
-            <w:r>
-              <w:rPr>
-                <w:rFonts w:ascii="Arial" w:hAnsi="Arial" w:cs="Arial"/>
-              </w:rPr>
-              <w:t>Relatório de não conformidades.</w:t>
-            </w:r>
-          </w:p>
-        </w:tc>
-      </w:tr>
-      <w:tr>
-        <w:tc>
-          <w:tcPr>
-            <w:tcW w:w="2404" w:type="dxa"/>
-            <w:hideMark/>
-          </w:tcPr>
-          <w:p>
-            <w:pPr>
-              <w:rPr>
-                <w:rFonts w:ascii="Arial" w:hAnsi="Arial" w:cs="Arial"/>
-                <w:b/>
-                <w:bCs/>
-              </w:rPr>
-            </w:pPr>
-            <w:r>
-              <w:rPr>
-                <w:rFonts w:ascii="Arial" w:hAnsi="Arial" w:cs="Arial"/>
-                <w:b/>
-                <w:bCs/>
-              </w:rPr>
-              <w:t>Critérios de Saída</w:t>
-            </w:r>
-          </w:p>
-        </w:tc>
-        <w:tc>
-          <w:tcPr>
-            <w:tcW w:w="7377" w:type="dxa"/>
-            <w:hideMark/>
-          </w:tcPr>
-          <w:p>
-            <w:pPr>
-              <w:rPr>
-                <w:rFonts w:ascii="Arial" w:hAnsi="Arial" w:cs="Arial"/>
-              </w:rPr>
-            </w:pPr>
-            <w:r>
-              <w:rPr>
-                <w:rFonts w:ascii="Arial" w:hAnsi="Arial" w:cs="Arial"/>
-              </w:rPr>
-              <w:t>A solução deve ser implementada, registrada e aprovada pelo Gerente de Projeto.</w:t>
-            </w:r>
-          </w:p>
-        </w:tc>
-      </w:tr>
-      <w:tr>
-        <w:tc>
-          <w:tcPr>
-            <w:tcW w:w="2404" w:type="dxa"/>
-            <w:hideMark/>
-          </w:tcPr>
-          <w:p>
-            <w:pPr>
-              <w:rPr>
-                <w:rFonts w:ascii="Arial" w:hAnsi="Arial" w:cs="Arial"/>
-                <w:b/>
-                <w:bCs/>
-              </w:rPr>
-            </w:pPr>
-            <w:r>
-              <w:rPr>
-                <w:rFonts w:ascii="Arial" w:hAnsi="Arial" w:cs="Arial"/>
-                <w:b/>
-                <w:bCs/>
-              </w:rPr>
-              <w:t>Produtos</w:t>
-            </w:r>
-          </w:p>
-        </w:tc>
-        <w:tc>
-          <w:tcPr>
-            <w:tcW w:w="7377" w:type="dxa"/>
-            <w:hideMark/>
-          </w:tcPr>
-          <w:p>
-            <w:pPr>
-              <w:rPr>
-                <w:rFonts w:ascii="Arial" w:hAnsi="Arial" w:cs="Arial"/>
-              </w:rPr>
-            </w:pPr>
-            <w:r>
-              <w:rPr>
-                <w:rFonts w:ascii="Arial" w:hAnsi="Arial" w:cs="Arial"/>
-              </w:rPr>
-              <w:t>Seção 4</w:t>
-            </w:r>
-            <w:r>
-              <w:rPr>
-                <w:rFonts w:ascii="Arial" w:hAnsi="Arial" w:cs="Arial"/>
-              </w:rPr>
-              <w:t xml:space="preserve"> </w:t>
-            </w:r>
-            <w:hyperlink r:id="rId15" w:history="1">
+            <w:hyperlink r:id="rId16" w:history="1">
               <w:r>
                 <w:rPr>
                   <w:rStyle w:val="Hyperlink"/>
@@ -7128,7 +6872,7 @@
                 <w:rFonts w:ascii="Arial" w:hAnsi="Arial" w:cs="Arial"/>
               </w:rPr>
             </w:pPr>
-            <w:hyperlink r:id="rId16" w:history="1">
+            <w:hyperlink r:id="rId17" w:history="1">
               <w:r>
                 <w:rPr>
                   <w:rStyle w:val="Hyperlink"/>
@@ -7149,7 +6893,7 @@
               </w:rPr>
               <w:br/>
             </w:r>
-            <w:hyperlink r:id="rId17" w:history="1">
+            <w:hyperlink r:id="rId18" w:history="1">
               <w:r>
                 <w:rPr>
                   <w:rStyle w:val="Hyperlink"/>
@@ -7206,19 +6950,7 @@
               <w:rPr>
                 <w:rFonts w:ascii="Arial" w:hAnsi="Arial" w:cs="Arial"/>
               </w:rPr>
-              <w:t>Microsoft</w:t>
-            </w:r>
-            <w:r>
-              <w:rPr>
-                <w:rFonts w:ascii="Arial" w:hAnsi="Arial" w:cs="Arial"/>
-              </w:rPr>
-              <w:t xml:space="preserve"> Office</w:t>
-            </w:r>
-            <w:r>
-              <w:rPr>
-                <w:rFonts w:ascii="Arial" w:hAnsi="Arial" w:cs="Arial"/>
-              </w:rPr>
-              <w:t>.</w:t>
+              <w:t>Microsoft Office.</w:t>
             </w:r>
           </w:p>
         </w:tc>
@@ -7228,6 +6960,7 @@
       <w:pPr>
         <w:ind w:left="360"/>
         <w:rPr>
+          <w:rFonts w:ascii="Arial" w:hAnsi="Arial" w:cs="Arial"/>
           <w:bCs/>
         </w:rPr>
       </w:pPr>
@@ -7243,7 +6976,7 @@
 </file>
 
 <file path=word/numbering.xml><?xml version="1.0" encoding="utf-8"?>
-<w:numbering xmlns:ve="http://schemas.openxmlformats.org/markup-compatibility/2006" xmlns:o="urn:schemas-microsoft-com:office:office" xmlns:r="http://schemas.openxmlformats.org/officeDocument/2006/relationships" xmlns:m="http://schemas.openxmlformats.org/officeDocument/2006/math" xmlns:v="urn:schemas-microsoft-com:vml" xmlns:wp="http://schemas.openxmlformats.org/drawingml/2006/wordprocessingDrawing" xmlns:w10="urn:schemas-microsoft-com:office:word" xmlns:w="http://schemas.openxmlformats.org/wordprocessingml/2006/main" xmlns:wne="http://schemas.microsoft.com/office/word/2006/wordml">
+<w:numbering xmlns:wpc="http://schemas.microsoft.com/office/word/2010/wordprocessingCanvas" xmlns:mc="http://schemas.openxmlformats.org/markup-compatibility/2006" xmlns:o="urn:schemas-microsoft-com:office:office" xmlns:r="http://schemas.openxmlformats.org/officeDocument/2006/relationships" xmlns:m="http://schemas.openxmlformats.org/officeDocument/2006/math" xmlns:v="urn:schemas-microsoft-com:vml" xmlns:wp14="http://schemas.microsoft.com/office/word/2010/wordprocessingDrawing" xmlns:wp="http://schemas.openxmlformats.org/drawingml/2006/wordprocessingDrawing" xmlns:w10="urn:schemas-microsoft-com:office:word" xmlns:w="http://schemas.openxmlformats.org/wordprocessingml/2006/main" xmlns:w14="http://schemas.microsoft.com/office/word/2010/wordml" xmlns:w15="http://schemas.microsoft.com/office/word/2012/wordml" xmlns:wpg="http://schemas.microsoft.com/office/word/2010/wordprocessingGroup" xmlns:wpi="http://schemas.microsoft.com/office/word/2010/wordprocessingInk" xmlns:wne="http://schemas.microsoft.com/office/word/2006/wordml" xmlns:wps="http://schemas.microsoft.com/office/word/2010/wordprocessingShape" mc:Ignorable="w14 w15 wp14">
   <w:abstractNum w:abstractNumId="0">
     <w:nsid w:val="059720E4"/>
     <w:multiLevelType w:val="hybridMultilevel"/>
@@ -8684,7 +8417,7 @@
 </file>
 
 <file path=word/styles.xml><?xml version="1.0" encoding="utf-8"?>
-<w:styles xmlns:r="http://schemas.openxmlformats.org/officeDocument/2006/relationships" xmlns:w="http://schemas.openxmlformats.org/wordprocessingml/2006/main">
+<w:styles xmlns:mc="http://schemas.openxmlformats.org/markup-compatibility/2006" xmlns:r="http://schemas.openxmlformats.org/officeDocument/2006/relationships" xmlns:w="http://schemas.openxmlformats.org/wordprocessingml/2006/main" xmlns:w14="http://schemas.microsoft.com/office/word/2010/wordml" xmlns:w15="http://schemas.microsoft.com/office/word/2012/wordml" mc:Ignorable="w14 w15">
   <w:docDefaults>
     <w:rPrDefault>
       <w:rPr>
@@ -8696,144 +8429,378 @@
     </w:rPrDefault>
     <w:pPrDefault/>
   </w:docDefaults>
-  <w:latentStyles w:defLockedState="0" w:defUIPriority="99" w:defSemiHidden="1" w:defUnhideWhenUsed="1" w:defQFormat="0" w:count="267">
-    <w:lsdException w:name="Normal" w:semiHidden="0" w:uiPriority="0" w:unhideWhenUsed="0" w:qFormat="1"/>
-    <w:lsdException w:name="heading 1" w:semiHidden="0" w:uiPriority="9" w:unhideWhenUsed="0" w:qFormat="1"/>
-    <w:lsdException w:name="heading 2" w:uiPriority="9" w:qFormat="1"/>
-    <w:lsdException w:name="heading 3" w:uiPriority="9" w:qFormat="1"/>
-    <w:lsdException w:name="heading 4" w:uiPriority="9" w:qFormat="1"/>
-    <w:lsdException w:name="heading 5" w:uiPriority="9" w:qFormat="1"/>
-    <w:lsdException w:name="heading 6" w:uiPriority="9" w:qFormat="1"/>
-    <w:lsdException w:name="heading 7" w:uiPriority="9" w:qFormat="1"/>
-    <w:lsdException w:name="heading 8" w:uiPriority="9" w:qFormat="1"/>
-    <w:lsdException w:name="heading 9" w:uiPriority="9" w:qFormat="1"/>
-    <w:lsdException w:name="toc 1" w:uiPriority="39"/>
-    <w:lsdException w:name="toc 2" w:uiPriority="39"/>
-    <w:lsdException w:name="toc 3" w:uiPriority="39"/>
-    <w:lsdException w:name="toc 4" w:uiPriority="39"/>
-    <w:lsdException w:name="toc 5" w:uiPriority="39"/>
-    <w:lsdException w:name="toc 6" w:uiPriority="39"/>
-    <w:lsdException w:name="toc 7" w:uiPriority="39"/>
-    <w:lsdException w:name="toc 8" w:uiPriority="39"/>
-    <w:lsdException w:name="toc 9" w:uiPriority="39"/>
-    <w:lsdException w:name="caption" w:uiPriority="35" w:qFormat="1"/>
-    <w:lsdException w:name="Title" w:semiHidden="0" w:uiPriority="10" w:unhideWhenUsed="0" w:qFormat="1"/>
-    <w:lsdException w:name="Default Paragraph Font" w:uiPriority="1"/>
-    <w:lsdException w:name="Subtitle" w:semiHidden="0" w:uiPriority="11" w:unhideWhenUsed="0" w:qFormat="1"/>
-    <w:lsdException w:name="Strong" w:semiHidden="0" w:uiPriority="22" w:unhideWhenUsed="0" w:qFormat="1"/>
-    <w:lsdException w:name="Emphasis" w:semiHidden="0" w:uiPriority="20" w:unhideWhenUsed="0" w:qFormat="1"/>
-    <w:lsdException w:name="Table Grid" w:semiHidden="0" w:uiPriority="59" w:unhideWhenUsed="0"/>
-    <w:lsdException w:name="Placeholder Text" w:unhideWhenUsed="0"/>
-    <w:lsdException w:name="No Spacing" w:semiHidden="0" w:uiPriority="1" w:unhideWhenUsed="0" w:qFormat="1"/>
-    <w:lsdException w:name="Light Shading" w:semiHidden="0" w:uiPriority="60" w:unhideWhenUsed="0"/>
-    <w:lsdException w:name="Light List" w:semiHidden="0" w:uiPriority="61" w:unhideWhenUsed="0"/>
-    <w:lsdException w:name="Light Grid" w:semiHidden="0" w:uiPriority="62" w:unhideWhenUsed="0"/>
-    <w:lsdException w:name="Medium Shading 1" w:semiHidden="0" w:uiPriority="63" w:unhideWhenUsed="0"/>
-    <w:lsdException w:name="Medium Shading 2" w:semiHidden="0" w:uiPriority="64" w:unhideWhenUsed="0"/>
-    <w:lsdException w:name="Medium List 1" w:semiHidden="0" w:uiPriority="65" w:unhideWhenUsed="0"/>
-    <w:lsdException w:name="Medium List 2" w:semiHidden="0" w:uiPriority="66" w:unhideWhenUsed="0"/>
-    <w:lsdException w:name="Medium Grid 1" w:semiHidden="0" w:uiPriority="67" w:unhideWhenUsed="0"/>
-    <w:lsdException w:name="Medium Grid 2" w:semiHidden="0" w:uiPriority="68" w:unhideWhenUsed="0"/>
-    <w:lsdException w:name="Medium Grid 3" w:semiHidden="0" w:uiPriority="69" w:unhideWhenUsed="0"/>
-    <w:lsdException w:name="Dark List" w:semiHidden="0" w:uiPriority="70" w:unhideWhenUsed="0"/>
-    <w:lsdException w:name="Colorful Shading" w:semiHidden="0" w:uiPriority="71" w:unhideWhenUsed="0"/>
-    <w:lsdException w:name="Colorful List" w:semiHidden="0" w:uiPriority="72" w:unhideWhenUsed="0"/>
-    <w:lsdException w:name="Colorful Grid" w:semiHidden="0" w:uiPriority="73" w:unhideWhenUsed="0"/>
-    <w:lsdException w:name="Light Shading Accent 1" w:semiHidden="0" w:uiPriority="60" w:unhideWhenUsed="0"/>
-    <w:lsdException w:name="Light List Accent 1" w:semiHidden="0" w:uiPriority="61" w:unhideWhenUsed="0"/>
-    <w:lsdException w:name="Light Grid Accent 1" w:semiHidden="0" w:uiPriority="62" w:unhideWhenUsed="0"/>
-    <w:lsdException w:name="Medium Shading 1 Accent 1" w:semiHidden="0" w:uiPriority="63" w:unhideWhenUsed="0"/>
-    <w:lsdException w:name="Medium Shading 2 Accent 1" w:semiHidden="0" w:uiPriority="64" w:unhideWhenUsed="0"/>
-    <w:lsdException w:name="Medium List 1 Accent 1" w:semiHidden="0" w:uiPriority="65" w:unhideWhenUsed="0"/>
-    <w:lsdException w:name="Revision" w:unhideWhenUsed="0"/>
-    <w:lsdException w:name="List Paragraph" w:semiHidden="0" w:uiPriority="34" w:unhideWhenUsed="0" w:qFormat="1"/>
-    <w:lsdException w:name="Quote" w:semiHidden="0" w:uiPriority="29" w:unhideWhenUsed="0" w:qFormat="1"/>
-    <w:lsdException w:name="Intense Quote" w:semiHidden="0" w:uiPriority="30" w:unhideWhenUsed="0" w:qFormat="1"/>
-    <w:lsdException w:name="Medium List 2 Accent 1" w:semiHidden="0" w:uiPriority="66" w:unhideWhenUsed="0"/>
-    <w:lsdException w:name="Medium Grid 1 Accent 1" w:semiHidden="0" w:uiPriority="67" w:unhideWhenUsed="0"/>
-    <w:lsdException w:name="Medium Grid 2 Accent 1" w:semiHidden="0" w:uiPriority="68" w:unhideWhenUsed="0"/>
-    <w:lsdException w:name="Medium Grid 3 Accent 1" w:semiHidden="0" w:uiPriority="69" w:unhideWhenUsed="0"/>
-    <w:lsdException w:name="Dark List Accent 1" w:semiHidden="0" w:uiPriority="70" w:unhideWhenUsed="0"/>
-    <w:lsdException w:name="Colorful Shading Accent 1" w:semiHidden="0" w:uiPriority="71" w:unhideWhenUsed="0"/>
-    <w:lsdException w:name="Colorful List Accent 1" w:semiHidden="0" w:uiPriority="72" w:unhideWhenUsed="0"/>
-    <w:lsdException w:name="Colorful Grid Accent 1" w:semiHidden="0" w:uiPriority="73" w:unhideWhenUsed="0"/>
-    <w:lsdException w:name="Light Shading Accent 2" w:semiHidden="0" w:uiPriority="60" w:unhideWhenUsed="0"/>
-    <w:lsdException w:name="Light List Accent 2" w:semiHidden="0" w:uiPriority="61" w:unhideWhenUsed="0"/>
-    <w:lsdException w:name="Light Grid Accent 2" w:semiHidden="0" w:uiPriority="62" w:unhideWhenUsed="0"/>
-    <w:lsdException w:name="Medium Shading 1 Accent 2" w:semiHidden="0" w:uiPriority="63" w:unhideWhenUsed="0"/>
-    <w:lsdException w:name="Medium Shading 2 Accent 2" w:semiHidden="0" w:uiPriority="64" w:unhideWhenUsed="0"/>
-    <w:lsdException w:name="Medium List 1 Accent 2" w:semiHidden="0" w:uiPriority="65" w:unhideWhenUsed="0"/>
-    <w:lsdException w:name="Medium List 2 Accent 2" w:semiHidden="0" w:uiPriority="66" w:unhideWhenUsed="0"/>
-    <w:lsdException w:name="Medium Grid 1 Accent 2" w:semiHidden="0" w:uiPriority="67" w:unhideWhenUsed="0"/>
-    <w:lsdException w:name="Medium Grid 2 Accent 2" w:semiHidden="0" w:uiPriority="68" w:unhideWhenUsed="0"/>
-    <w:lsdException w:name="Medium Grid 3 Accent 2" w:semiHidden="0" w:uiPriority="69" w:unhideWhenUsed="0"/>
-    <w:lsdException w:name="Dark List Accent 2" w:semiHidden="0" w:uiPriority="70" w:unhideWhenUsed="0"/>
-    <w:lsdException w:name="Colorful Shading Accent 2" w:semiHidden="0" w:uiPriority="71" w:unhideWhenUsed="0"/>
-    <w:lsdException w:name="Colorful List Accent 2" w:semiHidden="0" w:uiPriority="72" w:unhideWhenUsed="0"/>
-    <w:lsdException w:name="Colorful Grid Accent 2" w:semiHidden="0" w:uiPriority="73" w:unhideWhenUsed="0"/>
-    <w:lsdException w:name="Light Shading Accent 3" w:semiHidden="0" w:uiPriority="60" w:unhideWhenUsed="0"/>
-    <w:lsdException w:name="Light List Accent 3" w:semiHidden="0" w:uiPriority="61" w:unhideWhenUsed="0"/>
-    <w:lsdException w:name="Light Grid Accent 3" w:semiHidden="0" w:uiPriority="62" w:unhideWhenUsed="0"/>
-    <w:lsdException w:name="Medium Shading 1 Accent 3" w:semiHidden="0" w:uiPriority="63" w:unhideWhenUsed="0"/>
-    <w:lsdException w:name="Medium Shading 2 Accent 3" w:semiHidden="0" w:uiPriority="64" w:unhideWhenUsed="0"/>
-    <w:lsdException w:name="Medium List 1 Accent 3" w:semiHidden="0" w:uiPriority="65" w:unhideWhenUsed="0"/>
-    <w:lsdException w:name="Medium List 2 Accent 3" w:semiHidden="0" w:uiPriority="66" w:unhideWhenUsed="0"/>
-    <w:lsdException w:name="Medium Grid 1 Accent 3" w:semiHidden="0" w:uiPriority="67" w:unhideWhenUsed="0"/>
-    <w:lsdException w:name="Medium Grid 2 Accent 3" w:semiHidden="0" w:uiPriority="68" w:unhideWhenUsed="0"/>
-    <w:lsdException w:name="Medium Grid 3 Accent 3" w:semiHidden="0" w:uiPriority="69" w:unhideWhenUsed="0"/>
-    <w:lsdException w:name="Dark List Accent 3" w:semiHidden="0" w:uiPriority="70" w:unhideWhenUsed="0"/>
-    <w:lsdException w:name="Colorful Shading Accent 3" w:semiHidden="0" w:uiPriority="71" w:unhideWhenUsed="0"/>
-    <w:lsdException w:name="Colorful List Accent 3" w:semiHidden="0" w:uiPriority="72" w:unhideWhenUsed="0"/>
-    <w:lsdException w:name="Colorful Grid Accent 3" w:semiHidden="0" w:uiPriority="73" w:unhideWhenUsed="0"/>
-    <w:lsdException w:name="Light Shading Accent 4" w:semiHidden="0" w:uiPriority="60" w:unhideWhenUsed="0"/>
-    <w:lsdException w:name="Light List Accent 4" w:semiHidden="0" w:uiPriority="61" w:unhideWhenUsed="0"/>
-    <w:lsdException w:name="Light Grid Accent 4" w:semiHidden="0" w:uiPriority="62" w:unhideWhenUsed="0"/>
-    <w:lsdException w:name="Medium Shading 1 Accent 4" w:semiHidden="0" w:uiPriority="63" w:unhideWhenUsed="0"/>
-    <w:lsdException w:name="Medium Shading 2 Accent 4" w:semiHidden="0" w:uiPriority="64" w:unhideWhenUsed="0"/>
-    <w:lsdException w:name="Medium List 1 Accent 4" w:semiHidden="0" w:uiPriority="65" w:unhideWhenUsed="0"/>
-    <w:lsdException w:name="Medium List 2 Accent 4" w:semiHidden="0" w:uiPriority="66" w:unhideWhenUsed="0"/>
-    <w:lsdException w:name="Medium Grid 1 Accent 4" w:semiHidden="0" w:uiPriority="67" w:unhideWhenUsed="0"/>
-    <w:lsdException w:name="Medium Grid 2 Accent 4" w:semiHidden="0" w:uiPriority="68" w:unhideWhenUsed="0"/>
-    <w:lsdException w:name="Medium Grid 3 Accent 4" w:semiHidden="0" w:uiPriority="69" w:unhideWhenUsed="0"/>
-    <w:lsdException w:name="Dark List Accent 4" w:semiHidden="0" w:uiPriority="70" w:unhideWhenUsed="0"/>
-    <w:lsdException w:name="Colorful Shading Accent 4" w:semiHidden="0" w:uiPriority="71" w:unhideWhenUsed="0"/>
-    <w:lsdException w:name="Colorful List Accent 4" w:semiHidden="0" w:uiPriority="72" w:unhideWhenUsed="0"/>
-    <w:lsdException w:name="Colorful Grid Accent 4" w:semiHidden="0" w:uiPriority="73" w:unhideWhenUsed="0"/>
-    <w:lsdException w:name="Light Shading Accent 5" w:semiHidden="0" w:uiPriority="60" w:unhideWhenUsed="0"/>
-    <w:lsdException w:name="Light List Accent 5" w:semiHidden="0" w:uiPriority="61" w:unhideWhenUsed="0"/>
-    <w:lsdException w:name="Light Grid Accent 5" w:semiHidden="0" w:uiPriority="62" w:unhideWhenUsed="0"/>
-    <w:lsdException w:name="Medium Shading 1 Accent 5" w:semiHidden="0" w:uiPriority="63" w:unhideWhenUsed="0"/>
-    <w:lsdException w:name="Medium Shading 2 Accent 5" w:semiHidden="0" w:uiPriority="64" w:unhideWhenUsed="0"/>
-    <w:lsdException w:name="Medium List 1 Accent 5" w:semiHidden="0" w:uiPriority="65" w:unhideWhenUsed="0"/>
-    <w:lsdException w:name="Medium List 2 Accent 5" w:semiHidden="0" w:uiPriority="66" w:unhideWhenUsed="0"/>
-    <w:lsdException w:name="Medium Grid 1 Accent 5" w:semiHidden="0" w:uiPriority="67" w:unhideWhenUsed="0"/>
-    <w:lsdException w:name="Medium Grid 2 Accent 5" w:semiHidden="0" w:uiPriority="68" w:unhideWhenUsed="0"/>
-    <w:lsdException w:name="Medium Grid 3 Accent 5" w:semiHidden="0" w:uiPriority="69" w:unhideWhenUsed="0"/>
-    <w:lsdException w:name="Dark List Accent 5" w:semiHidden="0" w:uiPriority="70" w:unhideWhenUsed="0"/>
-    <w:lsdException w:name="Colorful Shading Accent 5" w:semiHidden="0" w:uiPriority="71" w:unhideWhenUsed="0"/>
-    <w:lsdException w:name="Colorful List Accent 5" w:semiHidden="0" w:uiPriority="72" w:unhideWhenUsed="0"/>
-    <w:lsdException w:name="Colorful Grid Accent 5" w:semiHidden="0" w:uiPriority="73" w:unhideWhenUsed="0"/>
-    <w:lsdException w:name="Light Shading Accent 6" w:semiHidden="0" w:uiPriority="60" w:unhideWhenUsed="0"/>
-    <w:lsdException w:name="Light List Accent 6" w:semiHidden="0" w:uiPriority="61" w:unhideWhenUsed="0"/>
-    <w:lsdException w:name="Light Grid Accent 6" w:semiHidden="0" w:uiPriority="62" w:unhideWhenUsed="0"/>
-    <w:lsdException w:name="Medium Shading 1 Accent 6" w:semiHidden="0" w:uiPriority="63" w:unhideWhenUsed="0"/>
-    <w:lsdException w:name="Medium Shading 2 Accent 6" w:semiHidden="0" w:uiPriority="64" w:unhideWhenUsed="0"/>
-    <w:lsdException w:name="Medium List 1 Accent 6" w:semiHidden="0" w:uiPriority="65" w:unhideWhenUsed="0"/>
-    <w:lsdException w:name="Medium List 2 Accent 6" w:semiHidden="0" w:uiPriority="66" w:unhideWhenUsed="0"/>
-    <w:lsdException w:name="Medium Grid 1 Accent 6" w:semiHidden="0" w:uiPriority="67" w:unhideWhenUsed="0"/>
-    <w:lsdException w:name="Medium Grid 2 Accent 6" w:semiHidden="0" w:uiPriority="68" w:unhideWhenUsed="0"/>
-    <w:lsdException w:name="Medium Grid 3 Accent 6" w:semiHidden="0" w:uiPriority="69" w:unhideWhenUsed="0"/>
-    <w:lsdException w:name="Dark List Accent 6" w:semiHidden="0" w:uiPriority="70" w:unhideWhenUsed="0"/>
-    <w:lsdException w:name="Colorful Shading Accent 6" w:semiHidden="0" w:uiPriority="71" w:unhideWhenUsed="0"/>
-    <w:lsdException w:name="Colorful List Accent 6" w:semiHidden="0" w:uiPriority="72" w:unhideWhenUsed="0"/>
-    <w:lsdException w:name="Colorful Grid Accent 6" w:semiHidden="0" w:uiPriority="73" w:unhideWhenUsed="0"/>
-    <w:lsdException w:name="Subtle Emphasis" w:semiHidden="0" w:uiPriority="19" w:unhideWhenUsed="0" w:qFormat="1"/>
-    <w:lsdException w:name="Intense Emphasis" w:semiHidden="0" w:uiPriority="21" w:unhideWhenUsed="0" w:qFormat="1"/>
-    <w:lsdException w:name="Subtle Reference" w:semiHidden="0" w:uiPriority="31" w:unhideWhenUsed="0" w:qFormat="1"/>
-    <w:lsdException w:name="Intense Reference" w:semiHidden="0" w:uiPriority="32" w:unhideWhenUsed="0" w:qFormat="1"/>
-    <w:lsdException w:name="Book Title" w:semiHidden="0" w:uiPriority="33" w:unhideWhenUsed="0" w:qFormat="1"/>
-    <w:lsdException w:name="Bibliography" w:uiPriority="37"/>
-    <w:lsdException w:name="TOC Heading" w:uiPriority="39" w:qFormat="1"/>
+  <w:latentStyles w:defLockedState="0" w:defUIPriority="99" w:defSemiHidden="0" w:defUnhideWhenUsed="0" w:defQFormat="0" w:count="371">
+    <w:lsdException w:name="Normal" w:uiPriority="0" w:qFormat="1"/>
+    <w:lsdException w:name="heading 1" w:uiPriority="9" w:qFormat="1"/>
+    <w:lsdException w:name="heading 2" w:semiHidden="1" w:uiPriority="9" w:unhideWhenUsed="1" w:qFormat="1"/>
+    <w:lsdException w:name="heading 3" w:semiHidden="1" w:uiPriority="9" w:unhideWhenUsed="1" w:qFormat="1"/>
+    <w:lsdException w:name="heading 4" w:semiHidden="1" w:uiPriority="9" w:unhideWhenUsed="1" w:qFormat="1"/>
+    <w:lsdException w:name="heading 5" w:semiHidden="1" w:uiPriority="9" w:unhideWhenUsed="1" w:qFormat="1"/>
+    <w:lsdException w:name="heading 6" w:semiHidden="1" w:uiPriority="9" w:unhideWhenUsed="1" w:qFormat="1"/>
+    <w:lsdException w:name="heading 7" w:semiHidden="1" w:uiPriority="9" w:unhideWhenUsed="1" w:qFormat="1"/>
+    <w:lsdException w:name="heading 8" w:semiHidden="1" w:uiPriority="9" w:unhideWhenUsed="1" w:qFormat="1"/>
+    <w:lsdException w:name="heading 9" w:semiHidden="1" w:uiPriority="9" w:unhideWhenUsed="1" w:qFormat="1"/>
+    <w:lsdException w:name="index 1" w:semiHidden="1" w:unhideWhenUsed="1"/>
+    <w:lsdException w:name="index 2" w:semiHidden="1" w:unhideWhenUsed="1"/>
+    <w:lsdException w:name="index 3" w:semiHidden="1" w:unhideWhenUsed="1"/>
+    <w:lsdException w:name="index 4" w:semiHidden="1" w:unhideWhenUsed="1"/>
+    <w:lsdException w:name="index 5" w:semiHidden="1" w:unhideWhenUsed="1"/>
+    <w:lsdException w:name="index 6" w:semiHidden="1" w:unhideWhenUsed="1"/>
+    <w:lsdException w:name="index 7" w:semiHidden="1" w:unhideWhenUsed="1"/>
+    <w:lsdException w:name="index 8" w:semiHidden="1" w:unhideWhenUsed="1"/>
+    <w:lsdException w:name="index 9" w:semiHidden="1" w:unhideWhenUsed="1"/>
+    <w:lsdException w:name="toc 1" w:semiHidden="1" w:uiPriority="39" w:unhideWhenUsed="1"/>
+    <w:lsdException w:name="toc 2" w:semiHidden="1" w:uiPriority="39" w:unhideWhenUsed="1"/>
+    <w:lsdException w:name="toc 3" w:semiHidden="1" w:uiPriority="39" w:unhideWhenUsed="1"/>
+    <w:lsdException w:name="toc 4" w:semiHidden="1" w:uiPriority="39" w:unhideWhenUsed="1"/>
+    <w:lsdException w:name="toc 5" w:semiHidden="1" w:uiPriority="39" w:unhideWhenUsed="1"/>
+    <w:lsdException w:name="toc 6" w:semiHidden="1" w:uiPriority="39" w:unhideWhenUsed="1"/>
+    <w:lsdException w:name="toc 7" w:semiHidden="1" w:uiPriority="39" w:unhideWhenUsed="1"/>
+    <w:lsdException w:name="toc 8" w:semiHidden="1" w:uiPriority="39" w:unhideWhenUsed="1"/>
+    <w:lsdException w:name="toc 9" w:semiHidden="1" w:uiPriority="39" w:unhideWhenUsed="1"/>
+    <w:lsdException w:name="Normal Indent" w:semiHidden="1" w:unhideWhenUsed="1"/>
+    <w:lsdException w:name="footnote text" w:semiHidden="1" w:unhideWhenUsed="1"/>
+    <w:lsdException w:name="annotation text" w:semiHidden="1" w:unhideWhenUsed="1"/>
+    <w:lsdException w:name="header" w:semiHidden="1" w:unhideWhenUsed="1"/>
+    <w:lsdException w:name="footer" w:semiHidden="1" w:unhideWhenUsed="1"/>
+    <w:lsdException w:name="index heading" w:semiHidden="1" w:unhideWhenUsed="1"/>
+    <w:lsdException w:name="caption" w:semiHidden="1" w:uiPriority="35" w:unhideWhenUsed="1" w:qFormat="1"/>
+    <w:lsdException w:name="table of figures" w:semiHidden="1" w:unhideWhenUsed="1"/>
+    <w:lsdException w:name="envelope address" w:semiHidden="1" w:unhideWhenUsed="1"/>
+    <w:lsdException w:name="envelope return" w:semiHidden="1" w:unhideWhenUsed="1"/>
+    <w:lsdException w:name="footnote reference" w:semiHidden="1" w:unhideWhenUsed="1"/>
+    <w:lsdException w:name="annotation reference" w:semiHidden="1" w:unhideWhenUsed="1"/>
+    <w:lsdException w:name="line number" w:semiHidden="1" w:unhideWhenUsed="1"/>
+    <w:lsdException w:name="page number" w:semiHidden="1" w:unhideWhenUsed="1"/>
+    <w:lsdException w:name="endnote reference" w:semiHidden="1" w:unhideWhenUsed="1"/>
+    <w:lsdException w:name="endnote text" w:semiHidden="1" w:unhideWhenUsed="1"/>
+    <w:lsdException w:name="table of authorities" w:semiHidden="1" w:unhideWhenUsed="1"/>
+    <w:lsdException w:name="macro" w:semiHidden="1" w:unhideWhenUsed="1"/>
+    <w:lsdException w:name="toa heading" w:semiHidden="1" w:unhideWhenUsed="1"/>
+    <w:lsdException w:name="List" w:semiHidden="1" w:unhideWhenUsed="1"/>
+    <w:lsdException w:name="List Bullet" w:semiHidden="1" w:unhideWhenUsed="1"/>
+    <w:lsdException w:name="List Number" w:semiHidden="1" w:unhideWhenUsed="1"/>
+    <w:lsdException w:name="List 2" w:semiHidden="1" w:unhideWhenUsed="1"/>
+    <w:lsdException w:name="List 3" w:semiHidden="1" w:unhideWhenUsed="1"/>
+    <w:lsdException w:name="List 4" w:semiHidden="1" w:unhideWhenUsed="1"/>
+    <w:lsdException w:name="List 5" w:semiHidden="1" w:unhideWhenUsed="1"/>
+    <w:lsdException w:name="List Bullet 2" w:semiHidden="1" w:unhideWhenUsed="1"/>
+    <w:lsdException w:name="List Bullet 3" w:semiHidden="1" w:unhideWhenUsed="1"/>
+    <w:lsdException w:name="List Bullet 4" w:semiHidden="1" w:unhideWhenUsed="1"/>
+    <w:lsdException w:name="List Bullet 5" w:semiHidden="1" w:unhideWhenUsed="1"/>
+    <w:lsdException w:name="List Number 2" w:semiHidden="1" w:unhideWhenUsed="1"/>
+    <w:lsdException w:name="List Number 3" w:semiHidden="1" w:unhideWhenUsed="1"/>
+    <w:lsdException w:name="List Number 4" w:semiHidden="1" w:unhideWhenUsed="1"/>
+    <w:lsdException w:name="List Number 5" w:semiHidden="1" w:unhideWhenUsed="1"/>
+    <w:lsdException w:name="Title" w:uiPriority="10" w:qFormat="1"/>
+    <w:lsdException w:name="Closing" w:semiHidden="1" w:unhideWhenUsed="1"/>
+    <w:lsdException w:name="Signature" w:semiHidden="1" w:unhideWhenUsed="1"/>
+    <w:lsdException w:name="Default Paragraph Font" w:semiHidden="1" w:uiPriority="1" w:unhideWhenUsed="1"/>
+    <w:lsdException w:name="Body Text" w:semiHidden="1" w:unhideWhenUsed="1"/>
+    <w:lsdException w:name="Body Text Indent" w:semiHidden="1" w:unhideWhenUsed="1"/>
+    <w:lsdException w:name="List Continue" w:semiHidden="1" w:unhideWhenUsed="1"/>
+    <w:lsdException w:name="List Continue 2" w:semiHidden="1" w:unhideWhenUsed="1"/>
+    <w:lsdException w:name="List Continue 3" w:semiHidden="1" w:unhideWhenUsed="1"/>
+    <w:lsdException w:name="List Continue 4" w:semiHidden="1" w:unhideWhenUsed="1"/>
+    <w:lsdException w:name="List Continue 5" w:semiHidden="1" w:unhideWhenUsed="1"/>
+    <w:lsdException w:name="Message Header" w:semiHidden="1" w:unhideWhenUsed="1"/>
+    <w:lsdException w:name="Subtitle" w:uiPriority="11" w:qFormat="1"/>
+    <w:lsdException w:name="Salutation" w:semiHidden="1" w:unhideWhenUsed="1"/>
+    <w:lsdException w:name="Date" w:semiHidden="1" w:unhideWhenUsed="1"/>
+    <w:lsdException w:name="Body Text First Indent" w:semiHidden="1" w:unhideWhenUsed="1"/>
+    <w:lsdException w:name="Body Text First Indent 2" w:semiHidden="1" w:unhideWhenUsed="1"/>
+    <w:lsdException w:name="Note Heading" w:semiHidden="1" w:unhideWhenUsed="1"/>
+    <w:lsdException w:name="Body Text 2" w:semiHidden="1" w:unhideWhenUsed="1"/>
+    <w:lsdException w:name="Body Text 3" w:semiHidden="1" w:unhideWhenUsed="1"/>
+    <w:lsdException w:name="Body Text Indent 2" w:semiHidden="1" w:unhideWhenUsed="1"/>
+    <w:lsdException w:name="Body Text Indent 3" w:semiHidden="1" w:unhideWhenUsed="1"/>
+    <w:lsdException w:name="Block Text" w:semiHidden="1" w:unhideWhenUsed="1"/>
+    <w:lsdException w:name="Hyperlink" w:semiHidden="1" w:unhideWhenUsed="1"/>
+    <w:lsdException w:name="FollowedHyperlink" w:semiHidden="1" w:unhideWhenUsed="1"/>
+    <w:lsdException w:name="Strong" w:uiPriority="22" w:qFormat="1"/>
+    <w:lsdException w:name="Emphasis" w:uiPriority="20" w:qFormat="1"/>
+    <w:lsdException w:name="Document Map" w:semiHidden="1" w:unhideWhenUsed="1"/>
+    <w:lsdException w:name="Plain Text" w:semiHidden="1" w:unhideWhenUsed="1"/>
+    <w:lsdException w:name="E-mail Signature" w:semiHidden="1" w:unhideWhenUsed="1"/>
+    <w:lsdException w:name="HTML Top of Form" w:semiHidden="1" w:unhideWhenUsed="1"/>
+    <w:lsdException w:name="HTML Bottom of Form" w:semiHidden="1" w:unhideWhenUsed="1"/>
+    <w:lsdException w:name="Normal (Web)" w:semiHidden="1" w:unhideWhenUsed="1"/>
+    <w:lsdException w:name="HTML Acronym" w:semiHidden="1" w:unhideWhenUsed="1"/>
+    <w:lsdException w:name="HTML Address" w:semiHidden="1" w:unhideWhenUsed="1"/>
+    <w:lsdException w:name="HTML Cite" w:semiHidden="1" w:unhideWhenUsed="1"/>
+    <w:lsdException w:name="HTML Code" w:semiHidden="1" w:unhideWhenUsed="1"/>
+    <w:lsdException w:name="HTML Definition" w:semiHidden="1" w:unhideWhenUsed="1"/>
+    <w:lsdException w:name="HTML Keyboard" w:semiHidden="1" w:unhideWhenUsed="1"/>
+    <w:lsdException w:name="HTML Preformatted" w:semiHidden="1" w:unhideWhenUsed="1"/>
+    <w:lsdException w:name="HTML Sample" w:semiHidden="1" w:unhideWhenUsed="1"/>
+    <w:lsdException w:name="HTML Typewriter" w:semiHidden="1" w:unhideWhenUsed="1"/>
+    <w:lsdException w:name="HTML Variable" w:semiHidden="1" w:unhideWhenUsed="1"/>
+    <w:lsdException w:name="Normal Table" w:semiHidden="1" w:unhideWhenUsed="1"/>
+    <w:lsdException w:name="annotation subject" w:semiHidden="1" w:unhideWhenUsed="1"/>
+    <w:lsdException w:name="No List" w:semiHidden="1" w:unhideWhenUsed="1"/>
+    <w:lsdException w:name="Outline List 1" w:semiHidden="1" w:unhideWhenUsed="1"/>
+    <w:lsdException w:name="Outline List 2" w:semiHidden="1" w:unhideWhenUsed="1"/>
+    <w:lsdException w:name="Outline List 3" w:semiHidden="1" w:unhideWhenUsed="1"/>
+    <w:lsdException w:name="Table Simple 1" w:semiHidden="1" w:unhideWhenUsed="1"/>
+    <w:lsdException w:name="Table Simple 2" w:semiHidden="1" w:unhideWhenUsed="1"/>
+    <w:lsdException w:name="Table Simple 3" w:semiHidden="1" w:unhideWhenUsed="1"/>
+    <w:lsdException w:name="Table Classic 1" w:semiHidden="1" w:unhideWhenUsed="1"/>
+    <w:lsdException w:name="Table Classic 2" w:semiHidden="1" w:unhideWhenUsed="1"/>
+    <w:lsdException w:name="Table Classic 3" w:semiHidden="1" w:unhideWhenUsed="1"/>
+    <w:lsdException w:name="Table Classic 4" w:semiHidden="1" w:unhideWhenUsed="1"/>
+    <w:lsdException w:name="Table Colorful 1" w:semiHidden="1" w:unhideWhenUsed="1"/>
+    <w:lsdException w:name="Table Colorful 2" w:semiHidden="1" w:unhideWhenUsed="1"/>
+    <w:lsdException w:name="Table Colorful 3" w:semiHidden="1" w:unhideWhenUsed="1"/>
+    <w:lsdException w:name="Table Columns 1" w:semiHidden="1" w:unhideWhenUsed="1"/>
+    <w:lsdException w:name="Table Columns 2" w:semiHidden="1" w:unhideWhenUsed="1"/>
+    <w:lsdException w:name="Table Columns 3" w:semiHidden="1" w:unhideWhenUsed="1"/>
+    <w:lsdException w:name="Table Columns 4" w:semiHidden="1" w:unhideWhenUsed="1"/>
+    <w:lsdException w:name="Table Columns 5" w:semiHidden="1" w:unhideWhenUsed="1"/>
+    <w:lsdException w:name="Table Grid 1" w:semiHidden="1" w:unhideWhenUsed="1"/>
+    <w:lsdException w:name="Table Grid 2" w:semiHidden="1" w:unhideWhenUsed="1"/>
+    <w:lsdException w:name="Table Grid 3" w:semiHidden="1" w:unhideWhenUsed="1"/>
+    <w:lsdException w:name="Table Grid 4" w:semiHidden="1" w:unhideWhenUsed="1"/>
+    <w:lsdException w:name="Table Grid 5" w:semiHidden="1" w:unhideWhenUsed="1"/>
+    <w:lsdException w:name="Table Grid 6" w:semiHidden="1" w:unhideWhenUsed="1"/>
+    <w:lsdException w:name="Table Grid 7" w:semiHidden="1" w:unhideWhenUsed="1"/>
+    <w:lsdException w:name="Table Grid 8" w:semiHidden="1" w:unhideWhenUsed="1"/>
+    <w:lsdException w:name="Table List 1" w:semiHidden="1" w:unhideWhenUsed="1"/>
+    <w:lsdException w:name="Table List 2" w:semiHidden="1" w:unhideWhenUsed="1"/>
+    <w:lsdException w:name="Table List 3" w:semiHidden="1" w:unhideWhenUsed="1"/>
+    <w:lsdException w:name="Table List 4" w:semiHidden="1" w:unhideWhenUsed="1"/>
+    <w:lsdException w:name="Table List 5" w:semiHidden="1" w:unhideWhenUsed="1"/>
+    <w:lsdException w:name="Table List 6" w:semiHidden="1" w:unhideWhenUsed="1"/>
+    <w:lsdException w:name="Table List 7" w:semiHidden="1" w:unhideWhenUsed="1"/>
+    <w:lsdException w:name="Table List 8" w:semiHidden="1" w:unhideWhenUsed="1"/>
+    <w:lsdException w:name="Table 3D effects 1" w:semiHidden="1" w:unhideWhenUsed="1"/>
+    <w:lsdException w:name="Table 3D effects 2" w:semiHidden="1" w:unhideWhenUsed="1"/>
+    <w:lsdException w:name="Table 3D effects 3" w:semiHidden="1" w:unhideWhenUsed="1"/>
+    <w:lsdException w:name="Table Contemporary" w:semiHidden="1" w:unhideWhenUsed="1"/>
+    <w:lsdException w:name="Table Elegant" w:semiHidden="1" w:unhideWhenUsed="1"/>
+    <w:lsdException w:name="Table Professional" w:semiHidden="1" w:unhideWhenUsed="1"/>
+    <w:lsdException w:name="Table Subtle 1" w:semiHidden="1" w:unhideWhenUsed="1"/>
+    <w:lsdException w:name="Table Subtle 2" w:semiHidden="1" w:unhideWhenUsed="1"/>
+    <w:lsdException w:name="Table Web 1" w:semiHidden="1" w:unhideWhenUsed="1"/>
+    <w:lsdException w:name="Table Web 2" w:semiHidden="1" w:unhideWhenUsed="1"/>
+    <w:lsdException w:name="Table Web 3" w:semiHidden="1" w:unhideWhenUsed="1"/>
+    <w:lsdException w:name="Balloon Text" w:semiHidden="1" w:unhideWhenUsed="1"/>
+    <w:lsdException w:name="Table Grid" w:uiPriority="59"/>
+    <w:lsdException w:name="Table Theme" w:semiHidden="1" w:unhideWhenUsed="1"/>
+    <w:lsdException w:name="Placeholder Text" w:semiHidden="1"/>
+    <w:lsdException w:name="No Spacing" w:uiPriority="1" w:qFormat="1"/>
+    <w:lsdException w:name="Light Shading" w:uiPriority="60"/>
+    <w:lsdException w:name="Light List" w:uiPriority="61"/>
+    <w:lsdException w:name="Light Grid" w:uiPriority="62"/>
+    <w:lsdException w:name="Medium Shading 1" w:uiPriority="63"/>
+    <w:lsdException w:name="Medium Shading 2" w:uiPriority="64"/>
+    <w:lsdException w:name="Medium List 1" w:uiPriority="65"/>
+    <w:lsdException w:name="Medium List 2" w:uiPriority="66"/>
+    <w:lsdException w:name="Medium Grid 1" w:uiPriority="67"/>
+    <w:lsdException w:name="Medium Grid 2" w:uiPriority="68"/>
+    <w:lsdException w:name="Medium Grid 3" w:uiPriority="69"/>
+    <w:lsdException w:name="Dark List" w:uiPriority="70"/>
+    <w:lsdException w:name="Colorful Shading" w:uiPriority="71"/>
+    <w:lsdException w:name="Colorful List" w:uiPriority="72"/>
+    <w:lsdException w:name="Colorful Grid" w:uiPriority="73"/>
+    <w:lsdException w:name="Light Shading Accent 1" w:uiPriority="60"/>
+    <w:lsdException w:name="Light List Accent 1" w:uiPriority="61"/>
+    <w:lsdException w:name="Light Grid Accent 1" w:uiPriority="62"/>
+    <w:lsdException w:name="Medium Shading 1 Accent 1" w:uiPriority="63"/>
+    <w:lsdException w:name="Medium Shading 2 Accent 1" w:uiPriority="64"/>
+    <w:lsdException w:name="Medium List 1 Accent 1" w:uiPriority="65"/>
+    <w:lsdException w:name="Revision" w:semiHidden="1"/>
+    <w:lsdException w:name="List Paragraph" w:uiPriority="34" w:qFormat="1"/>
+    <w:lsdException w:name="Quote" w:uiPriority="29" w:qFormat="1"/>
+    <w:lsdException w:name="Intense Quote" w:uiPriority="30" w:qFormat="1"/>
+    <w:lsdException w:name="Medium List 2 Accent 1" w:uiPriority="66"/>
+    <w:lsdException w:name="Medium Grid 1 Accent 1" w:uiPriority="67"/>
+    <w:lsdException w:name="Medium Grid 2 Accent 1" w:uiPriority="68"/>
+    <w:lsdException w:name="Medium Grid 3 Accent 1" w:uiPriority="69"/>
+    <w:lsdException w:name="Dark List Accent 1" w:uiPriority="70"/>
+    <w:lsdException w:name="Colorful Shading Accent 1" w:uiPriority="71"/>
+    <w:lsdException w:name="Colorful List Accent 1" w:uiPriority="72"/>
+    <w:lsdException w:name="Colorful Grid Accent 1" w:uiPriority="73"/>
+    <w:lsdException w:name="Light Shading Accent 2" w:uiPriority="60"/>
+    <w:lsdException w:name="Light List Accent 2" w:uiPriority="61"/>
+    <w:lsdException w:name="Light Grid Accent 2" w:uiPriority="62"/>
+    <w:lsdException w:name="Medium Shading 1 Accent 2" w:uiPriority="63"/>
+    <w:lsdException w:name="Medium Shading 2 Accent 2" w:uiPriority="64"/>
+    <w:lsdException w:name="Medium List 1 Accent 2" w:uiPriority="65"/>
+    <w:lsdException w:name="Medium List 2 Accent 2" w:uiPriority="66"/>
+    <w:lsdException w:name="Medium Grid 1 Accent 2" w:uiPriority="67"/>
+    <w:lsdException w:name="Medium Grid 2 Accent 2" w:uiPriority="68"/>
+    <w:lsdException w:name="Medium Grid 3 Accent 2" w:uiPriority="69"/>
+    <w:lsdException w:name="Dark List Accent 2" w:uiPriority="70"/>
+    <w:lsdException w:name="Colorful Shading Accent 2" w:uiPriority="71"/>
+    <w:lsdException w:name="Colorful List Accent 2" w:uiPriority="72"/>
+    <w:lsdException w:name="Colorful Grid Accent 2" w:uiPriority="73"/>
+    <w:lsdException w:name="Light Shading Accent 3" w:uiPriority="60"/>
+    <w:lsdException w:name="Light List Accent 3" w:uiPriority="61"/>
+    <w:lsdException w:name="Light Grid Accent 3" w:uiPriority="62"/>
+    <w:lsdException w:name="Medium Shading 1 Accent 3" w:uiPriority="63"/>
+    <w:lsdException w:name="Medium Shading 2 Accent 3" w:uiPriority="64"/>
+    <w:lsdException w:name="Medium List 1 Accent 3" w:uiPriority="65"/>
+    <w:lsdException w:name="Medium List 2 Accent 3" w:uiPriority="66"/>
+    <w:lsdException w:name="Medium Grid 1 Accent 3" w:uiPriority="67"/>
+    <w:lsdException w:name="Medium Grid 2 Accent 3" w:uiPriority="68"/>
+    <w:lsdException w:name="Medium Grid 3 Accent 3" w:uiPriority="69"/>
+    <w:lsdException w:name="Dark List Accent 3" w:uiPriority="70"/>
+    <w:lsdException w:name="Colorful Shading Accent 3" w:uiPriority="71"/>
+    <w:lsdException w:name="Colorful List Accent 3" w:uiPriority="72"/>
+    <w:lsdException w:name="Colorful Grid Accent 3" w:uiPriority="73"/>
+    <w:lsdException w:name="Light Shading Accent 4" w:uiPriority="60"/>
+    <w:lsdException w:name="Light List Accent 4" w:uiPriority="61"/>
+    <w:lsdException w:name="Light Grid Accent 4" w:uiPriority="62"/>
+    <w:lsdException w:name="Medium Shading 1 Accent 4" w:uiPriority="63"/>
+    <w:lsdException w:name="Medium Shading 2 Accent 4" w:uiPriority="64"/>
+    <w:lsdException w:name="Medium List 1 Accent 4" w:uiPriority="65"/>
+    <w:lsdException w:name="Medium List 2 Accent 4" w:uiPriority="66"/>
+    <w:lsdException w:name="Medium Grid 1 Accent 4" w:uiPriority="67"/>
+    <w:lsdException w:name="Medium Grid 2 Accent 4" w:uiPriority="68"/>
+    <w:lsdException w:name="Medium Grid 3 Accent 4" w:uiPriority="69"/>
+    <w:lsdException w:name="Dark List Accent 4" w:uiPriority="70"/>
+    <w:lsdException w:name="Colorful Shading Accent 4" w:uiPriority="71"/>
+    <w:lsdException w:name="Colorful List Accent 4" w:uiPriority="72"/>
+    <w:lsdException w:name="Colorful Grid Accent 4" w:uiPriority="73"/>
+    <w:lsdException w:name="Light Shading Accent 5" w:uiPriority="60"/>
+    <w:lsdException w:name="Light List Accent 5" w:uiPriority="61"/>
+    <w:lsdException w:name="Light Grid Accent 5" w:uiPriority="62"/>
+    <w:lsdException w:name="Medium Shading 1 Accent 5" w:uiPriority="63"/>
+    <w:lsdException w:name="Medium Shading 2 Accent 5" w:uiPriority="64"/>
+    <w:lsdException w:name="Medium List 1 Accent 5" w:uiPriority="65"/>
+    <w:lsdException w:name="Medium List 2 Accent 5" w:uiPriority="66"/>
+    <w:lsdException w:name="Medium Grid 1 Accent 5" w:uiPriority="67"/>
+    <w:lsdException w:name="Medium Grid 2 Accent 5" w:uiPriority="68"/>
+    <w:lsdException w:name="Medium Grid 3 Accent 5" w:uiPriority="69"/>
+    <w:lsdException w:name="Dark List Accent 5" w:uiPriority="70"/>
+    <w:lsdException w:name="Colorful Shading Accent 5" w:uiPriority="71"/>
+    <w:lsdException w:name="Colorful List Accent 5" w:uiPriority="72"/>
+    <w:lsdException w:name="Colorful Grid Accent 5" w:uiPriority="73"/>
+    <w:lsdException w:name="Light Shading Accent 6" w:uiPriority="60"/>
+    <w:lsdException w:name="Light List Accent 6" w:uiPriority="61"/>
+    <w:lsdException w:name="Light Grid Accent 6" w:uiPriority="62"/>
+    <w:lsdException w:name="Medium Shading 1 Accent 6" w:uiPriority="63"/>
+    <w:lsdException w:name="Medium Shading 2 Accent 6" w:uiPriority="64"/>
+    <w:lsdException w:name="Medium List 1 Accent 6" w:uiPriority="65"/>
+    <w:lsdException w:name="Medium List 2 Accent 6" w:uiPriority="66"/>
+    <w:lsdException w:name="Medium Grid 1 Accent 6" w:uiPriority="67"/>
+    <w:lsdException w:name="Medium Grid 2 Accent 6" w:uiPriority="68"/>
+    <w:lsdException w:name="Medium Grid 3 Accent 6" w:uiPriority="69"/>
+    <w:lsdException w:name="Dark List Accent 6" w:uiPriority="70"/>
+    <w:lsdException w:name="Colorful Shading Accent 6" w:uiPriority="71"/>
+    <w:lsdException w:name="Colorful List Accent 6" w:uiPriority="72"/>
+    <w:lsdException w:name="Colorful Grid Accent 6" w:uiPriority="73"/>
+    <w:lsdException w:name="Subtle Emphasis" w:uiPriority="19" w:qFormat="1"/>
+    <w:lsdException w:name="Intense Emphasis" w:uiPriority="21" w:qFormat="1"/>
+    <w:lsdException w:name="Subtle Reference" w:uiPriority="31" w:qFormat="1"/>
+    <w:lsdException w:name="Intense Reference" w:uiPriority="32" w:qFormat="1"/>
+    <w:lsdException w:name="Book Title" w:uiPriority="33" w:qFormat="1"/>
+    <w:lsdException w:name="Bibliography" w:semiHidden="1" w:uiPriority="37" w:unhideWhenUsed="1"/>
+    <w:lsdException w:name="TOC Heading" w:semiHidden="1" w:uiPriority="39" w:unhideWhenUsed="1" w:qFormat="1"/>
+    <w:lsdException w:name="Plain Table 1" w:uiPriority="41"/>
+    <w:lsdException w:name="Plain Table 2" w:uiPriority="42"/>
+    <w:lsdException w:name="Plain Table 3" w:uiPriority="43"/>
+    <w:lsdException w:name="Plain Table 4" w:uiPriority="44"/>
+    <w:lsdException w:name="Plain Table 5" w:uiPriority="45"/>
+    <w:lsdException w:name="Grid Table Light" w:uiPriority="40"/>
+    <w:lsdException w:name="Grid Table 1 Light" w:uiPriority="46"/>
+    <w:lsdException w:name="Grid Table 2" w:uiPriority="47"/>
+    <w:lsdException w:name="Grid Table 3" w:uiPriority="48"/>
+    <w:lsdException w:name="Grid Table 4" w:uiPriority="49"/>
+    <w:lsdException w:name="Grid Table 5 Dark" w:uiPriority="50"/>
+    <w:lsdException w:name="Grid Table 6 Colorful" w:uiPriority="51"/>
+    <w:lsdException w:name="Grid Table 7 Colorful" w:uiPriority="52"/>
+    <w:lsdException w:name="Grid Table 1 Light Accent 1" w:uiPriority="46"/>
+    <w:lsdException w:name="Grid Table 2 Accent 1" w:uiPriority="47"/>
+    <w:lsdException w:name="Grid Table 3 Accent 1" w:uiPriority="48"/>
+    <w:lsdException w:name="Grid Table 4 Accent 1" w:uiPriority="49"/>
+    <w:lsdException w:name="Grid Table 5 Dark Accent 1" w:uiPriority="50"/>
+    <w:lsdException w:name="Grid Table 6 Colorful Accent 1" w:uiPriority="51"/>
+    <w:lsdException w:name="Grid Table 7 Colorful Accent 1" w:uiPriority="52"/>
+    <w:lsdException w:name="Grid Table 1 Light Accent 2" w:uiPriority="46"/>
+    <w:lsdException w:name="Grid Table 2 Accent 2" w:uiPriority="47"/>
+    <w:lsdException w:name="Grid Table 3 Accent 2" w:uiPriority="48"/>
+    <w:lsdException w:name="Grid Table 4 Accent 2" w:uiPriority="49"/>
+    <w:lsdException w:name="Grid Table 5 Dark Accent 2" w:uiPriority="50"/>
+    <w:lsdException w:name="Grid Table 6 Colorful Accent 2" w:uiPriority="51"/>
+    <w:lsdException w:name="Grid Table 7 Colorful Accent 2" w:uiPriority="52"/>
+    <w:lsdException w:name="Grid Table 1 Light Accent 3" w:uiPriority="46"/>
+    <w:lsdException w:name="Grid Table 2 Accent 3" w:uiPriority="47"/>
+    <w:lsdException w:name="Grid Table 3 Accent 3" w:uiPriority="48"/>
+    <w:lsdException w:name="Grid Table 4 Accent 3" w:uiPriority="49"/>
+    <w:lsdException w:name="Grid Table 5 Dark Accent 3" w:uiPriority="50"/>
+    <w:lsdException w:name="Grid Table 6 Colorful Accent 3" w:uiPriority="51"/>
+    <w:lsdException w:name="Grid Table 7 Colorful Accent 3" w:uiPriority="52"/>
+    <w:lsdException w:name="Grid Table 1 Light Accent 4" w:uiPriority="46"/>
+    <w:lsdException w:name="Grid Table 2 Accent 4" w:uiPriority="47"/>
+    <w:lsdException w:name="Grid Table 3 Accent 4" w:uiPriority="48"/>
+    <w:lsdException w:name="Grid Table 4 Accent 4" w:uiPriority="49"/>
+    <w:lsdException w:name="Grid Table 5 Dark Accent 4" w:uiPriority="50"/>
+    <w:lsdException w:name="Grid Table 6 Colorful Accent 4" w:uiPriority="51"/>
+    <w:lsdException w:name="Grid Table 7 Colorful Accent 4" w:uiPriority="52"/>
+    <w:lsdException w:name="Grid Table 1 Light Accent 5" w:uiPriority="46"/>
+    <w:lsdException w:name="Grid Table 2 Accent 5" w:uiPriority="47"/>
+    <w:lsdException w:name="Grid Table 3 Accent 5" w:uiPriority="48"/>
+    <w:lsdException w:name="Grid Table 4 Accent 5" w:uiPriority="49"/>
+    <w:lsdException w:name="Grid Table 5 Dark Accent 5" w:uiPriority="50"/>
+    <w:lsdException w:name="Grid Table 6 Colorful Accent 5" w:uiPriority="51"/>
+    <w:lsdException w:name="Grid Table 7 Colorful Accent 5" w:uiPriority="52"/>
+    <w:lsdException w:name="Grid Table 1 Light Accent 6" w:uiPriority="46"/>
+    <w:lsdException w:name="Grid Table 2 Accent 6" w:uiPriority="47"/>
+    <w:lsdException w:name="Grid Table 3 Accent 6" w:uiPriority="48"/>
+    <w:lsdException w:name="Grid Table 4 Accent 6" w:uiPriority="49"/>
+    <w:lsdException w:name="Grid Table 5 Dark Accent 6" w:uiPriority="50"/>
+    <w:lsdException w:name="Grid Table 6 Colorful Accent 6" w:uiPriority="51"/>
+    <w:lsdException w:name="Grid Table 7 Colorful Accent 6" w:uiPriority="52"/>
+    <w:lsdException w:name="List Table 1 Light" w:uiPriority="46"/>
+    <w:lsdException w:name="List Table 2" w:uiPriority="47"/>
+    <w:lsdException w:name="List Table 3" w:uiPriority="48"/>
+    <w:lsdException w:name="List Table 4" w:uiPriority="49"/>
+    <w:lsdException w:name="List Table 5 Dark" w:uiPriority="50"/>
+    <w:lsdException w:name="List Table 6 Colorful" w:uiPriority="51"/>
+    <w:lsdException w:name="List Table 7 Colorful" w:uiPriority="52"/>
+    <w:lsdException w:name="List Table 1 Light Accent 1" w:uiPriority="46"/>
+    <w:lsdException w:name="List Table 2 Accent 1" w:uiPriority="47"/>
+    <w:lsdException w:name="List Table 3 Accent 1" w:uiPriority="48"/>
+    <w:lsdException w:name="List Table 4 Accent 1" w:uiPriority="49"/>
+    <w:lsdException w:name="List Table 5 Dark Accent 1" w:uiPriority="50"/>
+    <w:lsdException w:name="List Table 6 Colorful Accent 1" w:uiPriority="51"/>
+    <w:lsdException w:name="List Table 7 Colorful Accent 1" w:uiPriority="52"/>
+    <w:lsdException w:name="List Table 1 Light Accent 2" w:uiPriority="46"/>
+    <w:lsdException w:name="List Table 2 Accent 2" w:uiPriority="47"/>
+    <w:lsdException w:name="List Table 3 Accent 2" w:uiPriority="48"/>
+    <w:lsdException w:name="List Table 4 Accent 2" w:uiPriority="49"/>
+    <w:lsdException w:name="List Table 5 Dark Accent 2" w:uiPriority="50"/>
+    <w:lsdException w:name="List Table 6 Colorful Accent 2" w:uiPriority="51"/>
+    <w:lsdException w:name="List Table 7 Colorful Accent 2" w:uiPriority="52"/>
+    <w:lsdException w:name="List Table 1 Light Accent 3" w:uiPriority="46"/>
+    <w:lsdException w:name="List Table 2 Accent 3" w:uiPriority="47"/>
+    <w:lsdException w:name="List Table 3 Accent 3" w:uiPriority="48"/>
+    <w:lsdException w:name="List Table 4 Accent 3" w:uiPriority="49"/>
+    <w:lsdException w:name="List Table 5 Dark Accent 3" w:uiPriority="50"/>
+    <w:lsdException w:name="List Table 6 Colorful Accent 3" w:uiPriority="51"/>
+    <w:lsdException w:name="List Table 7 Colorful Accent 3" w:uiPriority="52"/>
+    <w:lsdException w:name="List Table 1 Light Accent 4" w:uiPriority="46"/>
+    <w:lsdException w:name="List Table 2 Accent 4" w:uiPriority="47"/>
+    <w:lsdException w:name="List Table 3 Accent 4" w:uiPriority="48"/>
+    <w:lsdException w:name="List Table 4 Accent 4" w:uiPriority="49"/>
+    <w:lsdException w:name="List Table 5 Dark Accent 4" w:uiPriority="50"/>
+    <w:lsdException w:name="List Table 6 Colorful Accent 4" w:uiPriority="51"/>
+    <w:lsdException w:name="List Table 7 Colorful Accent 4" w:uiPriority="52"/>
+    <w:lsdException w:name="List Table 1 Light Accent 5" w:uiPriority="46"/>
+    <w:lsdException w:name="List Table 2 Accent 5" w:uiPriority="47"/>
+    <w:lsdException w:name="List Table 3 Accent 5" w:uiPriority="48"/>
+    <w:lsdException w:name="List Table 4 Accent 5" w:uiPriority="49"/>
+    <w:lsdException w:name="List Table 5 Dark Accent 5" w:uiPriority="50"/>
+    <w:lsdException w:name="List Table 6 Colorful Accent 5" w:uiPriority="51"/>
+    <w:lsdException w:name="List Table 7 Colorful Accent 5" w:uiPriority="52"/>
+    <w:lsdException w:name="List Table 1 Light Accent 6" w:uiPriority="46"/>
+    <w:lsdException w:name="List Table 2 Accent 6" w:uiPriority="47"/>
+    <w:lsdException w:name="List Table 3 Accent 6" w:uiPriority="48"/>
+    <w:lsdException w:name="List Table 4 Accent 6" w:uiPriority="49"/>
+    <w:lsdException w:name="List Table 5 Dark Accent 6" w:uiPriority="50"/>
+    <w:lsdException w:name="List Table 6 Colorful Accent 6" w:uiPriority="51"/>
+    <w:lsdException w:name="List Table 7 Colorful Accent 6" w:uiPriority="52"/>
   </w:latentStyles>
   <w:style w:type="paragraph" w:default="1" w:styleId="Normal">
     <w:name w:val="Normal"/>
@@ -8841,6 +8808,27 @@
     <w:rsid w:val="0010264C"/>
     <w:rPr>
       <w:lang w:val="pt-BR"/>
+    </w:rPr>
+  </w:style>
+  <w:style w:type="paragraph" w:styleId="Ttulo1">
+    <w:name w:val="heading 1"/>
+    <w:basedOn w:val="Normal"/>
+    <w:next w:val="Normal"/>
+    <w:link w:val="Ttulo1Char"/>
+    <w:uiPriority w:val="9"/>
+    <w:qFormat/>
+    <w:rsid w:val="004D737B"/>
+    <w:pPr>
+      <w:keepNext/>
+      <w:keepLines/>
+      <w:spacing w:before="240"/>
+      <w:outlineLvl w:val="0"/>
+    </w:pPr>
+    <w:rPr>
+      <w:rFonts w:asciiTheme="majorHAnsi" w:eastAsiaTheme="majorEastAsia" w:hAnsiTheme="majorHAnsi" w:cstheme="majorBidi"/>
+      <w:color w:val="365F91" w:themeColor="accent1" w:themeShade="BF"/>
+      <w:sz w:val="32"/>
+      <w:szCs w:val="32"/>
     </w:rPr>
   </w:style>
   <w:style w:type="character" w:default="1" w:styleId="Fontepargpadro">
@@ -8854,7 +8842,6 @@
     <w:uiPriority w:val="99"/>
     <w:semiHidden/>
     <w:unhideWhenUsed/>
-    <w:qFormat/>
     <w:tblPr>
       <w:tblInd w:w="0" w:type="dxa"/>
       <w:tblCellMar>
@@ -8926,7 +8913,6 @@
     <w:uiPriority w:val="59"/>
     <w:rsid w:val="00552A74"/>
     <w:tblPr>
-      <w:tblInd w:w="0" w:type="dxa"/>
       <w:tblBorders>
         <w:top w:val="single" w:sz="4" w:space="0" w:color="auto"/>
         <w:left w:val="single" w:sz="4" w:space="0" w:color="auto"/>
@@ -8935,12 +8921,6 @@
         <w:insideH w:val="single" w:sz="4" w:space="0" w:color="auto"/>
         <w:insideV w:val="single" w:sz="4" w:space="0" w:color="auto"/>
       </w:tblBorders>
-      <w:tblCellMar>
-        <w:top w:w="0" w:type="dxa"/>
-        <w:left w:w="108" w:type="dxa"/>
-        <w:bottom w:w="0" w:type="dxa"/>
-        <w:right w:w="108" w:type="dxa"/>
-      </w:tblCellMar>
     </w:tblPr>
   </w:style>
   <w:style w:type="character" w:styleId="Hyperlink">
@@ -8982,266 +8962,50 @@
       <w:lang w:val="pt-BR"/>
     </w:rPr>
   </w:style>
-</w:styles>
-</file>
-
-<file path=word/stylesWithEffects.xml><?xml version="1.0" encoding="utf-8"?>
-<w:styles xmlns:wpc="http://schemas.microsoft.com/office/word/2010/wordprocessingCanvas" xmlns:mo="http://schemas.microsoft.com/office/mac/office/2008/main" xmlns:mc="http://schemas.openxmlformats.org/markup-compatibility/2006" xmlns:mv="urn:schemas-microsoft-com:mac:vml" xmlns:o="urn:schemas-microsoft-com:office:office" xmlns:r="http://schemas.openxmlformats.org/officeDocument/2006/relationships" xmlns:m="http://schemas.openxmlformats.org/officeDocument/2006/math" xmlns:v="urn:schemas-microsoft-com:vml" xmlns:wp14="http://schemas.microsoft.com/office/word/2010/wordprocessingDrawing" xmlns:wp="http://schemas.openxmlformats.org/drawingml/2006/wordprocessingDrawing" xmlns:w10="urn:schemas-microsoft-com:office:word" xmlns:w="http://schemas.openxmlformats.org/wordprocessingml/2006/main" xmlns:w14="http://schemas.microsoft.com/office/word/2010/wordml" xmlns:wpg="http://schemas.microsoft.com/office/word/2010/wordprocessingGroup" xmlns:wpi="http://schemas.microsoft.com/office/word/2010/wordprocessingInk" xmlns:wne="http://schemas.microsoft.com/office/word/2006/wordml" xmlns:wps="http://schemas.microsoft.com/office/word/2010/wordprocessingShape" mc:Ignorable="w14 wp14">
-  <w:docDefaults>
-    <w:rPrDefault>
-      <w:rPr>
-        <w:rFonts w:asciiTheme="minorHAnsi" w:eastAsiaTheme="minorEastAsia" w:hAnsiTheme="minorHAnsi" w:cstheme="minorBidi"/>
-        <w:sz w:val="24"/>
-        <w:szCs w:val="24"/>
-        <w:lang w:val="es-ES_tradnl" w:eastAsia="es-ES" w:bidi="ar-SA"/>
-      </w:rPr>
-    </w:rPrDefault>
-    <w:pPrDefault/>
-  </w:docDefaults>
-  <w:latentStyles w:defLockedState="0" w:defUIPriority="99" w:defSemiHidden="1" w:defUnhideWhenUsed="1" w:defQFormat="0" w:count="276">
-    <w:lsdException w:name="Normal" w:semiHidden="0" w:uiPriority="0" w:unhideWhenUsed="0" w:qFormat="1"/>
-    <w:lsdException w:name="heading 1" w:semiHidden="0" w:uiPriority="9" w:unhideWhenUsed="0" w:qFormat="1"/>
-    <w:lsdException w:name="heading 2" w:uiPriority="9" w:qFormat="1"/>
-    <w:lsdException w:name="heading 3" w:uiPriority="9" w:qFormat="1"/>
-    <w:lsdException w:name="heading 4" w:uiPriority="9" w:qFormat="1"/>
-    <w:lsdException w:name="heading 5" w:uiPriority="9" w:qFormat="1"/>
-    <w:lsdException w:name="heading 6" w:uiPriority="9" w:qFormat="1"/>
-    <w:lsdException w:name="heading 7" w:uiPriority="9" w:qFormat="1"/>
-    <w:lsdException w:name="heading 8" w:uiPriority="9" w:qFormat="1"/>
-    <w:lsdException w:name="heading 9" w:uiPriority="9" w:qFormat="1"/>
-    <w:lsdException w:name="toc 1" w:uiPriority="39"/>
-    <w:lsdException w:name="toc 2" w:uiPriority="39"/>
-    <w:lsdException w:name="toc 3" w:uiPriority="39"/>
-    <w:lsdException w:name="toc 4" w:uiPriority="39"/>
-    <w:lsdException w:name="toc 5" w:uiPriority="39"/>
-    <w:lsdException w:name="toc 6" w:uiPriority="39"/>
-    <w:lsdException w:name="toc 7" w:uiPriority="39"/>
-    <w:lsdException w:name="toc 8" w:uiPriority="39"/>
-    <w:lsdException w:name="toc 9" w:uiPriority="39"/>
-    <w:lsdException w:name="caption" w:uiPriority="35" w:qFormat="1"/>
-    <w:lsdException w:name="Title" w:semiHidden="0" w:uiPriority="10" w:unhideWhenUsed="0" w:qFormat="1"/>
-    <w:lsdException w:name="Default Paragraph Font" w:uiPriority="1"/>
-    <w:lsdException w:name="Subtitle" w:semiHidden="0" w:uiPriority="11" w:unhideWhenUsed="0" w:qFormat="1"/>
-    <w:lsdException w:name="Strong" w:semiHidden="0" w:uiPriority="22" w:unhideWhenUsed="0" w:qFormat="1"/>
-    <w:lsdException w:name="Emphasis" w:semiHidden="0" w:uiPriority="20" w:unhideWhenUsed="0" w:qFormat="1"/>
-    <w:lsdException w:name="Table Grid" w:semiHidden="0" w:uiPriority="59" w:unhideWhenUsed="0"/>
-    <w:lsdException w:name="Placeholder Text" w:unhideWhenUsed="0"/>
-    <w:lsdException w:name="No Spacing" w:semiHidden="0" w:uiPriority="1" w:unhideWhenUsed="0" w:qFormat="1"/>
-    <w:lsdException w:name="Light Shading" w:semiHidden="0" w:uiPriority="60" w:unhideWhenUsed="0"/>
-    <w:lsdException w:name="Light List" w:semiHidden="0" w:uiPriority="61" w:unhideWhenUsed="0"/>
-    <w:lsdException w:name="Light Grid" w:semiHidden="0" w:uiPriority="62" w:unhideWhenUsed="0"/>
-    <w:lsdException w:name="Medium Shading 1" w:semiHidden="0" w:uiPriority="63" w:unhideWhenUsed="0"/>
-    <w:lsdException w:name="Medium Shading 2" w:semiHidden="0" w:uiPriority="64" w:unhideWhenUsed="0"/>
-    <w:lsdException w:name="Medium List 1" w:semiHidden="0" w:uiPriority="65" w:unhideWhenUsed="0"/>
-    <w:lsdException w:name="Medium List 2" w:semiHidden="0" w:uiPriority="66" w:unhideWhenUsed="0"/>
-    <w:lsdException w:name="Medium Grid 1" w:semiHidden="0" w:uiPriority="67" w:unhideWhenUsed="0"/>
-    <w:lsdException w:name="Medium Grid 2" w:semiHidden="0" w:uiPriority="68" w:unhideWhenUsed="0"/>
-    <w:lsdException w:name="Medium Grid 3" w:semiHidden="0" w:uiPriority="69" w:unhideWhenUsed="0"/>
-    <w:lsdException w:name="Dark List" w:semiHidden="0" w:uiPriority="70" w:unhideWhenUsed="0"/>
-    <w:lsdException w:name="Colorful Shading" w:semiHidden="0" w:uiPriority="71" w:unhideWhenUsed="0"/>
-    <w:lsdException w:name="Colorful List" w:semiHidden="0" w:uiPriority="72" w:unhideWhenUsed="0"/>
-    <w:lsdException w:name="Colorful Grid" w:semiHidden="0" w:uiPriority="73" w:unhideWhenUsed="0"/>
-    <w:lsdException w:name="Light Shading Accent 1" w:semiHidden="0" w:uiPriority="60" w:unhideWhenUsed="0"/>
-    <w:lsdException w:name="Light List Accent 1" w:semiHidden="0" w:uiPriority="61" w:unhideWhenUsed="0"/>
-    <w:lsdException w:name="Light Grid Accent 1" w:semiHidden="0" w:uiPriority="62" w:unhideWhenUsed="0"/>
-    <w:lsdException w:name="Medium Shading 1 Accent 1" w:semiHidden="0" w:uiPriority="63" w:unhideWhenUsed="0"/>
-    <w:lsdException w:name="Medium Shading 2 Accent 1" w:semiHidden="0" w:uiPriority="64" w:unhideWhenUsed="0"/>
-    <w:lsdException w:name="Medium List 1 Accent 1" w:semiHidden="0" w:uiPriority="65" w:unhideWhenUsed="0"/>
-    <w:lsdException w:name="Revision" w:unhideWhenUsed="0"/>
-    <w:lsdException w:name="List Paragraph" w:semiHidden="0" w:uiPriority="34" w:unhideWhenUsed="0" w:qFormat="1"/>
-    <w:lsdException w:name="Quote" w:semiHidden="0" w:uiPriority="29" w:unhideWhenUsed="0" w:qFormat="1"/>
-    <w:lsdException w:name="Intense Quote" w:semiHidden="0" w:uiPriority="30" w:unhideWhenUsed="0" w:qFormat="1"/>
-    <w:lsdException w:name="Medium List 2 Accent 1" w:semiHidden="0" w:uiPriority="66" w:unhideWhenUsed="0"/>
-    <w:lsdException w:name="Medium Grid 1 Accent 1" w:semiHidden="0" w:uiPriority="67" w:unhideWhenUsed="0"/>
-    <w:lsdException w:name="Medium Grid 2 Accent 1" w:semiHidden="0" w:uiPriority="68" w:unhideWhenUsed="0"/>
-    <w:lsdException w:name="Medium Grid 3 Accent 1" w:semiHidden="0" w:uiPriority="69" w:unhideWhenUsed="0"/>
-    <w:lsdException w:name="Dark List Accent 1" w:semiHidden="0" w:uiPriority="70" w:unhideWhenUsed="0"/>
-    <w:lsdException w:name="Colorful Shading Accent 1" w:semiHidden="0" w:uiPriority="71" w:unhideWhenUsed="0"/>
-    <w:lsdException w:name="Colorful List Accent 1" w:semiHidden="0" w:uiPriority="72" w:unhideWhenUsed="0"/>
-    <w:lsdException w:name="Colorful Grid Accent 1" w:semiHidden="0" w:uiPriority="73" w:unhideWhenUsed="0"/>
-    <w:lsdException w:name="Light Shading Accent 2" w:semiHidden="0" w:uiPriority="60" w:unhideWhenUsed="0"/>
-    <w:lsdException w:name="Light List Accent 2" w:semiHidden="0" w:uiPriority="61" w:unhideWhenUsed="0"/>
-    <w:lsdException w:name="Light Grid Accent 2" w:semiHidden="0" w:uiPriority="62" w:unhideWhenUsed="0"/>
-    <w:lsdException w:name="Medium Shading 1 Accent 2" w:semiHidden="0" w:uiPriority="63" w:unhideWhenUsed="0"/>
-    <w:lsdException w:name="Medium Shading 2 Accent 2" w:semiHidden="0" w:uiPriority="64" w:unhideWhenUsed="0"/>
-    <w:lsdException w:name="Medium List 1 Accent 2" w:semiHidden="0" w:uiPriority="65" w:unhideWhenUsed="0"/>
-    <w:lsdException w:name="Medium List 2 Accent 2" w:semiHidden="0" w:uiPriority="66" w:unhideWhenUsed="0"/>
-    <w:lsdException w:name="Medium Grid 1 Accent 2" w:semiHidden="0" w:uiPriority="67" w:unhideWhenUsed="0"/>
-    <w:lsdException w:name="Medium Grid 2 Accent 2" w:semiHidden="0" w:uiPriority="68" w:unhideWhenUsed="0"/>
-    <w:lsdException w:name="Medium Grid 3 Accent 2" w:semiHidden="0" w:uiPriority="69" w:unhideWhenUsed="0"/>
-    <w:lsdException w:name="Dark List Accent 2" w:semiHidden="0" w:uiPriority="70" w:unhideWhenUsed="0"/>
-    <w:lsdException w:name="Colorful Shading Accent 2" w:semiHidden="0" w:uiPriority="71" w:unhideWhenUsed="0"/>
-    <w:lsdException w:name="Colorful List Accent 2" w:semiHidden="0" w:uiPriority="72" w:unhideWhenUsed="0"/>
-    <w:lsdException w:name="Colorful Grid Accent 2" w:semiHidden="0" w:uiPriority="73" w:unhideWhenUsed="0"/>
-    <w:lsdException w:name="Light Shading Accent 3" w:semiHidden="0" w:uiPriority="60" w:unhideWhenUsed="0"/>
-    <w:lsdException w:name="Light List Accent 3" w:semiHidden="0" w:uiPriority="61" w:unhideWhenUsed="0"/>
-    <w:lsdException w:name="Light Grid Accent 3" w:semiHidden="0" w:uiPriority="62" w:unhideWhenUsed="0"/>
-    <w:lsdException w:name="Medium Shading 1 Accent 3" w:semiHidden="0" w:uiPriority="63" w:unhideWhenUsed="0"/>
-    <w:lsdException w:name="Medium Shading 2 Accent 3" w:semiHidden="0" w:uiPriority="64" w:unhideWhenUsed="0"/>
-    <w:lsdException w:name="Medium List 1 Accent 3" w:semiHidden="0" w:uiPriority="65" w:unhideWhenUsed="0"/>
-    <w:lsdException w:name="Medium List 2 Accent 3" w:semiHidden="0" w:uiPriority="66" w:unhideWhenUsed="0"/>
-    <w:lsdException w:name="Medium Grid 1 Accent 3" w:semiHidden="0" w:uiPriority="67" w:unhideWhenUsed="0"/>
-    <w:lsdException w:name="Medium Grid 2 Accent 3" w:semiHidden="0" w:uiPriority="68" w:unhideWhenUsed="0"/>
-    <w:lsdException w:name="Medium Grid 3 Accent 3" w:semiHidden="0" w:uiPriority="69" w:unhideWhenUsed="0"/>
-    <w:lsdException w:name="Dark List Accent 3" w:semiHidden="0" w:uiPriority="70" w:unhideWhenUsed="0"/>
-    <w:lsdException w:name="Colorful Shading Accent 3" w:semiHidden="0" w:uiPriority="71" w:unhideWhenUsed="0"/>
-    <w:lsdException w:name="Colorful List Accent 3" w:semiHidden="0" w:uiPriority="72" w:unhideWhenUsed="0"/>
-    <w:lsdException w:name="Colorful Grid Accent 3" w:semiHidden="0" w:uiPriority="73" w:unhideWhenUsed="0"/>
-    <w:lsdException w:name="Light Shading Accent 4" w:semiHidden="0" w:uiPriority="60" w:unhideWhenUsed="0"/>
-    <w:lsdException w:name="Light List Accent 4" w:semiHidden="0" w:uiPriority="61" w:unhideWhenUsed="0"/>
-    <w:lsdException w:name="Light Grid Accent 4" w:semiHidden="0" w:uiPriority="62" w:unhideWhenUsed="0"/>
-    <w:lsdException w:name="Medium Shading 1 Accent 4" w:semiHidden="0" w:uiPriority="63" w:unhideWhenUsed="0"/>
-    <w:lsdException w:name="Medium Shading 2 Accent 4" w:semiHidden="0" w:uiPriority="64" w:unhideWhenUsed="0"/>
-    <w:lsdException w:name="Medium List 1 Accent 4" w:semiHidden="0" w:uiPriority="65" w:unhideWhenUsed="0"/>
-    <w:lsdException w:name="Medium List 2 Accent 4" w:semiHidden="0" w:uiPriority="66" w:unhideWhenUsed="0"/>
-    <w:lsdException w:name="Medium Grid 1 Accent 4" w:semiHidden="0" w:uiPriority="67" w:unhideWhenUsed="0"/>
-    <w:lsdException w:name="Medium Grid 2 Accent 4" w:semiHidden="0" w:uiPriority="68" w:unhideWhenUsed="0"/>
-    <w:lsdException w:name="Medium Grid 3 Accent 4" w:semiHidden="0" w:uiPriority="69" w:unhideWhenUsed="0"/>
-    <w:lsdException w:name="Dark List Accent 4" w:semiHidden="0" w:uiPriority="70" w:unhideWhenUsed="0"/>
-    <w:lsdException w:name="Colorful Shading Accent 4" w:semiHidden="0" w:uiPriority="71" w:unhideWhenUsed="0"/>
-    <w:lsdException w:name="Colorful List Accent 4" w:semiHidden="0" w:uiPriority="72" w:unhideWhenUsed="0"/>
-    <w:lsdException w:name="Colorful Grid Accent 4" w:semiHidden="0" w:uiPriority="73" w:unhideWhenUsed="0"/>
-    <w:lsdException w:name="Light Shading Accent 5" w:semiHidden="0" w:uiPriority="60" w:unhideWhenUsed="0"/>
-    <w:lsdException w:name="Light List Accent 5" w:semiHidden="0" w:uiPriority="61" w:unhideWhenUsed="0"/>
-    <w:lsdException w:name="Light Grid Accent 5" w:semiHidden="0" w:uiPriority="62" w:unhideWhenUsed="0"/>
-    <w:lsdException w:name="Medium Shading 1 Accent 5" w:semiHidden="0" w:uiPriority="63" w:unhideWhenUsed="0"/>
-    <w:lsdException w:name="Medium Shading 2 Accent 5" w:semiHidden="0" w:uiPriority="64" w:unhideWhenUsed="0"/>
-    <w:lsdException w:name="Medium List 1 Accent 5" w:semiHidden="0" w:uiPriority="65" w:unhideWhenUsed="0"/>
-    <w:lsdException w:name="Medium List 2 Accent 5" w:semiHidden="0" w:uiPriority="66" w:unhideWhenUsed="0"/>
-    <w:lsdException w:name="Medium Grid 1 Accent 5" w:semiHidden="0" w:uiPriority="67" w:unhideWhenUsed="0"/>
-    <w:lsdException w:name="Medium Grid 2 Accent 5" w:semiHidden="0" w:uiPriority="68" w:unhideWhenUsed="0"/>
-    <w:lsdException w:name="Medium Grid 3 Accent 5" w:semiHidden="0" w:uiPriority="69" w:unhideWhenUsed="0"/>
-    <w:lsdException w:name="Dark List Accent 5" w:semiHidden="0" w:uiPriority="70" w:unhideWhenUsed="0"/>
-    <w:lsdException w:name="Colorful Shading Accent 5" w:semiHidden="0" w:uiPriority="71" w:unhideWhenUsed="0"/>
-    <w:lsdException w:name="Colorful List Accent 5" w:semiHidden="0" w:uiPriority="72" w:unhideWhenUsed="0"/>
-    <w:lsdException w:name="Colorful Grid Accent 5" w:semiHidden="0" w:uiPriority="73" w:unhideWhenUsed="0"/>
-    <w:lsdException w:name="Light Shading Accent 6" w:semiHidden="0" w:uiPriority="60" w:unhideWhenUsed="0"/>
-    <w:lsdException w:name="Light List Accent 6" w:semiHidden="0" w:uiPriority="61" w:unhideWhenUsed="0"/>
-    <w:lsdException w:name="Light Grid Accent 6" w:semiHidden="0" w:uiPriority="62" w:unhideWhenUsed="0"/>
-    <w:lsdException w:name="Medium Shading 1 Accent 6" w:semiHidden="0" w:uiPriority="63" w:unhideWhenUsed="0"/>
-    <w:lsdException w:name="Medium Shading 2 Accent 6" w:semiHidden="0" w:uiPriority="64" w:unhideWhenUsed="0"/>
-    <w:lsdException w:name="Medium List 1 Accent 6" w:semiHidden="0" w:uiPriority="65" w:unhideWhenUsed="0"/>
-    <w:lsdException w:name="Medium List 2 Accent 6" w:semiHidden="0" w:uiPriority="66" w:unhideWhenUsed="0"/>
-    <w:lsdException w:name="Medium Grid 1 Accent 6" w:semiHidden="0" w:uiPriority="67" w:unhideWhenUsed="0"/>
-    <w:lsdException w:name="Medium Grid 2 Accent 6" w:semiHidden="0" w:uiPriority="68" w:unhideWhenUsed="0"/>
-    <w:lsdException w:name="Medium Grid 3 Accent 6" w:semiHidden="0" w:uiPriority="69" w:unhideWhenUsed="0"/>
-    <w:lsdException w:name="Dark List Accent 6" w:semiHidden="0" w:uiPriority="70" w:unhideWhenUsed="0"/>
-    <w:lsdException w:name="Colorful Shading Accent 6" w:semiHidden="0" w:uiPriority="71" w:unhideWhenUsed="0"/>
-    <w:lsdException w:name="Colorful List Accent 6" w:semiHidden="0" w:uiPriority="72" w:unhideWhenUsed="0"/>
-    <w:lsdException w:name="Colorful Grid Accent 6" w:semiHidden="0" w:uiPriority="73" w:unhideWhenUsed="0"/>
-    <w:lsdException w:name="Subtle Emphasis" w:semiHidden="0" w:uiPriority="19" w:unhideWhenUsed="0" w:qFormat="1"/>
-    <w:lsdException w:name="Intense Emphasis" w:semiHidden="0" w:uiPriority="21" w:unhideWhenUsed="0" w:qFormat="1"/>
-    <w:lsdException w:name="Subtle Reference" w:semiHidden="0" w:uiPriority="31" w:unhideWhenUsed="0" w:qFormat="1"/>
-    <w:lsdException w:name="Intense Reference" w:semiHidden="0" w:uiPriority="32" w:unhideWhenUsed="0" w:qFormat="1"/>
-    <w:lsdException w:name="Book Title" w:semiHidden="0" w:uiPriority="33" w:unhideWhenUsed="0" w:qFormat="1"/>
-    <w:lsdException w:name="Bibliography" w:uiPriority="37"/>
-    <w:lsdException w:name="TOC Heading" w:uiPriority="39" w:qFormat="1"/>
-  </w:latentStyles>
-  <w:style w:type="paragraph" w:default="1" w:styleId="Normal">
-    <w:name w:val="Normal"/>
+  <w:style w:type="paragraph" w:customStyle="1" w:styleId="Estilo1">
+    <w:name w:val="Estilo1"/>
+    <w:basedOn w:val="Ttulo1"/>
+    <w:link w:val="Estilo1Char"/>
     <w:qFormat/>
+    <w:rsid w:val="004D737B"/>
+    <w:pPr>
+      <w:ind w:left="360"/>
+      <w:jc w:val="both"/>
+    </w:pPr>
     <w:rPr>
+      <w:rFonts w:ascii="Arial" w:hAnsi="Arial" w:cs="Arial"/>
+      <w:b/>
+      <w:color w:val="auto"/>
+      <w:sz w:val="28"/>
+    </w:rPr>
+  </w:style>
+  <w:style w:type="character" w:customStyle="1" w:styleId="Ttulo1Char">
+    <w:name w:val="Título 1 Char"/>
+    <w:basedOn w:val="Fontepargpadro"/>
+    <w:link w:val="Ttulo1"/>
+    <w:uiPriority w:val="9"/>
+    <w:rsid w:val="004D737B"/>
+    <w:rPr>
+      <w:rFonts w:asciiTheme="majorHAnsi" w:eastAsiaTheme="majorEastAsia" w:hAnsiTheme="majorHAnsi" w:cstheme="majorBidi"/>
+      <w:color w:val="365F91" w:themeColor="accent1" w:themeShade="BF"/>
+      <w:sz w:val="32"/>
+      <w:szCs w:val="32"/>
       <w:lang w:val="pt-BR"/>
     </w:rPr>
   </w:style>
-  <w:style w:type="character" w:default="1" w:styleId="Fuentedeprrafopredeter">
-    <w:name w:val="Default Paragraph Font"/>
-    <w:uiPriority w:val="1"/>
-    <w:semiHidden/>
-    <w:unhideWhenUsed/>
-  </w:style>
-  <w:style w:type="table" w:default="1" w:styleId="Tablanormal">
-    <w:name w:val="Normal Table"/>
-    <w:uiPriority w:val="99"/>
-    <w:semiHidden/>
-    <w:unhideWhenUsed/>
-    <w:tblPr>
-      <w:tblInd w:w="0" w:type="dxa"/>
-      <w:tblCellMar>
-        <w:top w:w="0" w:type="dxa"/>
-        <w:left w:w="108" w:type="dxa"/>
-        <w:bottom w:w="0" w:type="dxa"/>
-        <w:right w:w="108" w:type="dxa"/>
-      </w:tblCellMar>
-    </w:tblPr>
-  </w:style>
-  <w:style w:type="numbering" w:default="1" w:styleId="Sinlista">
-    <w:name w:val="No List"/>
-    <w:uiPriority w:val="99"/>
-    <w:semiHidden/>
-    <w:unhideWhenUsed/>
-  </w:style>
-  <w:style w:type="paragraph" w:styleId="Prrafodelista">
-    <w:name w:val="List Paragraph"/>
-    <w:basedOn w:val="Normal"/>
-    <w:uiPriority w:val="34"/>
-    <w:qFormat/>
-    <w:rsid w:val="00E7118D"/>
-    <w:pPr>
-      <w:ind w:left="720"/>
-      <w:contextualSpacing/>
-    </w:pPr>
-  </w:style>
-  <w:style w:type="character" w:styleId="Ttulodelibro">
-    <w:name w:val="Book Title"/>
-    <w:basedOn w:val="Fuentedeprrafopredeter"/>
-    <w:uiPriority w:val="33"/>
-    <w:qFormat/>
-    <w:rsid w:val="00E7118D"/>
+  <w:style w:type="character" w:customStyle="1" w:styleId="Estilo1Char">
+    <w:name w:val="Estilo1 Char"/>
+    <w:basedOn w:val="Ttulo1Char"/>
+    <w:link w:val="Estilo1"/>
+    <w:rsid w:val="004D737B"/>
     <w:rPr>
+      <w:rFonts w:ascii="Arial" w:eastAsiaTheme="majorEastAsia" w:hAnsi="Arial" w:cs="Arial"/>
       <w:b/>
-      <w:bCs/>
-      <w:smallCaps/>
-      <w:spacing w:val="5"/>
+      <w:color w:val="365F91" w:themeColor="accent1" w:themeShade="BF"/>
+      <w:sz w:val="28"/>
+      <w:szCs w:val="32"/>
+      <w:lang w:val="pt-BR"/>
     </w:rPr>
-  </w:style>
-  <w:style w:type="character" w:styleId="nfasisintenso">
-    <w:name w:val="Intense Emphasis"/>
-    <w:basedOn w:val="Fuentedeprrafopredeter"/>
-    <w:uiPriority w:val="21"/>
-    <w:qFormat/>
-    <w:rsid w:val="0047271A"/>
-    <w:rPr>
-      <w:b/>
-      <w:bCs/>
-      <w:i/>
-      <w:iCs/>
-      <w:color w:val="4F81BD" w:themeColor="accent1"/>
-    </w:rPr>
-  </w:style>
-  <w:style w:type="character" w:styleId="Textoennegrita">
-    <w:name w:val="Strong"/>
-    <w:basedOn w:val="Fuentedeprrafopredeter"/>
-    <w:uiPriority w:val="22"/>
-    <w:qFormat/>
-    <w:rsid w:val="0047271A"/>
-    <w:rPr>
-      <w:b/>
-      <w:bCs/>
-    </w:rPr>
-  </w:style>
-  <w:style w:type="table" w:styleId="Tablaconcuadrcula">
-    <w:name w:val="Table Grid"/>
-    <w:basedOn w:val="Tablanormal"/>
-    <w:uiPriority w:val="59"/>
-    <w:rsid w:val="00552A74"/>
-    <w:tblPr>
-      <w:tblInd w:w="0" w:type="dxa"/>
-      <w:tblBorders>
-        <w:top w:val="single" w:sz="4" w:space="0" w:color="auto"/>
-        <w:left w:val="single" w:sz="4" w:space="0" w:color="auto"/>
-        <w:bottom w:val="single" w:sz="4" w:space="0" w:color="auto"/>
-        <w:right w:val="single" w:sz="4" w:space="0" w:color="auto"/>
-        <w:insideH w:val="single" w:sz="4" w:space="0" w:color="auto"/>
-        <w:insideV w:val="single" w:sz="4" w:space="0" w:color="auto"/>
-      </w:tblBorders>
-      <w:tblCellMar>
-        <w:top w:w="0" w:type="dxa"/>
-        <w:left w:w="108" w:type="dxa"/>
-        <w:bottom w:w="0" w:type="dxa"/>
-        <w:right w:w="108" w:type="dxa"/>
-      </w:tblCellMar>
-    </w:tblPr>
   </w:style>
 </w:styles>
 </file>
@@ -9564,4 +9328,16 @@
   </a:objectDefaults>
   <a:extraClrSchemeLst/>
 </a:theme>
+</file>
+
+<file path=customXml/item1.xml><?xml version="1.0" encoding="utf-8"?>
+<b:Sources xmlns:b="http://schemas.openxmlformats.org/officeDocument/2006/bibliography" xmlns="http://schemas.openxmlformats.org/officeDocument/2006/bibliography" SelectedStyle="\APASixthEditionOfficeOnline.xsl" StyleName="APA" Version="6"/>
+</file>
+
+<file path=customXml/itemProps1.xml><?xml version="1.0" encoding="utf-8"?>
+<ds:datastoreItem xmlns:ds="http://schemas.openxmlformats.org/officeDocument/2006/customXml" ds:itemID="{03E6581F-8D90-409B-9AA2-3369691FC361}">
+  <ds:schemaRefs>
+    <ds:schemaRef ds:uri="http://schemas.openxmlformats.org/officeDocument/2006/bibliography"/>
+  </ds:schemaRefs>
+</ds:datastoreItem>
 </file>
</xml_diff>

<commit_message>
Alterando a planilha de GQA.
</commit_message>
<xml_diff>
--- a/Artefatos de Documentação/Processo Genérico/7-Garantia da Qualidade/Processo Genérico Garantia da Qualidade - GQA.docx
+++ b/Artefatos de Documentação/Processo Genérico/7-Garantia da Qualidade/Processo Genérico Garantia da Qualidade - GQA.docx
@@ -1,6 +1,6 @@
 
 <file path=word/document.xml><?xml version="1.0" encoding="utf-8"?>
-<w:document xmlns:wpc="http://schemas.microsoft.com/office/word/2010/wordprocessingCanvas" xmlns:mc="http://schemas.openxmlformats.org/markup-compatibility/2006" xmlns:o="urn:schemas-microsoft-com:office:office" xmlns:r="http://schemas.openxmlformats.org/officeDocument/2006/relationships" xmlns:m="http://schemas.openxmlformats.org/officeDocument/2006/math" xmlns:v="urn:schemas-microsoft-com:vml" xmlns:wp14="http://schemas.microsoft.com/office/word/2010/wordprocessingDrawing" xmlns:wp="http://schemas.openxmlformats.org/drawingml/2006/wordprocessingDrawing" xmlns:w10="urn:schemas-microsoft-com:office:word" xmlns:w="http://schemas.openxmlformats.org/wordprocessingml/2006/main" xmlns:w14="http://schemas.microsoft.com/office/word/2010/wordml" xmlns:w15="http://schemas.microsoft.com/office/word/2012/wordml" xmlns:wpg="http://schemas.microsoft.com/office/word/2010/wordprocessingGroup" xmlns:wpi="http://schemas.microsoft.com/office/word/2010/wordprocessingInk" xmlns:wne="http://schemas.microsoft.com/office/word/2006/wordml" xmlns:wps="http://schemas.microsoft.com/office/word/2010/wordprocessingShape" mc:Ignorable="w14 w15 wp14">
+<w:document xmlns:ve="http://schemas.openxmlformats.org/markup-compatibility/2006" xmlns:o="urn:schemas-microsoft-com:office:office" xmlns:r="http://schemas.openxmlformats.org/officeDocument/2006/relationships" xmlns:m="http://schemas.openxmlformats.org/officeDocument/2006/math" xmlns:v="urn:schemas-microsoft-com:vml" xmlns:wp="http://schemas.openxmlformats.org/drawingml/2006/wordprocessingDrawing" xmlns:w10="urn:schemas-microsoft-com:office:word" xmlns:w="http://schemas.openxmlformats.org/wordprocessingml/2006/main" xmlns:wne="http://schemas.microsoft.com/office/word/2006/wordml">
   <w:body>
     <w:p>
       <w:pPr>
@@ -12,8 +12,6 @@
           <w:szCs w:val="44"/>
         </w:rPr>
       </w:pPr>
-      <w:bookmarkStart w:id="0" w:name="_GoBack"/>
-      <w:bookmarkEnd w:id="0"/>
       <w:r>
         <w:rPr>
           <w:rFonts w:ascii="Arial" w:hAnsi="Arial" w:cs="Arial"/>
@@ -78,7 +76,6 @@
           <w:numId w:val="1"/>
         </w:numPr>
         <w:jc w:val="both"/>
-        <w:outlineLvl w:val="0"/>
         <w:rPr>
           <w:rStyle w:val="Forte"/>
           <w:b/>
@@ -98,15 +95,10 @@
     </w:p>
     <w:p>
       <w:pPr>
-        <w:pStyle w:val="PargrafodaLista"/>
         <w:ind w:left="360"/>
         <w:jc w:val="both"/>
         <w:rPr>
           <w:rFonts w:ascii="Arial" w:hAnsi="Arial" w:cs="Arial"/>
-          <w:b/>
-          <w:bCs/>
-          <w:sz w:val="32"/>
-          <w:szCs w:val="32"/>
         </w:rPr>
       </w:pPr>
     </w:p>
@@ -142,7 +134,6 @@
           <w:numId w:val="1"/>
         </w:numPr>
         <w:jc w:val="both"/>
-        <w:outlineLvl w:val="0"/>
         <w:rPr>
           <w:rStyle w:val="Forte"/>
           <w:b/>
@@ -183,7 +174,35 @@
           <w:rFonts w:ascii="Arial" w:hAnsi="Arial" w:cs="Arial"/>
           <w:bCs/>
         </w:rPr>
-        <w:t>MPS - BR: Melhoria de Processos do Software Brasileiro, é simultaneamente um movimento para a melhoria da qualidade (Programa MPS.BR) e um modelo de qualidade de processo (Modelo MPS). Voltado para a realidade do mercado de pequenas e médias empresas de desenvolvimento de software no Brasil.</w:t>
+        <w:t xml:space="preserve">MPS - BR: </w:t>
+      </w:r>
+      <w:r>
+        <w:rPr>
+          <w:rFonts w:ascii="Arial" w:hAnsi="Arial" w:cs="Arial"/>
+          <w:bCs/>
+        </w:rPr>
+        <w:t>Melhoria de Processos do Software Brasileiro</w:t>
+      </w:r>
+      <w:r>
+        <w:rPr>
+          <w:rFonts w:ascii="Arial" w:hAnsi="Arial" w:cs="Arial"/>
+          <w:bCs/>
+        </w:rPr>
+        <w:t xml:space="preserve">, </w:t>
+      </w:r>
+      <w:r>
+        <w:rPr>
+          <w:rFonts w:ascii="Arial" w:hAnsi="Arial" w:cs="Arial"/>
+          <w:bCs/>
+        </w:rPr>
+        <w:t>é simultaneamente um movimento para a melhoria da qualidade (Programa MPS.BR) e um modelo de qualidade de processo (Modelo MPS). Voltado para a realidade do mercado de pequenas e médias empresas de desenvolvimento de software no Brasil</w:t>
+      </w:r>
+      <w:r>
+        <w:rPr>
+          <w:rFonts w:ascii="Arial" w:hAnsi="Arial" w:cs="Arial"/>
+          <w:bCs/>
+        </w:rPr>
+        <w:t>.</w:t>
       </w:r>
     </w:p>
     <w:p>
@@ -253,7 +272,13 @@
         <w:rPr>
           <w:rStyle w:val="Forte"/>
         </w:rPr>
-        <w:t xml:space="preserve"> ou Modelo de Maturidade em Capacitação - Integração) é um modelo de referência que contém práticas (Genéricas ou Específicas).</w:t>
+        <w:t xml:space="preserve"> ou Modelo de Maturidade em Capacitação - Integração) é um modelo de referência que contém práticas (Genéricas ou Específicas)</w:t>
+      </w:r>
+      <w:r>
+        <w:rPr>
+          <w:rStyle w:val="Forte"/>
+        </w:rPr>
+        <w:t>.</w:t>
       </w:r>
     </w:p>
     <w:p>
@@ -273,7 +298,6 @@
           <w:numId w:val="1"/>
         </w:numPr>
         <w:jc w:val="both"/>
-        <w:outlineLvl w:val="0"/>
         <w:rPr>
           <w:rStyle w:val="Forte"/>
           <w:b/>
@@ -362,7 +386,6 @@
           <w:ilvl w:val="0"/>
           <w:numId w:val="1"/>
         </w:numPr>
-        <w:outlineLvl w:val="0"/>
         <w:rPr>
           <w:rStyle w:val="Forte"/>
           <w:b/>
@@ -397,7 +420,7 @@
         <w:tblStyle w:val="Tabelacomgrade"/>
         <w:tblW w:w="9813" w:type="dxa"/>
         <w:tblInd w:w="360" w:type="dxa"/>
-        <w:tblLook w:val="04A0" w:firstRow="1" w:lastRow="0" w:firstColumn="1" w:lastColumn="0" w:noHBand="0" w:noVBand="1"/>
+        <w:tblLook w:val="04A0"/>
       </w:tblPr>
       <w:tblGrid>
         <w:gridCol w:w="2222"/>
@@ -881,7 +904,6 @@
           <w:numId w:val="1"/>
         </w:numPr>
         <w:jc w:val="both"/>
-        <w:outlineLvl w:val="0"/>
         <w:rPr>
           <w:rStyle w:val="Forte"/>
           <w:b/>
@@ -918,7 +940,7 @@
         <w:tblStyle w:val="Tabelacomgrade"/>
         <w:tblW w:w="9813" w:type="dxa"/>
         <w:tblInd w:w="360" w:type="dxa"/>
-        <w:tblLook w:val="04A0" w:firstRow="1" w:lastRow="0" w:firstColumn="1" w:lastColumn="0" w:noHBand="0" w:noVBand="1"/>
+        <w:tblLook w:val="04A0"/>
       </w:tblPr>
       <w:tblGrid>
         <w:gridCol w:w="2222"/>
@@ -948,7 +970,6 @@
                 <w:sz w:val="22"/>
                 <w:szCs w:val="22"/>
               </w:rPr>
-              <w:lastRenderedPageBreak/>
               <w:t>Indicador</w:t>
             </w:r>
           </w:p>
@@ -1002,6 +1023,7 @@
                 <w:sz w:val="22"/>
                 <w:szCs w:val="22"/>
               </w:rPr>
+              <w:lastRenderedPageBreak/>
               <w:t>Objetivo</w:t>
             </w:r>
           </w:p>
@@ -1263,7 +1285,15 @@
                 <w:sz w:val="22"/>
                 <w:szCs w:val="22"/>
               </w:rPr>
-              <w:t>X = 0-4 - BAIXO</w:t>
+              <w:t xml:space="preserve">X = 0-4 - </w:t>
+            </w:r>
+            <w:r>
+              <w:rPr>
+                <w:rStyle w:val="Forte"/>
+                <w:sz w:val="22"/>
+                <w:szCs w:val="22"/>
+              </w:rPr>
+              <w:t>BAIXO</w:t>
             </w:r>
             <w:r>
               <w:rPr>
@@ -1272,7 +1302,22 @@
                 <w:szCs w:val="22"/>
               </w:rPr>
               <w:br/>
-              <w:t>X = 0-6 - MÉDIO</w:t>
+            </w:r>
+            <w:r>
+              <w:rPr>
+                <w:rStyle w:val="Forte"/>
+                <w:sz w:val="22"/>
+                <w:szCs w:val="22"/>
+              </w:rPr>
+              <w:t xml:space="preserve">X = 0-6 - </w:t>
+            </w:r>
+            <w:r>
+              <w:rPr>
+                <w:rStyle w:val="Forte"/>
+                <w:sz w:val="22"/>
+                <w:szCs w:val="22"/>
+              </w:rPr>
+              <w:t>MÉDIO</w:t>
             </w:r>
             <w:r>
               <w:rPr>
@@ -1281,7 +1326,22 @@
                 <w:szCs w:val="22"/>
               </w:rPr>
               <w:br/>
-              <w:t>X &gt;10 - ALTO</w:t>
+            </w:r>
+            <w:r>
+              <w:rPr>
+                <w:rStyle w:val="Forte"/>
+                <w:sz w:val="22"/>
+                <w:szCs w:val="22"/>
+              </w:rPr>
+              <w:t xml:space="preserve">X &gt;10 - </w:t>
+            </w:r>
+            <w:r>
+              <w:rPr>
+                <w:rStyle w:val="Forte"/>
+                <w:sz w:val="22"/>
+                <w:szCs w:val="22"/>
+              </w:rPr>
+              <w:t>ALTO</w:t>
             </w:r>
           </w:p>
         </w:tc>
@@ -1300,7 +1360,7 @@
         <w:tblStyle w:val="Tabelacomgrade"/>
         <w:tblW w:w="9813" w:type="dxa"/>
         <w:tblInd w:w="360" w:type="dxa"/>
-        <w:tblLook w:val="04A0" w:firstRow="1" w:lastRow="0" w:firstColumn="1" w:lastColumn="0" w:noHBand="0" w:noVBand="1"/>
+        <w:tblLook w:val="04A0"/>
       </w:tblPr>
       <w:tblGrid>
         <w:gridCol w:w="2222"/>
@@ -1534,25 +1594,7 @@
                 <w:szCs w:val="22"/>
               </w:rPr>
               <w:br/>
-              <w:t xml:space="preserve">a </w:t>
-            </w:r>
-            <w:proofErr w:type="gramStart"/>
-            <w:r>
-              <w:rPr>
-                <w:rStyle w:val="Forte"/>
-                <w:sz w:val="22"/>
-                <w:szCs w:val="22"/>
-              </w:rPr>
-              <w:t>= Não</w:t>
-            </w:r>
-            <w:proofErr w:type="gramEnd"/>
-            <w:r>
-              <w:rPr>
-                <w:rStyle w:val="Forte"/>
-                <w:sz w:val="22"/>
-                <w:szCs w:val="22"/>
-              </w:rPr>
-              <w:t xml:space="preserve"> conformidades relatadas.</w:t>
+              <w:t>a = Não conformidades relatadas.</w:t>
             </w:r>
             <w:r>
               <w:rPr>
@@ -1726,7 +1768,6 @@
           <w:ilvl w:val="0"/>
           <w:numId w:val="1"/>
         </w:numPr>
-        <w:outlineLvl w:val="0"/>
         <w:rPr>
           <w:rStyle w:val="Forte"/>
           <w:b/>
@@ -1762,7 +1803,7 @@
         <w:tblStyle w:val="Tabelacomgrade"/>
         <w:tblW w:w="10069" w:type="dxa"/>
         <w:tblInd w:w="360" w:type="dxa"/>
-        <w:tblLook w:val="04A0" w:firstRow="1" w:lastRow="0" w:firstColumn="1" w:lastColumn="0" w:noHBand="0" w:noVBand="1"/>
+        <w:tblLook w:val="04A0"/>
       </w:tblPr>
       <w:tblGrid>
         <w:gridCol w:w="2583"/>
@@ -2028,7 +2069,7 @@
                 <w:szCs w:val="22"/>
               </w:rPr>
             </w:pPr>
-            <w:hyperlink r:id="rId6" w:history="1">
+            <w:hyperlink r:id="rId5" w:history="1">
               <w:r>
                 <w:rPr>
                   <w:rStyle w:val="Hyperlink"/>
@@ -2124,7 +2165,7 @@
         <w:tblStyle w:val="Tabelacomgrade"/>
         <w:tblW w:w="10069" w:type="dxa"/>
         <w:tblInd w:w="360" w:type="dxa"/>
-        <w:tblLook w:val="04A0" w:firstRow="1" w:lastRow="0" w:firstColumn="1" w:lastColumn="0" w:noHBand="0" w:noVBand="1"/>
+        <w:tblLook w:val="04A0"/>
       </w:tblPr>
       <w:tblGrid>
         <w:gridCol w:w="2583"/>
@@ -2391,7 +2432,7 @@
                 <w:szCs w:val="22"/>
               </w:rPr>
             </w:pPr>
-            <w:hyperlink r:id="rId7" w:history="1">
+            <w:hyperlink r:id="rId6" w:history="1">
               <w:r>
                 <w:rPr>
                   <w:rStyle w:val="Hyperlink"/>
@@ -2476,7 +2517,7 @@
         <w:tblStyle w:val="Tabelacomgrade"/>
         <w:tblW w:w="10069" w:type="dxa"/>
         <w:tblInd w:w="360" w:type="dxa"/>
-        <w:tblLook w:val="04A0" w:firstRow="1" w:lastRow="0" w:firstColumn="1" w:lastColumn="0" w:noHBand="0" w:noVBand="1"/>
+        <w:tblLook w:val="04A0"/>
       </w:tblPr>
       <w:tblGrid>
         <w:gridCol w:w="2583"/>
@@ -2845,7 +2886,6 @@
           <w:ilvl w:val="0"/>
           <w:numId w:val="1"/>
         </w:numPr>
-        <w:outlineLvl w:val="0"/>
         <w:rPr>
           <w:rStyle w:val="Forte"/>
           <w:b/>
@@ -2912,7 +2952,7 @@
                     <pic:cNvPicPr/>
                   </pic:nvPicPr>
                   <pic:blipFill>
-                    <a:blip r:embed="rId8"/>
+                    <a:blip r:embed="rId7"/>
                     <a:stretch>
                       <a:fillRect/>
                     </a:stretch>
@@ -2940,7 +2980,6 @@
           <w:ilvl w:val="0"/>
           <w:numId w:val="1"/>
         </w:numPr>
-        <w:outlineLvl w:val="0"/>
         <w:rPr>
           <w:rStyle w:val="Forte"/>
           <w:b/>
@@ -2976,7 +3015,7 @@
         <w:tblW w:w="0" w:type="auto"/>
         <w:tblInd w:w="392" w:type="dxa"/>
         <w:tblLayout w:type="fixed"/>
-        <w:tblLook w:val="04A0" w:firstRow="1" w:lastRow="0" w:firstColumn="1" w:lastColumn="0" w:noHBand="0" w:noVBand="1"/>
+        <w:tblLook w:val="04A0"/>
       </w:tblPr>
       <w:tblGrid>
         <w:gridCol w:w="2404"/>
@@ -3519,7 +3558,7 @@
               </w:rPr>
               <w:t xml:space="preserve">do </w:t>
             </w:r>
-            <w:hyperlink r:id="rId9" w:history="1">
+            <w:hyperlink r:id="rId8" w:history="1">
               <w:r>
                 <w:rPr>
                   <w:rStyle w:val="Hyperlink"/>
@@ -3576,7 +3615,19 @@
               <w:rPr>
                 <w:rFonts w:ascii="Arial" w:hAnsi="Arial" w:cs="Arial"/>
               </w:rPr>
-              <w:t>Microsoft Office.</w:t>
+              <w:t>Microsoft</w:t>
+            </w:r>
+            <w:r>
+              <w:rPr>
+                <w:rFonts w:ascii="Arial" w:hAnsi="Arial" w:cs="Arial"/>
+              </w:rPr>
+              <w:t xml:space="preserve"> Office</w:t>
+            </w:r>
+            <w:r>
+              <w:rPr>
+                <w:rFonts w:ascii="Arial" w:hAnsi="Arial" w:cs="Arial"/>
+              </w:rPr>
+              <w:t>.</w:t>
             </w:r>
           </w:p>
         </w:tc>
@@ -3599,7 +3650,7 @@
         <w:tblW w:w="0" w:type="auto"/>
         <w:tblInd w:w="392" w:type="dxa"/>
         <w:tblLayout w:type="fixed"/>
-        <w:tblLook w:val="04A0" w:firstRow="1" w:lastRow="0" w:firstColumn="1" w:lastColumn="0" w:noHBand="0" w:noVBand="1"/>
+        <w:tblLook w:val="04A0"/>
       </w:tblPr>
       <w:tblGrid>
         <w:gridCol w:w="2404"/>
@@ -3697,7 +3748,25 @@
               <w:rPr>
                 <w:rFonts w:ascii="Arial" w:hAnsi="Arial" w:cs="Arial"/>
               </w:rPr>
-              <w:t> Verificar a aderência dos produtos de trabalho aos padrões, procedimentos e requisitos aplicáveis.</w:t>
+              <w:t> </w:t>
+            </w:r>
+            <w:r>
+              <w:rPr>
+                <w:rFonts w:ascii="Arial" w:hAnsi="Arial" w:cs="Arial"/>
+              </w:rPr>
+              <w:t>Verificar a</w:t>
+            </w:r>
+            <w:r>
+              <w:rPr>
+                <w:rFonts w:ascii="Arial" w:hAnsi="Arial" w:cs="Arial"/>
+              </w:rPr>
+              <w:t xml:space="preserve"> aderência dos produtos de trabalho aos padrões, procedimentos e requisitos aplicáveis</w:t>
+            </w:r>
+            <w:r>
+              <w:rPr>
+                <w:rFonts w:ascii="Arial" w:hAnsi="Arial" w:cs="Arial"/>
+              </w:rPr>
+              <w:t>.</w:t>
             </w:r>
           </w:p>
         </w:tc>
@@ -3742,7 +3811,13 @@
               <w:rPr>
                 <w:rFonts w:ascii="Arial" w:hAnsi="Arial" w:cs="Arial"/>
               </w:rPr>
-              <w:t> Não se aplica</w:t>
+              <w:t> </w:t>
+            </w:r>
+            <w:r>
+              <w:rPr>
+                <w:rFonts w:ascii="Arial" w:hAnsi="Arial" w:cs="Arial"/>
+              </w:rPr>
+              <w:t>Não se aplica</w:t>
             </w:r>
           </w:p>
         </w:tc>
@@ -3787,7 +3862,13 @@
               <w:rPr>
                 <w:rFonts w:ascii="Arial" w:hAnsi="Arial" w:cs="Arial"/>
               </w:rPr>
-              <w:t> Todos os envolvidos</w:t>
+              <w:t> </w:t>
+            </w:r>
+            <w:r>
+              <w:rPr>
+                <w:rFonts w:ascii="Arial" w:hAnsi="Arial" w:cs="Arial"/>
+              </w:rPr>
+              <w:t>Todos os envolvidos</w:t>
             </w:r>
           </w:p>
         </w:tc>
@@ -3998,7 +4079,13 @@
               <w:rPr>
                 <w:rFonts w:ascii="Arial" w:hAnsi="Arial" w:cs="Arial"/>
               </w:rPr>
-              <w:t>Realizar auditorias internas.</w:t>
+              <w:t>R</w:t>
+            </w:r>
+            <w:r>
+              <w:rPr>
+                <w:rFonts w:ascii="Arial" w:hAnsi="Arial" w:cs="Arial"/>
+              </w:rPr>
+              <w:t>ealizar auditorias internas.</w:t>
             </w:r>
           </w:p>
         </w:tc>
@@ -4087,6 +4174,741 @@
                 <w:rFonts w:ascii="Arial" w:hAnsi="Arial" w:cs="Arial"/>
               </w:rPr>
               <w:t>Produtos de trabalho, padrões, procedimentos e requisitos aplicáveis.</w:t>
+            </w:r>
+          </w:p>
+        </w:tc>
+      </w:tr>
+      <w:tr>
+        <w:tc>
+          <w:tcPr>
+            <w:tcW w:w="2404" w:type="dxa"/>
+            <w:hideMark/>
+          </w:tcPr>
+          <w:p>
+            <w:pPr>
+              <w:rPr>
+                <w:rFonts w:ascii="Arial" w:hAnsi="Arial" w:cs="Arial"/>
+                <w:b/>
+                <w:bCs/>
+              </w:rPr>
+            </w:pPr>
+            <w:r>
+              <w:rPr>
+                <w:rFonts w:ascii="Arial" w:hAnsi="Arial" w:cs="Arial"/>
+                <w:b/>
+                <w:bCs/>
+              </w:rPr>
+              <w:t>Critérios de Saída</w:t>
+            </w:r>
+          </w:p>
+        </w:tc>
+        <w:tc>
+          <w:tcPr>
+            <w:tcW w:w="7377" w:type="dxa"/>
+            <w:hideMark/>
+          </w:tcPr>
+          <w:p>
+            <w:pPr>
+              <w:rPr>
+                <w:rFonts w:ascii="Arial" w:hAnsi="Arial" w:cs="Arial"/>
+              </w:rPr>
+            </w:pPr>
+            <w:r>
+              <w:rPr>
+                <w:rFonts w:ascii="Arial" w:hAnsi="Arial" w:cs="Arial"/>
+              </w:rPr>
+              <w:t>Nenhum critério específico.</w:t>
+            </w:r>
+          </w:p>
+        </w:tc>
+      </w:tr>
+      <w:tr>
+        <w:tc>
+          <w:tcPr>
+            <w:tcW w:w="2404" w:type="dxa"/>
+            <w:hideMark/>
+          </w:tcPr>
+          <w:p>
+            <w:pPr>
+              <w:rPr>
+                <w:rFonts w:ascii="Arial" w:hAnsi="Arial" w:cs="Arial"/>
+                <w:b/>
+                <w:bCs/>
+              </w:rPr>
+            </w:pPr>
+            <w:r>
+              <w:rPr>
+                <w:rFonts w:ascii="Arial" w:hAnsi="Arial" w:cs="Arial"/>
+                <w:b/>
+                <w:bCs/>
+              </w:rPr>
+              <w:t>Produtos</w:t>
+            </w:r>
+          </w:p>
+        </w:tc>
+        <w:tc>
+          <w:tcPr>
+            <w:tcW w:w="7377" w:type="dxa"/>
+            <w:hideMark/>
+          </w:tcPr>
+          <w:p>
+            <w:pPr>
+              <w:rPr>
+                <w:rFonts w:ascii="Arial" w:hAnsi="Arial" w:cs="Arial"/>
+              </w:rPr>
+            </w:pPr>
+            <w:hyperlink r:id="rId9" w:history="1">
+              <w:r>
+                <w:rPr>
+                  <w:rStyle w:val="Hyperlink"/>
+                  <w:rFonts w:ascii="Arial" w:hAnsi="Arial" w:cs="Arial"/>
+                </w:rPr>
+                <w:t>Checklist</w:t>
+              </w:r>
+            </w:hyperlink>
+            <w:r>
+              <w:rPr>
+                <w:rFonts w:ascii="Arial" w:hAnsi="Arial" w:cs="Arial"/>
+              </w:rPr>
+              <w:t>.</w:t>
+            </w:r>
+          </w:p>
+        </w:tc>
+      </w:tr>
+      <w:tr>
+        <w:tc>
+          <w:tcPr>
+            <w:tcW w:w="2404" w:type="dxa"/>
+            <w:hideMark/>
+          </w:tcPr>
+          <w:p>
+            <w:pPr>
+              <w:rPr>
+                <w:rFonts w:ascii="Arial" w:hAnsi="Arial" w:cs="Arial"/>
+                <w:b/>
+                <w:bCs/>
+              </w:rPr>
+            </w:pPr>
+            <w:r>
+              <w:rPr>
+                <w:rFonts w:ascii="Arial" w:hAnsi="Arial" w:cs="Arial"/>
+                <w:b/>
+                <w:bCs/>
+              </w:rPr>
+              <w:t>Ferramentas</w:t>
+            </w:r>
+          </w:p>
+        </w:tc>
+        <w:tc>
+          <w:tcPr>
+            <w:tcW w:w="7377" w:type="dxa"/>
+            <w:hideMark/>
+          </w:tcPr>
+          <w:p>
+            <w:pPr>
+              <w:rPr>
+                <w:rFonts w:ascii="Arial" w:hAnsi="Arial" w:cs="Arial"/>
+              </w:rPr>
+            </w:pPr>
+            <w:r>
+              <w:rPr>
+                <w:rFonts w:ascii="Arial" w:hAnsi="Arial" w:cs="Arial"/>
+              </w:rPr>
+              <w:t>Microsoft</w:t>
+            </w:r>
+            <w:r>
+              <w:rPr>
+                <w:rFonts w:ascii="Arial" w:hAnsi="Arial" w:cs="Arial"/>
+              </w:rPr>
+              <w:t xml:space="preserve"> Office</w:t>
+            </w:r>
+            <w:r>
+              <w:rPr>
+                <w:rFonts w:ascii="Arial" w:hAnsi="Arial" w:cs="Arial"/>
+              </w:rPr>
+              <w:t>.</w:t>
+            </w:r>
+          </w:p>
+        </w:tc>
+      </w:tr>
+    </w:tbl>
+    <w:p>
+      <w:pPr>
+        <w:pStyle w:val="PargrafodaLista"/>
+        <w:ind w:left="360"/>
+        <w:rPr>
+          <w:rStyle w:val="Forte"/>
+          <w:sz w:val="32"/>
+          <w:szCs w:val="32"/>
+        </w:rPr>
+      </w:pPr>
+    </w:p>
+    <w:tbl>
+      <w:tblPr>
+        <w:tblStyle w:val="Tabelacomgrade"/>
+        <w:tblW w:w="0" w:type="auto"/>
+        <w:tblInd w:w="392" w:type="dxa"/>
+        <w:tblLayout w:type="fixed"/>
+        <w:tblLook w:val="04A0"/>
+      </w:tblPr>
+      <w:tblGrid>
+        <w:gridCol w:w="2404"/>
+        <w:gridCol w:w="7377"/>
+      </w:tblGrid>
+      <w:tr>
+        <w:tc>
+          <w:tcPr>
+            <w:tcW w:w="2404" w:type="dxa"/>
+            <w:hideMark/>
+          </w:tcPr>
+          <w:p>
+            <w:pPr>
+              <w:rPr>
+                <w:rFonts w:ascii="Arial" w:hAnsi="Arial" w:cs="Arial"/>
+                <w:b/>
+                <w:bCs/>
+              </w:rPr>
+            </w:pPr>
+            <w:r>
+              <w:rPr>
+                <w:rFonts w:ascii="Arial" w:hAnsi="Arial" w:cs="Arial"/>
+                <w:b/>
+                <w:bCs/>
+              </w:rPr>
+              <w:t>Atividade</w:t>
+            </w:r>
+          </w:p>
+        </w:tc>
+        <w:tc>
+          <w:tcPr>
+            <w:tcW w:w="7377" w:type="dxa"/>
+            <w:hideMark/>
+          </w:tcPr>
+          <w:p>
+            <w:pPr>
+              <w:rPr>
+                <w:rFonts w:ascii="Arial" w:hAnsi="Arial" w:cs="Arial"/>
+              </w:rPr>
+            </w:pPr>
+            <w:r>
+              <w:rPr>
+                <w:rFonts w:ascii="Arial" w:hAnsi="Arial" w:cs="Arial"/>
+              </w:rPr>
+              <w:t>Verificar a Aderência do</w:t>
+            </w:r>
+            <w:r>
+              <w:rPr>
+                <w:rFonts w:ascii="Arial" w:hAnsi="Arial" w:cs="Arial"/>
+              </w:rPr>
+              <w:t xml:space="preserve"> Processo</w:t>
+            </w:r>
+          </w:p>
+        </w:tc>
+      </w:tr>
+      <w:tr>
+        <w:tc>
+          <w:tcPr>
+            <w:tcW w:w="2404" w:type="dxa"/>
+            <w:vMerge w:val="restart"/>
+            <w:hideMark/>
+          </w:tcPr>
+          <w:p>
+            <w:pPr>
+              <w:rPr>
+                <w:rFonts w:ascii="Arial" w:hAnsi="Arial" w:cs="Arial"/>
+                <w:b/>
+                <w:bCs/>
+              </w:rPr>
+            </w:pPr>
+            <w:r>
+              <w:rPr>
+                <w:rFonts w:ascii="Arial" w:hAnsi="Arial" w:cs="Arial"/>
+                <w:b/>
+                <w:bCs/>
+              </w:rPr>
+              <w:t>Responsabilidades</w:t>
+            </w:r>
+          </w:p>
+        </w:tc>
+        <w:tc>
+          <w:tcPr>
+            <w:tcW w:w="7377" w:type="dxa"/>
+            <w:hideMark/>
+          </w:tcPr>
+          <w:p>
+            <w:pPr>
+              <w:rPr>
+                <w:rFonts w:ascii="Arial" w:hAnsi="Arial" w:cs="Arial"/>
+              </w:rPr>
+            </w:pPr>
+            <w:r>
+              <w:rPr>
+                <w:rFonts w:ascii="Arial" w:hAnsi="Arial" w:cs="Arial"/>
+                <w:b/>
+                <w:bCs/>
+              </w:rPr>
+              <w:t>Realização:</w:t>
+            </w:r>
+            <w:r>
+              <w:rPr>
+                <w:rFonts w:ascii="Arial" w:hAnsi="Arial" w:cs="Arial"/>
+              </w:rPr>
+              <w:t> </w:t>
+            </w:r>
+            <w:r>
+              <w:rPr>
+                <w:rFonts w:ascii="Arial" w:hAnsi="Arial" w:cs="Arial"/>
+              </w:rPr>
+              <w:t>Realizar Auditorias a fim de verificar a</w:t>
+            </w:r>
+            <w:r>
+              <w:rPr>
+                <w:rFonts w:ascii="Arial" w:hAnsi="Arial" w:cs="Arial"/>
+              </w:rPr>
+              <w:t xml:space="preserve"> aderência dos processos executados às descrições de processo, padrões e procedimentos</w:t>
+            </w:r>
+            <w:r>
+              <w:rPr>
+                <w:rFonts w:ascii="Arial" w:hAnsi="Arial" w:cs="Arial"/>
+              </w:rPr>
+              <w:t>.</w:t>
+            </w:r>
+          </w:p>
+        </w:tc>
+      </w:tr>
+      <w:tr>
+        <w:tc>
+          <w:tcPr>
+            <w:tcW w:w="2404" w:type="dxa"/>
+            <w:vMerge/>
+            <w:hideMark/>
+          </w:tcPr>
+          <w:p>
+            <w:pPr>
+              <w:rPr>
+                <w:rFonts w:ascii="Arial" w:hAnsi="Arial" w:cs="Arial"/>
+                <w:b/>
+                <w:bCs/>
+              </w:rPr>
+            </w:pPr>
+          </w:p>
+        </w:tc>
+        <w:tc>
+          <w:tcPr>
+            <w:tcW w:w="7377" w:type="dxa"/>
+            <w:hideMark/>
+          </w:tcPr>
+          <w:p>
+            <w:pPr>
+              <w:rPr>
+                <w:rFonts w:ascii="Arial" w:hAnsi="Arial" w:cs="Arial"/>
+              </w:rPr>
+            </w:pPr>
+            <w:r>
+              <w:rPr>
+                <w:rFonts w:ascii="Arial" w:hAnsi="Arial" w:cs="Arial"/>
+                <w:b/>
+                <w:bCs/>
+              </w:rPr>
+              <w:t>Aprovação:</w:t>
+            </w:r>
+            <w:r>
+              <w:rPr>
+                <w:rFonts w:ascii="Arial" w:hAnsi="Arial" w:cs="Arial"/>
+              </w:rPr>
+              <w:t> </w:t>
+            </w:r>
+            <w:r>
+              <w:rPr>
+                <w:rFonts w:ascii="Arial" w:hAnsi="Arial" w:cs="Arial"/>
+              </w:rPr>
+              <w:t>Não se aplica</w:t>
+            </w:r>
+          </w:p>
+        </w:tc>
+      </w:tr>
+      <w:tr>
+        <w:tc>
+          <w:tcPr>
+            <w:tcW w:w="2404" w:type="dxa"/>
+            <w:vMerge/>
+            <w:hideMark/>
+          </w:tcPr>
+          <w:p>
+            <w:pPr>
+              <w:rPr>
+                <w:rFonts w:ascii="Arial" w:hAnsi="Arial" w:cs="Arial"/>
+                <w:b/>
+                <w:bCs/>
+              </w:rPr>
+            </w:pPr>
+          </w:p>
+        </w:tc>
+        <w:tc>
+          <w:tcPr>
+            <w:tcW w:w="7377" w:type="dxa"/>
+            <w:hideMark/>
+          </w:tcPr>
+          <w:p>
+            <w:pPr>
+              <w:rPr>
+                <w:rFonts w:ascii="Arial" w:hAnsi="Arial" w:cs="Arial"/>
+              </w:rPr>
+            </w:pPr>
+            <w:r>
+              <w:rPr>
+                <w:rFonts w:ascii="Arial" w:hAnsi="Arial" w:cs="Arial"/>
+                <w:b/>
+                <w:bCs/>
+              </w:rPr>
+              <w:t>Colaboração:</w:t>
+            </w:r>
+            <w:r>
+              <w:rPr>
+                <w:rFonts w:ascii="Arial" w:hAnsi="Arial" w:cs="Arial"/>
+              </w:rPr>
+              <w:t> </w:t>
+            </w:r>
+            <w:r>
+              <w:rPr>
+                <w:rFonts w:ascii="Arial" w:hAnsi="Arial" w:cs="Arial"/>
+              </w:rPr>
+              <w:t>Todos os envolvidos</w:t>
+            </w:r>
+          </w:p>
+        </w:tc>
+      </w:tr>
+      <w:tr>
+        <w:tc>
+          <w:tcPr>
+            <w:tcW w:w="2404" w:type="dxa"/>
+            <w:vMerge/>
+            <w:hideMark/>
+          </w:tcPr>
+          <w:p>
+            <w:pPr>
+              <w:rPr>
+                <w:rFonts w:ascii="Arial" w:hAnsi="Arial" w:cs="Arial"/>
+                <w:b/>
+                <w:bCs/>
+              </w:rPr>
+            </w:pPr>
+          </w:p>
+        </w:tc>
+        <w:tc>
+          <w:tcPr>
+            <w:tcW w:w="7377" w:type="dxa"/>
+            <w:hideMark/>
+          </w:tcPr>
+          <w:p>
+            <w:pPr>
+              <w:rPr>
+                <w:rFonts w:ascii="Arial" w:hAnsi="Arial" w:cs="Arial"/>
+              </w:rPr>
+            </w:pPr>
+            <w:r>
+              <w:rPr>
+                <w:rFonts w:ascii="Arial" w:hAnsi="Arial" w:cs="Arial"/>
+                <w:b/>
+                <w:bCs/>
+              </w:rPr>
+              <w:t>Informação:</w:t>
+            </w:r>
+            <w:r>
+              <w:rPr>
+                <w:rFonts w:ascii="Arial" w:hAnsi="Arial" w:cs="Arial"/>
+              </w:rPr>
+              <w:t> Todos os envolvidos.</w:t>
+            </w:r>
+          </w:p>
+        </w:tc>
+      </w:tr>
+      <w:tr>
+        <w:trPr>
+          <w:trHeight w:val="165"/>
+        </w:trPr>
+        <w:tc>
+          <w:tcPr>
+            <w:tcW w:w="2404" w:type="dxa"/>
+            <w:vMerge w:val="restart"/>
+            <w:hideMark/>
+          </w:tcPr>
+          <w:p>
+            <w:pPr>
+              <w:rPr>
+                <w:rFonts w:ascii="Arial" w:hAnsi="Arial" w:cs="Arial"/>
+                <w:b/>
+                <w:bCs/>
+              </w:rPr>
+            </w:pPr>
+            <w:r>
+              <w:rPr>
+                <w:rFonts w:ascii="Arial" w:hAnsi="Arial" w:cs="Arial"/>
+                <w:b/>
+                <w:bCs/>
+              </w:rPr>
+              <w:t>Tarefas</w:t>
+            </w:r>
+          </w:p>
+        </w:tc>
+        <w:tc>
+          <w:tcPr>
+            <w:tcW w:w="7377" w:type="dxa"/>
+            <w:hideMark/>
+          </w:tcPr>
+          <w:p>
+            <w:pPr>
+              <w:rPr>
+                <w:rFonts w:ascii="Arial" w:hAnsi="Arial" w:cs="Arial"/>
+              </w:rPr>
+            </w:pPr>
+            <w:r>
+              <w:rPr>
+                <w:rFonts w:ascii="Arial" w:hAnsi="Arial" w:cs="Arial"/>
+                <w:b/>
+              </w:rPr>
+              <w:t>1.</w:t>
+            </w:r>
+            <w:r>
+              <w:rPr>
+                <w:rFonts w:ascii="Arial" w:hAnsi="Arial" w:cs="Arial"/>
+              </w:rPr>
+              <w:t xml:space="preserve"> </w:t>
+            </w:r>
+            <w:r>
+              <w:rPr>
+                <w:rFonts w:ascii="Arial" w:hAnsi="Arial" w:cs="Arial"/>
+              </w:rPr>
+              <w:t xml:space="preserve">Definir </w:t>
+            </w:r>
+            <w:proofErr w:type="spellStart"/>
+            <w:r>
+              <w:rPr>
+                <w:rFonts w:ascii="Arial" w:hAnsi="Arial" w:cs="Arial"/>
+              </w:rPr>
+              <w:t>checklists</w:t>
+            </w:r>
+            <w:proofErr w:type="spellEnd"/>
+          </w:p>
+        </w:tc>
+      </w:tr>
+      <w:tr>
+        <w:trPr>
+          <w:trHeight w:val="165"/>
+        </w:trPr>
+        <w:tc>
+          <w:tcPr>
+            <w:tcW w:w="2404" w:type="dxa"/>
+            <w:vMerge/>
+            <w:hideMark/>
+          </w:tcPr>
+          <w:p>
+            <w:pPr>
+              <w:rPr>
+                <w:rFonts w:ascii="Arial" w:hAnsi="Arial" w:cs="Arial"/>
+                <w:b/>
+                <w:bCs/>
+              </w:rPr>
+            </w:pPr>
+          </w:p>
+        </w:tc>
+        <w:tc>
+          <w:tcPr>
+            <w:tcW w:w="7377" w:type="dxa"/>
+            <w:hideMark/>
+          </w:tcPr>
+          <w:p>
+            <w:pPr>
+              <w:rPr>
+                <w:rFonts w:ascii="Arial" w:hAnsi="Arial" w:cs="Arial"/>
+                <w:b/>
+              </w:rPr>
+            </w:pPr>
+            <w:r>
+              <w:rPr>
+                <w:rFonts w:ascii="Arial" w:hAnsi="Arial" w:cs="Arial"/>
+                <w:b/>
+              </w:rPr>
+              <w:t>2</w:t>
+            </w:r>
+            <w:r>
+              <w:rPr>
+                <w:rFonts w:ascii="Arial" w:hAnsi="Arial" w:cs="Arial"/>
+                <w:b/>
+              </w:rPr>
+              <w:t>.</w:t>
+            </w:r>
+            <w:r>
+              <w:rPr>
+                <w:rFonts w:ascii="Arial" w:hAnsi="Arial" w:cs="Arial"/>
+              </w:rPr>
+              <w:t xml:space="preserve"> </w:t>
+            </w:r>
+            <w:r>
+              <w:rPr>
+                <w:rFonts w:ascii="Arial" w:hAnsi="Arial" w:cs="Arial"/>
+              </w:rPr>
+              <w:t>Programar Auditorias Internas</w:t>
+            </w:r>
+            <w:r>
+              <w:rPr>
+                <w:rFonts w:ascii="Arial" w:hAnsi="Arial" w:cs="Arial"/>
+              </w:rPr>
+              <w:t>.</w:t>
+            </w:r>
+          </w:p>
+        </w:tc>
+      </w:tr>
+      <w:tr>
+        <w:trPr>
+          <w:trHeight w:val="256"/>
+        </w:trPr>
+        <w:tc>
+          <w:tcPr>
+            <w:tcW w:w="2404" w:type="dxa"/>
+            <w:vMerge/>
+            <w:hideMark/>
+          </w:tcPr>
+          <w:p>
+            <w:pPr>
+              <w:rPr>
+                <w:rFonts w:ascii="Arial" w:hAnsi="Arial" w:cs="Arial"/>
+                <w:b/>
+                <w:bCs/>
+              </w:rPr>
+            </w:pPr>
+          </w:p>
+        </w:tc>
+        <w:tc>
+          <w:tcPr>
+            <w:tcW w:w="7377" w:type="dxa"/>
+            <w:hideMark/>
+          </w:tcPr>
+          <w:p>
+            <w:pPr>
+              <w:rPr>
+                <w:rFonts w:ascii="Arial" w:hAnsi="Arial" w:cs="Arial"/>
+              </w:rPr>
+            </w:pPr>
+            <w:r>
+              <w:rPr>
+                <w:rFonts w:ascii="Arial" w:hAnsi="Arial" w:cs="Arial"/>
+                <w:b/>
+              </w:rPr>
+              <w:t>3</w:t>
+            </w:r>
+            <w:r>
+              <w:rPr>
+                <w:rFonts w:ascii="Arial" w:hAnsi="Arial" w:cs="Arial"/>
+                <w:b/>
+              </w:rPr>
+              <w:t>.</w:t>
+            </w:r>
+            <w:r>
+              <w:rPr>
+                <w:rFonts w:ascii="Arial" w:hAnsi="Arial" w:cs="Arial"/>
+              </w:rPr>
+              <w:t xml:space="preserve"> Realizar </w:t>
+            </w:r>
+            <w:r>
+              <w:rPr>
+                <w:rFonts w:ascii="Arial" w:hAnsi="Arial" w:cs="Arial"/>
+              </w:rPr>
+              <w:t>Auditorias Internas</w:t>
+            </w:r>
+            <w:r>
+              <w:rPr>
+                <w:rFonts w:ascii="Arial" w:hAnsi="Arial" w:cs="Arial"/>
+              </w:rPr>
+              <w:t>.</w:t>
+            </w:r>
+          </w:p>
+        </w:tc>
+      </w:tr>
+      <w:tr>
+        <w:tc>
+          <w:tcPr>
+            <w:tcW w:w="2404" w:type="dxa"/>
+            <w:hideMark/>
+          </w:tcPr>
+          <w:p>
+            <w:pPr>
+              <w:rPr>
+                <w:rFonts w:ascii="Arial" w:hAnsi="Arial" w:cs="Arial"/>
+                <w:b/>
+                <w:bCs/>
+              </w:rPr>
+            </w:pPr>
+            <w:r>
+              <w:rPr>
+                <w:rFonts w:ascii="Arial" w:hAnsi="Arial" w:cs="Arial"/>
+                <w:b/>
+                <w:bCs/>
+              </w:rPr>
+              <w:t>Pré-Condições</w:t>
+            </w:r>
+          </w:p>
+        </w:tc>
+        <w:tc>
+          <w:tcPr>
+            <w:tcW w:w="7377" w:type="dxa"/>
+            <w:hideMark/>
+          </w:tcPr>
+          <w:p>
+            <w:pPr>
+              <w:rPr>
+                <w:rFonts w:ascii="Arial" w:hAnsi="Arial" w:cs="Arial"/>
+              </w:rPr>
+            </w:pPr>
+            <w:r>
+              <w:rPr>
+                <w:rFonts w:ascii="Arial" w:hAnsi="Arial" w:cs="Arial"/>
+              </w:rPr>
+              <w:t>Nenhum critério específico.</w:t>
+            </w:r>
+          </w:p>
+        </w:tc>
+      </w:tr>
+      <w:tr>
+        <w:tc>
+          <w:tcPr>
+            <w:tcW w:w="2404" w:type="dxa"/>
+            <w:hideMark/>
+          </w:tcPr>
+          <w:p>
+            <w:pPr>
+              <w:rPr>
+                <w:rFonts w:ascii="Arial" w:hAnsi="Arial" w:cs="Arial"/>
+                <w:b/>
+                <w:bCs/>
+              </w:rPr>
+            </w:pPr>
+            <w:r>
+              <w:rPr>
+                <w:rFonts w:ascii="Arial" w:hAnsi="Arial" w:cs="Arial"/>
+                <w:b/>
+                <w:bCs/>
+              </w:rPr>
+              <w:t>Entradas</w:t>
+            </w:r>
+          </w:p>
+        </w:tc>
+        <w:tc>
+          <w:tcPr>
+            <w:tcW w:w="7377" w:type="dxa"/>
+            <w:hideMark/>
+          </w:tcPr>
+          <w:p>
+            <w:pPr>
+              <w:rPr>
+                <w:rFonts w:ascii="Arial" w:hAnsi="Arial" w:cs="Arial"/>
+              </w:rPr>
+            </w:pPr>
+            <w:r>
+              <w:rPr>
+                <w:rFonts w:ascii="Arial" w:hAnsi="Arial" w:cs="Arial"/>
+              </w:rPr>
+              <w:t>Processos executados, descrições de processo, padrões e procedimentos.</w:t>
             </w:r>
           </w:p>
         </w:tc>
@@ -4179,12 +5001,6 @@
                 <w:t>Checklist</w:t>
               </w:r>
             </w:hyperlink>
-            <w:r>
-              <w:rPr>
-                <w:rFonts w:ascii="Arial" w:hAnsi="Arial" w:cs="Arial"/>
-              </w:rPr>
-              <w:t>.</w:t>
-            </w:r>
           </w:p>
         </w:tc>
       </w:tr>
@@ -4247,8 +5063,6 @@
     </w:tbl>
     <w:p>
       <w:pPr>
-        <w:pStyle w:val="PargrafodaLista"/>
-        <w:ind w:left="360"/>
         <w:rPr>
           <w:rStyle w:val="Forte"/>
           <w:sz w:val="32"/>
@@ -4262,7 +5076,7 @@
         <w:tblW w:w="0" w:type="auto"/>
         <w:tblInd w:w="392" w:type="dxa"/>
         <w:tblLayout w:type="fixed"/>
-        <w:tblLook w:val="04A0" w:firstRow="1" w:lastRow="0" w:firstColumn="1" w:lastColumn="0" w:noHBand="0" w:noVBand="1"/>
+        <w:tblLook w:val="04A0"/>
       </w:tblPr>
       <w:tblGrid>
         <w:gridCol w:w="2404"/>
@@ -4307,13 +5121,7 @@
               <w:rPr>
                 <w:rFonts w:ascii="Arial" w:hAnsi="Arial" w:cs="Arial"/>
               </w:rPr>
-              <w:t>Verificar a Aderência do</w:t>
-            </w:r>
-            <w:r>
-              <w:rPr>
-                <w:rFonts w:ascii="Arial" w:hAnsi="Arial" w:cs="Arial"/>
-              </w:rPr>
-              <w:t xml:space="preserve"> Processo</w:t>
+              <w:t>Definir o Plano de Garantia da Qualidade</w:t>
             </w:r>
           </w:p>
         </w:tc>
@@ -4366,7 +5174,31 @@
               <w:rPr>
                 <w:rFonts w:ascii="Arial" w:hAnsi="Arial" w:cs="Arial"/>
               </w:rPr>
-              <w:t> Realizar Auditorias a fim de verificar a aderência dos processos executados às descrições de processo, padrões e procedimentos.</w:t>
+              <w:t> Criação de um P</w:t>
+            </w:r>
+            <w:r>
+              <w:rPr>
+                <w:rFonts w:ascii="Arial" w:hAnsi="Arial" w:cs="Arial"/>
+              </w:rPr>
+              <w:t xml:space="preserve">lano de </w:t>
+            </w:r>
+            <w:r>
+              <w:rPr>
+                <w:rFonts w:ascii="Arial" w:hAnsi="Arial" w:cs="Arial"/>
+              </w:rPr>
+              <w:t>Garantia da Q</w:t>
+            </w:r>
+            <w:r>
+              <w:rPr>
+                <w:rFonts w:ascii="Arial" w:hAnsi="Arial" w:cs="Arial"/>
+              </w:rPr>
+              <w:t>ual</w:t>
+            </w:r>
+            <w:r>
+              <w:rPr>
+                <w:rFonts w:ascii="Arial" w:hAnsi="Arial" w:cs="Arial"/>
+              </w:rPr>
+              <w:t>idade</w:t>
             </w:r>
           </w:p>
         </w:tc>
@@ -4411,7 +5243,13 @@
               <w:rPr>
                 <w:rFonts w:ascii="Arial" w:hAnsi="Arial" w:cs="Arial"/>
               </w:rPr>
-              <w:t> Não se aplica</w:t>
+              <w:t> </w:t>
+            </w:r>
+            <w:r>
+              <w:rPr>
+                <w:rFonts w:ascii="Arial" w:hAnsi="Arial" w:cs="Arial"/>
+              </w:rPr>
+              <w:t>Não se aplica.</w:t>
             </w:r>
           </w:p>
         </w:tc>
@@ -4456,12 +5294,15 @@
               <w:rPr>
                 <w:rFonts w:ascii="Arial" w:hAnsi="Arial" w:cs="Arial"/>
               </w:rPr>
-              <w:t> Todos os envolvidos</w:t>
-            </w:r>
-          </w:p>
-        </w:tc>
-      </w:tr>
-      <w:tr>
+              <w:t> Não se aplica.</w:t>
+            </w:r>
+          </w:p>
+        </w:tc>
+      </w:tr>
+      <w:tr>
+        <w:trPr>
+          <w:trHeight w:val="308"/>
+        </w:trPr>
         <w:tc>
           <w:tcPr>
             <w:tcW w:w="2404" w:type="dxa"/>
@@ -4501,15 +5342,18 @@
               <w:rPr>
                 <w:rFonts w:ascii="Arial" w:hAnsi="Arial" w:cs="Arial"/>
               </w:rPr>
-              <w:t> Todos os envolvidos.</w:t>
-            </w:r>
-          </w:p>
-        </w:tc>
-      </w:tr>
-      <w:tr>
-        <w:trPr>
-          <w:trHeight w:val="165"/>
-        </w:trPr>
+              <w:t> </w:t>
+            </w:r>
+            <w:r>
+              <w:rPr>
+                <w:rFonts w:ascii="Arial" w:hAnsi="Arial" w:cs="Arial"/>
+              </w:rPr>
+              <w:t>Todos os envolvidos.</w:t>
+            </w:r>
+          </w:p>
+        </w:tc>
+      </w:tr>
+      <w:tr>
         <w:tc>
           <w:tcPr>
             <w:tcW w:w="2404" w:type="dxa"/>
@@ -4545,39 +5389,12 @@
                 <w:rFonts w:ascii="Arial" w:hAnsi="Arial" w:cs="Arial"/>
               </w:rPr>
             </w:pPr>
-            <w:r>
-              <w:rPr>
-                <w:rFonts w:ascii="Arial" w:hAnsi="Arial" w:cs="Arial"/>
-                <w:b/>
-              </w:rPr>
-              <w:t>1.</w:t>
-            </w:r>
-            <w:r>
-              <w:rPr>
-                <w:rFonts w:ascii="Arial" w:hAnsi="Arial" w:cs="Arial"/>
-              </w:rPr>
-              <w:t xml:space="preserve"> </w:t>
-            </w:r>
-            <w:r>
-              <w:rPr>
-                <w:rFonts w:ascii="Arial" w:hAnsi="Arial" w:cs="Arial"/>
-              </w:rPr>
-              <w:t xml:space="preserve">Definir </w:t>
-            </w:r>
-            <w:proofErr w:type="spellStart"/>
-            <w:r>
-              <w:rPr>
-                <w:rFonts w:ascii="Arial" w:hAnsi="Arial" w:cs="Arial"/>
-              </w:rPr>
-              <w:t>checklists</w:t>
-            </w:r>
-            <w:proofErr w:type="spellEnd"/>
           </w:p>
         </w:tc>
       </w:tr>
       <w:tr>
         <w:trPr>
-          <w:trHeight w:val="165"/>
+          <w:trHeight w:val="373"/>
         </w:trPr>
         <w:tc>
           <w:tcPr>
@@ -4604,36 +5421,409 @@
             <w:pPr>
               <w:rPr>
                 <w:rFonts w:ascii="Arial" w:hAnsi="Arial" w:cs="Arial"/>
-                <w:b/>
-              </w:rPr>
-            </w:pPr>
-            <w:r>
-              <w:rPr>
-                <w:rFonts w:ascii="Arial" w:hAnsi="Arial" w:cs="Arial"/>
-                <w:b/>
-              </w:rPr>
-              <w:t>2</w:t>
-            </w:r>
-            <w:r>
-              <w:rPr>
-                <w:rFonts w:ascii="Arial" w:hAnsi="Arial" w:cs="Arial"/>
-                <w:b/>
+              </w:rPr>
+            </w:pPr>
+            <w:r>
+              <w:rPr>
+                <w:rFonts w:ascii="Arial" w:hAnsi="Arial" w:cs="Arial"/>
+                <w:b/>
+              </w:rPr>
+              <w:t>1.</w:t>
+            </w:r>
+            <w:r>
+              <w:rPr>
+                <w:rFonts w:ascii="Arial" w:hAnsi="Arial" w:cs="Arial"/>
+              </w:rPr>
+              <w:t xml:space="preserve"> </w:t>
+            </w:r>
+            <w:r>
+              <w:rPr>
+                <w:rFonts w:ascii="Arial" w:hAnsi="Arial" w:cs="Arial"/>
+              </w:rPr>
+              <w:t>Criar um plano de Garantia da Qualidade para o projeto.</w:t>
+            </w:r>
+          </w:p>
+        </w:tc>
+      </w:tr>
+      <w:tr>
+        <w:tc>
+          <w:tcPr>
+            <w:tcW w:w="2404" w:type="dxa"/>
+            <w:hideMark/>
+          </w:tcPr>
+          <w:p>
+            <w:pPr>
+              <w:rPr>
+                <w:rFonts w:ascii="Arial" w:hAnsi="Arial" w:cs="Arial"/>
+                <w:b/>
+                <w:bCs/>
+              </w:rPr>
+            </w:pPr>
+            <w:r>
+              <w:rPr>
+                <w:rFonts w:ascii="Arial" w:hAnsi="Arial" w:cs="Arial"/>
+                <w:b/>
+                <w:bCs/>
+              </w:rPr>
+              <w:t>Pré-Condições</w:t>
+            </w:r>
+          </w:p>
+        </w:tc>
+        <w:tc>
+          <w:tcPr>
+            <w:tcW w:w="7377" w:type="dxa"/>
+            <w:hideMark/>
+          </w:tcPr>
+          <w:p>
+            <w:pPr>
+              <w:rPr>
+                <w:rFonts w:ascii="Arial" w:hAnsi="Arial" w:cs="Arial"/>
+              </w:rPr>
+            </w:pPr>
+            <w:r>
+              <w:rPr>
+                <w:rFonts w:ascii="Arial" w:hAnsi="Arial" w:cs="Arial"/>
+              </w:rPr>
+              <w:t>Nenhum critério específico.</w:t>
+            </w:r>
+          </w:p>
+        </w:tc>
+      </w:tr>
+      <w:tr>
+        <w:tc>
+          <w:tcPr>
+            <w:tcW w:w="2404" w:type="dxa"/>
+            <w:hideMark/>
+          </w:tcPr>
+          <w:p>
+            <w:pPr>
+              <w:rPr>
+                <w:rFonts w:ascii="Arial" w:hAnsi="Arial" w:cs="Arial"/>
+                <w:b/>
+                <w:bCs/>
+              </w:rPr>
+            </w:pPr>
+            <w:r>
+              <w:rPr>
+                <w:rFonts w:ascii="Arial" w:hAnsi="Arial" w:cs="Arial"/>
+                <w:b/>
+                <w:bCs/>
+              </w:rPr>
+              <w:t>Entradas</w:t>
+            </w:r>
+          </w:p>
+        </w:tc>
+        <w:tc>
+          <w:tcPr>
+            <w:tcW w:w="7377" w:type="dxa"/>
+            <w:hideMark/>
+          </w:tcPr>
+          <w:p>
+            <w:pPr>
+              <w:rPr>
+                <w:rFonts w:ascii="Arial" w:hAnsi="Arial" w:cs="Arial"/>
+              </w:rPr>
+            </w:pPr>
+            <w:r>
+              <w:rPr>
+                <w:rFonts w:ascii="Arial" w:hAnsi="Arial" w:cs="Arial"/>
+              </w:rPr>
+              <w:t>Não se aplica.</w:t>
+            </w:r>
+          </w:p>
+        </w:tc>
+      </w:tr>
+      <w:tr>
+        <w:tc>
+          <w:tcPr>
+            <w:tcW w:w="2404" w:type="dxa"/>
+            <w:hideMark/>
+          </w:tcPr>
+          <w:p>
+            <w:pPr>
+              <w:rPr>
+                <w:rFonts w:ascii="Arial" w:hAnsi="Arial" w:cs="Arial"/>
+                <w:b/>
+                <w:bCs/>
+              </w:rPr>
+            </w:pPr>
+            <w:r>
+              <w:rPr>
+                <w:rFonts w:ascii="Arial" w:hAnsi="Arial" w:cs="Arial"/>
+                <w:b/>
+                <w:bCs/>
+              </w:rPr>
+              <w:t>Critérios de Saída</w:t>
+            </w:r>
+          </w:p>
+        </w:tc>
+        <w:tc>
+          <w:tcPr>
+            <w:tcW w:w="7377" w:type="dxa"/>
+            <w:hideMark/>
+          </w:tcPr>
+          <w:p>
+            <w:pPr>
+              <w:rPr>
+                <w:rFonts w:ascii="Arial" w:hAnsi="Arial" w:cs="Arial"/>
+              </w:rPr>
+            </w:pPr>
+            <w:r>
+              <w:rPr>
+                <w:rFonts w:ascii="Arial" w:hAnsi="Arial" w:cs="Arial"/>
+              </w:rPr>
+              <w:t>Nenhum critério específico</w:t>
+            </w:r>
+            <w:r>
+              <w:rPr>
+                <w:rFonts w:ascii="Arial" w:hAnsi="Arial" w:cs="Arial"/>
               </w:rPr>
               <w:t>.</w:t>
             </w:r>
-            <w:r>
-              <w:rPr>
-                <w:rFonts w:ascii="Arial" w:hAnsi="Arial" w:cs="Arial"/>
-              </w:rPr>
-              <w:t xml:space="preserve"> Programar Auditorias Internas.</w:t>
-            </w:r>
-          </w:p>
-        </w:tc>
-      </w:tr>
-      <w:tr>
-        <w:trPr>
-          <w:trHeight w:val="256"/>
-        </w:trPr>
+          </w:p>
+        </w:tc>
+      </w:tr>
+      <w:tr>
+        <w:tc>
+          <w:tcPr>
+            <w:tcW w:w="2404" w:type="dxa"/>
+            <w:hideMark/>
+          </w:tcPr>
+          <w:p>
+            <w:pPr>
+              <w:rPr>
+                <w:rFonts w:ascii="Arial" w:hAnsi="Arial" w:cs="Arial"/>
+                <w:b/>
+                <w:bCs/>
+              </w:rPr>
+            </w:pPr>
+            <w:r>
+              <w:rPr>
+                <w:rFonts w:ascii="Arial" w:hAnsi="Arial" w:cs="Arial"/>
+                <w:b/>
+                <w:bCs/>
+              </w:rPr>
+              <w:t>Produtos</w:t>
+            </w:r>
+          </w:p>
+        </w:tc>
+        <w:tc>
+          <w:tcPr>
+            <w:tcW w:w="7377" w:type="dxa"/>
+            <w:hideMark/>
+          </w:tcPr>
+          <w:p>
+            <w:pPr>
+              <w:rPr>
+                <w:rFonts w:ascii="Arial" w:hAnsi="Arial" w:cs="Arial"/>
+              </w:rPr>
+            </w:pPr>
+            <w:hyperlink r:id="rId11" w:history="1">
+              <w:r>
+                <w:rPr>
+                  <w:rStyle w:val="Hyperlink"/>
+                  <w:rFonts w:ascii="Arial" w:hAnsi="Arial" w:cs="Arial"/>
+                </w:rPr>
+                <w:t>Plano de Garantia da Qualidade</w:t>
+              </w:r>
+            </w:hyperlink>
+            <w:r>
+              <w:rPr>
+                <w:rFonts w:ascii="Arial" w:hAnsi="Arial" w:cs="Arial"/>
+              </w:rPr>
+              <w:t>.</w:t>
+            </w:r>
+          </w:p>
+        </w:tc>
+      </w:tr>
+      <w:tr>
+        <w:tc>
+          <w:tcPr>
+            <w:tcW w:w="2404" w:type="dxa"/>
+            <w:hideMark/>
+          </w:tcPr>
+          <w:p>
+            <w:pPr>
+              <w:rPr>
+                <w:rFonts w:ascii="Arial" w:hAnsi="Arial" w:cs="Arial"/>
+                <w:b/>
+                <w:bCs/>
+              </w:rPr>
+            </w:pPr>
+            <w:r>
+              <w:rPr>
+                <w:rFonts w:ascii="Arial" w:hAnsi="Arial" w:cs="Arial"/>
+                <w:b/>
+                <w:bCs/>
+              </w:rPr>
+              <w:t>Ferramentas</w:t>
+            </w:r>
+          </w:p>
+        </w:tc>
+        <w:tc>
+          <w:tcPr>
+            <w:tcW w:w="7377" w:type="dxa"/>
+            <w:hideMark/>
+          </w:tcPr>
+          <w:p>
+            <w:pPr>
+              <w:rPr>
+                <w:rFonts w:ascii="Arial" w:hAnsi="Arial" w:cs="Arial"/>
+              </w:rPr>
+            </w:pPr>
+            <w:r>
+              <w:rPr>
+                <w:rFonts w:ascii="Arial" w:hAnsi="Arial" w:cs="Arial"/>
+              </w:rPr>
+              <w:t>Microsoft</w:t>
+            </w:r>
+            <w:r>
+              <w:rPr>
+                <w:rFonts w:ascii="Arial" w:hAnsi="Arial" w:cs="Arial"/>
+              </w:rPr>
+              <w:t xml:space="preserve"> Office</w:t>
+            </w:r>
+            <w:r>
+              <w:rPr>
+                <w:rFonts w:ascii="Arial" w:hAnsi="Arial" w:cs="Arial"/>
+              </w:rPr>
+              <w:t>.</w:t>
+            </w:r>
+          </w:p>
+        </w:tc>
+      </w:tr>
+    </w:tbl>
+    <w:p>
+      <w:pPr>
+        <w:rPr>
+          <w:rStyle w:val="Forte"/>
+          <w:sz w:val="32"/>
+          <w:szCs w:val="32"/>
+        </w:rPr>
+      </w:pPr>
+    </w:p>
+    <w:tbl>
+      <w:tblPr>
+        <w:tblStyle w:val="Tabelacomgrade"/>
+        <w:tblW w:w="0" w:type="auto"/>
+        <w:tblInd w:w="392" w:type="dxa"/>
+        <w:tblLayout w:type="fixed"/>
+        <w:tblLook w:val="04A0"/>
+      </w:tblPr>
+      <w:tblGrid>
+        <w:gridCol w:w="2404"/>
+        <w:gridCol w:w="7377"/>
+      </w:tblGrid>
+      <w:tr>
+        <w:tc>
+          <w:tcPr>
+            <w:tcW w:w="2404" w:type="dxa"/>
+            <w:hideMark/>
+          </w:tcPr>
+          <w:p>
+            <w:pPr>
+              <w:rPr>
+                <w:rFonts w:ascii="Arial" w:hAnsi="Arial" w:cs="Arial"/>
+                <w:b/>
+                <w:bCs/>
+              </w:rPr>
+            </w:pPr>
+            <w:r>
+              <w:rPr>
+                <w:rFonts w:ascii="Arial" w:hAnsi="Arial" w:cs="Arial"/>
+                <w:b/>
+                <w:bCs/>
+              </w:rPr>
+              <w:t>Atividade</w:t>
+            </w:r>
+          </w:p>
+        </w:tc>
+        <w:tc>
+          <w:tcPr>
+            <w:tcW w:w="7377" w:type="dxa"/>
+            <w:hideMark/>
+          </w:tcPr>
+          <w:p>
+            <w:pPr>
+              <w:rPr>
+                <w:rFonts w:ascii="Arial" w:hAnsi="Arial" w:cs="Arial"/>
+              </w:rPr>
+            </w:pPr>
+            <w:r>
+              <w:rPr>
+                <w:rFonts w:ascii="Arial" w:hAnsi="Arial" w:cs="Arial"/>
+              </w:rPr>
+              <w:t>Relatar as</w:t>
+            </w:r>
+            <w:r>
+              <w:rPr>
+                <w:rFonts w:ascii="Arial" w:hAnsi="Arial" w:cs="Arial"/>
+              </w:rPr>
+              <w:t xml:space="preserve"> não conformidades</w:t>
+            </w:r>
+          </w:p>
+        </w:tc>
+      </w:tr>
+      <w:tr>
+        <w:tc>
+          <w:tcPr>
+            <w:tcW w:w="2404" w:type="dxa"/>
+            <w:vMerge w:val="restart"/>
+            <w:hideMark/>
+          </w:tcPr>
+          <w:p>
+            <w:pPr>
+              <w:rPr>
+                <w:rFonts w:ascii="Arial" w:hAnsi="Arial" w:cs="Arial"/>
+                <w:b/>
+                <w:bCs/>
+              </w:rPr>
+            </w:pPr>
+            <w:r>
+              <w:rPr>
+                <w:rFonts w:ascii="Arial" w:hAnsi="Arial" w:cs="Arial"/>
+                <w:b/>
+                <w:bCs/>
+              </w:rPr>
+              <w:t>Responsabilidades</w:t>
+            </w:r>
+          </w:p>
+        </w:tc>
+        <w:tc>
+          <w:tcPr>
+            <w:tcW w:w="7377" w:type="dxa"/>
+            <w:hideMark/>
+          </w:tcPr>
+          <w:p>
+            <w:pPr>
+              <w:rPr>
+                <w:rFonts w:ascii="Arial" w:hAnsi="Arial" w:cs="Arial"/>
+              </w:rPr>
+            </w:pPr>
+            <w:r>
+              <w:rPr>
+                <w:rFonts w:ascii="Arial" w:hAnsi="Arial" w:cs="Arial"/>
+                <w:b/>
+                <w:bCs/>
+              </w:rPr>
+              <w:t>Realização:</w:t>
+            </w:r>
+            <w:r>
+              <w:rPr>
+                <w:rFonts w:ascii="Arial" w:hAnsi="Arial" w:cs="Arial"/>
+              </w:rPr>
+              <w:t> </w:t>
+            </w:r>
+            <w:r>
+              <w:rPr>
+                <w:rFonts w:ascii="Arial" w:hAnsi="Arial" w:cs="Arial"/>
+              </w:rPr>
+              <w:t>Documentar todas as não conformidades auditadas.</w:t>
+            </w:r>
+          </w:p>
+        </w:tc>
+      </w:tr>
+      <w:tr>
         <w:tc>
           <w:tcPr>
             <w:tcW w:w="2404" w:type="dxa"/>
@@ -4665,14 +5855,21 @@
               <w:rPr>
                 <w:rFonts w:ascii="Arial" w:hAnsi="Arial" w:cs="Arial"/>
                 <w:b/>
-              </w:rPr>
-              <w:t>3.</w:t>
-            </w:r>
-            <w:r>
-              <w:rPr>
-                <w:rFonts w:ascii="Arial" w:hAnsi="Arial" w:cs="Arial"/>
-              </w:rPr>
-              <w:t xml:space="preserve"> Realizar Auditorias Internas.</w:t>
+                <w:bCs/>
+              </w:rPr>
+              <w:t>Aprovação:</w:t>
+            </w:r>
+            <w:r>
+              <w:rPr>
+                <w:rFonts w:ascii="Arial" w:hAnsi="Arial" w:cs="Arial"/>
+              </w:rPr>
+              <w:t> </w:t>
+            </w:r>
+            <w:r>
+              <w:rPr>
+                <w:rFonts w:ascii="Arial" w:hAnsi="Arial" w:cs="Arial"/>
+              </w:rPr>
+              <w:t>Não se aplica.</w:t>
             </w:r>
           </w:p>
         </w:tc>
@@ -4681,6 +5878,258 @@
         <w:tc>
           <w:tcPr>
             <w:tcW w:w="2404" w:type="dxa"/>
+            <w:vMerge/>
+            <w:hideMark/>
+          </w:tcPr>
+          <w:p>
+            <w:pPr>
+              <w:rPr>
+                <w:rFonts w:ascii="Arial" w:hAnsi="Arial" w:cs="Arial"/>
+                <w:b/>
+                <w:bCs/>
+              </w:rPr>
+            </w:pPr>
+          </w:p>
+        </w:tc>
+        <w:tc>
+          <w:tcPr>
+            <w:tcW w:w="7377" w:type="dxa"/>
+            <w:hideMark/>
+          </w:tcPr>
+          <w:p>
+            <w:pPr>
+              <w:rPr>
+                <w:rFonts w:ascii="Arial" w:hAnsi="Arial" w:cs="Arial"/>
+              </w:rPr>
+            </w:pPr>
+            <w:r>
+              <w:rPr>
+                <w:rFonts w:ascii="Arial" w:hAnsi="Arial" w:cs="Arial"/>
+                <w:b/>
+                <w:bCs/>
+              </w:rPr>
+              <w:t>Colaboração:</w:t>
+            </w:r>
+            <w:r>
+              <w:rPr>
+                <w:rFonts w:ascii="Arial" w:hAnsi="Arial" w:cs="Arial"/>
+              </w:rPr>
+              <w:t> Gerente de Projeto</w:t>
+            </w:r>
+          </w:p>
+        </w:tc>
+      </w:tr>
+      <w:tr>
+        <w:tc>
+          <w:tcPr>
+            <w:tcW w:w="2404" w:type="dxa"/>
+            <w:vMerge/>
+            <w:hideMark/>
+          </w:tcPr>
+          <w:p>
+            <w:pPr>
+              <w:rPr>
+                <w:rFonts w:ascii="Arial" w:hAnsi="Arial" w:cs="Arial"/>
+                <w:b/>
+                <w:bCs/>
+              </w:rPr>
+            </w:pPr>
+          </w:p>
+        </w:tc>
+        <w:tc>
+          <w:tcPr>
+            <w:tcW w:w="7377" w:type="dxa"/>
+            <w:hideMark/>
+          </w:tcPr>
+          <w:p>
+            <w:pPr>
+              <w:rPr>
+                <w:rFonts w:ascii="Arial" w:hAnsi="Arial" w:cs="Arial"/>
+              </w:rPr>
+            </w:pPr>
+            <w:r>
+              <w:rPr>
+                <w:rFonts w:ascii="Arial" w:hAnsi="Arial" w:cs="Arial"/>
+                <w:b/>
+                <w:bCs/>
+              </w:rPr>
+              <w:t>Informação:</w:t>
+            </w:r>
+            <w:r>
+              <w:rPr>
+                <w:rFonts w:ascii="Arial" w:hAnsi="Arial" w:cs="Arial"/>
+              </w:rPr>
+              <w:t> </w:t>
+            </w:r>
+            <w:r>
+              <w:rPr>
+                <w:rFonts w:ascii="Arial" w:hAnsi="Arial" w:cs="Arial"/>
+              </w:rPr>
+              <w:t>Todos os envolvidos.</w:t>
+            </w:r>
+          </w:p>
+        </w:tc>
+      </w:tr>
+      <w:tr>
+        <w:trPr>
+          <w:trHeight w:val="285"/>
+        </w:trPr>
+        <w:tc>
+          <w:tcPr>
+            <w:tcW w:w="2404" w:type="dxa"/>
+            <w:vMerge w:val="restart"/>
+            <w:hideMark/>
+          </w:tcPr>
+          <w:p>
+            <w:pPr>
+              <w:rPr>
+                <w:rFonts w:ascii="Arial" w:hAnsi="Arial" w:cs="Arial"/>
+                <w:b/>
+                <w:bCs/>
+              </w:rPr>
+            </w:pPr>
+            <w:r>
+              <w:rPr>
+                <w:rFonts w:ascii="Arial" w:hAnsi="Arial" w:cs="Arial"/>
+                <w:b/>
+                <w:bCs/>
+              </w:rPr>
+              <w:t>Tarefas</w:t>
+            </w:r>
+          </w:p>
+        </w:tc>
+        <w:tc>
+          <w:tcPr>
+            <w:tcW w:w="7377" w:type="dxa"/>
+            <w:hideMark/>
+          </w:tcPr>
+          <w:p>
+            <w:pPr>
+              <w:rPr>
+                <w:rFonts w:ascii="Arial" w:hAnsi="Arial" w:cs="Arial"/>
+              </w:rPr>
+            </w:pPr>
+            <w:r>
+              <w:rPr>
+                <w:rFonts w:ascii="Arial" w:hAnsi="Arial" w:cs="Arial"/>
+                <w:b/>
+              </w:rPr>
+              <w:t>1.</w:t>
+            </w:r>
+            <w:r>
+              <w:rPr>
+                <w:rFonts w:ascii="Arial" w:hAnsi="Arial" w:cs="Arial"/>
+              </w:rPr>
+              <w:t xml:space="preserve"> </w:t>
+            </w:r>
+            <w:r>
+              <w:rPr>
+                <w:rFonts w:ascii="Arial" w:hAnsi="Arial" w:cs="Arial"/>
+              </w:rPr>
+              <w:t>Documentar todas as não conformidades.</w:t>
+            </w:r>
+          </w:p>
+        </w:tc>
+      </w:tr>
+      <w:tr>
+        <w:trPr>
+          <w:trHeight w:val="278"/>
+        </w:trPr>
+        <w:tc>
+          <w:tcPr>
+            <w:tcW w:w="2404" w:type="dxa"/>
+            <w:vMerge/>
+            <w:hideMark/>
+          </w:tcPr>
+          <w:p>
+            <w:pPr>
+              <w:rPr>
+                <w:rFonts w:ascii="Arial" w:hAnsi="Arial" w:cs="Arial"/>
+                <w:b/>
+                <w:bCs/>
+              </w:rPr>
+            </w:pPr>
+          </w:p>
+        </w:tc>
+        <w:tc>
+          <w:tcPr>
+            <w:tcW w:w="7377" w:type="dxa"/>
+            <w:hideMark/>
+          </w:tcPr>
+          <w:p>
+            <w:pPr>
+              <w:rPr>
+                <w:rFonts w:ascii="Arial" w:hAnsi="Arial" w:cs="Arial"/>
+              </w:rPr>
+            </w:pPr>
+            <w:r>
+              <w:rPr>
+                <w:rFonts w:ascii="Arial" w:hAnsi="Arial" w:cs="Arial"/>
+                <w:b/>
+              </w:rPr>
+              <w:t>2.</w:t>
+            </w:r>
+            <w:r>
+              <w:rPr>
+                <w:rFonts w:ascii="Arial" w:hAnsi="Arial" w:cs="Arial"/>
+              </w:rPr>
+              <w:t xml:space="preserve"> Classificar as não conformidades.</w:t>
+            </w:r>
+          </w:p>
+        </w:tc>
+      </w:tr>
+      <w:tr>
+        <w:trPr>
+          <w:trHeight w:val="277"/>
+        </w:trPr>
+        <w:tc>
+          <w:tcPr>
+            <w:tcW w:w="2404" w:type="dxa"/>
+            <w:vMerge/>
+            <w:hideMark/>
+          </w:tcPr>
+          <w:p>
+            <w:pPr>
+              <w:rPr>
+                <w:rFonts w:ascii="Arial" w:hAnsi="Arial" w:cs="Arial"/>
+                <w:b/>
+                <w:bCs/>
+              </w:rPr>
+            </w:pPr>
+          </w:p>
+        </w:tc>
+        <w:tc>
+          <w:tcPr>
+            <w:tcW w:w="7377" w:type="dxa"/>
+            <w:hideMark/>
+          </w:tcPr>
+          <w:p>
+            <w:pPr>
+              <w:rPr>
+                <w:rFonts w:ascii="Arial" w:hAnsi="Arial" w:cs="Arial"/>
+                <w:b/>
+              </w:rPr>
+            </w:pPr>
+            <w:r>
+              <w:rPr>
+                <w:rFonts w:ascii="Arial" w:hAnsi="Arial" w:cs="Arial"/>
+                <w:b/>
+              </w:rPr>
+              <w:t xml:space="preserve">3. </w:t>
+            </w:r>
+            <w:r>
+              <w:rPr>
+                <w:rFonts w:ascii="Arial" w:hAnsi="Arial" w:cs="Arial"/>
+              </w:rPr>
+              <w:t>Comunicar as não conformidades.</w:t>
+            </w:r>
+          </w:p>
+        </w:tc>
+      </w:tr>
+      <w:tr>
+        <w:tc>
+          <w:tcPr>
+            <w:tcW w:w="2404" w:type="dxa"/>
             <w:hideMark/>
           </w:tcPr>
           <w:p>
@@ -4716,7 +6165,13 @@
               <w:rPr>
                 <w:rFonts w:ascii="Arial" w:hAnsi="Arial" w:cs="Arial"/>
               </w:rPr>
-              <w:t>Nenhum critério específico.</w:t>
+              <w:t>Nenhum critério específico</w:t>
+            </w:r>
+            <w:r>
+              <w:rPr>
+                <w:rFonts w:ascii="Arial" w:hAnsi="Arial" w:cs="Arial"/>
+              </w:rPr>
+              <w:t>.</w:t>
             </w:r>
           </w:p>
         </w:tc>
@@ -4756,95 +6211,7 @@
                 <w:rFonts w:ascii="Arial" w:hAnsi="Arial" w:cs="Arial"/>
               </w:rPr>
             </w:pPr>
-            <w:r>
-              <w:rPr>
-                <w:rFonts w:ascii="Arial" w:hAnsi="Arial" w:cs="Arial"/>
-              </w:rPr>
-              <w:t>Processos executados, descrições de processo, padrões e procedimentos.</w:t>
-            </w:r>
-          </w:p>
-        </w:tc>
-      </w:tr>
-      <w:tr>
-        <w:tc>
-          <w:tcPr>
-            <w:tcW w:w="2404" w:type="dxa"/>
-            <w:hideMark/>
-          </w:tcPr>
-          <w:p>
-            <w:pPr>
-              <w:rPr>
-                <w:rFonts w:ascii="Arial" w:hAnsi="Arial" w:cs="Arial"/>
-                <w:b/>
-                <w:bCs/>
-              </w:rPr>
-            </w:pPr>
-            <w:r>
-              <w:rPr>
-                <w:rFonts w:ascii="Arial" w:hAnsi="Arial" w:cs="Arial"/>
-                <w:b/>
-                <w:bCs/>
-              </w:rPr>
-              <w:t>Critérios de Saída</w:t>
-            </w:r>
-          </w:p>
-        </w:tc>
-        <w:tc>
-          <w:tcPr>
-            <w:tcW w:w="7377" w:type="dxa"/>
-            <w:hideMark/>
-          </w:tcPr>
-          <w:p>
-            <w:pPr>
-              <w:rPr>
-                <w:rFonts w:ascii="Arial" w:hAnsi="Arial" w:cs="Arial"/>
-              </w:rPr>
-            </w:pPr>
-            <w:r>
-              <w:rPr>
-                <w:rFonts w:ascii="Arial" w:hAnsi="Arial" w:cs="Arial"/>
-              </w:rPr>
-              <w:t>Nenhum critério específico.</w:t>
-            </w:r>
-          </w:p>
-        </w:tc>
-      </w:tr>
-      <w:tr>
-        <w:tc>
-          <w:tcPr>
-            <w:tcW w:w="2404" w:type="dxa"/>
-            <w:hideMark/>
-          </w:tcPr>
-          <w:p>
-            <w:pPr>
-              <w:rPr>
-                <w:rFonts w:ascii="Arial" w:hAnsi="Arial" w:cs="Arial"/>
-                <w:b/>
-                <w:bCs/>
-              </w:rPr>
-            </w:pPr>
-            <w:r>
-              <w:rPr>
-                <w:rFonts w:ascii="Arial" w:hAnsi="Arial" w:cs="Arial"/>
-                <w:b/>
-                <w:bCs/>
-              </w:rPr>
-              <w:t>Produtos</w:t>
-            </w:r>
-          </w:p>
-        </w:tc>
-        <w:tc>
-          <w:tcPr>
-            <w:tcW w:w="7377" w:type="dxa"/>
-            <w:hideMark/>
-          </w:tcPr>
-          <w:p>
-            <w:pPr>
-              <w:rPr>
-                <w:rFonts w:ascii="Arial" w:hAnsi="Arial" w:cs="Arial"/>
-              </w:rPr>
-            </w:pPr>
-            <w:hyperlink r:id="rId11" w:history="1">
+            <w:hyperlink r:id="rId12" w:history="1">
               <w:r>
                 <w:rPr>
                   <w:rStyle w:val="Hyperlink"/>
@@ -4853,6 +6220,12 @@
                 <w:t>Checklist</w:t>
               </w:r>
             </w:hyperlink>
+            <w:r>
+              <w:rPr>
+                <w:rFonts w:ascii="Arial" w:hAnsi="Arial" w:cs="Arial"/>
+              </w:rPr>
+              <w:t>.</w:t>
+            </w:r>
           </w:p>
         </w:tc>
       </w:tr>
@@ -4876,7 +6249,7 @@
                 <w:b/>
                 <w:bCs/>
               </w:rPr>
-              <w:t>Ferramentas</w:t>
+              <w:t>Critérios de Saída</w:t>
             </w:r>
           </w:p>
         </w:tc>
@@ -4895,33 +6268,17 @@
               <w:rPr>
                 <w:rFonts w:ascii="Arial" w:hAnsi="Arial" w:cs="Arial"/>
               </w:rPr>
-              <w:t>Microsoft Office.</w:t>
-            </w:r>
-          </w:p>
-        </w:tc>
-      </w:tr>
-    </w:tbl>
-    <w:p>
-      <w:pPr>
-        <w:rPr>
-          <w:rStyle w:val="Forte"/>
-          <w:sz w:val="32"/>
-          <w:szCs w:val="32"/>
-        </w:rPr>
-      </w:pPr>
-    </w:p>
-    <w:tbl>
-      <w:tblPr>
-        <w:tblStyle w:val="Tabelacomgrade"/>
-        <w:tblW w:w="0" w:type="auto"/>
-        <w:tblInd w:w="392" w:type="dxa"/>
-        <w:tblLayout w:type="fixed"/>
-        <w:tblLook w:val="04A0" w:firstRow="1" w:lastRow="0" w:firstColumn="1" w:lastColumn="0" w:noHBand="0" w:noVBand="1"/>
-      </w:tblPr>
-      <w:tblGrid>
-        <w:gridCol w:w="2404"/>
-        <w:gridCol w:w="7377"/>
-      </w:tblGrid>
+              <w:t>Nenhum critério específico</w:t>
+            </w:r>
+            <w:r>
+              <w:rPr>
+                <w:rFonts w:ascii="Arial" w:hAnsi="Arial" w:cs="Arial"/>
+              </w:rPr>
+              <w:t>.</w:t>
+            </w:r>
+          </w:p>
+        </w:tc>
+      </w:tr>
       <w:tr>
         <w:tc>
           <w:tcPr>
@@ -4942,7 +6299,7 @@
                 <w:b/>
                 <w:bCs/>
               </w:rPr>
-              <w:t>Atividade</w:t>
+              <w:t>Produtos</w:t>
             </w:r>
           </w:p>
         </w:tc>
@@ -4957,1144 +6314,7 @@
                 <w:rFonts w:ascii="Arial" w:hAnsi="Arial" w:cs="Arial"/>
               </w:rPr>
             </w:pPr>
-            <w:r>
-              <w:rPr>
-                <w:rFonts w:ascii="Arial" w:hAnsi="Arial" w:cs="Arial"/>
-              </w:rPr>
-              <w:t>Definir o Plano de Garantia da Qualidade</w:t>
-            </w:r>
-          </w:p>
-        </w:tc>
-      </w:tr>
-      <w:tr>
-        <w:tc>
-          <w:tcPr>
-            <w:tcW w:w="2404" w:type="dxa"/>
-            <w:vMerge w:val="restart"/>
-            <w:hideMark/>
-          </w:tcPr>
-          <w:p>
-            <w:pPr>
-              <w:rPr>
-                <w:rFonts w:ascii="Arial" w:hAnsi="Arial" w:cs="Arial"/>
-                <w:b/>
-                <w:bCs/>
-              </w:rPr>
-            </w:pPr>
-            <w:r>
-              <w:rPr>
-                <w:rFonts w:ascii="Arial" w:hAnsi="Arial" w:cs="Arial"/>
-                <w:b/>
-                <w:bCs/>
-              </w:rPr>
-              <w:t>Responsabilidades</w:t>
-            </w:r>
-          </w:p>
-        </w:tc>
-        <w:tc>
-          <w:tcPr>
-            <w:tcW w:w="7377" w:type="dxa"/>
-            <w:hideMark/>
-          </w:tcPr>
-          <w:p>
-            <w:pPr>
-              <w:rPr>
-                <w:rFonts w:ascii="Arial" w:hAnsi="Arial" w:cs="Arial"/>
-              </w:rPr>
-            </w:pPr>
-            <w:r>
-              <w:rPr>
-                <w:rFonts w:ascii="Arial" w:hAnsi="Arial" w:cs="Arial"/>
-                <w:b/>
-                <w:bCs/>
-              </w:rPr>
-              <w:t>Realização:</w:t>
-            </w:r>
-            <w:r>
-              <w:rPr>
-                <w:rFonts w:ascii="Arial" w:hAnsi="Arial" w:cs="Arial"/>
-              </w:rPr>
-              <w:t> Criação de um Plano de Garantia da Qualidade</w:t>
-            </w:r>
-          </w:p>
-        </w:tc>
-      </w:tr>
-      <w:tr>
-        <w:tc>
-          <w:tcPr>
-            <w:tcW w:w="2404" w:type="dxa"/>
-            <w:vMerge/>
-            <w:hideMark/>
-          </w:tcPr>
-          <w:p>
-            <w:pPr>
-              <w:rPr>
-                <w:rFonts w:ascii="Arial" w:hAnsi="Arial" w:cs="Arial"/>
-                <w:b/>
-                <w:bCs/>
-              </w:rPr>
-            </w:pPr>
-          </w:p>
-        </w:tc>
-        <w:tc>
-          <w:tcPr>
-            <w:tcW w:w="7377" w:type="dxa"/>
-            <w:hideMark/>
-          </w:tcPr>
-          <w:p>
-            <w:pPr>
-              <w:rPr>
-                <w:rFonts w:ascii="Arial" w:hAnsi="Arial" w:cs="Arial"/>
-              </w:rPr>
-            </w:pPr>
-            <w:r>
-              <w:rPr>
-                <w:rFonts w:ascii="Arial" w:hAnsi="Arial" w:cs="Arial"/>
-                <w:b/>
-                <w:bCs/>
-              </w:rPr>
-              <w:t>Aprovação:</w:t>
-            </w:r>
-            <w:r>
-              <w:rPr>
-                <w:rFonts w:ascii="Arial" w:hAnsi="Arial" w:cs="Arial"/>
-              </w:rPr>
-              <w:t> Não se aplica.</w:t>
-            </w:r>
-          </w:p>
-        </w:tc>
-      </w:tr>
-      <w:tr>
-        <w:tc>
-          <w:tcPr>
-            <w:tcW w:w="2404" w:type="dxa"/>
-            <w:vMerge/>
-            <w:hideMark/>
-          </w:tcPr>
-          <w:p>
-            <w:pPr>
-              <w:rPr>
-                <w:rFonts w:ascii="Arial" w:hAnsi="Arial" w:cs="Arial"/>
-                <w:b/>
-                <w:bCs/>
-              </w:rPr>
-            </w:pPr>
-          </w:p>
-        </w:tc>
-        <w:tc>
-          <w:tcPr>
-            <w:tcW w:w="7377" w:type="dxa"/>
-            <w:hideMark/>
-          </w:tcPr>
-          <w:p>
-            <w:pPr>
-              <w:rPr>
-                <w:rFonts w:ascii="Arial" w:hAnsi="Arial" w:cs="Arial"/>
-              </w:rPr>
-            </w:pPr>
-            <w:r>
-              <w:rPr>
-                <w:rFonts w:ascii="Arial" w:hAnsi="Arial" w:cs="Arial"/>
-                <w:b/>
-                <w:bCs/>
-              </w:rPr>
-              <w:t>Colaboração:</w:t>
-            </w:r>
-            <w:r>
-              <w:rPr>
-                <w:rFonts w:ascii="Arial" w:hAnsi="Arial" w:cs="Arial"/>
-              </w:rPr>
-              <w:t> Não se aplica.</w:t>
-            </w:r>
-          </w:p>
-        </w:tc>
-      </w:tr>
-      <w:tr>
-        <w:trPr>
-          <w:trHeight w:val="308"/>
-        </w:trPr>
-        <w:tc>
-          <w:tcPr>
-            <w:tcW w:w="2404" w:type="dxa"/>
-            <w:vMerge/>
-            <w:hideMark/>
-          </w:tcPr>
-          <w:p>
-            <w:pPr>
-              <w:rPr>
-                <w:rFonts w:ascii="Arial" w:hAnsi="Arial" w:cs="Arial"/>
-                <w:b/>
-                <w:bCs/>
-              </w:rPr>
-            </w:pPr>
-          </w:p>
-        </w:tc>
-        <w:tc>
-          <w:tcPr>
-            <w:tcW w:w="7377" w:type="dxa"/>
-            <w:hideMark/>
-          </w:tcPr>
-          <w:p>
-            <w:pPr>
-              <w:rPr>
-                <w:rFonts w:ascii="Arial" w:hAnsi="Arial" w:cs="Arial"/>
-              </w:rPr>
-            </w:pPr>
-            <w:r>
-              <w:rPr>
-                <w:rFonts w:ascii="Arial" w:hAnsi="Arial" w:cs="Arial"/>
-                <w:b/>
-                <w:bCs/>
-              </w:rPr>
-              <w:t>Informação:</w:t>
-            </w:r>
-            <w:r>
-              <w:rPr>
-                <w:rFonts w:ascii="Arial" w:hAnsi="Arial" w:cs="Arial"/>
-              </w:rPr>
-              <w:t> </w:t>
-            </w:r>
-            <w:r>
-              <w:rPr>
-                <w:rFonts w:ascii="Arial" w:hAnsi="Arial" w:cs="Arial"/>
-              </w:rPr>
-              <w:t>Todos os envolvidos.</w:t>
-            </w:r>
-          </w:p>
-        </w:tc>
-      </w:tr>
-      <w:tr>
-        <w:tc>
-          <w:tcPr>
-            <w:tcW w:w="2404" w:type="dxa"/>
-            <w:vMerge w:val="restart"/>
-            <w:hideMark/>
-          </w:tcPr>
-          <w:p>
-            <w:pPr>
-              <w:rPr>
-                <w:rFonts w:ascii="Arial" w:hAnsi="Arial" w:cs="Arial"/>
-                <w:b/>
-                <w:bCs/>
-              </w:rPr>
-            </w:pPr>
-            <w:r>
-              <w:rPr>
-                <w:rFonts w:ascii="Arial" w:hAnsi="Arial" w:cs="Arial"/>
-                <w:b/>
-                <w:bCs/>
-              </w:rPr>
-              <w:t>Tarefas</w:t>
-            </w:r>
-          </w:p>
-        </w:tc>
-        <w:tc>
-          <w:tcPr>
-            <w:tcW w:w="7377" w:type="dxa"/>
-            <w:hideMark/>
-          </w:tcPr>
-          <w:p>
-            <w:pPr>
-              <w:rPr>
-                <w:rFonts w:ascii="Arial" w:hAnsi="Arial" w:cs="Arial"/>
-              </w:rPr>
-            </w:pPr>
-          </w:p>
-        </w:tc>
-      </w:tr>
-      <w:tr>
-        <w:trPr>
-          <w:trHeight w:val="373"/>
-        </w:trPr>
-        <w:tc>
-          <w:tcPr>
-            <w:tcW w:w="2404" w:type="dxa"/>
-            <w:vMerge/>
-            <w:hideMark/>
-          </w:tcPr>
-          <w:p>
-            <w:pPr>
-              <w:rPr>
-                <w:rFonts w:ascii="Arial" w:hAnsi="Arial" w:cs="Arial"/>
-                <w:b/>
-                <w:bCs/>
-              </w:rPr>
-            </w:pPr>
-          </w:p>
-        </w:tc>
-        <w:tc>
-          <w:tcPr>
-            <w:tcW w:w="7377" w:type="dxa"/>
-            <w:hideMark/>
-          </w:tcPr>
-          <w:p>
-            <w:pPr>
-              <w:rPr>
-                <w:rFonts w:ascii="Arial" w:hAnsi="Arial" w:cs="Arial"/>
-              </w:rPr>
-            </w:pPr>
-            <w:r>
-              <w:rPr>
-                <w:rFonts w:ascii="Arial" w:hAnsi="Arial" w:cs="Arial"/>
-                <w:b/>
-              </w:rPr>
-              <w:t>1.</w:t>
-            </w:r>
-            <w:r>
-              <w:rPr>
-                <w:rFonts w:ascii="Arial" w:hAnsi="Arial" w:cs="Arial"/>
-              </w:rPr>
-              <w:t xml:space="preserve"> Criar um plano de Garantia da Qualidade para o projeto.</w:t>
-            </w:r>
-          </w:p>
-        </w:tc>
-      </w:tr>
-      <w:tr>
-        <w:tc>
-          <w:tcPr>
-            <w:tcW w:w="2404" w:type="dxa"/>
-            <w:hideMark/>
-          </w:tcPr>
-          <w:p>
-            <w:pPr>
-              <w:rPr>
-                <w:rFonts w:ascii="Arial" w:hAnsi="Arial" w:cs="Arial"/>
-                <w:b/>
-                <w:bCs/>
-              </w:rPr>
-            </w:pPr>
-            <w:r>
-              <w:rPr>
-                <w:rFonts w:ascii="Arial" w:hAnsi="Arial" w:cs="Arial"/>
-                <w:b/>
-                <w:bCs/>
-              </w:rPr>
-              <w:t>Pré-Condições</w:t>
-            </w:r>
-          </w:p>
-        </w:tc>
-        <w:tc>
-          <w:tcPr>
-            <w:tcW w:w="7377" w:type="dxa"/>
-            <w:hideMark/>
-          </w:tcPr>
-          <w:p>
-            <w:pPr>
-              <w:rPr>
-                <w:rFonts w:ascii="Arial" w:hAnsi="Arial" w:cs="Arial"/>
-              </w:rPr>
-            </w:pPr>
-            <w:r>
-              <w:rPr>
-                <w:rFonts w:ascii="Arial" w:hAnsi="Arial" w:cs="Arial"/>
-              </w:rPr>
-              <w:t>Nenhum critério específico.</w:t>
-            </w:r>
-          </w:p>
-        </w:tc>
-      </w:tr>
-      <w:tr>
-        <w:tc>
-          <w:tcPr>
-            <w:tcW w:w="2404" w:type="dxa"/>
-            <w:hideMark/>
-          </w:tcPr>
-          <w:p>
-            <w:pPr>
-              <w:rPr>
-                <w:rFonts w:ascii="Arial" w:hAnsi="Arial" w:cs="Arial"/>
-                <w:b/>
-                <w:bCs/>
-              </w:rPr>
-            </w:pPr>
-            <w:r>
-              <w:rPr>
-                <w:rFonts w:ascii="Arial" w:hAnsi="Arial" w:cs="Arial"/>
-                <w:b/>
-                <w:bCs/>
-              </w:rPr>
-              <w:t>Entradas</w:t>
-            </w:r>
-          </w:p>
-        </w:tc>
-        <w:tc>
-          <w:tcPr>
-            <w:tcW w:w="7377" w:type="dxa"/>
-            <w:hideMark/>
-          </w:tcPr>
-          <w:p>
-            <w:pPr>
-              <w:rPr>
-                <w:rFonts w:ascii="Arial" w:hAnsi="Arial" w:cs="Arial"/>
-              </w:rPr>
-            </w:pPr>
-            <w:r>
-              <w:rPr>
-                <w:rFonts w:ascii="Arial" w:hAnsi="Arial" w:cs="Arial"/>
-              </w:rPr>
-              <w:t>Não se aplica.</w:t>
-            </w:r>
-          </w:p>
-        </w:tc>
-      </w:tr>
-      <w:tr>
-        <w:tc>
-          <w:tcPr>
-            <w:tcW w:w="2404" w:type="dxa"/>
-            <w:hideMark/>
-          </w:tcPr>
-          <w:p>
-            <w:pPr>
-              <w:rPr>
-                <w:rFonts w:ascii="Arial" w:hAnsi="Arial" w:cs="Arial"/>
-                <w:b/>
-                <w:bCs/>
-              </w:rPr>
-            </w:pPr>
-            <w:r>
-              <w:rPr>
-                <w:rFonts w:ascii="Arial" w:hAnsi="Arial" w:cs="Arial"/>
-                <w:b/>
-                <w:bCs/>
-              </w:rPr>
-              <w:t>Critérios de Saída</w:t>
-            </w:r>
-          </w:p>
-        </w:tc>
-        <w:tc>
-          <w:tcPr>
-            <w:tcW w:w="7377" w:type="dxa"/>
-            <w:hideMark/>
-          </w:tcPr>
-          <w:p>
-            <w:pPr>
-              <w:rPr>
-                <w:rFonts w:ascii="Arial" w:hAnsi="Arial" w:cs="Arial"/>
-              </w:rPr>
-            </w:pPr>
-            <w:r>
-              <w:rPr>
-                <w:rFonts w:ascii="Arial" w:hAnsi="Arial" w:cs="Arial"/>
-              </w:rPr>
-              <w:t>Nenhum critério específico.</w:t>
-            </w:r>
-          </w:p>
-        </w:tc>
-      </w:tr>
-      <w:tr>
-        <w:tc>
-          <w:tcPr>
-            <w:tcW w:w="2404" w:type="dxa"/>
-            <w:hideMark/>
-          </w:tcPr>
-          <w:p>
-            <w:pPr>
-              <w:rPr>
-                <w:rFonts w:ascii="Arial" w:hAnsi="Arial" w:cs="Arial"/>
-                <w:b/>
-                <w:bCs/>
-              </w:rPr>
-            </w:pPr>
-            <w:r>
-              <w:rPr>
-                <w:rFonts w:ascii="Arial" w:hAnsi="Arial" w:cs="Arial"/>
-                <w:b/>
-                <w:bCs/>
-              </w:rPr>
-              <w:t>Produtos</w:t>
-            </w:r>
-          </w:p>
-        </w:tc>
-        <w:tc>
-          <w:tcPr>
-            <w:tcW w:w="7377" w:type="dxa"/>
-            <w:hideMark/>
-          </w:tcPr>
-          <w:p>
-            <w:pPr>
-              <w:rPr>
-                <w:rFonts w:ascii="Arial" w:hAnsi="Arial" w:cs="Arial"/>
-              </w:rPr>
-            </w:pPr>
-            <w:hyperlink r:id="rId12" w:history="1">
-              <w:r>
-                <w:rPr>
-                  <w:rStyle w:val="Hyperlink"/>
-                  <w:rFonts w:ascii="Arial" w:hAnsi="Arial" w:cs="Arial"/>
-                </w:rPr>
-                <w:t>Plano de Garantia da Qualidade</w:t>
-              </w:r>
-            </w:hyperlink>
-            <w:r>
-              <w:rPr>
-                <w:rFonts w:ascii="Arial" w:hAnsi="Arial" w:cs="Arial"/>
-              </w:rPr>
-              <w:t>.</w:t>
-            </w:r>
-          </w:p>
-        </w:tc>
-      </w:tr>
-      <w:tr>
-        <w:tc>
-          <w:tcPr>
-            <w:tcW w:w="2404" w:type="dxa"/>
-            <w:hideMark/>
-          </w:tcPr>
-          <w:p>
-            <w:pPr>
-              <w:rPr>
-                <w:rFonts w:ascii="Arial" w:hAnsi="Arial" w:cs="Arial"/>
-                <w:b/>
-                <w:bCs/>
-              </w:rPr>
-            </w:pPr>
-            <w:r>
-              <w:rPr>
-                <w:rFonts w:ascii="Arial" w:hAnsi="Arial" w:cs="Arial"/>
-                <w:b/>
-                <w:bCs/>
-              </w:rPr>
-              <w:t>Ferramentas</w:t>
-            </w:r>
-          </w:p>
-        </w:tc>
-        <w:tc>
-          <w:tcPr>
-            <w:tcW w:w="7377" w:type="dxa"/>
-            <w:hideMark/>
-          </w:tcPr>
-          <w:p>
-            <w:pPr>
-              <w:rPr>
-                <w:rFonts w:ascii="Arial" w:hAnsi="Arial" w:cs="Arial"/>
-              </w:rPr>
-            </w:pPr>
-            <w:r>
-              <w:rPr>
-                <w:rFonts w:ascii="Arial" w:hAnsi="Arial" w:cs="Arial"/>
-              </w:rPr>
-              <w:t>Microsoft Office.</w:t>
-            </w:r>
-          </w:p>
-        </w:tc>
-      </w:tr>
-    </w:tbl>
-    <w:p>
-      <w:pPr>
-        <w:rPr>
-          <w:rStyle w:val="Forte"/>
-          <w:sz w:val="32"/>
-          <w:szCs w:val="32"/>
-        </w:rPr>
-      </w:pPr>
-    </w:p>
-    <w:tbl>
-      <w:tblPr>
-        <w:tblStyle w:val="Tabelacomgrade"/>
-        <w:tblW w:w="0" w:type="auto"/>
-        <w:tblInd w:w="392" w:type="dxa"/>
-        <w:tblLayout w:type="fixed"/>
-        <w:tblLook w:val="04A0" w:firstRow="1" w:lastRow="0" w:firstColumn="1" w:lastColumn="0" w:noHBand="0" w:noVBand="1"/>
-      </w:tblPr>
-      <w:tblGrid>
-        <w:gridCol w:w="2404"/>
-        <w:gridCol w:w="7377"/>
-      </w:tblGrid>
-      <w:tr>
-        <w:tc>
-          <w:tcPr>
-            <w:tcW w:w="2404" w:type="dxa"/>
-            <w:hideMark/>
-          </w:tcPr>
-          <w:p>
-            <w:pPr>
-              <w:rPr>
-                <w:rFonts w:ascii="Arial" w:hAnsi="Arial" w:cs="Arial"/>
-                <w:b/>
-                <w:bCs/>
-              </w:rPr>
-            </w:pPr>
-            <w:r>
-              <w:rPr>
-                <w:rFonts w:ascii="Arial" w:hAnsi="Arial" w:cs="Arial"/>
-                <w:b/>
-                <w:bCs/>
-              </w:rPr>
-              <w:t>Atividade</w:t>
-            </w:r>
-          </w:p>
-        </w:tc>
-        <w:tc>
-          <w:tcPr>
-            <w:tcW w:w="7377" w:type="dxa"/>
-            <w:hideMark/>
-          </w:tcPr>
-          <w:p>
-            <w:pPr>
-              <w:rPr>
-                <w:rFonts w:ascii="Arial" w:hAnsi="Arial" w:cs="Arial"/>
-              </w:rPr>
-            </w:pPr>
-            <w:r>
-              <w:rPr>
-                <w:rFonts w:ascii="Arial" w:hAnsi="Arial" w:cs="Arial"/>
-              </w:rPr>
-              <w:t>Relatar as</w:t>
-            </w:r>
-            <w:r>
-              <w:rPr>
-                <w:rFonts w:ascii="Arial" w:hAnsi="Arial" w:cs="Arial"/>
-              </w:rPr>
-              <w:t xml:space="preserve"> não conformidades</w:t>
-            </w:r>
-          </w:p>
-        </w:tc>
-      </w:tr>
-      <w:tr>
-        <w:tc>
-          <w:tcPr>
-            <w:tcW w:w="2404" w:type="dxa"/>
-            <w:vMerge w:val="restart"/>
-            <w:hideMark/>
-          </w:tcPr>
-          <w:p>
-            <w:pPr>
-              <w:rPr>
-                <w:rFonts w:ascii="Arial" w:hAnsi="Arial" w:cs="Arial"/>
-                <w:b/>
-                <w:bCs/>
-              </w:rPr>
-            </w:pPr>
-            <w:r>
-              <w:rPr>
-                <w:rFonts w:ascii="Arial" w:hAnsi="Arial" w:cs="Arial"/>
-                <w:b/>
-                <w:bCs/>
-              </w:rPr>
-              <w:t>Responsabilidades</w:t>
-            </w:r>
-          </w:p>
-        </w:tc>
-        <w:tc>
-          <w:tcPr>
-            <w:tcW w:w="7377" w:type="dxa"/>
-            <w:hideMark/>
-          </w:tcPr>
-          <w:p>
-            <w:pPr>
-              <w:rPr>
-                <w:rFonts w:ascii="Arial" w:hAnsi="Arial" w:cs="Arial"/>
-              </w:rPr>
-            </w:pPr>
-            <w:r>
-              <w:rPr>
-                <w:rFonts w:ascii="Arial" w:hAnsi="Arial" w:cs="Arial"/>
-                <w:b/>
-                <w:bCs/>
-              </w:rPr>
-              <w:t>Realização:</w:t>
-            </w:r>
-            <w:r>
-              <w:rPr>
-                <w:rFonts w:ascii="Arial" w:hAnsi="Arial" w:cs="Arial"/>
-              </w:rPr>
-              <w:t> </w:t>
-            </w:r>
-            <w:r>
-              <w:rPr>
-                <w:rFonts w:ascii="Arial" w:hAnsi="Arial" w:cs="Arial"/>
-              </w:rPr>
-              <w:t>Documentar todas as não conformidades auditadas.</w:t>
-            </w:r>
-          </w:p>
-        </w:tc>
-      </w:tr>
-      <w:tr>
-        <w:tc>
-          <w:tcPr>
-            <w:tcW w:w="2404" w:type="dxa"/>
-            <w:vMerge/>
-            <w:hideMark/>
-          </w:tcPr>
-          <w:p>
-            <w:pPr>
-              <w:rPr>
-                <w:rFonts w:ascii="Arial" w:hAnsi="Arial" w:cs="Arial"/>
-                <w:b/>
-                <w:bCs/>
-              </w:rPr>
-            </w:pPr>
-          </w:p>
-        </w:tc>
-        <w:tc>
-          <w:tcPr>
-            <w:tcW w:w="7377" w:type="dxa"/>
-            <w:hideMark/>
-          </w:tcPr>
-          <w:p>
-            <w:pPr>
-              <w:rPr>
-                <w:rFonts w:ascii="Arial" w:hAnsi="Arial" w:cs="Arial"/>
-              </w:rPr>
-            </w:pPr>
-            <w:r>
-              <w:rPr>
-                <w:rFonts w:ascii="Arial" w:hAnsi="Arial" w:cs="Arial"/>
-                <w:b/>
-                <w:bCs/>
-              </w:rPr>
-              <w:t>Aprovação:</w:t>
-            </w:r>
-            <w:r>
-              <w:rPr>
-                <w:rFonts w:ascii="Arial" w:hAnsi="Arial" w:cs="Arial"/>
-              </w:rPr>
-              <w:t> </w:t>
-            </w:r>
-            <w:r>
-              <w:rPr>
-                <w:rFonts w:ascii="Arial" w:hAnsi="Arial" w:cs="Arial"/>
-              </w:rPr>
-              <w:t>Não se aplica.</w:t>
-            </w:r>
-          </w:p>
-        </w:tc>
-      </w:tr>
-      <w:tr>
-        <w:tc>
-          <w:tcPr>
-            <w:tcW w:w="2404" w:type="dxa"/>
-            <w:vMerge/>
-            <w:hideMark/>
-          </w:tcPr>
-          <w:p>
-            <w:pPr>
-              <w:rPr>
-                <w:rFonts w:ascii="Arial" w:hAnsi="Arial" w:cs="Arial"/>
-                <w:b/>
-                <w:bCs/>
-              </w:rPr>
-            </w:pPr>
-          </w:p>
-        </w:tc>
-        <w:tc>
-          <w:tcPr>
-            <w:tcW w:w="7377" w:type="dxa"/>
-            <w:hideMark/>
-          </w:tcPr>
-          <w:p>
-            <w:pPr>
-              <w:rPr>
-                <w:rFonts w:ascii="Arial" w:hAnsi="Arial" w:cs="Arial"/>
-              </w:rPr>
-            </w:pPr>
-            <w:r>
-              <w:rPr>
-                <w:rFonts w:ascii="Arial" w:hAnsi="Arial" w:cs="Arial"/>
-                <w:b/>
-                <w:bCs/>
-              </w:rPr>
-              <w:t>Colaboração:</w:t>
-            </w:r>
-            <w:r>
-              <w:rPr>
-                <w:rFonts w:ascii="Arial" w:hAnsi="Arial" w:cs="Arial"/>
-              </w:rPr>
-              <w:t> Gerente de Projeto</w:t>
-            </w:r>
-          </w:p>
-        </w:tc>
-      </w:tr>
-      <w:tr>
-        <w:tc>
-          <w:tcPr>
-            <w:tcW w:w="2404" w:type="dxa"/>
-            <w:vMerge/>
-            <w:hideMark/>
-          </w:tcPr>
-          <w:p>
-            <w:pPr>
-              <w:rPr>
-                <w:rFonts w:ascii="Arial" w:hAnsi="Arial" w:cs="Arial"/>
-                <w:b/>
-                <w:bCs/>
-              </w:rPr>
-            </w:pPr>
-          </w:p>
-        </w:tc>
-        <w:tc>
-          <w:tcPr>
-            <w:tcW w:w="7377" w:type="dxa"/>
-            <w:hideMark/>
-          </w:tcPr>
-          <w:p>
-            <w:pPr>
-              <w:rPr>
-                <w:rFonts w:ascii="Arial" w:hAnsi="Arial" w:cs="Arial"/>
-              </w:rPr>
-            </w:pPr>
-            <w:r>
-              <w:rPr>
-                <w:rFonts w:ascii="Arial" w:hAnsi="Arial" w:cs="Arial"/>
-                <w:b/>
-                <w:bCs/>
-              </w:rPr>
-              <w:t>Informação:</w:t>
-            </w:r>
-            <w:r>
-              <w:rPr>
-                <w:rFonts w:ascii="Arial" w:hAnsi="Arial" w:cs="Arial"/>
-              </w:rPr>
-              <w:t> </w:t>
-            </w:r>
-            <w:r>
-              <w:rPr>
-                <w:rFonts w:ascii="Arial" w:hAnsi="Arial" w:cs="Arial"/>
-              </w:rPr>
-              <w:t>Todos os envolvidos.</w:t>
-            </w:r>
-          </w:p>
-        </w:tc>
-      </w:tr>
-      <w:tr>
-        <w:trPr>
-          <w:trHeight w:val="285"/>
-        </w:trPr>
-        <w:tc>
-          <w:tcPr>
-            <w:tcW w:w="2404" w:type="dxa"/>
-            <w:vMerge w:val="restart"/>
-            <w:hideMark/>
-          </w:tcPr>
-          <w:p>
-            <w:pPr>
-              <w:rPr>
-                <w:rFonts w:ascii="Arial" w:hAnsi="Arial" w:cs="Arial"/>
-                <w:b/>
-                <w:bCs/>
-              </w:rPr>
-            </w:pPr>
-            <w:r>
-              <w:rPr>
-                <w:rFonts w:ascii="Arial" w:hAnsi="Arial" w:cs="Arial"/>
-                <w:b/>
-                <w:bCs/>
-              </w:rPr>
-              <w:t>Tarefas</w:t>
-            </w:r>
-          </w:p>
-        </w:tc>
-        <w:tc>
-          <w:tcPr>
-            <w:tcW w:w="7377" w:type="dxa"/>
-            <w:hideMark/>
-          </w:tcPr>
-          <w:p>
-            <w:pPr>
-              <w:rPr>
-                <w:rFonts w:ascii="Arial" w:hAnsi="Arial" w:cs="Arial"/>
-              </w:rPr>
-            </w:pPr>
-            <w:r>
-              <w:rPr>
-                <w:rFonts w:ascii="Arial" w:hAnsi="Arial" w:cs="Arial"/>
-                <w:b/>
-              </w:rPr>
-              <w:t>1.</w:t>
-            </w:r>
-            <w:r>
-              <w:rPr>
-                <w:rFonts w:ascii="Arial" w:hAnsi="Arial" w:cs="Arial"/>
-              </w:rPr>
-              <w:t xml:space="preserve"> Documentar todas as não conformidades.</w:t>
-            </w:r>
-          </w:p>
-        </w:tc>
-      </w:tr>
-      <w:tr>
-        <w:trPr>
-          <w:trHeight w:val="278"/>
-        </w:trPr>
-        <w:tc>
-          <w:tcPr>
-            <w:tcW w:w="2404" w:type="dxa"/>
-            <w:vMerge/>
-            <w:hideMark/>
-          </w:tcPr>
-          <w:p>
-            <w:pPr>
-              <w:rPr>
-                <w:rFonts w:ascii="Arial" w:hAnsi="Arial" w:cs="Arial"/>
-                <w:b/>
-                <w:bCs/>
-              </w:rPr>
-            </w:pPr>
-          </w:p>
-        </w:tc>
-        <w:tc>
-          <w:tcPr>
-            <w:tcW w:w="7377" w:type="dxa"/>
-            <w:hideMark/>
-          </w:tcPr>
-          <w:p>
-            <w:pPr>
-              <w:rPr>
-                <w:rFonts w:ascii="Arial" w:hAnsi="Arial" w:cs="Arial"/>
-              </w:rPr>
-            </w:pPr>
-            <w:r>
-              <w:rPr>
-                <w:rFonts w:ascii="Arial" w:hAnsi="Arial" w:cs="Arial"/>
-                <w:b/>
-              </w:rPr>
-              <w:t>2.</w:t>
-            </w:r>
-            <w:r>
-              <w:rPr>
-                <w:rFonts w:ascii="Arial" w:hAnsi="Arial" w:cs="Arial"/>
-              </w:rPr>
-              <w:t xml:space="preserve"> Classificar as não conformidades.</w:t>
-            </w:r>
-          </w:p>
-        </w:tc>
-      </w:tr>
-      <w:tr>
-        <w:trPr>
-          <w:trHeight w:val="277"/>
-        </w:trPr>
-        <w:tc>
-          <w:tcPr>
-            <w:tcW w:w="2404" w:type="dxa"/>
-            <w:vMerge/>
-            <w:hideMark/>
-          </w:tcPr>
-          <w:p>
-            <w:pPr>
-              <w:rPr>
-                <w:rFonts w:ascii="Arial" w:hAnsi="Arial" w:cs="Arial"/>
-                <w:b/>
-                <w:bCs/>
-              </w:rPr>
-            </w:pPr>
-          </w:p>
-        </w:tc>
-        <w:tc>
-          <w:tcPr>
-            <w:tcW w:w="7377" w:type="dxa"/>
-            <w:hideMark/>
-          </w:tcPr>
-          <w:p>
-            <w:pPr>
-              <w:rPr>
-                <w:rFonts w:ascii="Arial" w:hAnsi="Arial" w:cs="Arial"/>
-                <w:b/>
-              </w:rPr>
-            </w:pPr>
-            <w:r>
-              <w:rPr>
-                <w:rFonts w:ascii="Arial" w:hAnsi="Arial" w:cs="Arial"/>
-                <w:b/>
-              </w:rPr>
-              <w:t xml:space="preserve">3. </w:t>
-            </w:r>
-            <w:r>
-              <w:rPr>
-                <w:rFonts w:ascii="Arial" w:hAnsi="Arial" w:cs="Arial"/>
-              </w:rPr>
-              <w:t>Comunicar as não conformidades.</w:t>
-            </w:r>
-          </w:p>
-        </w:tc>
-      </w:tr>
-      <w:tr>
-        <w:tc>
-          <w:tcPr>
-            <w:tcW w:w="2404" w:type="dxa"/>
-            <w:hideMark/>
-          </w:tcPr>
-          <w:p>
-            <w:pPr>
-              <w:rPr>
-                <w:rFonts w:ascii="Arial" w:hAnsi="Arial" w:cs="Arial"/>
-                <w:b/>
-                <w:bCs/>
-              </w:rPr>
-            </w:pPr>
-            <w:r>
-              <w:rPr>
-                <w:rFonts w:ascii="Arial" w:hAnsi="Arial" w:cs="Arial"/>
-                <w:b/>
-                <w:bCs/>
-              </w:rPr>
-              <w:t>Pré-Condições</w:t>
-            </w:r>
-          </w:p>
-        </w:tc>
-        <w:tc>
-          <w:tcPr>
-            <w:tcW w:w="7377" w:type="dxa"/>
-            <w:hideMark/>
-          </w:tcPr>
-          <w:p>
-            <w:pPr>
-              <w:rPr>
-                <w:rFonts w:ascii="Arial" w:hAnsi="Arial" w:cs="Arial"/>
-              </w:rPr>
-            </w:pPr>
-            <w:r>
-              <w:rPr>
-                <w:rFonts w:ascii="Arial" w:hAnsi="Arial" w:cs="Arial"/>
-              </w:rPr>
-              <w:t>Nenhum critério específico</w:t>
-            </w:r>
-            <w:r>
-              <w:rPr>
-                <w:rFonts w:ascii="Arial" w:hAnsi="Arial" w:cs="Arial"/>
-              </w:rPr>
-              <w:t>.</w:t>
-            </w:r>
-          </w:p>
-        </w:tc>
-      </w:tr>
-      <w:tr>
-        <w:tc>
-          <w:tcPr>
-            <w:tcW w:w="2404" w:type="dxa"/>
-            <w:hideMark/>
-          </w:tcPr>
-          <w:p>
-            <w:pPr>
-              <w:rPr>
-                <w:rFonts w:ascii="Arial" w:hAnsi="Arial" w:cs="Arial"/>
-                <w:b/>
-                <w:bCs/>
-              </w:rPr>
-            </w:pPr>
-            <w:r>
-              <w:rPr>
-                <w:rFonts w:ascii="Arial" w:hAnsi="Arial" w:cs="Arial"/>
-                <w:b/>
-                <w:bCs/>
-              </w:rPr>
-              <w:t>Entradas</w:t>
-            </w:r>
-          </w:p>
-        </w:tc>
-        <w:tc>
-          <w:tcPr>
-            <w:tcW w:w="7377" w:type="dxa"/>
-            <w:hideMark/>
-          </w:tcPr>
-          <w:p>
-            <w:pPr>
-              <w:rPr>
-                <w:rFonts w:ascii="Arial" w:hAnsi="Arial" w:cs="Arial"/>
-              </w:rPr>
-            </w:pPr>
             <w:hyperlink r:id="rId13" w:history="1">
-              <w:r>
-                <w:rPr>
-                  <w:rStyle w:val="Hyperlink"/>
-                  <w:rFonts w:ascii="Arial" w:hAnsi="Arial" w:cs="Arial"/>
-                </w:rPr>
-                <w:t>Checklist</w:t>
-              </w:r>
-            </w:hyperlink>
-            <w:r>
-              <w:rPr>
-                <w:rFonts w:ascii="Arial" w:hAnsi="Arial" w:cs="Arial"/>
-              </w:rPr>
-              <w:t>.</w:t>
-            </w:r>
-          </w:p>
-        </w:tc>
-      </w:tr>
-      <w:tr>
-        <w:tc>
-          <w:tcPr>
-            <w:tcW w:w="2404" w:type="dxa"/>
-            <w:hideMark/>
-          </w:tcPr>
-          <w:p>
-            <w:pPr>
-              <w:rPr>
-                <w:rFonts w:ascii="Arial" w:hAnsi="Arial" w:cs="Arial"/>
-                <w:b/>
-                <w:bCs/>
-              </w:rPr>
-            </w:pPr>
-            <w:r>
-              <w:rPr>
-                <w:rFonts w:ascii="Arial" w:hAnsi="Arial" w:cs="Arial"/>
-                <w:b/>
-                <w:bCs/>
-              </w:rPr>
-              <w:t>Critérios de Saída</w:t>
-            </w:r>
-          </w:p>
-        </w:tc>
-        <w:tc>
-          <w:tcPr>
-            <w:tcW w:w="7377" w:type="dxa"/>
-            <w:hideMark/>
-          </w:tcPr>
-          <w:p>
-            <w:pPr>
-              <w:rPr>
-                <w:rFonts w:ascii="Arial" w:hAnsi="Arial" w:cs="Arial"/>
-              </w:rPr>
-            </w:pPr>
-            <w:r>
-              <w:rPr>
-                <w:rFonts w:ascii="Arial" w:hAnsi="Arial" w:cs="Arial"/>
-              </w:rPr>
-              <w:t>Nenhum critério específico</w:t>
-            </w:r>
-            <w:r>
-              <w:rPr>
-                <w:rFonts w:ascii="Arial" w:hAnsi="Arial" w:cs="Arial"/>
-              </w:rPr>
-              <w:t>.</w:t>
-            </w:r>
-          </w:p>
-        </w:tc>
-      </w:tr>
-      <w:tr>
-        <w:tc>
-          <w:tcPr>
-            <w:tcW w:w="2404" w:type="dxa"/>
-            <w:hideMark/>
-          </w:tcPr>
-          <w:p>
-            <w:pPr>
-              <w:rPr>
-                <w:rFonts w:ascii="Arial" w:hAnsi="Arial" w:cs="Arial"/>
-                <w:b/>
-                <w:bCs/>
-              </w:rPr>
-            </w:pPr>
-            <w:r>
-              <w:rPr>
-                <w:rFonts w:ascii="Arial" w:hAnsi="Arial" w:cs="Arial"/>
-                <w:b/>
-                <w:bCs/>
-              </w:rPr>
-              <w:t>Produtos</w:t>
-            </w:r>
-          </w:p>
-        </w:tc>
-        <w:tc>
-          <w:tcPr>
-            <w:tcW w:w="7377" w:type="dxa"/>
-            <w:hideMark/>
-          </w:tcPr>
-          <w:p>
-            <w:pPr>
-              <w:rPr>
-                <w:rFonts w:ascii="Arial" w:hAnsi="Arial" w:cs="Arial"/>
-              </w:rPr>
-            </w:pPr>
-            <w:hyperlink r:id="rId14" w:history="1">
               <w:r>
                 <w:rPr>
                   <w:rStyle w:val="Hyperlink"/>
@@ -6115,7 +6335,7 @@
               </w:rPr>
               <w:br/>
             </w:r>
-            <w:hyperlink r:id="rId15" w:history="1">
+            <w:hyperlink r:id="rId14" w:history="1">
               <w:r>
                 <w:rPr>
                   <w:rStyle w:val="Hyperlink"/>
@@ -6172,7 +6392,19 @@
               <w:rPr>
                 <w:rFonts w:ascii="Arial" w:hAnsi="Arial" w:cs="Arial"/>
               </w:rPr>
-              <w:t>Microsoft Office.</w:t>
+              <w:t>Microsoft</w:t>
+            </w:r>
+            <w:r>
+              <w:rPr>
+                <w:rFonts w:ascii="Arial" w:hAnsi="Arial" w:cs="Arial"/>
+              </w:rPr>
+              <w:t xml:space="preserve"> Office</w:t>
+            </w:r>
+            <w:r>
+              <w:rPr>
+                <w:rFonts w:ascii="Arial" w:hAnsi="Arial" w:cs="Arial"/>
+              </w:rPr>
+              <w:t>.</w:t>
             </w:r>
           </w:p>
         </w:tc>
@@ -6193,7 +6425,7 @@
         <w:tblW w:w="0" w:type="auto"/>
         <w:tblInd w:w="392" w:type="dxa"/>
         <w:tblLayout w:type="fixed"/>
-        <w:tblLook w:val="04A0" w:firstRow="1" w:lastRow="0" w:firstColumn="1" w:lastColumn="0" w:noHBand="0" w:noVBand="1"/>
+        <w:tblLook w:val="04A0"/>
       </w:tblPr>
       <w:tblGrid>
         <w:gridCol w:w="2404"/>
@@ -6511,7 +6743,13 @@
               <w:rPr>
                 <w:rFonts w:ascii="Arial" w:hAnsi="Arial" w:cs="Arial"/>
               </w:rPr>
-              <w:t xml:space="preserve"> Identificar a causa da não conformidade.</w:t>
+              <w:t xml:space="preserve"> </w:t>
+            </w:r>
+            <w:r>
+              <w:rPr>
+                <w:rFonts w:ascii="Arial" w:hAnsi="Arial" w:cs="Arial"/>
+              </w:rPr>
+              <w:t>Identificar a causa da não conformidade.</w:t>
             </w:r>
           </w:p>
         </w:tc>
@@ -6558,7 +6796,13 @@
               <w:rPr>
                 <w:rFonts w:ascii="Arial" w:hAnsi="Arial" w:cs="Arial"/>
               </w:rPr>
-              <w:t xml:space="preserve"> Avaliar a necessidade de ações para correção.</w:t>
+              <w:t xml:space="preserve"> </w:t>
+            </w:r>
+            <w:r>
+              <w:rPr>
+                <w:rFonts w:ascii="Arial" w:hAnsi="Arial" w:cs="Arial"/>
+              </w:rPr>
+              <w:t>Avaliar a necessidade de ações para correção.</w:t>
             </w:r>
           </w:p>
         </w:tc>
@@ -6605,7 +6849,13 @@
               <w:rPr>
                 <w:rFonts w:ascii="Arial" w:hAnsi="Arial" w:cs="Arial"/>
               </w:rPr>
-              <w:t xml:space="preserve"> Determinar a implementação de ações necessárias.</w:t>
+              <w:t xml:space="preserve"> </w:t>
+            </w:r>
+            <w:r>
+              <w:rPr>
+                <w:rFonts w:ascii="Arial" w:hAnsi="Arial" w:cs="Arial"/>
+              </w:rPr>
+              <w:t>Determinar a implementação de ações necessárias.</w:t>
             </w:r>
           </w:p>
         </w:tc>
@@ -6652,7 +6902,13 @@
               <w:rPr>
                 <w:rFonts w:ascii="Arial" w:hAnsi="Arial" w:cs="Arial"/>
               </w:rPr>
-              <w:t xml:space="preserve"> Registrar os resultados da correção.</w:t>
+              <w:t xml:space="preserve"> </w:t>
+            </w:r>
+            <w:r>
+              <w:rPr>
+                <w:rFonts w:ascii="Arial" w:hAnsi="Arial" w:cs="Arial"/>
+              </w:rPr>
+              <w:t>Registrar os resultados da correção.</w:t>
             </w:r>
           </w:p>
         </w:tc>
@@ -6836,7 +7092,7 @@
               </w:rPr>
               <w:t xml:space="preserve"> </w:t>
             </w:r>
-            <w:hyperlink r:id="rId16" w:history="1">
+            <w:hyperlink r:id="rId15" w:history="1">
               <w:r>
                 <w:rPr>
                   <w:rStyle w:val="Hyperlink"/>
@@ -6872,7 +7128,7 @@
                 <w:rFonts w:ascii="Arial" w:hAnsi="Arial" w:cs="Arial"/>
               </w:rPr>
             </w:pPr>
-            <w:hyperlink r:id="rId17" w:history="1">
+            <w:hyperlink r:id="rId16" w:history="1">
               <w:r>
                 <w:rPr>
                   <w:rStyle w:val="Hyperlink"/>
@@ -6893,7 +7149,7 @@
               </w:rPr>
               <w:br/>
             </w:r>
-            <w:hyperlink r:id="rId18" w:history="1">
+            <w:hyperlink r:id="rId17" w:history="1">
               <w:r>
                 <w:rPr>
                   <w:rStyle w:val="Hyperlink"/>
@@ -6950,7 +7206,19 @@
               <w:rPr>
                 <w:rFonts w:ascii="Arial" w:hAnsi="Arial" w:cs="Arial"/>
               </w:rPr>
-              <w:t>Microsoft Office.</w:t>
+              <w:t>Microsoft</w:t>
+            </w:r>
+            <w:r>
+              <w:rPr>
+                <w:rFonts w:ascii="Arial" w:hAnsi="Arial" w:cs="Arial"/>
+              </w:rPr>
+              <w:t xml:space="preserve"> Office</w:t>
+            </w:r>
+            <w:r>
+              <w:rPr>
+                <w:rFonts w:ascii="Arial" w:hAnsi="Arial" w:cs="Arial"/>
+              </w:rPr>
+              <w:t>.</w:t>
             </w:r>
           </w:p>
         </w:tc>
@@ -6960,7 +7228,6 @@
       <w:pPr>
         <w:ind w:left="360"/>
         <w:rPr>
-          <w:rFonts w:ascii="Arial" w:hAnsi="Arial" w:cs="Arial"/>
           <w:bCs/>
         </w:rPr>
       </w:pPr>
@@ -6976,7 +7243,7 @@
 </file>
 
 <file path=word/numbering.xml><?xml version="1.0" encoding="utf-8"?>
-<w:numbering xmlns:wpc="http://schemas.microsoft.com/office/word/2010/wordprocessingCanvas" xmlns:mc="http://schemas.openxmlformats.org/markup-compatibility/2006" xmlns:o="urn:schemas-microsoft-com:office:office" xmlns:r="http://schemas.openxmlformats.org/officeDocument/2006/relationships" xmlns:m="http://schemas.openxmlformats.org/officeDocument/2006/math" xmlns:v="urn:schemas-microsoft-com:vml" xmlns:wp14="http://schemas.microsoft.com/office/word/2010/wordprocessingDrawing" xmlns:wp="http://schemas.openxmlformats.org/drawingml/2006/wordprocessingDrawing" xmlns:w10="urn:schemas-microsoft-com:office:word" xmlns:w="http://schemas.openxmlformats.org/wordprocessingml/2006/main" xmlns:w14="http://schemas.microsoft.com/office/word/2010/wordml" xmlns:w15="http://schemas.microsoft.com/office/word/2012/wordml" xmlns:wpg="http://schemas.microsoft.com/office/word/2010/wordprocessingGroup" xmlns:wpi="http://schemas.microsoft.com/office/word/2010/wordprocessingInk" xmlns:wne="http://schemas.microsoft.com/office/word/2006/wordml" xmlns:wps="http://schemas.microsoft.com/office/word/2010/wordprocessingShape" mc:Ignorable="w14 w15 wp14">
+<w:numbering xmlns:ve="http://schemas.openxmlformats.org/markup-compatibility/2006" xmlns:o="urn:schemas-microsoft-com:office:office" xmlns:r="http://schemas.openxmlformats.org/officeDocument/2006/relationships" xmlns:m="http://schemas.openxmlformats.org/officeDocument/2006/math" xmlns:v="urn:schemas-microsoft-com:vml" xmlns:wp="http://schemas.openxmlformats.org/drawingml/2006/wordprocessingDrawing" xmlns:w10="urn:schemas-microsoft-com:office:word" xmlns:w="http://schemas.openxmlformats.org/wordprocessingml/2006/main" xmlns:wne="http://schemas.microsoft.com/office/word/2006/wordml">
   <w:abstractNum w:abstractNumId="0">
     <w:nsid w:val="059720E4"/>
     <w:multiLevelType w:val="hybridMultilevel"/>
@@ -8417,7 +8684,7 @@
 </file>
 
 <file path=word/styles.xml><?xml version="1.0" encoding="utf-8"?>
-<w:styles xmlns:mc="http://schemas.openxmlformats.org/markup-compatibility/2006" xmlns:r="http://schemas.openxmlformats.org/officeDocument/2006/relationships" xmlns:w="http://schemas.openxmlformats.org/wordprocessingml/2006/main" xmlns:w14="http://schemas.microsoft.com/office/word/2010/wordml" xmlns:w15="http://schemas.microsoft.com/office/word/2012/wordml" mc:Ignorable="w14 w15">
+<w:styles xmlns:r="http://schemas.openxmlformats.org/officeDocument/2006/relationships" xmlns:w="http://schemas.openxmlformats.org/wordprocessingml/2006/main">
   <w:docDefaults>
     <w:rPrDefault>
       <w:rPr>
@@ -8429,378 +8696,144 @@
     </w:rPrDefault>
     <w:pPrDefault/>
   </w:docDefaults>
-  <w:latentStyles w:defLockedState="0" w:defUIPriority="99" w:defSemiHidden="0" w:defUnhideWhenUsed="0" w:defQFormat="0" w:count="371">
-    <w:lsdException w:name="Normal" w:uiPriority="0" w:qFormat="1"/>
-    <w:lsdException w:name="heading 1" w:uiPriority="9" w:qFormat="1"/>
-    <w:lsdException w:name="heading 2" w:semiHidden="1" w:uiPriority="9" w:unhideWhenUsed="1" w:qFormat="1"/>
-    <w:lsdException w:name="heading 3" w:semiHidden="1" w:uiPriority="9" w:unhideWhenUsed="1" w:qFormat="1"/>
-    <w:lsdException w:name="heading 4" w:semiHidden="1" w:uiPriority="9" w:unhideWhenUsed="1" w:qFormat="1"/>
-    <w:lsdException w:name="heading 5" w:semiHidden="1" w:uiPriority="9" w:unhideWhenUsed="1" w:qFormat="1"/>
-    <w:lsdException w:name="heading 6" w:semiHidden="1" w:uiPriority="9" w:unhideWhenUsed="1" w:qFormat="1"/>
-    <w:lsdException w:name="heading 7" w:semiHidden="1" w:uiPriority="9" w:unhideWhenUsed="1" w:qFormat="1"/>
-    <w:lsdException w:name="heading 8" w:semiHidden="1" w:uiPriority="9" w:unhideWhenUsed="1" w:qFormat="1"/>
-    <w:lsdException w:name="heading 9" w:semiHidden="1" w:uiPriority="9" w:unhideWhenUsed="1" w:qFormat="1"/>
-    <w:lsdException w:name="index 1" w:semiHidden="1" w:unhideWhenUsed="1"/>
-    <w:lsdException w:name="index 2" w:semiHidden="1" w:unhideWhenUsed="1"/>
-    <w:lsdException w:name="index 3" w:semiHidden="1" w:unhideWhenUsed="1"/>
-    <w:lsdException w:name="index 4" w:semiHidden="1" w:unhideWhenUsed="1"/>
-    <w:lsdException w:name="index 5" w:semiHidden="1" w:unhideWhenUsed="1"/>
-    <w:lsdException w:name="index 6" w:semiHidden="1" w:unhideWhenUsed="1"/>
-    <w:lsdException w:name="index 7" w:semiHidden="1" w:unhideWhenUsed="1"/>
-    <w:lsdException w:name="index 8" w:semiHidden="1" w:unhideWhenUsed="1"/>
-    <w:lsdException w:name="index 9" w:semiHidden="1" w:unhideWhenUsed="1"/>
-    <w:lsdException w:name="toc 1" w:semiHidden="1" w:uiPriority="39" w:unhideWhenUsed="1"/>
-    <w:lsdException w:name="toc 2" w:semiHidden="1" w:uiPriority="39" w:unhideWhenUsed="1"/>
-    <w:lsdException w:name="toc 3" w:semiHidden="1" w:uiPriority="39" w:unhideWhenUsed="1"/>
-    <w:lsdException w:name="toc 4" w:semiHidden="1" w:uiPriority="39" w:unhideWhenUsed="1"/>
-    <w:lsdException w:name="toc 5" w:semiHidden="1" w:uiPriority="39" w:unhideWhenUsed="1"/>
-    <w:lsdException w:name="toc 6" w:semiHidden="1" w:uiPriority="39" w:unhideWhenUsed="1"/>
-    <w:lsdException w:name="toc 7" w:semiHidden="1" w:uiPriority="39" w:unhideWhenUsed="1"/>
-    <w:lsdException w:name="toc 8" w:semiHidden="1" w:uiPriority="39" w:unhideWhenUsed="1"/>
-    <w:lsdException w:name="toc 9" w:semiHidden="1" w:uiPriority="39" w:unhideWhenUsed="1"/>
-    <w:lsdException w:name="Normal Indent" w:semiHidden="1" w:unhideWhenUsed="1"/>
-    <w:lsdException w:name="footnote text" w:semiHidden="1" w:unhideWhenUsed="1"/>
-    <w:lsdException w:name="annotation text" w:semiHidden="1" w:unhideWhenUsed="1"/>
-    <w:lsdException w:name="header" w:semiHidden="1" w:unhideWhenUsed="1"/>
-    <w:lsdException w:name="footer" w:semiHidden="1" w:unhideWhenUsed="1"/>
-    <w:lsdException w:name="index heading" w:semiHidden="1" w:unhideWhenUsed="1"/>
-    <w:lsdException w:name="caption" w:semiHidden="1" w:uiPriority="35" w:unhideWhenUsed="1" w:qFormat="1"/>
-    <w:lsdException w:name="table of figures" w:semiHidden="1" w:unhideWhenUsed="1"/>
-    <w:lsdException w:name="envelope address" w:semiHidden="1" w:unhideWhenUsed="1"/>
-    <w:lsdException w:name="envelope return" w:semiHidden="1" w:unhideWhenUsed="1"/>
-    <w:lsdException w:name="footnote reference" w:semiHidden="1" w:unhideWhenUsed="1"/>
-    <w:lsdException w:name="annotation reference" w:semiHidden="1" w:unhideWhenUsed="1"/>
-    <w:lsdException w:name="line number" w:semiHidden="1" w:unhideWhenUsed="1"/>
-    <w:lsdException w:name="page number" w:semiHidden="1" w:unhideWhenUsed="1"/>
-    <w:lsdException w:name="endnote reference" w:semiHidden="1" w:unhideWhenUsed="1"/>
-    <w:lsdException w:name="endnote text" w:semiHidden="1" w:unhideWhenUsed="1"/>
-    <w:lsdException w:name="table of authorities" w:semiHidden="1" w:unhideWhenUsed="1"/>
-    <w:lsdException w:name="macro" w:semiHidden="1" w:unhideWhenUsed="1"/>
-    <w:lsdException w:name="toa heading" w:semiHidden="1" w:unhideWhenUsed="1"/>
-    <w:lsdException w:name="List" w:semiHidden="1" w:unhideWhenUsed="1"/>
-    <w:lsdException w:name="List Bullet" w:semiHidden="1" w:unhideWhenUsed="1"/>
-    <w:lsdException w:name="List Number" w:semiHidden="1" w:unhideWhenUsed="1"/>
-    <w:lsdException w:name="List 2" w:semiHidden="1" w:unhideWhenUsed="1"/>
-    <w:lsdException w:name="List 3" w:semiHidden="1" w:unhideWhenUsed="1"/>
-    <w:lsdException w:name="List 4" w:semiHidden="1" w:unhideWhenUsed="1"/>
-    <w:lsdException w:name="List 5" w:semiHidden="1" w:unhideWhenUsed="1"/>
-    <w:lsdException w:name="List Bullet 2" w:semiHidden="1" w:unhideWhenUsed="1"/>
-    <w:lsdException w:name="List Bullet 3" w:semiHidden="1" w:unhideWhenUsed="1"/>
-    <w:lsdException w:name="List Bullet 4" w:semiHidden="1" w:unhideWhenUsed="1"/>
-    <w:lsdException w:name="List Bullet 5" w:semiHidden="1" w:unhideWhenUsed="1"/>
-    <w:lsdException w:name="List Number 2" w:semiHidden="1" w:unhideWhenUsed="1"/>
-    <w:lsdException w:name="List Number 3" w:semiHidden="1" w:unhideWhenUsed="1"/>
-    <w:lsdException w:name="List Number 4" w:semiHidden="1" w:unhideWhenUsed="1"/>
-    <w:lsdException w:name="List Number 5" w:semiHidden="1" w:unhideWhenUsed="1"/>
-    <w:lsdException w:name="Title" w:uiPriority="10" w:qFormat="1"/>
-    <w:lsdException w:name="Closing" w:semiHidden="1" w:unhideWhenUsed="1"/>
-    <w:lsdException w:name="Signature" w:semiHidden="1" w:unhideWhenUsed="1"/>
-    <w:lsdException w:name="Default Paragraph Font" w:semiHidden="1" w:uiPriority="1" w:unhideWhenUsed="1"/>
-    <w:lsdException w:name="Body Text" w:semiHidden="1" w:unhideWhenUsed="1"/>
-    <w:lsdException w:name="Body Text Indent" w:semiHidden="1" w:unhideWhenUsed="1"/>
-    <w:lsdException w:name="List Continue" w:semiHidden="1" w:unhideWhenUsed="1"/>
-    <w:lsdException w:name="List Continue 2" w:semiHidden="1" w:unhideWhenUsed="1"/>
-    <w:lsdException w:name="List Continue 3" w:semiHidden="1" w:unhideWhenUsed="1"/>
-    <w:lsdException w:name="List Continue 4" w:semiHidden="1" w:unhideWhenUsed="1"/>
-    <w:lsdException w:name="List Continue 5" w:semiHidden="1" w:unhideWhenUsed="1"/>
-    <w:lsdException w:name="Message Header" w:semiHidden="1" w:unhideWhenUsed="1"/>
-    <w:lsdException w:name="Subtitle" w:uiPriority="11" w:qFormat="1"/>
-    <w:lsdException w:name="Salutation" w:semiHidden="1" w:unhideWhenUsed="1"/>
-    <w:lsdException w:name="Date" w:semiHidden="1" w:unhideWhenUsed="1"/>
-    <w:lsdException w:name="Body Text First Indent" w:semiHidden="1" w:unhideWhenUsed="1"/>
-    <w:lsdException w:name="Body Text First Indent 2" w:semiHidden="1" w:unhideWhenUsed="1"/>
-    <w:lsdException w:name="Note Heading" w:semiHidden="1" w:unhideWhenUsed="1"/>
-    <w:lsdException w:name="Body Text 2" w:semiHidden="1" w:unhideWhenUsed="1"/>
-    <w:lsdException w:name="Body Text 3" w:semiHidden="1" w:unhideWhenUsed="1"/>
-    <w:lsdException w:name="Body Text Indent 2" w:semiHidden="1" w:unhideWhenUsed="1"/>
-    <w:lsdException w:name="Body Text Indent 3" w:semiHidden="1" w:unhideWhenUsed="1"/>
-    <w:lsdException w:name="Block Text" w:semiHidden="1" w:unhideWhenUsed="1"/>
-    <w:lsdException w:name="Hyperlink" w:semiHidden="1" w:unhideWhenUsed="1"/>
-    <w:lsdException w:name="FollowedHyperlink" w:semiHidden="1" w:unhideWhenUsed="1"/>
-    <w:lsdException w:name="Strong" w:uiPriority="22" w:qFormat="1"/>
-    <w:lsdException w:name="Emphasis" w:uiPriority="20" w:qFormat="1"/>
-    <w:lsdException w:name="Document Map" w:semiHidden="1" w:unhideWhenUsed="1"/>
-    <w:lsdException w:name="Plain Text" w:semiHidden="1" w:unhideWhenUsed="1"/>
-    <w:lsdException w:name="E-mail Signature" w:semiHidden="1" w:unhideWhenUsed="1"/>
-    <w:lsdException w:name="HTML Top of Form" w:semiHidden="1" w:unhideWhenUsed="1"/>
-    <w:lsdException w:name="HTML Bottom of Form" w:semiHidden="1" w:unhideWhenUsed="1"/>
-    <w:lsdException w:name="Normal (Web)" w:semiHidden="1" w:unhideWhenUsed="1"/>
-    <w:lsdException w:name="HTML Acronym" w:semiHidden="1" w:unhideWhenUsed="1"/>
-    <w:lsdException w:name="HTML Address" w:semiHidden="1" w:unhideWhenUsed="1"/>
-    <w:lsdException w:name="HTML Cite" w:semiHidden="1" w:unhideWhenUsed="1"/>
-    <w:lsdException w:name="HTML Code" w:semiHidden="1" w:unhideWhenUsed="1"/>
-    <w:lsdException w:name="HTML Definition" w:semiHidden="1" w:unhideWhenUsed="1"/>
-    <w:lsdException w:name="HTML Keyboard" w:semiHidden="1" w:unhideWhenUsed="1"/>
-    <w:lsdException w:name="HTML Preformatted" w:semiHidden="1" w:unhideWhenUsed="1"/>
-    <w:lsdException w:name="HTML Sample" w:semiHidden="1" w:unhideWhenUsed="1"/>
-    <w:lsdException w:name="HTML Typewriter" w:semiHidden="1" w:unhideWhenUsed="1"/>
-    <w:lsdException w:name="HTML Variable" w:semiHidden="1" w:unhideWhenUsed="1"/>
-    <w:lsdException w:name="Normal Table" w:semiHidden="1" w:unhideWhenUsed="1"/>
-    <w:lsdException w:name="annotation subject" w:semiHidden="1" w:unhideWhenUsed="1"/>
-    <w:lsdException w:name="No List" w:semiHidden="1" w:unhideWhenUsed="1"/>
-    <w:lsdException w:name="Outline List 1" w:semiHidden="1" w:unhideWhenUsed="1"/>
-    <w:lsdException w:name="Outline List 2" w:semiHidden="1" w:unhideWhenUsed="1"/>
-    <w:lsdException w:name="Outline List 3" w:semiHidden="1" w:unhideWhenUsed="1"/>
-    <w:lsdException w:name="Table Simple 1" w:semiHidden="1" w:unhideWhenUsed="1"/>
-    <w:lsdException w:name="Table Simple 2" w:semiHidden="1" w:unhideWhenUsed="1"/>
-    <w:lsdException w:name="Table Simple 3" w:semiHidden="1" w:unhideWhenUsed="1"/>
-    <w:lsdException w:name="Table Classic 1" w:semiHidden="1" w:unhideWhenUsed="1"/>
-    <w:lsdException w:name="Table Classic 2" w:semiHidden="1" w:unhideWhenUsed="1"/>
-    <w:lsdException w:name="Table Classic 3" w:semiHidden="1" w:unhideWhenUsed="1"/>
-    <w:lsdException w:name="Table Classic 4" w:semiHidden="1" w:unhideWhenUsed="1"/>
-    <w:lsdException w:name="Table Colorful 1" w:semiHidden="1" w:unhideWhenUsed="1"/>
-    <w:lsdException w:name="Table Colorful 2" w:semiHidden="1" w:unhideWhenUsed="1"/>
-    <w:lsdException w:name="Table Colorful 3" w:semiHidden="1" w:unhideWhenUsed="1"/>
-    <w:lsdException w:name="Table Columns 1" w:semiHidden="1" w:unhideWhenUsed="1"/>
-    <w:lsdException w:name="Table Columns 2" w:semiHidden="1" w:unhideWhenUsed="1"/>
-    <w:lsdException w:name="Table Columns 3" w:semiHidden="1" w:unhideWhenUsed="1"/>
-    <w:lsdException w:name="Table Columns 4" w:semiHidden="1" w:unhideWhenUsed="1"/>
-    <w:lsdException w:name="Table Columns 5" w:semiHidden="1" w:unhideWhenUsed="1"/>
-    <w:lsdException w:name="Table Grid 1" w:semiHidden="1" w:unhideWhenUsed="1"/>
-    <w:lsdException w:name="Table Grid 2" w:semiHidden="1" w:unhideWhenUsed="1"/>
-    <w:lsdException w:name="Table Grid 3" w:semiHidden="1" w:unhideWhenUsed="1"/>
-    <w:lsdException w:name="Table Grid 4" w:semiHidden="1" w:unhideWhenUsed="1"/>
-    <w:lsdException w:name="Table Grid 5" w:semiHidden="1" w:unhideWhenUsed="1"/>
-    <w:lsdException w:name="Table Grid 6" w:semiHidden="1" w:unhideWhenUsed="1"/>
-    <w:lsdException w:name="Table Grid 7" w:semiHidden="1" w:unhideWhenUsed="1"/>
-    <w:lsdException w:name="Table Grid 8" w:semiHidden="1" w:unhideWhenUsed="1"/>
-    <w:lsdException w:name="Table List 1" w:semiHidden="1" w:unhideWhenUsed="1"/>
-    <w:lsdException w:name="Table List 2" w:semiHidden="1" w:unhideWhenUsed="1"/>
-    <w:lsdException w:name="Table List 3" w:semiHidden="1" w:unhideWhenUsed="1"/>
-    <w:lsdException w:name="Table List 4" w:semiHidden="1" w:unhideWhenUsed="1"/>
-    <w:lsdException w:name="Table List 5" w:semiHidden="1" w:unhideWhenUsed="1"/>
-    <w:lsdException w:name="Table List 6" w:semiHidden="1" w:unhideWhenUsed="1"/>
-    <w:lsdException w:name="Table List 7" w:semiHidden="1" w:unhideWhenUsed="1"/>
-    <w:lsdException w:name="Table List 8" w:semiHidden="1" w:unhideWhenUsed="1"/>
-    <w:lsdException w:name="Table 3D effects 1" w:semiHidden="1" w:unhideWhenUsed="1"/>
-    <w:lsdException w:name="Table 3D effects 2" w:semiHidden="1" w:unhideWhenUsed="1"/>
-    <w:lsdException w:name="Table 3D effects 3" w:semiHidden="1" w:unhideWhenUsed="1"/>
-    <w:lsdException w:name="Table Contemporary" w:semiHidden="1" w:unhideWhenUsed="1"/>
-    <w:lsdException w:name="Table Elegant" w:semiHidden="1" w:unhideWhenUsed="1"/>
-    <w:lsdException w:name="Table Professional" w:semiHidden="1" w:unhideWhenUsed="1"/>
-    <w:lsdException w:name="Table Subtle 1" w:semiHidden="1" w:unhideWhenUsed="1"/>
-    <w:lsdException w:name="Table Subtle 2" w:semiHidden="1" w:unhideWhenUsed="1"/>
-    <w:lsdException w:name="Table Web 1" w:semiHidden="1" w:unhideWhenUsed="1"/>
-    <w:lsdException w:name="Table Web 2" w:semiHidden="1" w:unhideWhenUsed="1"/>
-    <w:lsdException w:name="Table Web 3" w:semiHidden="1" w:unhideWhenUsed="1"/>
-    <w:lsdException w:name="Balloon Text" w:semiHidden="1" w:unhideWhenUsed="1"/>
-    <w:lsdException w:name="Table Grid" w:uiPriority="59"/>
-    <w:lsdException w:name="Table Theme" w:semiHidden="1" w:unhideWhenUsed="1"/>
-    <w:lsdException w:name="Placeholder Text" w:semiHidden="1"/>
-    <w:lsdException w:name="No Spacing" w:uiPriority="1" w:qFormat="1"/>
-    <w:lsdException w:name="Light Shading" w:uiPriority="60"/>
-    <w:lsdException w:name="Light List" w:uiPriority="61"/>
-    <w:lsdException w:name="Light Grid" w:uiPriority="62"/>
-    <w:lsdException w:name="Medium Shading 1" w:uiPriority="63"/>
-    <w:lsdException w:name="Medium Shading 2" w:uiPriority="64"/>
-    <w:lsdException w:name="Medium List 1" w:uiPriority="65"/>
-    <w:lsdException w:name="Medium List 2" w:uiPriority="66"/>
-    <w:lsdException w:name="Medium Grid 1" w:uiPriority="67"/>
-    <w:lsdException w:name="Medium Grid 2" w:uiPriority="68"/>
-    <w:lsdException w:name="Medium Grid 3" w:uiPriority="69"/>
-    <w:lsdException w:name="Dark List" w:uiPriority="70"/>
-    <w:lsdException w:name="Colorful Shading" w:uiPriority="71"/>
-    <w:lsdException w:name="Colorful List" w:uiPriority="72"/>
-    <w:lsdException w:name="Colorful Grid" w:uiPriority="73"/>
-    <w:lsdException w:name="Light Shading Accent 1" w:uiPriority="60"/>
-    <w:lsdException w:name="Light List Accent 1" w:uiPriority="61"/>
-    <w:lsdException w:name="Light Grid Accent 1" w:uiPriority="62"/>
-    <w:lsdException w:name="Medium Shading 1 Accent 1" w:uiPriority="63"/>
-    <w:lsdException w:name="Medium Shading 2 Accent 1" w:uiPriority="64"/>
-    <w:lsdException w:name="Medium List 1 Accent 1" w:uiPriority="65"/>
-    <w:lsdException w:name="Revision" w:semiHidden="1"/>
-    <w:lsdException w:name="List Paragraph" w:uiPriority="34" w:qFormat="1"/>
-    <w:lsdException w:name="Quote" w:uiPriority="29" w:qFormat="1"/>
-    <w:lsdException w:name="Intense Quote" w:uiPriority="30" w:qFormat="1"/>
-    <w:lsdException w:name="Medium List 2 Accent 1" w:uiPriority="66"/>
-    <w:lsdException w:name="Medium Grid 1 Accent 1" w:uiPriority="67"/>
-    <w:lsdException w:name="Medium Grid 2 Accent 1" w:uiPriority="68"/>
-    <w:lsdException w:name="Medium Grid 3 Accent 1" w:uiPriority="69"/>
-    <w:lsdException w:name="Dark List Accent 1" w:uiPriority="70"/>
-    <w:lsdException w:name="Colorful Shading Accent 1" w:uiPriority="71"/>
-    <w:lsdException w:name="Colorful List Accent 1" w:uiPriority="72"/>
-    <w:lsdException w:name="Colorful Grid Accent 1" w:uiPriority="73"/>
-    <w:lsdException w:name="Light Shading Accent 2" w:uiPriority="60"/>
-    <w:lsdException w:name="Light List Accent 2" w:uiPriority="61"/>
-    <w:lsdException w:name="Light Grid Accent 2" w:uiPriority="62"/>
-    <w:lsdException w:name="Medium Shading 1 Accent 2" w:uiPriority="63"/>
-    <w:lsdException w:name="Medium Shading 2 Accent 2" w:uiPriority="64"/>
-    <w:lsdException w:name="Medium List 1 Accent 2" w:uiPriority="65"/>
-    <w:lsdException w:name="Medium List 2 Accent 2" w:uiPriority="66"/>
-    <w:lsdException w:name="Medium Grid 1 Accent 2" w:uiPriority="67"/>
-    <w:lsdException w:name="Medium Grid 2 Accent 2" w:uiPriority="68"/>
-    <w:lsdException w:name="Medium Grid 3 Accent 2" w:uiPriority="69"/>
-    <w:lsdException w:name="Dark List Accent 2" w:uiPriority="70"/>
-    <w:lsdException w:name="Colorful Shading Accent 2" w:uiPriority="71"/>
-    <w:lsdException w:name="Colorful List Accent 2" w:uiPriority="72"/>
-    <w:lsdException w:name="Colorful Grid Accent 2" w:uiPriority="73"/>
-    <w:lsdException w:name="Light Shading Accent 3" w:uiPriority="60"/>
-    <w:lsdException w:name="Light List Accent 3" w:uiPriority="61"/>
-    <w:lsdException w:name="Light Grid Accent 3" w:uiPriority="62"/>
-    <w:lsdException w:name="Medium Shading 1 Accent 3" w:uiPriority="63"/>
-    <w:lsdException w:name="Medium Shading 2 Accent 3" w:uiPriority="64"/>
-    <w:lsdException w:name="Medium List 1 Accent 3" w:uiPriority="65"/>
-    <w:lsdException w:name="Medium List 2 Accent 3" w:uiPriority="66"/>
-    <w:lsdException w:name="Medium Grid 1 Accent 3" w:uiPriority="67"/>
-    <w:lsdException w:name="Medium Grid 2 Accent 3" w:uiPriority="68"/>
-    <w:lsdException w:name="Medium Grid 3 Accent 3" w:uiPriority="69"/>
-    <w:lsdException w:name="Dark List Accent 3" w:uiPriority="70"/>
-    <w:lsdException w:name="Colorful Shading Accent 3" w:uiPriority="71"/>
-    <w:lsdException w:name="Colorful List Accent 3" w:uiPriority="72"/>
-    <w:lsdException w:name="Colorful Grid Accent 3" w:uiPriority="73"/>
-    <w:lsdException w:name="Light Shading Accent 4" w:uiPriority="60"/>
-    <w:lsdException w:name="Light List Accent 4" w:uiPriority="61"/>
-    <w:lsdException w:name="Light Grid Accent 4" w:uiPriority="62"/>
-    <w:lsdException w:name="Medium Shading 1 Accent 4" w:uiPriority="63"/>
-    <w:lsdException w:name="Medium Shading 2 Accent 4" w:uiPriority="64"/>
-    <w:lsdException w:name="Medium List 1 Accent 4" w:uiPriority="65"/>
-    <w:lsdException w:name="Medium List 2 Accent 4" w:uiPriority="66"/>
-    <w:lsdException w:name="Medium Grid 1 Accent 4" w:uiPriority="67"/>
-    <w:lsdException w:name="Medium Grid 2 Accent 4" w:uiPriority="68"/>
-    <w:lsdException w:name="Medium Grid 3 Accent 4" w:uiPriority="69"/>
-    <w:lsdException w:name="Dark List Accent 4" w:uiPriority="70"/>
-    <w:lsdException w:name="Colorful Shading Accent 4" w:uiPriority="71"/>
-    <w:lsdException w:name="Colorful List Accent 4" w:uiPriority="72"/>
-    <w:lsdException w:name="Colorful Grid Accent 4" w:uiPriority="73"/>
-    <w:lsdException w:name="Light Shading Accent 5" w:uiPriority="60"/>
-    <w:lsdException w:name="Light List Accent 5" w:uiPriority="61"/>
-    <w:lsdException w:name="Light Grid Accent 5" w:uiPriority="62"/>
-    <w:lsdException w:name="Medium Shading 1 Accent 5" w:uiPriority="63"/>
-    <w:lsdException w:name="Medium Shading 2 Accent 5" w:uiPriority="64"/>
-    <w:lsdException w:name="Medium List 1 Accent 5" w:uiPriority="65"/>
-    <w:lsdException w:name="Medium List 2 Accent 5" w:uiPriority="66"/>
-    <w:lsdException w:name="Medium Grid 1 Accent 5" w:uiPriority="67"/>
-    <w:lsdException w:name="Medium Grid 2 Accent 5" w:uiPriority="68"/>
-    <w:lsdException w:name="Medium Grid 3 Accent 5" w:uiPriority="69"/>
-    <w:lsdException w:name="Dark List Accent 5" w:uiPriority="70"/>
-    <w:lsdException w:name="Colorful Shading Accent 5" w:uiPriority="71"/>
-    <w:lsdException w:name="Colorful List Accent 5" w:uiPriority="72"/>
-    <w:lsdException w:name="Colorful Grid Accent 5" w:uiPriority="73"/>
-    <w:lsdException w:name="Light Shading Accent 6" w:uiPriority="60"/>
-    <w:lsdException w:name="Light List Accent 6" w:uiPriority="61"/>
-    <w:lsdException w:name="Light Grid Accent 6" w:uiPriority="62"/>
-    <w:lsdException w:name="Medium Shading 1 Accent 6" w:uiPriority="63"/>
-    <w:lsdException w:name="Medium Shading 2 Accent 6" w:uiPriority="64"/>
-    <w:lsdException w:name="Medium List 1 Accent 6" w:uiPriority="65"/>
-    <w:lsdException w:name="Medium List 2 Accent 6" w:uiPriority="66"/>
-    <w:lsdException w:name="Medium Grid 1 Accent 6" w:uiPriority="67"/>
-    <w:lsdException w:name="Medium Grid 2 Accent 6" w:uiPriority="68"/>
-    <w:lsdException w:name="Medium Grid 3 Accent 6" w:uiPriority="69"/>
-    <w:lsdException w:name="Dark List Accent 6" w:uiPriority="70"/>
-    <w:lsdException w:name="Colorful Shading Accent 6" w:uiPriority="71"/>
-    <w:lsdException w:name="Colorful List Accent 6" w:uiPriority="72"/>
-    <w:lsdException w:name="Colorful Grid Accent 6" w:uiPriority="73"/>
-    <w:lsdException w:name="Subtle Emphasis" w:uiPriority="19" w:qFormat="1"/>
-    <w:lsdException w:name="Intense Emphasis" w:uiPriority="21" w:qFormat="1"/>
-    <w:lsdException w:name="Subtle Reference" w:uiPriority="31" w:qFormat="1"/>
-    <w:lsdException w:name="Intense Reference" w:uiPriority="32" w:qFormat="1"/>
-    <w:lsdException w:name="Book Title" w:uiPriority="33" w:qFormat="1"/>
-    <w:lsdException w:name="Bibliography" w:semiHidden="1" w:uiPriority="37" w:unhideWhenUsed="1"/>
-    <w:lsdException w:name="TOC Heading" w:semiHidden="1" w:uiPriority="39" w:unhideWhenUsed="1" w:qFormat="1"/>
-    <w:lsdException w:name="Plain Table 1" w:uiPriority="41"/>
-    <w:lsdException w:name="Plain Table 2" w:uiPriority="42"/>
-    <w:lsdException w:name="Plain Table 3" w:uiPriority="43"/>
-    <w:lsdException w:name="Plain Table 4" w:uiPriority="44"/>
-    <w:lsdException w:name="Plain Table 5" w:uiPriority="45"/>
-    <w:lsdException w:name="Grid Table Light" w:uiPriority="40"/>
-    <w:lsdException w:name="Grid Table 1 Light" w:uiPriority="46"/>
-    <w:lsdException w:name="Grid Table 2" w:uiPriority="47"/>
-    <w:lsdException w:name="Grid Table 3" w:uiPriority="48"/>
-    <w:lsdException w:name="Grid Table 4" w:uiPriority="49"/>
-    <w:lsdException w:name="Grid Table 5 Dark" w:uiPriority="50"/>
-    <w:lsdException w:name="Grid Table 6 Colorful" w:uiPriority="51"/>
-    <w:lsdException w:name="Grid Table 7 Colorful" w:uiPriority="52"/>
-    <w:lsdException w:name="Grid Table 1 Light Accent 1" w:uiPriority="46"/>
-    <w:lsdException w:name="Grid Table 2 Accent 1" w:uiPriority="47"/>
-    <w:lsdException w:name="Grid Table 3 Accent 1" w:uiPriority="48"/>
-    <w:lsdException w:name="Grid Table 4 Accent 1" w:uiPriority="49"/>
-    <w:lsdException w:name="Grid Table 5 Dark Accent 1" w:uiPriority="50"/>
-    <w:lsdException w:name="Grid Table 6 Colorful Accent 1" w:uiPriority="51"/>
-    <w:lsdException w:name="Grid Table 7 Colorful Accent 1" w:uiPriority="52"/>
-    <w:lsdException w:name="Grid Table 1 Light Accent 2" w:uiPriority="46"/>
-    <w:lsdException w:name="Grid Table 2 Accent 2" w:uiPriority="47"/>
-    <w:lsdException w:name="Grid Table 3 Accent 2" w:uiPriority="48"/>
-    <w:lsdException w:name="Grid Table 4 Accent 2" w:uiPriority="49"/>
-    <w:lsdException w:name="Grid Table 5 Dark Accent 2" w:uiPriority="50"/>
-    <w:lsdException w:name="Grid Table 6 Colorful Accent 2" w:uiPriority="51"/>
-    <w:lsdException w:name="Grid Table 7 Colorful Accent 2" w:uiPriority="52"/>
-    <w:lsdException w:name="Grid Table 1 Light Accent 3" w:uiPriority="46"/>
-    <w:lsdException w:name="Grid Table 2 Accent 3" w:uiPriority="47"/>
-    <w:lsdException w:name="Grid Table 3 Accent 3" w:uiPriority="48"/>
-    <w:lsdException w:name="Grid Table 4 Accent 3" w:uiPriority="49"/>
-    <w:lsdException w:name="Grid Table 5 Dark Accent 3" w:uiPriority="50"/>
-    <w:lsdException w:name="Grid Table 6 Colorful Accent 3" w:uiPriority="51"/>
-    <w:lsdException w:name="Grid Table 7 Colorful Accent 3" w:uiPriority="52"/>
-    <w:lsdException w:name="Grid Table 1 Light Accent 4" w:uiPriority="46"/>
-    <w:lsdException w:name="Grid Table 2 Accent 4" w:uiPriority="47"/>
-    <w:lsdException w:name="Grid Table 3 Accent 4" w:uiPriority="48"/>
-    <w:lsdException w:name="Grid Table 4 Accent 4" w:uiPriority="49"/>
-    <w:lsdException w:name="Grid Table 5 Dark Accent 4" w:uiPriority="50"/>
-    <w:lsdException w:name="Grid Table 6 Colorful Accent 4" w:uiPriority="51"/>
-    <w:lsdException w:name="Grid Table 7 Colorful Accent 4" w:uiPriority="52"/>
-    <w:lsdException w:name="Grid Table 1 Light Accent 5" w:uiPriority="46"/>
-    <w:lsdException w:name="Grid Table 2 Accent 5" w:uiPriority="47"/>
-    <w:lsdException w:name="Grid Table 3 Accent 5" w:uiPriority="48"/>
-    <w:lsdException w:name="Grid Table 4 Accent 5" w:uiPriority="49"/>
-    <w:lsdException w:name="Grid Table 5 Dark Accent 5" w:uiPriority="50"/>
-    <w:lsdException w:name="Grid Table 6 Colorful Accent 5" w:uiPriority="51"/>
-    <w:lsdException w:name="Grid Table 7 Colorful Accent 5" w:uiPriority="52"/>
-    <w:lsdException w:name="Grid Table 1 Light Accent 6" w:uiPriority="46"/>
-    <w:lsdException w:name="Grid Table 2 Accent 6" w:uiPriority="47"/>
-    <w:lsdException w:name="Grid Table 3 Accent 6" w:uiPriority="48"/>
-    <w:lsdException w:name="Grid Table 4 Accent 6" w:uiPriority="49"/>
-    <w:lsdException w:name="Grid Table 5 Dark Accent 6" w:uiPriority="50"/>
-    <w:lsdException w:name="Grid Table 6 Colorful Accent 6" w:uiPriority="51"/>
-    <w:lsdException w:name="Grid Table 7 Colorful Accent 6" w:uiPriority="52"/>
-    <w:lsdException w:name="List Table 1 Light" w:uiPriority="46"/>
-    <w:lsdException w:name="List Table 2" w:uiPriority="47"/>
-    <w:lsdException w:name="List Table 3" w:uiPriority="48"/>
-    <w:lsdException w:name="List Table 4" w:uiPriority="49"/>
-    <w:lsdException w:name="List Table 5 Dark" w:uiPriority="50"/>
-    <w:lsdException w:name="List Table 6 Colorful" w:uiPriority="51"/>
-    <w:lsdException w:name="List Table 7 Colorful" w:uiPriority="52"/>
-    <w:lsdException w:name="List Table 1 Light Accent 1" w:uiPriority="46"/>
-    <w:lsdException w:name="List Table 2 Accent 1" w:uiPriority="47"/>
-    <w:lsdException w:name="List Table 3 Accent 1" w:uiPriority="48"/>
-    <w:lsdException w:name="List Table 4 Accent 1" w:uiPriority="49"/>
-    <w:lsdException w:name="List Table 5 Dark Accent 1" w:uiPriority="50"/>
-    <w:lsdException w:name="List Table 6 Colorful Accent 1" w:uiPriority="51"/>
-    <w:lsdException w:name="List Table 7 Colorful Accent 1" w:uiPriority="52"/>
-    <w:lsdException w:name="List Table 1 Light Accent 2" w:uiPriority="46"/>
-    <w:lsdException w:name="List Table 2 Accent 2" w:uiPriority="47"/>
-    <w:lsdException w:name="List Table 3 Accent 2" w:uiPriority="48"/>
-    <w:lsdException w:name="List Table 4 Accent 2" w:uiPriority="49"/>
-    <w:lsdException w:name="List Table 5 Dark Accent 2" w:uiPriority="50"/>
-    <w:lsdException w:name="List Table 6 Colorful Accent 2" w:uiPriority="51"/>
-    <w:lsdException w:name="List Table 7 Colorful Accent 2" w:uiPriority="52"/>
-    <w:lsdException w:name="List Table 1 Light Accent 3" w:uiPriority="46"/>
-    <w:lsdException w:name="List Table 2 Accent 3" w:uiPriority="47"/>
-    <w:lsdException w:name="List Table 3 Accent 3" w:uiPriority="48"/>
-    <w:lsdException w:name="List Table 4 Accent 3" w:uiPriority="49"/>
-    <w:lsdException w:name="List Table 5 Dark Accent 3" w:uiPriority="50"/>
-    <w:lsdException w:name="List Table 6 Colorful Accent 3" w:uiPriority="51"/>
-    <w:lsdException w:name="List Table 7 Colorful Accent 3" w:uiPriority="52"/>
-    <w:lsdException w:name="List Table 1 Light Accent 4" w:uiPriority="46"/>
-    <w:lsdException w:name="List Table 2 Accent 4" w:uiPriority="47"/>
-    <w:lsdException w:name="List Table 3 Accent 4" w:uiPriority="48"/>
-    <w:lsdException w:name="List Table 4 Accent 4" w:uiPriority="49"/>
-    <w:lsdException w:name="List Table 5 Dark Accent 4" w:uiPriority="50"/>
-    <w:lsdException w:name="List Table 6 Colorful Accent 4" w:uiPriority="51"/>
-    <w:lsdException w:name="List Table 7 Colorful Accent 4" w:uiPriority="52"/>
-    <w:lsdException w:name="List Table 1 Light Accent 5" w:uiPriority="46"/>
-    <w:lsdException w:name="List Table 2 Accent 5" w:uiPriority="47"/>
-    <w:lsdException w:name="List Table 3 Accent 5" w:uiPriority="48"/>
-    <w:lsdException w:name="List Table 4 Accent 5" w:uiPriority="49"/>
-    <w:lsdException w:name="List Table 5 Dark Accent 5" w:uiPriority="50"/>
-    <w:lsdException w:name="List Table 6 Colorful Accent 5" w:uiPriority="51"/>
-    <w:lsdException w:name="List Table 7 Colorful Accent 5" w:uiPriority="52"/>
-    <w:lsdException w:name="List Table 1 Light Accent 6" w:uiPriority="46"/>
-    <w:lsdException w:name="List Table 2 Accent 6" w:uiPriority="47"/>
-    <w:lsdException w:name="List Table 3 Accent 6" w:uiPriority="48"/>
-    <w:lsdException w:name="List Table 4 Accent 6" w:uiPriority="49"/>
-    <w:lsdException w:name="List Table 5 Dark Accent 6" w:uiPriority="50"/>
-    <w:lsdException w:name="List Table 6 Colorful Accent 6" w:uiPriority="51"/>
-    <w:lsdException w:name="List Table 7 Colorful Accent 6" w:uiPriority="52"/>
+  <w:latentStyles w:defLockedState="0" w:defUIPriority="99" w:defSemiHidden="1" w:defUnhideWhenUsed="1" w:defQFormat="0" w:count="267">
+    <w:lsdException w:name="Normal" w:semiHidden="0" w:uiPriority="0" w:unhideWhenUsed="0" w:qFormat="1"/>
+    <w:lsdException w:name="heading 1" w:semiHidden="0" w:uiPriority="9" w:unhideWhenUsed="0" w:qFormat="1"/>
+    <w:lsdException w:name="heading 2" w:uiPriority="9" w:qFormat="1"/>
+    <w:lsdException w:name="heading 3" w:uiPriority="9" w:qFormat="1"/>
+    <w:lsdException w:name="heading 4" w:uiPriority="9" w:qFormat="1"/>
+    <w:lsdException w:name="heading 5" w:uiPriority="9" w:qFormat="1"/>
+    <w:lsdException w:name="heading 6" w:uiPriority="9" w:qFormat="1"/>
+    <w:lsdException w:name="heading 7" w:uiPriority="9" w:qFormat="1"/>
+    <w:lsdException w:name="heading 8" w:uiPriority="9" w:qFormat="1"/>
+    <w:lsdException w:name="heading 9" w:uiPriority="9" w:qFormat="1"/>
+    <w:lsdException w:name="toc 1" w:uiPriority="39"/>
+    <w:lsdException w:name="toc 2" w:uiPriority="39"/>
+    <w:lsdException w:name="toc 3" w:uiPriority="39"/>
+    <w:lsdException w:name="toc 4" w:uiPriority="39"/>
+    <w:lsdException w:name="toc 5" w:uiPriority="39"/>
+    <w:lsdException w:name="toc 6" w:uiPriority="39"/>
+    <w:lsdException w:name="toc 7" w:uiPriority="39"/>
+    <w:lsdException w:name="toc 8" w:uiPriority="39"/>
+    <w:lsdException w:name="toc 9" w:uiPriority="39"/>
+    <w:lsdException w:name="caption" w:uiPriority="35" w:qFormat="1"/>
+    <w:lsdException w:name="Title" w:semiHidden="0" w:uiPriority="10" w:unhideWhenUsed="0" w:qFormat="1"/>
+    <w:lsdException w:name="Default Paragraph Font" w:uiPriority="1"/>
+    <w:lsdException w:name="Subtitle" w:semiHidden="0" w:uiPriority="11" w:unhideWhenUsed="0" w:qFormat="1"/>
+    <w:lsdException w:name="Strong" w:semiHidden="0" w:uiPriority="22" w:unhideWhenUsed="0" w:qFormat="1"/>
+    <w:lsdException w:name="Emphasis" w:semiHidden="0" w:uiPriority="20" w:unhideWhenUsed="0" w:qFormat="1"/>
+    <w:lsdException w:name="Table Grid" w:semiHidden="0" w:uiPriority="59" w:unhideWhenUsed="0"/>
+    <w:lsdException w:name="Placeholder Text" w:unhideWhenUsed="0"/>
+    <w:lsdException w:name="No Spacing" w:semiHidden="0" w:uiPriority="1" w:unhideWhenUsed="0" w:qFormat="1"/>
+    <w:lsdException w:name="Light Shading" w:semiHidden="0" w:uiPriority="60" w:unhideWhenUsed="0"/>
+    <w:lsdException w:name="Light List" w:semiHidden="0" w:uiPriority="61" w:unhideWhenUsed="0"/>
+    <w:lsdException w:name="Light Grid" w:semiHidden="0" w:uiPriority="62" w:unhideWhenUsed="0"/>
+    <w:lsdException w:name="Medium Shading 1" w:semiHidden="0" w:uiPriority="63" w:unhideWhenUsed="0"/>
+    <w:lsdException w:name="Medium Shading 2" w:semiHidden="0" w:uiPriority="64" w:unhideWhenUsed="0"/>
+    <w:lsdException w:name="Medium List 1" w:semiHidden="0" w:uiPriority="65" w:unhideWhenUsed="0"/>
+    <w:lsdException w:name="Medium List 2" w:semiHidden="0" w:uiPriority="66" w:unhideWhenUsed="0"/>
+    <w:lsdException w:name="Medium Grid 1" w:semiHidden="0" w:uiPriority="67" w:unhideWhenUsed="0"/>
+    <w:lsdException w:name="Medium Grid 2" w:semiHidden="0" w:uiPriority="68" w:unhideWhenUsed="0"/>
+    <w:lsdException w:name="Medium Grid 3" w:semiHidden="0" w:uiPriority="69" w:unhideWhenUsed="0"/>
+    <w:lsdException w:name="Dark List" w:semiHidden="0" w:uiPriority="70" w:unhideWhenUsed="0"/>
+    <w:lsdException w:name="Colorful Shading" w:semiHidden="0" w:uiPriority="71" w:unhideWhenUsed="0"/>
+    <w:lsdException w:name="Colorful List" w:semiHidden="0" w:uiPriority="72" w:unhideWhenUsed="0"/>
+    <w:lsdException w:name="Colorful Grid" w:semiHidden="0" w:uiPriority="73" w:unhideWhenUsed="0"/>
+    <w:lsdException w:name="Light Shading Accent 1" w:semiHidden="0" w:uiPriority="60" w:unhideWhenUsed="0"/>
+    <w:lsdException w:name="Light List Accent 1" w:semiHidden="0" w:uiPriority="61" w:unhideWhenUsed="0"/>
+    <w:lsdException w:name="Light Grid Accent 1" w:semiHidden="0" w:uiPriority="62" w:unhideWhenUsed="0"/>
+    <w:lsdException w:name="Medium Shading 1 Accent 1" w:semiHidden="0" w:uiPriority="63" w:unhideWhenUsed="0"/>
+    <w:lsdException w:name="Medium Shading 2 Accent 1" w:semiHidden="0" w:uiPriority="64" w:unhideWhenUsed="0"/>
+    <w:lsdException w:name="Medium List 1 Accent 1" w:semiHidden="0" w:uiPriority="65" w:unhideWhenUsed="0"/>
+    <w:lsdException w:name="Revision" w:unhideWhenUsed="0"/>
+    <w:lsdException w:name="List Paragraph" w:semiHidden="0" w:uiPriority="34" w:unhideWhenUsed="0" w:qFormat="1"/>
+    <w:lsdException w:name="Quote" w:semiHidden="0" w:uiPriority="29" w:unhideWhenUsed="0" w:qFormat="1"/>
+    <w:lsdException w:name="Intense Quote" w:semiHidden="0" w:uiPriority="30" w:unhideWhenUsed="0" w:qFormat="1"/>
+    <w:lsdException w:name="Medium List 2 Accent 1" w:semiHidden="0" w:uiPriority="66" w:unhideWhenUsed="0"/>
+    <w:lsdException w:name="Medium Grid 1 Accent 1" w:semiHidden="0" w:uiPriority="67" w:unhideWhenUsed="0"/>
+    <w:lsdException w:name="Medium Grid 2 Accent 1" w:semiHidden="0" w:uiPriority="68" w:unhideWhenUsed="0"/>
+    <w:lsdException w:name="Medium Grid 3 Accent 1" w:semiHidden="0" w:uiPriority="69" w:unhideWhenUsed="0"/>
+    <w:lsdException w:name="Dark List Accent 1" w:semiHidden="0" w:uiPriority="70" w:unhideWhenUsed="0"/>
+    <w:lsdException w:name="Colorful Shading Accent 1" w:semiHidden="0" w:uiPriority="71" w:unhideWhenUsed="0"/>
+    <w:lsdException w:name="Colorful List Accent 1" w:semiHidden="0" w:uiPriority="72" w:unhideWhenUsed="0"/>
+    <w:lsdException w:name="Colorful Grid Accent 1" w:semiHidden="0" w:uiPriority="73" w:unhideWhenUsed="0"/>
+    <w:lsdException w:name="Light Shading Accent 2" w:semiHidden="0" w:uiPriority="60" w:unhideWhenUsed="0"/>
+    <w:lsdException w:name="Light List Accent 2" w:semiHidden="0" w:uiPriority="61" w:unhideWhenUsed="0"/>
+    <w:lsdException w:name="Light Grid Accent 2" w:semiHidden="0" w:uiPriority="62" w:unhideWhenUsed="0"/>
+    <w:lsdException w:name="Medium Shading 1 Accent 2" w:semiHidden="0" w:uiPriority="63" w:unhideWhenUsed="0"/>
+    <w:lsdException w:name="Medium Shading 2 Accent 2" w:semiHidden="0" w:uiPriority="64" w:unhideWhenUsed="0"/>
+    <w:lsdException w:name="Medium List 1 Accent 2" w:semiHidden="0" w:uiPriority="65" w:unhideWhenUsed="0"/>
+    <w:lsdException w:name="Medium List 2 Accent 2" w:semiHidden="0" w:uiPriority="66" w:unhideWhenUsed="0"/>
+    <w:lsdException w:name="Medium Grid 1 Accent 2" w:semiHidden="0" w:uiPriority="67" w:unhideWhenUsed="0"/>
+    <w:lsdException w:name="Medium Grid 2 Accent 2" w:semiHidden="0" w:uiPriority="68" w:unhideWhenUsed="0"/>
+    <w:lsdException w:name="Medium Grid 3 Accent 2" w:semiHidden="0" w:uiPriority="69" w:unhideWhenUsed="0"/>
+    <w:lsdException w:name="Dark List Accent 2" w:semiHidden="0" w:uiPriority="70" w:unhideWhenUsed="0"/>
+    <w:lsdException w:name="Colorful Shading Accent 2" w:semiHidden="0" w:uiPriority="71" w:unhideWhenUsed="0"/>
+    <w:lsdException w:name="Colorful List Accent 2" w:semiHidden="0" w:uiPriority="72" w:unhideWhenUsed="0"/>
+    <w:lsdException w:name="Colorful Grid Accent 2" w:semiHidden="0" w:uiPriority="73" w:unhideWhenUsed="0"/>
+    <w:lsdException w:name="Light Shading Accent 3" w:semiHidden="0" w:uiPriority="60" w:unhideWhenUsed="0"/>
+    <w:lsdException w:name="Light List Accent 3" w:semiHidden="0" w:uiPriority="61" w:unhideWhenUsed="0"/>
+    <w:lsdException w:name="Light Grid Accent 3" w:semiHidden="0" w:uiPriority="62" w:unhideWhenUsed="0"/>
+    <w:lsdException w:name="Medium Shading 1 Accent 3" w:semiHidden="0" w:uiPriority="63" w:unhideWhenUsed="0"/>
+    <w:lsdException w:name="Medium Shading 2 Accent 3" w:semiHidden="0" w:uiPriority="64" w:unhideWhenUsed="0"/>
+    <w:lsdException w:name="Medium List 1 Accent 3" w:semiHidden="0" w:uiPriority="65" w:unhideWhenUsed="0"/>
+    <w:lsdException w:name="Medium List 2 Accent 3" w:semiHidden="0" w:uiPriority="66" w:unhideWhenUsed="0"/>
+    <w:lsdException w:name="Medium Grid 1 Accent 3" w:semiHidden="0" w:uiPriority="67" w:unhideWhenUsed="0"/>
+    <w:lsdException w:name="Medium Grid 2 Accent 3" w:semiHidden="0" w:uiPriority="68" w:unhideWhenUsed="0"/>
+    <w:lsdException w:name="Medium Grid 3 Accent 3" w:semiHidden="0" w:uiPriority="69" w:unhideWhenUsed="0"/>
+    <w:lsdException w:name="Dark List Accent 3" w:semiHidden="0" w:uiPriority="70" w:unhideWhenUsed="0"/>
+    <w:lsdException w:name="Colorful Shading Accent 3" w:semiHidden="0" w:uiPriority="71" w:unhideWhenUsed="0"/>
+    <w:lsdException w:name="Colorful List Accent 3" w:semiHidden="0" w:uiPriority="72" w:unhideWhenUsed="0"/>
+    <w:lsdException w:name="Colorful Grid Accent 3" w:semiHidden="0" w:uiPriority="73" w:unhideWhenUsed="0"/>
+    <w:lsdException w:name="Light Shading Accent 4" w:semiHidden="0" w:uiPriority="60" w:unhideWhenUsed="0"/>
+    <w:lsdException w:name="Light List Accent 4" w:semiHidden="0" w:uiPriority="61" w:unhideWhenUsed="0"/>
+    <w:lsdException w:name="Light Grid Accent 4" w:semiHidden="0" w:uiPriority="62" w:unhideWhenUsed="0"/>
+    <w:lsdException w:name="Medium Shading 1 Accent 4" w:semiHidden="0" w:uiPriority="63" w:unhideWhenUsed="0"/>
+    <w:lsdException w:name="Medium Shading 2 Accent 4" w:semiHidden="0" w:uiPriority="64" w:unhideWhenUsed="0"/>
+    <w:lsdException w:name="Medium List 1 Accent 4" w:semiHidden="0" w:uiPriority="65" w:unhideWhenUsed="0"/>
+    <w:lsdException w:name="Medium List 2 Accent 4" w:semiHidden="0" w:uiPriority="66" w:unhideWhenUsed="0"/>
+    <w:lsdException w:name="Medium Grid 1 Accent 4" w:semiHidden="0" w:uiPriority="67" w:unhideWhenUsed="0"/>
+    <w:lsdException w:name="Medium Grid 2 Accent 4" w:semiHidden="0" w:uiPriority="68" w:unhideWhenUsed="0"/>
+    <w:lsdException w:name="Medium Grid 3 Accent 4" w:semiHidden="0" w:uiPriority="69" w:unhideWhenUsed="0"/>
+    <w:lsdException w:name="Dark List Accent 4" w:semiHidden="0" w:uiPriority="70" w:unhideWhenUsed="0"/>
+    <w:lsdException w:name="Colorful Shading Accent 4" w:semiHidden="0" w:uiPriority="71" w:unhideWhenUsed="0"/>
+    <w:lsdException w:name="Colorful List Accent 4" w:semiHidden="0" w:uiPriority="72" w:unhideWhenUsed="0"/>
+    <w:lsdException w:name="Colorful Grid Accent 4" w:semiHidden="0" w:uiPriority="73" w:unhideWhenUsed="0"/>
+    <w:lsdException w:name="Light Shading Accent 5" w:semiHidden="0" w:uiPriority="60" w:unhideWhenUsed="0"/>
+    <w:lsdException w:name="Light List Accent 5" w:semiHidden="0" w:uiPriority="61" w:unhideWhenUsed="0"/>
+    <w:lsdException w:name="Light Grid Accent 5" w:semiHidden="0" w:uiPriority="62" w:unhideWhenUsed="0"/>
+    <w:lsdException w:name="Medium Shading 1 Accent 5" w:semiHidden="0" w:uiPriority="63" w:unhideWhenUsed="0"/>
+    <w:lsdException w:name="Medium Shading 2 Accent 5" w:semiHidden="0" w:uiPriority="64" w:unhideWhenUsed="0"/>
+    <w:lsdException w:name="Medium List 1 Accent 5" w:semiHidden="0" w:uiPriority="65" w:unhideWhenUsed="0"/>
+    <w:lsdException w:name="Medium List 2 Accent 5" w:semiHidden="0" w:uiPriority="66" w:unhideWhenUsed="0"/>
+    <w:lsdException w:name="Medium Grid 1 Accent 5" w:semiHidden="0" w:uiPriority="67" w:unhideWhenUsed="0"/>
+    <w:lsdException w:name="Medium Grid 2 Accent 5" w:semiHidden="0" w:uiPriority="68" w:unhideWhenUsed="0"/>
+    <w:lsdException w:name="Medium Grid 3 Accent 5" w:semiHidden="0" w:uiPriority="69" w:unhideWhenUsed="0"/>
+    <w:lsdException w:name="Dark List Accent 5" w:semiHidden="0" w:uiPriority="70" w:unhideWhenUsed="0"/>
+    <w:lsdException w:name="Colorful Shading Accent 5" w:semiHidden="0" w:uiPriority="71" w:unhideWhenUsed="0"/>
+    <w:lsdException w:name="Colorful List Accent 5" w:semiHidden="0" w:uiPriority="72" w:unhideWhenUsed="0"/>
+    <w:lsdException w:name="Colorful Grid Accent 5" w:semiHidden="0" w:uiPriority="73" w:unhideWhenUsed="0"/>
+    <w:lsdException w:name="Light Shading Accent 6" w:semiHidden="0" w:uiPriority="60" w:unhideWhenUsed="0"/>
+    <w:lsdException w:name="Light List Accent 6" w:semiHidden="0" w:uiPriority="61" w:unhideWhenUsed="0"/>
+    <w:lsdException w:name="Light Grid Accent 6" w:semiHidden="0" w:uiPriority="62" w:unhideWhenUsed="0"/>
+    <w:lsdException w:name="Medium Shading 1 Accent 6" w:semiHidden="0" w:uiPriority="63" w:unhideWhenUsed="0"/>
+    <w:lsdException w:name="Medium Shading 2 Accent 6" w:semiHidden="0" w:uiPriority="64" w:unhideWhenUsed="0"/>
+    <w:lsdException w:name="Medium List 1 Accent 6" w:semiHidden="0" w:uiPriority="65" w:unhideWhenUsed="0"/>
+    <w:lsdException w:name="Medium List 2 Accent 6" w:semiHidden="0" w:uiPriority="66" w:unhideWhenUsed="0"/>
+    <w:lsdException w:name="Medium Grid 1 Accent 6" w:semiHidden="0" w:uiPriority="67" w:unhideWhenUsed="0"/>
+    <w:lsdException w:name="Medium Grid 2 Accent 6" w:semiHidden="0" w:uiPriority="68" w:unhideWhenUsed="0"/>
+    <w:lsdException w:name="Medium Grid 3 Accent 6" w:semiHidden="0" w:uiPriority="69" w:unhideWhenUsed="0"/>
+    <w:lsdException w:name="Dark List Accent 6" w:semiHidden="0" w:uiPriority="70" w:unhideWhenUsed="0"/>
+    <w:lsdException w:name="Colorful Shading Accent 6" w:semiHidden="0" w:uiPriority="71" w:unhideWhenUsed="0"/>
+    <w:lsdException w:name="Colorful List Accent 6" w:semiHidden="0" w:uiPriority="72" w:unhideWhenUsed="0"/>
+    <w:lsdException w:name="Colorful Grid Accent 6" w:semiHidden="0" w:uiPriority="73" w:unhideWhenUsed="0"/>
+    <w:lsdException w:name="Subtle Emphasis" w:semiHidden="0" w:uiPriority="19" w:unhideWhenUsed="0" w:qFormat="1"/>
+    <w:lsdException w:name="Intense Emphasis" w:semiHidden="0" w:uiPriority="21" w:unhideWhenUsed="0" w:qFormat="1"/>
+    <w:lsdException w:name="Subtle Reference" w:semiHidden="0" w:uiPriority="31" w:unhideWhenUsed="0" w:qFormat="1"/>
+    <w:lsdException w:name="Intense Reference" w:semiHidden="0" w:uiPriority="32" w:unhideWhenUsed="0" w:qFormat="1"/>
+    <w:lsdException w:name="Book Title" w:semiHidden="0" w:uiPriority="33" w:unhideWhenUsed="0" w:qFormat="1"/>
+    <w:lsdException w:name="Bibliography" w:uiPriority="37"/>
+    <w:lsdException w:name="TOC Heading" w:uiPriority="39" w:qFormat="1"/>
   </w:latentStyles>
   <w:style w:type="paragraph" w:default="1" w:styleId="Normal">
     <w:name w:val="Normal"/>
@@ -8808,27 +8841,6 @@
     <w:rsid w:val="0010264C"/>
     <w:rPr>
       <w:lang w:val="pt-BR"/>
-    </w:rPr>
-  </w:style>
-  <w:style w:type="paragraph" w:styleId="Ttulo1">
-    <w:name w:val="heading 1"/>
-    <w:basedOn w:val="Normal"/>
-    <w:next w:val="Normal"/>
-    <w:link w:val="Ttulo1Char"/>
-    <w:uiPriority w:val="9"/>
-    <w:qFormat/>
-    <w:rsid w:val="004D737B"/>
-    <w:pPr>
-      <w:keepNext/>
-      <w:keepLines/>
-      <w:spacing w:before="240"/>
-      <w:outlineLvl w:val="0"/>
-    </w:pPr>
-    <w:rPr>
-      <w:rFonts w:asciiTheme="majorHAnsi" w:eastAsiaTheme="majorEastAsia" w:hAnsiTheme="majorHAnsi" w:cstheme="majorBidi"/>
-      <w:color w:val="365F91" w:themeColor="accent1" w:themeShade="BF"/>
-      <w:sz w:val="32"/>
-      <w:szCs w:val="32"/>
     </w:rPr>
   </w:style>
   <w:style w:type="character" w:default="1" w:styleId="Fontepargpadro">
@@ -8842,6 +8854,7 @@
     <w:uiPriority w:val="99"/>
     <w:semiHidden/>
     <w:unhideWhenUsed/>
+    <w:qFormat/>
     <w:tblPr>
       <w:tblInd w:w="0" w:type="dxa"/>
       <w:tblCellMar>
@@ -8913,6 +8926,7 @@
     <w:uiPriority w:val="59"/>
     <w:rsid w:val="00552A74"/>
     <w:tblPr>
+      <w:tblInd w:w="0" w:type="dxa"/>
       <w:tblBorders>
         <w:top w:val="single" w:sz="4" w:space="0" w:color="auto"/>
         <w:left w:val="single" w:sz="4" w:space="0" w:color="auto"/>
@@ -8921,6 +8935,12 @@
         <w:insideH w:val="single" w:sz="4" w:space="0" w:color="auto"/>
         <w:insideV w:val="single" w:sz="4" w:space="0" w:color="auto"/>
       </w:tblBorders>
+      <w:tblCellMar>
+        <w:top w:w="0" w:type="dxa"/>
+        <w:left w:w="108" w:type="dxa"/>
+        <w:bottom w:w="0" w:type="dxa"/>
+        <w:right w:w="108" w:type="dxa"/>
+      </w:tblCellMar>
     </w:tblPr>
   </w:style>
   <w:style w:type="character" w:styleId="Hyperlink">
@@ -8962,50 +8982,266 @@
       <w:lang w:val="pt-BR"/>
     </w:rPr>
   </w:style>
-  <w:style w:type="paragraph" w:customStyle="1" w:styleId="Estilo1">
-    <w:name w:val="Estilo1"/>
-    <w:basedOn w:val="Ttulo1"/>
-    <w:link w:val="Estilo1Char"/>
+</w:styles>
+</file>
+
+<file path=word/stylesWithEffects.xml><?xml version="1.0" encoding="utf-8"?>
+<w:styles xmlns:wpc="http://schemas.microsoft.com/office/word/2010/wordprocessingCanvas" xmlns:mo="http://schemas.microsoft.com/office/mac/office/2008/main" xmlns:mc="http://schemas.openxmlformats.org/markup-compatibility/2006" xmlns:mv="urn:schemas-microsoft-com:mac:vml" xmlns:o="urn:schemas-microsoft-com:office:office" xmlns:r="http://schemas.openxmlformats.org/officeDocument/2006/relationships" xmlns:m="http://schemas.openxmlformats.org/officeDocument/2006/math" xmlns:v="urn:schemas-microsoft-com:vml" xmlns:wp14="http://schemas.microsoft.com/office/word/2010/wordprocessingDrawing" xmlns:wp="http://schemas.openxmlformats.org/drawingml/2006/wordprocessingDrawing" xmlns:w10="urn:schemas-microsoft-com:office:word" xmlns:w="http://schemas.openxmlformats.org/wordprocessingml/2006/main" xmlns:w14="http://schemas.microsoft.com/office/word/2010/wordml" xmlns:wpg="http://schemas.microsoft.com/office/word/2010/wordprocessingGroup" xmlns:wpi="http://schemas.microsoft.com/office/word/2010/wordprocessingInk" xmlns:wne="http://schemas.microsoft.com/office/word/2006/wordml" xmlns:wps="http://schemas.microsoft.com/office/word/2010/wordprocessingShape" mc:Ignorable="w14 wp14">
+  <w:docDefaults>
+    <w:rPrDefault>
+      <w:rPr>
+        <w:rFonts w:asciiTheme="minorHAnsi" w:eastAsiaTheme="minorEastAsia" w:hAnsiTheme="minorHAnsi" w:cstheme="minorBidi"/>
+        <w:sz w:val="24"/>
+        <w:szCs w:val="24"/>
+        <w:lang w:val="es-ES_tradnl" w:eastAsia="es-ES" w:bidi="ar-SA"/>
+      </w:rPr>
+    </w:rPrDefault>
+    <w:pPrDefault/>
+  </w:docDefaults>
+  <w:latentStyles w:defLockedState="0" w:defUIPriority="99" w:defSemiHidden="1" w:defUnhideWhenUsed="1" w:defQFormat="0" w:count="276">
+    <w:lsdException w:name="Normal" w:semiHidden="0" w:uiPriority="0" w:unhideWhenUsed="0" w:qFormat="1"/>
+    <w:lsdException w:name="heading 1" w:semiHidden="0" w:uiPriority="9" w:unhideWhenUsed="0" w:qFormat="1"/>
+    <w:lsdException w:name="heading 2" w:uiPriority="9" w:qFormat="1"/>
+    <w:lsdException w:name="heading 3" w:uiPriority="9" w:qFormat="1"/>
+    <w:lsdException w:name="heading 4" w:uiPriority="9" w:qFormat="1"/>
+    <w:lsdException w:name="heading 5" w:uiPriority="9" w:qFormat="1"/>
+    <w:lsdException w:name="heading 6" w:uiPriority="9" w:qFormat="1"/>
+    <w:lsdException w:name="heading 7" w:uiPriority="9" w:qFormat="1"/>
+    <w:lsdException w:name="heading 8" w:uiPriority="9" w:qFormat="1"/>
+    <w:lsdException w:name="heading 9" w:uiPriority="9" w:qFormat="1"/>
+    <w:lsdException w:name="toc 1" w:uiPriority="39"/>
+    <w:lsdException w:name="toc 2" w:uiPriority="39"/>
+    <w:lsdException w:name="toc 3" w:uiPriority="39"/>
+    <w:lsdException w:name="toc 4" w:uiPriority="39"/>
+    <w:lsdException w:name="toc 5" w:uiPriority="39"/>
+    <w:lsdException w:name="toc 6" w:uiPriority="39"/>
+    <w:lsdException w:name="toc 7" w:uiPriority="39"/>
+    <w:lsdException w:name="toc 8" w:uiPriority="39"/>
+    <w:lsdException w:name="toc 9" w:uiPriority="39"/>
+    <w:lsdException w:name="caption" w:uiPriority="35" w:qFormat="1"/>
+    <w:lsdException w:name="Title" w:semiHidden="0" w:uiPriority="10" w:unhideWhenUsed="0" w:qFormat="1"/>
+    <w:lsdException w:name="Default Paragraph Font" w:uiPriority="1"/>
+    <w:lsdException w:name="Subtitle" w:semiHidden="0" w:uiPriority="11" w:unhideWhenUsed="0" w:qFormat="1"/>
+    <w:lsdException w:name="Strong" w:semiHidden="0" w:uiPriority="22" w:unhideWhenUsed="0" w:qFormat="1"/>
+    <w:lsdException w:name="Emphasis" w:semiHidden="0" w:uiPriority="20" w:unhideWhenUsed="0" w:qFormat="1"/>
+    <w:lsdException w:name="Table Grid" w:semiHidden="0" w:uiPriority="59" w:unhideWhenUsed="0"/>
+    <w:lsdException w:name="Placeholder Text" w:unhideWhenUsed="0"/>
+    <w:lsdException w:name="No Spacing" w:semiHidden="0" w:uiPriority="1" w:unhideWhenUsed="0" w:qFormat="1"/>
+    <w:lsdException w:name="Light Shading" w:semiHidden="0" w:uiPriority="60" w:unhideWhenUsed="0"/>
+    <w:lsdException w:name="Light List" w:semiHidden="0" w:uiPriority="61" w:unhideWhenUsed="0"/>
+    <w:lsdException w:name="Light Grid" w:semiHidden="0" w:uiPriority="62" w:unhideWhenUsed="0"/>
+    <w:lsdException w:name="Medium Shading 1" w:semiHidden="0" w:uiPriority="63" w:unhideWhenUsed="0"/>
+    <w:lsdException w:name="Medium Shading 2" w:semiHidden="0" w:uiPriority="64" w:unhideWhenUsed="0"/>
+    <w:lsdException w:name="Medium List 1" w:semiHidden="0" w:uiPriority="65" w:unhideWhenUsed="0"/>
+    <w:lsdException w:name="Medium List 2" w:semiHidden="0" w:uiPriority="66" w:unhideWhenUsed="0"/>
+    <w:lsdException w:name="Medium Grid 1" w:semiHidden="0" w:uiPriority="67" w:unhideWhenUsed="0"/>
+    <w:lsdException w:name="Medium Grid 2" w:semiHidden="0" w:uiPriority="68" w:unhideWhenUsed="0"/>
+    <w:lsdException w:name="Medium Grid 3" w:semiHidden="0" w:uiPriority="69" w:unhideWhenUsed="0"/>
+    <w:lsdException w:name="Dark List" w:semiHidden="0" w:uiPriority="70" w:unhideWhenUsed="0"/>
+    <w:lsdException w:name="Colorful Shading" w:semiHidden="0" w:uiPriority="71" w:unhideWhenUsed="0"/>
+    <w:lsdException w:name="Colorful List" w:semiHidden="0" w:uiPriority="72" w:unhideWhenUsed="0"/>
+    <w:lsdException w:name="Colorful Grid" w:semiHidden="0" w:uiPriority="73" w:unhideWhenUsed="0"/>
+    <w:lsdException w:name="Light Shading Accent 1" w:semiHidden="0" w:uiPriority="60" w:unhideWhenUsed="0"/>
+    <w:lsdException w:name="Light List Accent 1" w:semiHidden="0" w:uiPriority="61" w:unhideWhenUsed="0"/>
+    <w:lsdException w:name="Light Grid Accent 1" w:semiHidden="0" w:uiPriority="62" w:unhideWhenUsed="0"/>
+    <w:lsdException w:name="Medium Shading 1 Accent 1" w:semiHidden="0" w:uiPriority="63" w:unhideWhenUsed="0"/>
+    <w:lsdException w:name="Medium Shading 2 Accent 1" w:semiHidden="0" w:uiPriority="64" w:unhideWhenUsed="0"/>
+    <w:lsdException w:name="Medium List 1 Accent 1" w:semiHidden="0" w:uiPriority="65" w:unhideWhenUsed="0"/>
+    <w:lsdException w:name="Revision" w:unhideWhenUsed="0"/>
+    <w:lsdException w:name="List Paragraph" w:semiHidden="0" w:uiPriority="34" w:unhideWhenUsed="0" w:qFormat="1"/>
+    <w:lsdException w:name="Quote" w:semiHidden="0" w:uiPriority="29" w:unhideWhenUsed="0" w:qFormat="1"/>
+    <w:lsdException w:name="Intense Quote" w:semiHidden="0" w:uiPriority="30" w:unhideWhenUsed="0" w:qFormat="1"/>
+    <w:lsdException w:name="Medium List 2 Accent 1" w:semiHidden="0" w:uiPriority="66" w:unhideWhenUsed="0"/>
+    <w:lsdException w:name="Medium Grid 1 Accent 1" w:semiHidden="0" w:uiPriority="67" w:unhideWhenUsed="0"/>
+    <w:lsdException w:name="Medium Grid 2 Accent 1" w:semiHidden="0" w:uiPriority="68" w:unhideWhenUsed="0"/>
+    <w:lsdException w:name="Medium Grid 3 Accent 1" w:semiHidden="0" w:uiPriority="69" w:unhideWhenUsed="0"/>
+    <w:lsdException w:name="Dark List Accent 1" w:semiHidden="0" w:uiPriority="70" w:unhideWhenUsed="0"/>
+    <w:lsdException w:name="Colorful Shading Accent 1" w:semiHidden="0" w:uiPriority="71" w:unhideWhenUsed="0"/>
+    <w:lsdException w:name="Colorful List Accent 1" w:semiHidden="0" w:uiPriority="72" w:unhideWhenUsed="0"/>
+    <w:lsdException w:name="Colorful Grid Accent 1" w:semiHidden="0" w:uiPriority="73" w:unhideWhenUsed="0"/>
+    <w:lsdException w:name="Light Shading Accent 2" w:semiHidden="0" w:uiPriority="60" w:unhideWhenUsed="0"/>
+    <w:lsdException w:name="Light List Accent 2" w:semiHidden="0" w:uiPriority="61" w:unhideWhenUsed="0"/>
+    <w:lsdException w:name="Light Grid Accent 2" w:semiHidden="0" w:uiPriority="62" w:unhideWhenUsed="0"/>
+    <w:lsdException w:name="Medium Shading 1 Accent 2" w:semiHidden="0" w:uiPriority="63" w:unhideWhenUsed="0"/>
+    <w:lsdException w:name="Medium Shading 2 Accent 2" w:semiHidden="0" w:uiPriority="64" w:unhideWhenUsed="0"/>
+    <w:lsdException w:name="Medium List 1 Accent 2" w:semiHidden="0" w:uiPriority="65" w:unhideWhenUsed="0"/>
+    <w:lsdException w:name="Medium List 2 Accent 2" w:semiHidden="0" w:uiPriority="66" w:unhideWhenUsed="0"/>
+    <w:lsdException w:name="Medium Grid 1 Accent 2" w:semiHidden="0" w:uiPriority="67" w:unhideWhenUsed="0"/>
+    <w:lsdException w:name="Medium Grid 2 Accent 2" w:semiHidden="0" w:uiPriority="68" w:unhideWhenUsed="0"/>
+    <w:lsdException w:name="Medium Grid 3 Accent 2" w:semiHidden="0" w:uiPriority="69" w:unhideWhenUsed="0"/>
+    <w:lsdException w:name="Dark List Accent 2" w:semiHidden="0" w:uiPriority="70" w:unhideWhenUsed="0"/>
+    <w:lsdException w:name="Colorful Shading Accent 2" w:semiHidden="0" w:uiPriority="71" w:unhideWhenUsed="0"/>
+    <w:lsdException w:name="Colorful List Accent 2" w:semiHidden="0" w:uiPriority="72" w:unhideWhenUsed="0"/>
+    <w:lsdException w:name="Colorful Grid Accent 2" w:semiHidden="0" w:uiPriority="73" w:unhideWhenUsed="0"/>
+    <w:lsdException w:name="Light Shading Accent 3" w:semiHidden="0" w:uiPriority="60" w:unhideWhenUsed="0"/>
+    <w:lsdException w:name="Light List Accent 3" w:semiHidden="0" w:uiPriority="61" w:unhideWhenUsed="0"/>
+    <w:lsdException w:name="Light Grid Accent 3" w:semiHidden="0" w:uiPriority="62" w:unhideWhenUsed="0"/>
+    <w:lsdException w:name="Medium Shading 1 Accent 3" w:semiHidden="0" w:uiPriority="63" w:unhideWhenUsed="0"/>
+    <w:lsdException w:name="Medium Shading 2 Accent 3" w:semiHidden="0" w:uiPriority="64" w:unhideWhenUsed="0"/>
+    <w:lsdException w:name="Medium List 1 Accent 3" w:semiHidden="0" w:uiPriority="65" w:unhideWhenUsed="0"/>
+    <w:lsdException w:name="Medium List 2 Accent 3" w:semiHidden="0" w:uiPriority="66" w:unhideWhenUsed="0"/>
+    <w:lsdException w:name="Medium Grid 1 Accent 3" w:semiHidden="0" w:uiPriority="67" w:unhideWhenUsed="0"/>
+    <w:lsdException w:name="Medium Grid 2 Accent 3" w:semiHidden="0" w:uiPriority="68" w:unhideWhenUsed="0"/>
+    <w:lsdException w:name="Medium Grid 3 Accent 3" w:semiHidden="0" w:uiPriority="69" w:unhideWhenUsed="0"/>
+    <w:lsdException w:name="Dark List Accent 3" w:semiHidden="0" w:uiPriority="70" w:unhideWhenUsed="0"/>
+    <w:lsdException w:name="Colorful Shading Accent 3" w:semiHidden="0" w:uiPriority="71" w:unhideWhenUsed="0"/>
+    <w:lsdException w:name="Colorful List Accent 3" w:semiHidden="0" w:uiPriority="72" w:unhideWhenUsed="0"/>
+    <w:lsdException w:name="Colorful Grid Accent 3" w:semiHidden="0" w:uiPriority="73" w:unhideWhenUsed="0"/>
+    <w:lsdException w:name="Light Shading Accent 4" w:semiHidden="0" w:uiPriority="60" w:unhideWhenUsed="0"/>
+    <w:lsdException w:name="Light List Accent 4" w:semiHidden="0" w:uiPriority="61" w:unhideWhenUsed="0"/>
+    <w:lsdException w:name="Light Grid Accent 4" w:semiHidden="0" w:uiPriority="62" w:unhideWhenUsed="0"/>
+    <w:lsdException w:name="Medium Shading 1 Accent 4" w:semiHidden="0" w:uiPriority="63" w:unhideWhenUsed="0"/>
+    <w:lsdException w:name="Medium Shading 2 Accent 4" w:semiHidden="0" w:uiPriority="64" w:unhideWhenUsed="0"/>
+    <w:lsdException w:name="Medium List 1 Accent 4" w:semiHidden="0" w:uiPriority="65" w:unhideWhenUsed="0"/>
+    <w:lsdException w:name="Medium List 2 Accent 4" w:semiHidden="0" w:uiPriority="66" w:unhideWhenUsed="0"/>
+    <w:lsdException w:name="Medium Grid 1 Accent 4" w:semiHidden="0" w:uiPriority="67" w:unhideWhenUsed="0"/>
+    <w:lsdException w:name="Medium Grid 2 Accent 4" w:semiHidden="0" w:uiPriority="68" w:unhideWhenUsed="0"/>
+    <w:lsdException w:name="Medium Grid 3 Accent 4" w:semiHidden="0" w:uiPriority="69" w:unhideWhenUsed="0"/>
+    <w:lsdException w:name="Dark List Accent 4" w:semiHidden="0" w:uiPriority="70" w:unhideWhenUsed="0"/>
+    <w:lsdException w:name="Colorful Shading Accent 4" w:semiHidden="0" w:uiPriority="71" w:unhideWhenUsed="0"/>
+    <w:lsdException w:name="Colorful List Accent 4" w:semiHidden="0" w:uiPriority="72" w:unhideWhenUsed="0"/>
+    <w:lsdException w:name="Colorful Grid Accent 4" w:semiHidden="0" w:uiPriority="73" w:unhideWhenUsed="0"/>
+    <w:lsdException w:name="Light Shading Accent 5" w:semiHidden="0" w:uiPriority="60" w:unhideWhenUsed="0"/>
+    <w:lsdException w:name="Light List Accent 5" w:semiHidden="0" w:uiPriority="61" w:unhideWhenUsed="0"/>
+    <w:lsdException w:name="Light Grid Accent 5" w:semiHidden="0" w:uiPriority="62" w:unhideWhenUsed="0"/>
+    <w:lsdException w:name="Medium Shading 1 Accent 5" w:semiHidden="0" w:uiPriority="63" w:unhideWhenUsed="0"/>
+    <w:lsdException w:name="Medium Shading 2 Accent 5" w:semiHidden="0" w:uiPriority="64" w:unhideWhenUsed="0"/>
+    <w:lsdException w:name="Medium List 1 Accent 5" w:semiHidden="0" w:uiPriority="65" w:unhideWhenUsed="0"/>
+    <w:lsdException w:name="Medium List 2 Accent 5" w:semiHidden="0" w:uiPriority="66" w:unhideWhenUsed="0"/>
+    <w:lsdException w:name="Medium Grid 1 Accent 5" w:semiHidden="0" w:uiPriority="67" w:unhideWhenUsed="0"/>
+    <w:lsdException w:name="Medium Grid 2 Accent 5" w:semiHidden="0" w:uiPriority="68" w:unhideWhenUsed="0"/>
+    <w:lsdException w:name="Medium Grid 3 Accent 5" w:semiHidden="0" w:uiPriority="69" w:unhideWhenUsed="0"/>
+    <w:lsdException w:name="Dark List Accent 5" w:semiHidden="0" w:uiPriority="70" w:unhideWhenUsed="0"/>
+    <w:lsdException w:name="Colorful Shading Accent 5" w:semiHidden="0" w:uiPriority="71" w:unhideWhenUsed="0"/>
+    <w:lsdException w:name="Colorful List Accent 5" w:semiHidden="0" w:uiPriority="72" w:unhideWhenUsed="0"/>
+    <w:lsdException w:name="Colorful Grid Accent 5" w:semiHidden="0" w:uiPriority="73" w:unhideWhenUsed="0"/>
+    <w:lsdException w:name="Light Shading Accent 6" w:semiHidden="0" w:uiPriority="60" w:unhideWhenUsed="0"/>
+    <w:lsdException w:name="Light List Accent 6" w:semiHidden="0" w:uiPriority="61" w:unhideWhenUsed="0"/>
+    <w:lsdException w:name="Light Grid Accent 6" w:semiHidden="0" w:uiPriority="62" w:unhideWhenUsed="0"/>
+    <w:lsdException w:name="Medium Shading 1 Accent 6" w:semiHidden="0" w:uiPriority="63" w:unhideWhenUsed="0"/>
+    <w:lsdException w:name="Medium Shading 2 Accent 6" w:semiHidden="0" w:uiPriority="64" w:unhideWhenUsed="0"/>
+    <w:lsdException w:name="Medium List 1 Accent 6" w:semiHidden="0" w:uiPriority="65" w:unhideWhenUsed="0"/>
+    <w:lsdException w:name="Medium List 2 Accent 6" w:semiHidden="0" w:uiPriority="66" w:unhideWhenUsed="0"/>
+    <w:lsdException w:name="Medium Grid 1 Accent 6" w:semiHidden="0" w:uiPriority="67" w:unhideWhenUsed="0"/>
+    <w:lsdException w:name="Medium Grid 2 Accent 6" w:semiHidden="0" w:uiPriority="68" w:unhideWhenUsed="0"/>
+    <w:lsdException w:name="Medium Grid 3 Accent 6" w:semiHidden="0" w:uiPriority="69" w:unhideWhenUsed="0"/>
+    <w:lsdException w:name="Dark List Accent 6" w:semiHidden="0" w:uiPriority="70" w:unhideWhenUsed="0"/>
+    <w:lsdException w:name="Colorful Shading Accent 6" w:semiHidden="0" w:uiPriority="71" w:unhideWhenUsed="0"/>
+    <w:lsdException w:name="Colorful List Accent 6" w:semiHidden="0" w:uiPriority="72" w:unhideWhenUsed="0"/>
+    <w:lsdException w:name="Colorful Grid Accent 6" w:semiHidden="0" w:uiPriority="73" w:unhideWhenUsed="0"/>
+    <w:lsdException w:name="Subtle Emphasis" w:semiHidden="0" w:uiPriority="19" w:unhideWhenUsed="0" w:qFormat="1"/>
+    <w:lsdException w:name="Intense Emphasis" w:semiHidden="0" w:uiPriority="21" w:unhideWhenUsed="0" w:qFormat="1"/>
+    <w:lsdException w:name="Subtle Reference" w:semiHidden="0" w:uiPriority="31" w:unhideWhenUsed="0" w:qFormat="1"/>
+    <w:lsdException w:name="Intense Reference" w:semiHidden="0" w:uiPriority="32" w:unhideWhenUsed="0" w:qFormat="1"/>
+    <w:lsdException w:name="Book Title" w:semiHidden="0" w:uiPriority="33" w:unhideWhenUsed="0" w:qFormat="1"/>
+    <w:lsdException w:name="Bibliography" w:uiPriority="37"/>
+    <w:lsdException w:name="TOC Heading" w:uiPriority="39" w:qFormat="1"/>
+  </w:latentStyles>
+  <w:style w:type="paragraph" w:default="1" w:styleId="Normal">
+    <w:name w:val="Normal"/>
     <w:qFormat/>
-    <w:rsid w:val="004D737B"/>
-    <w:pPr>
-      <w:ind w:left="360"/>
-      <w:jc w:val="both"/>
-    </w:pPr>
     <w:rPr>
-      <w:rFonts w:ascii="Arial" w:hAnsi="Arial" w:cs="Arial"/>
-      <w:b/>
-      <w:color w:val="auto"/>
-      <w:sz w:val="28"/>
-    </w:rPr>
-  </w:style>
-  <w:style w:type="character" w:customStyle="1" w:styleId="Ttulo1Char">
-    <w:name w:val="Título 1 Char"/>
-    <w:basedOn w:val="Fontepargpadro"/>
-    <w:link w:val="Ttulo1"/>
-    <w:uiPriority w:val="9"/>
-    <w:rsid w:val="004D737B"/>
-    <w:rPr>
-      <w:rFonts w:asciiTheme="majorHAnsi" w:eastAsiaTheme="majorEastAsia" w:hAnsiTheme="majorHAnsi" w:cstheme="majorBidi"/>
-      <w:color w:val="365F91" w:themeColor="accent1" w:themeShade="BF"/>
-      <w:sz w:val="32"/>
-      <w:szCs w:val="32"/>
       <w:lang w:val="pt-BR"/>
     </w:rPr>
   </w:style>
-  <w:style w:type="character" w:customStyle="1" w:styleId="Estilo1Char">
-    <w:name w:val="Estilo1 Char"/>
-    <w:basedOn w:val="Ttulo1Char"/>
-    <w:link w:val="Estilo1"/>
-    <w:rsid w:val="004D737B"/>
+  <w:style w:type="character" w:default="1" w:styleId="Fuentedeprrafopredeter">
+    <w:name w:val="Default Paragraph Font"/>
+    <w:uiPriority w:val="1"/>
+    <w:semiHidden/>
+    <w:unhideWhenUsed/>
+  </w:style>
+  <w:style w:type="table" w:default="1" w:styleId="Tablanormal">
+    <w:name w:val="Normal Table"/>
+    <w:uiPriority w:val="99"/>
+    <w:semiHidden/>
+    <w:unhideWhenUsed/>
+    <w:tblPr>
+      <w:tblInd w:w="0" w:type="dxa"/>
+      <w:tblCellMar>
+        <w:top w:w="0" w:type="dxa"/>
+        <w:left w:w="108" w:type="dxa"/>
+        <w:bottom w:w="0" w:type="dxa"/>
+        <w:right w:w="108" w:type="dxa"/>
+      </w:tblCellMar>
+    </w:tblPr>
+  </w:style>
+  <w:style w:type="numbering" w:default="1" w:styleId="Sinlista">
+    <w:name w:val="No List"/>
+    <w:uiPriority w:val="99"/>
+    <w:semiHidden/>
+    <w:unhideWhenUsed/>
+  </w:style>
+  <w:style w:type="paragraph" w:styleId="Prrafodelista">
+    <w:name w:val="List Paragraph"/>
+    <w:basedOn w:val="Normal"/>
+    <w:uiPriority w:val="34"/>
+    <w:qFormat/>
+    <w:rsid w:val="00E7118D"/>
+    <w:pPr>
+      <w:ind w:left="720"/>
+      <w:contextualSpacing/>
+    </w:pPr>
+  </w:style>
+  <w:style w:type="character" w:styleId="Ttulodelibro">
+    <w:name w:val="Book Title"/>
+    <w:basedOn w:val="Fuentedeprrafopredeter"/>
+    <w:uiPriority w:val="33"/>
+    <w:qFormat/>
+    <w:rsid w:val="00E7118D"/>
     <w:rPr>
-      <w:rFonts w:ascii="Arial" w:eastAsiaTheme="majorEastAsia" w:hAnsi="Arial" w:cs="Arial"/>
       <w:b/>
-      <w:color w:val="365F91" w:themeColor="accent1" w:themeShade="BF"/>
-      <w:sz w:val="28"/>
-      <w:szCs w:val="32"/>
-      <w:lang w:val="pt-BR"/>
+      <w:bCs/>
+      <w:smallCaps/>
+      <w:spacing w:val="5"/>
     </w:rPr>
+  </w:style>
+  <w:style w:type="character" w:styleId="nfasisintenso">
+    <w:name w:val="Intense Emphasis"/>
+    <w:basedOn w:val="Fuentedeprrafopredeter"/>
+    <w:uiPriority w:val="21"/>
+    <w:qFormat/>
+    <w:rsid w:val="0047271A"/>
+    <w:rPr>
+      <w:b/>
+      <w:bCs/>
+      <w:i/>
+      <w:iCs/>
+      <w:color w:val="4F81BD" w:themeColor="accent1"/>
+    </w:rPr>
+  </w:style>
+  <w:style w:type="character" w:styleId="Textoennegrita">
+    <w:name w:val="Strong"/>
+    <w:basedOn w:val="Fuentedeprrafopredeter"/>
+    <w:uiPriority w:val="22"/>
+    <w:qFormat/>
+    <w:rsid w:val="0047271A"/>
+    <w:rPr>
+      <w:b/>
+      <w:bCs/>
+    </w:rPr>
+  </w:style>
+  <w:style w:type="table" w:styleId="Tablaconcuadrcula">
+    <w:name w:val="Table Grid"/>
+    <w:basedOn w:val="Tablanormal"/>
+    <w:uiPriority w:val="59"/>
+    <w:rsid w:val="00552A74"/>
+    <w:tblPr>
+      <w:tblInd w:w="0" w:type="dxa"/>
+      <w:tblBorders>
+        <w:top w:val="single" w:sz="4" w:space="0" w:color="auto"/>
+        <w:left w:val="single" w:sz="4" w:space="0" w:color="auto"/>
+        <w:bottom w:val="single" w:sz="4" w:space="0" w:color="auto"/>
+        <w:right w:val="single" w:sz="4" w:space="0" w:color="auto"/>
+        <w:insideH w:val="single" w:sz="4" w:space="0" w:color="auto"/>
+        <w:insideV w:val="single" w:sz="4" w:space="0" w:color="auto"/>
+      </w:tblBorders>
+      <w:tblCellMar>
+        <w:top w:w="0" w:type="dxa"/>
+        <w:left w:w="108" w:type="dxa"/>
+        <w:bottom w:w="0" w:type="dxa"/>
+        <w:right w:w="108" w:type="dxa"/>
+      </w:tblCellMar>
+    </w:tblPr>
   </w:style>
 </w:styles>
 </file>
@@ -9328,16 +9564,4 @@
   </a:objectDefaults>
   <a:extraClrSchemeLst/>
 </a:theme>
-</file>
-
-<file path=customXml/item1.xml><?xml version="1.0" encoding="utf-8"?>
-<b:Sources xmlns:b="http://schemas.openxmlformats.org/officeDocument/2006/bibliography" xmlns="http://schemas.openxmlformats.org/officeDocument/2006/bibliography" SelectedStyle="\APASixthEditionOfficeOnline.xsl" StyleName="APA" Version="6"/>
-</file>
-
-<file path=customXml/itemProps1.xml><?xml version="1.0" encoding="utf-8"?>
-<ds:datastoreItem xmlns:ds="http://schemas.openxmlformats.org/officeDocument/2006/customXml" ds:itemID="{03E6581F-8D90-409B-9AA2-3369691FC361}">
-  <ds:schemaRefs>
-    <ds:schemaRef ds:uri="http://schemas.openxmlformats.org/officeDocument/2006/bibliography"/>
-  </ds:schemaRefs>
-</ds:datastoreItem>
 </file>
</xml_diff>